<commit_message>
Updated SRS, changed auth endpoint.
</commit_message>
<xml_diff>
--- a/docs/careerFindSRS.docx
+++ b/docs/careerFindSRS.docx
@@ -90,6 +90,7 @@
           <w:szCs w:val="44"/>
         </w:rPr>
       </w:pPr>
+      <w:proofErr w:type="spellStart"/>
       <w:r>
         <w:rPr>
           <w:sz w:val="44"/>
@@ -97,6 +98,7 @@
         </w:rPr>
         <w:t>CareerFind</w:t>
       </w:r>
+      <w:proofErr w:type="spellEnd"/>
     </w:p>
     <w:p>
       <w:pPr>
@@ -236,7 +238,7 @@
           <w:r>
             <w:fldChar w:fldCharType="separate"/>
           </w:r>
-          <w:hyperlink w:anchor="_Toc36640926" w:history="1">
+          <w:hyperlink w:anchor="_Toc36802727" w:history="1">
             <w:r>
               <w:rPr>
                 <w:rStyle w:val="Hyperlink"/>
@@ -278,7 +280,7 @@
                 <w:noProof/>
                 <w:webHidden/>
               </w:rPr>
-              <w:instrText xml:space="preserve"> PAGEREF _Toc36640926 \h </w:instrText>
+              <w:instrText xml:space="preserve"> PAGEREF _Toc36802727 \h </w:instrText>
             </w:r>
             <w:r>
               <w:rPr>
@@ -322,7 +324,7 @@
               <w:sz w:val="22"/>
             </w:rPr>
           </w:pPr>
-          <w:hyperlink w:anchor="_Toc36640927" w:history="1">
+          <w:hyperlink w:anchor="_Toc36802728" w:history="1">
             <w:r>
               <w:rPr>
                 <w:rStyle w:val="Hyperlink"/>
@@ -364,7 +366,7 @@
                 <w:noProof/>
                 <w:webHidden/>
               </w:rPr>
-              <w:instrText xml:space="preserve"> PAGEREF _Toc36640927 \h </w:instrText>
+              <w:instrText xml:space="preserve"> PAGEREF _Toc36802728 \h </w:instrText>
             </w:r>
             <w:r>
               <w:rPr>
@@ -408,7 +410,7 @@
               <w:sz w:val="22"/>
             </w:rPr>
           </w:pPr>
-          <w:hyperlink w:anchor="_Toc36640928" w:history="1">
+          <w:hyperlink w:anchor="_Toc36802729" w:history="1">
             <w:r>
               <w:rPr>
                 <w:rStyle w:val="Hyperlink"/>
@@ -450,7 +452,7 @@
                 <w:noProof/>
                 <w:webHidden/>
               </w:rPr>
-              <w:instrText xml:space="preserve"> PAGEREF _Toc36640928 \h </w:instrText>
+              <w:instrText xml:space="preserve"> PAGEREF _Toc36802729 \h </w:instrText>
             </w:r>
             <w:r>
               <w:rPr>
@@ -494,7 +496,7 @@
               <w:sz w:val="22"/>
             </w:rPr>
           </w:pPr>
-          <w:hyperlink w:anchor="_Toc36640929" w:history="1">
+          <w:hyperlink w:anchor="_Toc36802730" w:history="1">
             <w:r>
               <w:rPr>
                 <w:rStyle w:val="Hyperlink"/>
@@ -536,7 +538,7 @@
                 <w:noProof/>
                 <w:webHidden/>
               </w:rPr>
-              <w:instrText xml:space="preserve"> PAGEREF _Toc36640929 \h </w:instrText>
+              <w:instrText xml:space="preserve"> PAGEREF _Toc36802730 \h </w:instrText>
             </w:r>
             <w:r>
               <w:rPr>
@@ -580,7 +582,7 @@
               <w:sz w:val="22"/>
             </w:rPr>
           </w:pPr>
-          <w:hyperlink w:anchor="_Toc36640930" w:history="1">
+          <w:hyperlink w:anchor="_Toc36802731" w:history="1">
             <w:r>
               <w:rPr>
                 <w:rStyle w:val="Hyperlink"/>
@@ -622,7 +624,7 @@
                 <w:noProof/>
                 <w:webHidden/>
               </w:rPr>
-              <w:instrText xml:space="preserve"> PAGEREF _Toc36640930 \h </w:instrText>
+              <w:instrText xml:space="preserve"> PAGEREF _Toc36802731 \h </w:instrText>
             </w:r>
             <w:r>
               <w:rPr>
@@ -666,7 +668,7 @@
               <w:sz w:val="22"/>
             </w:rPr>
           </w:pPr>
-          <w:hyperlink w:anchor="_Toc36640931" w:history="1">
+          <w:hyperlink w:anchor="_Toc36802732" w:history="1">
             <w:r>
               <w:rPr>
                 <w:rStyle w:val="Hyperlink"/>
@@ -708,7 +710,7 @@
                 <w:noProof/>
                 <w:webHidden/>
               </w:rPr>
-              <w:instrText xml:space="preserve"> PAGEREF _Toc36640931 \h </w:instrText>
+              <w:instrText xml:space="preserve"> PAGEREF _Toc36802732 \h </w:instrText>
             </w:r>
             <w:r>
               <w:rPr>
@@ -752,7 +754,7 @@
               <w:sz w:val="22"/>
             </w:rPr>
           </w:pPr>
-          <w:hyperlink w:anchor="_Toc36640932" w:history="1">
+          <w:hyperlink w:anchor="_Toc36802733" w:history="1">
             <w:r>
               <w:rPr>
                 <w:rStyle w:val="Hyperlink"/>
@@ -794,7 +796,7 @@
                 <w:noProof/>
                 <w:webHidden/>
               </w:rPr>
-              <w:instrText xml:space="preserve"> PAGEREF _Toc36640932 \h </w:instrText>
+              <w:instrText xml:space="preserve"> PAGEREF _Toc36802733 \h </w:instrText>
             </w:r>
             <w:r>
               <w:rPr>
@@ -838,7 +840,7 @@
               <w:sz w:val="22"/>
             </w:rPr>
           </w:pPr>
-          <w:hyperlink w:anchor="_Toc36640933" w:history="1">
+          <w:hyperlink w:anchor="_Toc36802734" w:history="1">
             <w:r>
               <w:rPr>
                 <w:rStyle w:val="Hyperlink"/>
@@ -880,7 +882,7 @@
                 <w:noProof/>
                 <w:webHidden/>
               </w:rPr>
-              <w:instrText xml:space="preserve"> PAGEREF _Toc36640933 \h </w:instrText>
+              <w:instrText xml:space="preserve"> PAGEREF _Toc36802734 \h </w:instrText>
             </w:r>
             <w:r>
               <w:rPr>
@@ -924,7 +926,7 @@
               <w:sz w:val="22"/>
             </w:rPr>
           </w:pPr>
-          <w:hyperlink w:anchor="_Toc36640934" w:history="1">
+          <w:hyperlink w:anchor="_Toc36802735" w:history="1">
             <w:r>
               <w:rPr>
                 <w:rStyle w:val="Hyperlink"/>
@@ -966,7 +968,7 @@
                 <w:noProof/>
                 <w:webHidden/>
               </w:rPr>
-              <w:instrText xml:space="preserve"> PAGEREF _Toc36640934 \h </w:instrText>
+              <w:instrText xml:space="preserve"> PAGEREF _Toc36802735 \h </w:instrText>
             </w:r>
             <w:r>
               <w:rPr>
@@ -1010,7 +1012,7 @@
               <w:sz w:val="22"/>
             </w:rPr>
           </w:pPr>
-          <w:hyperlink w:anchor="_Toc36640935" w:history="1">
+          <w:hyperlink w:anchor="_Toc36802736" w:history="1">
             <w:r>
               <w:rPr>
                 <w:rStyle w:val="Hyperlink"/>
@@ -1052,7 +1054,7 @@
                 <w:noProof/>
                 <w:webHidden/>
               </w:rPr>
-              <w:instrText xml:space="preserve"> PAGEREF _Toc36640935 \h </w:instrText>
+              <w:instrText xml:space="preserve"> PAGEREF _Toc36802736 \h </w:instrText>
             </w:r>
             <w:r>
               <w:rPr>
@@ -1096,7 +1098,7 @@
               <w:sz w:val="22"/>
             </w:rPr>
           </w:pPr>
-          <w:hyperlink w:anchor="_Toc36640936" w:history="1">
+          <w:hyperlink w:anchor="_Toc36802737" w:history="1">
             <w:r>
               <w:rPr>
                 <w:rStyle w:val="Hyperlink"/>
@@ -1138,7 +1140,7 @@
                 <w:noProof/>
                 <w:webHidden/>
               </w:rPr>
-              <w:instrText xml:space="preserve"> PAGEREF _Toc36640936 \h </w:instrText>
+              <w:instrText xml:space="preserve"> PAGEREF _Toc36802737 \h </w:instrText>
             </w:r>
             <w:r>
               <w:rPr>
@@ -1182,7 +1184,7 @@
               <w:sz w:val="22"/>
             </w:rPr>
           </w:pPr>
-          <w:hyperlink w:anchor="_Toc36640937" w:history="1">
+          <w:hyperlink w:anchor="_Toc36802738" w:history="1">
             <w:r>
               <w:rPr>
                 <w:rStyle w:val="Hyperlink"/>
@@ -1224,7 +1226,7 @@
                 <w:noProof/>
                 <w:webHidden/>
               </w:rPr>
-              <w:instrText xml:space="preserve"> PAGEREF _Toc36640937 \h </w:instrText>
+              <w:instrText xml:space="preserve"> PAGEREF _Toc36802738 \h </w:instrText>
             </w:r>
             <w:r>
               <w:rPr>
@@ -1268,7 +1270,7 @@
               <w:sz w:val="22"/>
             </w:rPr>
           </w:pPr>
-          <w:hyperlink w:anchor="_Toc36640938" w:history="1">
+          <w:hyperlink w:anchor="_Toc36802739" w:history="1">
             <w:r>
               <w:rPr>
                 <w:rStyle w:val="Hyperlink"/>
@@ -1310,7 +1312,7 @@
                 <w:noProof/>
                 <w:webHidden/>
               </w:rPr>
-              <w:instrText xml:space="preserve"> PAGEREF _Toc36640938 \h </w:instrText>
+              <w:instrText xml:space="preserve"> PAGEREF _Toc36802739 \h </w:instrText>
             </w:r>
             <w:r>
               <w:rPr>
@@ -1354,7 +1356,7 @@
               <w:sz w:val="22"/>
             </w:rPr>
           </w:pPr>
-          <w:hyperlink w:anchor="_Toc36640939" w:history="1">
+          <w:hyperlink w:anchor="_Toc36802740" w:history="1">
             <w:r>
               <w:rPr>
                 <w:rStyle w:val="Hyperlink"/>
@@ -1396,7 +1398,7 @@
                 <w:noProof/>
                 <w:webHidden/>
               </w:rPr>
-              <w:instrText xml:space="preserve"> PAGEREF _Toc36640939 \h </w:instrText>
+              <w:instrText xml:space="preserve"> PAGEREF _Toc36802740 \h </w:instrText>
             </w:r>
             <w:r>
               <w:rPr>
@@ -1440,7 +1442,7 @@
               <w:sz w:val="22"/>
             </w:rPr>
           </w:pPr>
-          <w:hyperlink w:anchor="_Toc36640940" w:history="1">
+          <w:hyperlink w:anchor="_Toc36802741" w:history="1">
             <w:r>
               <w:rPr>
                 <w:rStyle w:val="Hyperlink"/>
@@ -1482,7 +1484,7 @@
                 <w:noProof/>
                 <w:webHidden/>
               </w:rPr>
-              <w:instrText xml:space="preserve"> PAGEREF _Toc36640940 \h </w:instrText>
+              <w:instrText xml:space="preserve"> PAGEREF _Toc36802741 \h </w:instrText>
             </w:r>
             <w:r>
               <w:rPr>
@@ -1526,7 +1528,7 @@
               <w:sz w:val="22"/>
             </w:rPr>
           </w:pPr>
-          <w:hyperlink w:anchor="_Toc36640941" w:history="1">
+          <w:hyperlink w:anchor="_Toc36802742" w:history="1">
             <w:r>
               <w:rPr>
                 <w:rStyle w:val="Hyperlink"/>
@@ -1568,7 +1570,7 @@
                 <w:noProof/>
                 <w:webHidden/>
               </w:rPr>
-              <w:instrText xml:space="preserve"> PAGEREF _Toc36640941 \h </w:instrText>
+              <w:instrText xml:space="preserve"> PAGEREF _Toc36802742 \h </w:instrText>
             </w:r>
             <w:r>
               <w:rPr>
@@ -1612,7 +1614,7 @@
               <w:sz w:val="22"/>
             </w:rPr>
           </w:pPr>
-          <w:hyperlink w:anchor="_Toc36640942" w:history="1">
+          <w:hyperlink w:anchor="_Toc36802743" w:history="1">
             <w:r>
               <w:rPr>
                 <w:rStyle w:val="Hyperlink"/>
@@ -1654,7 +1656,7 @@
                 <w:noProof/>
                 <w:webHidden/>
               </w:rPr>
-              <w:instrText xml:space="preserve"> PAGEREF _Toc36640942 \h </w:instrText>
+              <w:instrText xml:space="preserve"> PAGEREF _Toc36802743 \h </w:instrText>
             </w:r>
             <w:r>
               <w:rPr>
@@ -1698,7 +1700,7 @@
               <w:sz w:val="22"/>
             </w:rPr>
           </w:pPr>
-          <w:hyperlink w:anchor="_Toc36640943" w:history="1">
+          <w:hyperlink w:anchor="_Toc36802744" w:history="1">
             <w:r>
               <w:rPr>
                 <w:rStyle w:val="Hyperlink"/>
@@ -1740,7 +1742,7 @@
                 <w:noProof/>
                 <w:webHidden/>
               </w:rPr>
-              <w:instrText xml:space="preserve"> PAGEREF _Toc36640943 \h </w:instrText>
+              <w:instrText xml:space="preserve"> PAGEREF _Toc36802744 \h </w:instrText>
             </w:r>
             <w:r>
               <w:rPr>
@@ -1784,7 +1786,7 @@
               <w:sz w:val="22"/>
             </w:rPr>
           </w:pPr>
-          <w:hyperlink w:anchor="_Toc36640944" w:history="1">
+          <w:hyperlink w:anchor="_Toc36802745" w:history="1">
             <w:r>
               <w:rPr>
                 <w:rStyle w:val="Hyperlink"/>
@@ -1826,7 +1828,7 @@
                 <w:noProof/>
                 <w:webHidden/>
               </w:rPr>
-              <w:instrText xml:space="preserve"> PAGEREF _Toc36640944 \h </w:instrText>
+              <w:instrText xml:space="preserve"> PAGEREF _Toc36802745 \h </w:instrText>
             </w:r>
             <w:r>
               <w:rPr>
@@ -1870,7 +1872,7 @@
               <w:sz w:val="22"/>
             </w:rPr>
           </w:pPr>
-          <w:hyperlink w:anchor="_Toc36640945" w:history="1">
+          <w:hyperlink w:anchor="_Toc36802746" w:history="1">
             <w:r>
               <w:rPr>
                 <w:rStyle w:val="Hyperlink"/>
@@ -1912,7 +1914,7 @@
                 <w:noProof/>
                 <w:webHidden/>
               </w:rPr>
-              <w:instrText xml:space="preserve"> PAGEREF _Toc36640945 \h </w:instrText>
+              <w:instrText xml:space="preserve"> PAGEREF _Toc36802746 \h </w:instrText>
             </w:r>
             <w:r>
               <w:rPr>
@@ -1956,7 +1958,7 @@
               <w:sz w:val="22"/>
             </w:rPr>
           </w:pPr>
-          <w:hyperlink w:anchor="_Toc36640946" w:history="1">
+          <w:hyperlink w:anchor="_Toc36802747" w:history="1">
             <w:r>
               <w:rPr>
                 <w:rStyle w:val="Hyperlink"/>
@@ -1998,7 +2000,7 @@
                 <w:noProof/>
                 <w:webHidden/>
               </w:rPr>
-              <w:instrText xml:space="preserve"> PAGEREF _Toc36640946 \h </w:instrText>
+              <w:instrText xml:space="preserve"> PAGEREF _Toc36802747 \h </w:instrText>
             </w:r>
             <w:r>
               <w:rPr>
@@ -2042,7 +2044,7 @@
               <w:sz w:val="22"/>
             </w:rPr>
           </w:pPr>
-          <w:hyperlink w:anchor="_Toc36640947" w:history="1">
+          <w:hyperlink w:anchor="_Toc36802748" w:history="1">
             <w:r>
               <w:rPr>
                 <w:rStyle w:val="Hyperlink"/>
@@ -2084,7 +2086,7 @@
                 <w:noProof/>
                 <w:webHidden/>
               </w:rPr>
-              <w:instrText xml:space="preserve"> PAGEREF _Toc36640947 \h </w:instrText>
+              <w:instrText xml:space="preserve"> PAGEREF _Toc36802748 \h </w:instrText>
             </w:r>
             <w:r>
               <w:rPr>
@@ -2128,7 +2130,7 @@
               <w:sz w:val="22"/>
             </w:rPr>
           </w:pPr>
-          <w:hyperlink w:anchor="_Toc36640948" w:history="1">
+          <w:hyperlink w:anchor="_Toc36802749" w:history="1">
             <w:r>
               <w:rPr>
                 <w:rStyle w:val="Hyperlink"/>
@@ -2170,7 +2172,7 @@
                 <w:noProof/>
                 <w:webHidden/>
               </w:rPr>
-              <w:instrText xml:space="preserve"> PAGEREF _Toc36640948 \h </w:instrText>
+              <w:instrText xml:space="preserve"> PAGEREF _Toc36802749 \h </w:instrText>
             </w:r>
             <w:r>
               <w:rPr>
@@ -2214,7 +2216,7 @@
               <w:sz w:val="22"/>
             </w:rPr>
           </w:pPr>
-          <w:hyperlink w:anchor="_Toc36640949" w:history="1">
+          <w:hyperlink w:anchor="_Toc36802750" w:history="1">
             <w:r>
               <w:rPr>
                 <w:rStyle w:val="Hyperlink"/>
@@ -2256,7 +2258,7 @@
                 <w:noProof/>
                 <w:webHidden/>
               </w:rPr>
-              <w:instrText xml:space="preserve"> PAGEREF _Toc36640949 \h </w:instrText>
+              <w:instrText xml:space="preserve"> PAGEREF _Toc36802750 \h </w:instrText>
             </w:r>
             <w:r>
               <w:rPr>
@@ -2300,7 +2302,7 @@
               <w:sz w:val="22"/>
             </w:rPr>
           </w:pPr>
-          <w:hyperlink w:anchor="_Toc36640950" w:history="1">
+          <w:hyperlink w:anchor="_Toc36802751" w:history="1">
             <w:r>
               <w:rPr>
                 <w:rStyle w:val="Hyperlink"/>
@@ -2342,7 +2344,7 @@
                 <w:noProof/>
                 <w:webHidden/>
               </w:rPr>
-              <w:instrText xml:space="preserve"> PAGEREF _Toc36640950 \h </w:instrText>
+              <w:instrText xml:space="preserve"> PAGEREF _Toc36802751 \h </w:instrText>
             </w:r>
             <w:r>
               <w:rPr>
@@ -2386,7 +2388,7 @@
               <w:sz w:val="22"/>
             </w:rPr>
           </w:pPr>
-          <w:hyperlink w:anchor="_Toc36640951" w:history="1">
+          <w:hyperlink w:anchor="_Toc36802752" w:history="1">
             <w:r>
               <w:rPr>
                 <w:rStyle w:val="Hyperlink"/>
@@ -2428,7 +2430,7 @@
                 <w:noProof/>
                 <w:webHidden/>
               </w:rPr>
-              <w:instrText xml:space="preserve"> PAGEREF _Toc36640951 \h </w:instrText>
+              <w:instrText xml:space="preserve"> PAGEREF _Toc36802752 \h </w:instrText>
             </w:r>
             <w:r>
               <w:rPr>
@@ -2472,7 +2474,7 @@
               <w:sz w:val="22"/>
             </w:rPr>
           </w:pPr>
-          <w:hyperlink w:anchor="_Toc36640952" w:history="1">
+          <w:hyperlink w:anchor="_Toc36802753" w:history="1">
             <w:r>
               <w:rPr>
                 <w:rStyle w:val="Hyperlink"/>
@@ -2493,7 +2495,7 @@
                 <w:rStyle w:val="Hyperlink"/>
                 <w:noProof/>
               </w:rPr>
-              <w:t>User Login Page</w:t>
+              <w:t>Access CareerFind</w:t>
             </w:r>
             <w:r>
               <w:rPr>
@@ -2514,7 +2516,7 @@
                 <w:noProof/>
                 <w:webHidden/>
               </w:rPr>
-              <w:instrText xml:space="preserve"> PAGEREF _Toc36640952 \h </w:instrText>
+              <w:instrText xml:space="preserve"> PAGEREF _Toc36802753 \h </w:instrText>
             </w:r>
             <w:r>
               <w:rPr>
@@ -2558,7 +2560,7 @@
               <w:sz w:val="22"/>
             </w:rPr>
           </w:pPr>
-          <w:hyperlink w:anchor="_Toc36640953" w:history="1">
+          <w:hyperlink w:anchor="_Toc36802754" w:history="1">
             <w:r>
               <w:rPr>
                 <w:rStyle w:val="Hyperlink"/>
@@ -2579,7 +2581,7 @@
                 <w:rStyle w:val="Hyperlink"/>
                 <w:noProof/>
               </w:rPr>
-              <w:t>Chat Counselor Management Module - Admin</w:t>
+              <w:t>Create, Update, Delete Chat Counselor Image and Prompts</w:t>
             </w:r>
             <w:r>
               <w:rPr>
@@ -2600,7 +2602,7 @@
                 <w:noProof/>
                 <w:webHidden/>
               </w:rPr>
-              <w:instrText xml:space="preserve"> PAGEREF _Toc36640953 \h </w:instrText>
+              <w:instrText xml:space="preserve"> PAGEREF _Toc36802754 \h </w:instrText>
             </w:r>
             <w:r>
               <w:rPr>
@@ -2644,7 +2646,7 @@
               <w:sz w:val="22"/>
             </w:rPr>
           </w:pPr>
-          <w:hyperlink w:anchor="_Toc36640954" w:history="1">
+          <w:hyperlink w:anchor="_Toc36802755" w:history="1">
             <w:r>
               <w:rPr>
                 <w:rStyle w:val="Hyperlink"/>
@@ -2665,7 +2667,7 @@
                 <w:rStyle w:val="Hyperlink"/>
                 <w:noProof/>
               </w:rPr>
-              <w:t>Chat Counselor Module - Student</w:t>
+              <w:t>Toggle, Read, Delete, Delete All, Counselor Logs</w:t>
             </w:r>
             <w:r>
               <w:rPr>
@@ -2686,7 +2688,7 @@
                 <w:noProof/>
                 <w:webHidden/>
               </w:rPr>
-              <w:instrText xml:space="preserve"> PAGEREF _Toc36640954 \h </w:instrText>
+              <w:instrText xml:space="preserve"> PAGEREF _Toc36802755 \h </w:instrText>
             </w:r>
             <w:r>
               <w:rPr>
@@ -2730,7 +2732,7 @@
               <w:sz w:val="22"/>
             </w:rPr>
           </w:pPr>
-          <w:hyperlink w:anchor="_Toc36640955" w:history="1">
+          <w:hyperlink w:anchor="_Toc36802756" w:history="1">
             <w:r>
               <w:rPr>
                 <w:rStyle w:val="Hyperlink"/>
@@ -2751,7 +2753,7 @@
                 <w:rStyle w:val="Hyperlink"/>
                 <w:noProof/>
               </w:rPr>
-              <w:t>Cluster Recommendation Queue - Student</w:t>
+              <w:t>Receive Chat Counselor Career Cluster Recommendations</w:t>
             </w:r>
             <w:r>
               <w:rPr>
@@ -2772,7 +2774,7 @@
                 <w:noProof/>
                 <w:webHidden/>
               </w:rPr>
-              <w:instrText xml:space="preserve"> PAGEREF _Toc36640955 \h </w:instrText>
+              <w:instrText xml:space="preserve"> PAGEREF _Toc36802756 \h </w:instrText>
             </w:r>
             <w:r>
               <w:rPr>
@@ -2792,7 +2794,7 @@
                 <w:noProof/>
                 <w:webHidden/>
               </w:rPr>
-              <w:t>8</w:t>
+              <w:t>9</w:t>
             </w:r>
             <w:r>
               <w:rPr>
@@ -2816,7 +2818,7 @@
               <w:sz w:val="22"/>
             </w:rPr>
           </w:pPr>
-          <w:hyperlink w:anchor="_Toc36640956" w:history="1">
+          <w:hyperlink w:anchor="_Toc36802757" w:history="1">
             <w:r>
               <w:rPr>
                 <w:rStyle w:val="Hyperlink"/>
@@ -2837,7 +2839,7 @@
                 <w:rStyle w:val="Hyperlink"/>
                 <w:noProof/>
               </w:rPr>
-              <w:t>Reward System and Scoreboard Module – Student</w:t>
+              <w:t>Bookmark Career</w:t>
             </w:r>
             <w:r>
               <w:rPr>
@@ -2858,7 +2860,7 @@
                 <w:noProof/>
                 <w:webHidden/>
               </w:rPr>
-              <w:instrText xml:space="preserve"> PAGEREF _Toc36640956 \h </w:instrText>
+              <w:instrText xml:space="preserve"> PAGEREF _Toc36802757 \h </w:instrText>
             </w:r>
             <w:r>
               <w:rPr>
@@ -2878,7 +2880,265 @@
                 <w:noProof/>
                 <w:webHidden/>
               </w:rPr>
-              <w:t>8</w:t>
+              <w:t>9</w:t>
+            </w:r>
+            <w:r>
+              <w:rPr>
+                <w:noProof/>
+                <w:webHidden/>
+              </w:rPr>
+              <w:fldChar w:fldCharType="end"/>
+            </w:r>
+          </w:hyperlink>
+        </w:p>
+        <w:p>
+          <w:pPr>
+            <w:pStyle w:val="TOC3"/>
+            <w:tabs>
+              <w:tab w:val="left" w:pos="1540"/>
+              <w:tab w:val="right" w:leader="dot" w:pos="10790"/>
+            </w:tabs>
+            <w:rPr>
+              <w:rFonts w:asciiTheme="minorHAnsi" w:eastAsiaTheme="minorEastAsia" w:hAnsiTheme="minorHAnsi"/>
+              <w:noProof/>
+              <w:sz w:val="22"/>
+            </w:rPr>
+          </w:pPr>
+          <w:hyperlink w:anchor="_Toc36802758" w:history="1">
+            <w:r>
+              <w:rPr>
+                <w:rStyle w:val="Hyperlink"/>
+                <w:noProof/>
+              </w:rPr>
+              <w:t>4.2.15</w:t>
+            </w:r>
+            <w:r>
+              <w:rPr>
+                <w:rFonts w:asciiTheme="minorHAnsi" w:eastAsiaTheme="minorEastAsia" w:hAnsiTheme="minorHAnsi"/>
+                <w:noProof/>
+                <w:sz w:val="22"/>
+              </w:rPr>
+              <w:tab/>
+            </w:r>
+            <w:r>
+              <w:rPr>
+                <w:rStyle w:val="Hyperlink"/>
+                <w:noProof/>
+              </w:rPr>
+              <w:t>Use Cluster Recommendation Queue</w:t>
+            </w:r>
+            <w:r>
+              <w:rPr>
+                <w:noProof/>
+                <w:webHidden/>
+              </w:rPr>
+              <w:tab/>
+            </w:r>
+            <w:r>
+              <w:rPr>
+                <w:noProof/>
+                <w:webHidden/>
+              </w:rPr>
+              <w:fldChar w:fldCharType="begin"/>
+            </w:r>
+            <w:r>
+              <w:rPr>
+                <w:noProof/>
+                <w:webHidden/>
+              </w:rPr>
+              <w:instrText xml:space="preserve"> PAGEREF _Toc36802758 \h </w:instrText>
+            </w:r>
+            <w:r>
+              <w:rPr>
+                <w:noProof/>
+                <w:webHidden/>
+              </w:rPr>
+            </w:r>
+            <w:r>
+              <w:rPr>
+                <w:noProof/>
+                <w:webHidden/>
+              </w:rPr>
+              <w:fldChar w:fldCharType="separate"/>
+            </w:r>
+            <w:r>
+              <w:rPr>
+                <w:noProof/>
+                <w:webHidden/>
+              </w:rPr>
+              <w:t>9</w:t>
+            </w:r>
+            <w:r>
+              <w:rPr>
+                <w:noProof/>
+                <w:webHidden/>
+              </w:rPr>
+              <w:fldChar w:fldCharType="end"/>
+            </w:r>
+          </w:hyperlink>
+        </w:p>
+        <w:p>
+          <w:pPr>
+            <w:pStyle w:val="TOC3"/>
+            <w:tabs>
+              <w:tab w:val="left" w:pos="1540"/>
+              <w:tab w:val="right" w:leader="dot" w:pos="10790"/>
+            </w:tabs>
+            <w:rPr>
+              <w:rFonts w:asciiTheme="minorHAnsi" w:eastAsiaTheme="minorEastAsia" w:hAnsiTheme="minorHAnsi"/>
+              <w:noProof/>
+              <w:sz w:val="22"/>
+            </w:rPr>
+          </w:pPr>
+          <w:hyperlink w:anchor="_Toc36802759" w:history="1">
+            <w:r>
+              <w:rPr>
+                <w:rStyle w:val="Hyperlink"/>
+                <w:noProof/>
+              </w:rPr>
+              <w:t>4.2.16</w:t>
+            </w:r>
+            <w:r>
+              <w:rPr>
+                <w:rFonts w:asciiTheme="minorHAnsi" w:eastAsiaTheme="minorEastAsia" w:hAnsiTheme="minorHAnsi"/>
+                <w:noProof/>
+                <w:sz w:val="22"/>
+              </w:rPr>
+              <w:tab/>
+            </w:r>
+            <w:r>
+              <w:rPr>
+                <w:rStyle w:val="Hyperlink"/>
+                <w:noProof/>
+              </w:rPr>
+              <w:t>Track Student Progress and Rewards</w:t>
+            </w:r>
+            <w:r>
+              <w:rPr>
+                <w:noProof/>
+                <w:webHidden/>
+              </w:rPr>
+              <w:tab/>
+            </w:r>
+            <w:r>
+              <w:rPr>
+                <w:noProof/>
+                <w:webHidden/>
+              </w:rPr>
+              <w:fldChar w:fldCharType="begin"/>
+            </w:r>
+            <w:r>
+              <w:rPr>
+                <w:noProof/>
+                <w:webHidden/>
+              </w:rPr>
+              <w:instrText xml:space="preserve"> PAGEREF _Toc36802759 \h </w:instrText>
+            </w:r>
+            <w:r>
+              <w:rPr>
+                <w:noProof/>
+                <w:webHidden/>
+              </w:rPr>
+            </w:r>
+            <w:r>
+              <w:rPr>
+                <w:noProof/>
+                <w:webHidden/>
+              </w:rPr>
+              <w:fldChar w:fldCharType="separate"/>
+            </w:r>
+            <w:r>
+              <w:rPr>
+                <w:noProof/>
+                <w:webHidden/>
+              </w:rPr>
+              <w:t>10</w:t>
+            </w:r>
+            <w:r>
+              <w:rPr>
+                <w:noProof/>
+                <w:webHidden/>
+              </w:rPr>
+              <w:fldChar w:fldCharType="end"/>
+            </w:r>
+          </w:hyperlink>
+        </w:p>
+        <w:p>
+          <w:pPr>
+            <w:pStyle w:val="TOC3"/>
+            <w:tabs>
+              <w:tab w:val="left" w:pos="1540"/>
+              <w:tab w:val="right" w:leader="dot" w:pos="10790"/>
+            </w:tabs>
+            <w:rPr>
+              <w:rFonts w:asciiTheme="minorHAnsi" w:eastAsiaTheme="minorEastAsia" w:hAnsiTheme="minorHAnsi"/>
+              <w:noProof/>
+              <w:sz w:val="22"/>
+            </w:rPr>
+          </w:pPr>
+          <w:hyperlink w:anchor="_Toc36802760" w:history="1">
+            <w:r>
+              <w:rPr>
+                <w:rStyle w:val="Hyperlink"/>
+                <w:noProof/>
+              </w:rPr>
+              <w:t>4.2.17</w:t>
+            </w:r>
+            <w:r>
+              <w:rPr>
+                <w:rFonts w:asciiTheme="minorHAnsi" w:eastAsiaTheme="minorEastAsia" w:hAnsiTheme="minorHAnsi"/>
+                <w:noProof/>
+                <w:sz w:val="22"/>
+              </w:rPr>
+              <w:tab/>
+            </w:r>
+            <w:r>
+              <w:rPr>
+                <w:rStyle w:val="Hyperlink"/>
+                <w:noProof/>
+              </w:rPr>
+              <w:t>Display Progress on Scoreboard</w:t>
+            </w:r>
+            <w:r>
+              <w:rPr>
+                <w:noProof/>
+                <w:webHidden/>
+              </w:rPr>
+              <w:tab/>
+            </w:r>
+            <w:r>
+              <w:rPr>
+                <w:noProof/>
+                <w:webHidden/>
+              </w:rPr>
+              <w:fldChar w:fldCharType="begin"/>
+            </w:r>
+            <w:r>
+              <w:rPr>
+                <w:noProof/>
+                <w:webHidden/>
+              </w:rPr>
+              <w:instrText xml:space="preserve"> PAGEREF _Toc36802760 \h </w:instrText>
+            </w:r>
+            <w:r>
+              <w:rPr>
+                <w:noProof/>
+                <w:webHidden/>
+              </w:rPr>
+            </w:r>
+            <w:r>
+              <w:rPr>
+                <w:noProof/>
+                <w:webHidden/>
+              </w:rPr>
+              <w:fldChar w:fldCharType="separate"/>
+            </w:r>
+            <w:r>
+              <w:rPr>
+                <w:noProof/>
+                <w:webHidden/>
+              </w:rPr>
+              <w:t>10</w:t>
             </w:r>
             <w:r>
               <w:rPr>
@@ -2902,7 +3162,7 @@
               <w:sz w:val="22"/>
             </w:rPr>
           </w:pPr>
-          <w:hyperlink w:anchor="_Toc36640957" w:history="1">
+          <w:hyperlink w:anchor="_Toc36802761" w:history="1">
             <w:r>
               <w:rPr>
                 <w:rStyle w:val="Hyperlink"/>
@@ -2944,7 +3204,7 @@
                 <w:noProof/>
                 <w:webHidden/>
               </w:rPr>
-              <w:instrText xml:space="preserve"> PAGEREF _Toc36640957 \h </w:instrText>
+              <w:instrText xml:space="preserve"> PAGEREF _Toc36802761 \h </w:instrText>
             </w:r>
             <w:r>
               <w:rPr>
@@ -2964,7 +3224,7 @@
                 <w:noProof/>
                 <w:webHidden/>
               </w:rPr>
-              <w:t>8</w:t>
+              <w:t>10</w:t>
             </w:r>
             <w:r>
               <w:rPr>
@@ -2988,7 +3248,7 @@
               <w:sz w:val="22"/>
             </w:rPr>
           </w:pPr>
-          <w:hyperlink w:anchor="_Toc36640958" w:history="1">
+          <w:hyperlink w:anchor="_Toc36802762" w:history="1">
             <w:r>
               <w:rPr>
                 <w:rStyle w:val="Hyperlink"/>
@@ -3030,7 +3290,7 @@
                 <w:noProof/>
                 <w:webHidden/>
               </w:rPr>
-              <w:instrText xml:space="preserve"> PAGEREF _Toc36640958 \h </w:instrText>
+              <w:instrText xml:space="preserve"> PAGEREF _Toc36802762 \h </w:instrText>
             </w:r>
             <w:r>
               <w:rPr>
@@ -3050,7 +3310,7 @@
                 <w:noProof/>
                 <w:webHidden/>
               </w:rPr>
-              <w:t>8</w:t>
+              <w:t>10</w:t>
             </w:r>
             <w:r>
               <w:rPr>
@@ -3074,7 +3334,7 @@
               <w:sz w:val="22"/>
             </w:rPr>
           </w:pPr>
-          <w:hyperlink w:anchor="_Toc36640959" w:history="1">
+          <w:hyperlink w:anchor="_Toc36802763" w:history="1">
             <w:r>
               <w:rPr>
                 <w:rStyle w:val="Hyperlink"/>
@@ -3116,7 +3376,7 @@
                 <w:noProof/>
                 <w:webHidden/>
               </w:rPr>
-              <w:instrText xml:space="preserve"> PAGEREF _Toc36640959 \h </w:instrText>
+              <w:instrText xml:space="preserve"> PAGEREF _Toc36802763 \h </w:instrText>
             </w:r>
             <w:r>
               <w:rPr>
@@ -3136,7 +3396,7 @@
                 <w:noProof/>
                 <w:webHidden/>
               </w:rPr>
-              <w:t>8</w:t>
+              <w:t>10</w:t>
             </w:r>
             <w:r>
               <w:rPr>
@@ -3160,7 +3420,7 @@
               <w:sz w:val="22"/>
             </w:rPr>
           </w:pPr>
-          <w:hyperlink w:anchor="_Toc36640960" w:history="1">
+          <w:hyperlink w:anchor="_Toc36802764" w:history="1">
             <w:r>
               <w:rPr>
                 <w:rStyle w:val="Hyperlink"/>
@@ -3202,7 +3462,7 @@
                 <w:noProof/>
                 <w:webHidden/>
               </w:rPr>
-              <w:instrText xml:space="preserve"> PAGEREF _Toc36640960 \h </w:instrText>
+              <w:instrText xml:space="preserve"> PAGEREF _Toc36802764 \h </w:instrText>
             </w:r>
             <w:r>
               <w:rPr>
@@ -3222,7 +3482,7 @@
                 <w:noProof/>
                 <w:webHidden/>
               </w:rPr>
-              <w:t>10</w:t>
+              <w:t>12</w:t>
             </w:r>
             <w:r>
               <w:rPr>
@@ -3246,7 +3506,7 @@
               <w:sz w:val="22"/>
             </w:rPr>
           </w:pPr>
-          <w:hyperlink w:anchor="_Toc36640961" w:history="1">
+          <w:hyperlink w:anchor="_Toc36802765" w:history="1">
             <w:r>
               <w:rPr>
                 <w:rStyle w:val="Hyperlink"/>
@@ -3288,7 +3548,7 @@
                 <w:noProof/>
                 <w:webHidden/>
               </w:rPr>
-              <w:instrText xml:space="preserve"> PAGEREF _Toc36640961 \h </w:instrText>
+              <w:instrText xml:space="preserve"> PAGEREF _Toc36802765 \h </w:instrText>
             </w:r>
             <w:r>
               <w:rPr>
@@ -3308,7 +3568,7 @@
                 <w:noProof/>
                 <w:webHidden/>
               </w:rPr>
-              <w:t>10</w:t>
+              <w:t>12</w:t>
             </w:r>
             <w:r>
               <w:rPr>
@@ -3332,7 +3592,7 @@
               <w:sz w:val="22"/>
             </w:rPr>
           </w:pPr>
-          <w:hyperlink w:anchor="_Toc36640962" w:history="1">
+          <w:hyperlink w:anchor="_Toc36802766" w:history="1">
             <w:r>
               <w:rPr>
                 <w:rStyle w:val="Hyperlink"/>
@@ -3374,7 +3634,7 @@
                 <w:noProof/>
                 <w:webHidden/>
               </w:rPr>
-              <w:instrText xml:space="preserve"> PAGEREF _Toc36640962 \h </w:instrText>
+              <w:instrText xml:space="preserve"> PAGEREF _Toc36802766 \h </w:instrText>
             </w:r>
             <w:r>
               <w:rPr>
@@ -3394,7 +3654,7 @@
                 <w:noProof/>
                 <w:webHidden/>
               </w:rPr>
-              <w:t>10</w:t>
+              <w:t>12</w:t>
             </w:r>
             <w:r>
               <w:rPr>
@@ -3418,7 +3678,7 @@
               <w:sz w:val="22"/>
             </w:rPr>
           </w:pPr>
-          <w:hyperlink w:anchor="_Toc36640963" w:history="1">
+          <w:hyperlink w:anchor="_Toc36802767" w:history="1">
             <w:r>
               <w:rPr>
                 <w:rStyle w:val="Hyperlink"/>
@@ -3460,7 +3720,7 @@
                 <w:noProof/>
                 <w:webHidden/>
               </w:rPr>
-              <w:instrText xml:space="preserve"> PAGEREF _Toc36640963 \h </w:instrText>
+              <w:instrText xml:space="preserve"> PAGEREF _Toc36802767 \h </w:instrText>
             </w:r>
             <w:r>
               <w:rPr>
@@ -3480,7 +3740,7 @@
                 <w:noProof/>
                 <w:webHidden/>
               </w:rPr>
-              <w:t>10</w:t>
+              <w:t>12</w:t>
             </w:r>
             <w:r>
               <w:rPr>
@@ -3504,7 +3764,7 @@
               <w:sz w:val="22"/>
             </w:rPr>
           </w:pPr>
-          <w:hyperlink w:anchor="_Toc36640964" w:history="1">
+          <w:hyperlink w:anchor="_Toc36802768" w:history="1">
             <w:r>
               <w:rPr>
                 <w:rStyle w:val="Hyperlink"/>
@@ -3546,7 +3806,7 @@
                 <w:noProof/>
                 <w:webHidden/>
               </w:rPr>
-              <w:instrText xml:space="preserve"> PAGEREF _Toc36640964 \h </w:instrText>
+              <w:instrText xml:space="preserve"> PAGEREF _Toc36802768 \h </w:instrText>
             </w:r>
             <w:r>
               <w:rPr>
@@ -3566,7 +3826,7 @@
                 <w:noProof/>
                 <w:webHidden/>
               </w:rPr>
-              <w:t>10</w:t>
+              <w:t>12</w:t>
             </w:r>
             <w:r>
               <w:rPr>
@@ -3590,7 +3850,7 @@
               <w:sz w:val="22"/>
             </w:rPr>
           </w:pPr>
-          <w:hyperlink w:anchor="_Toc36640965" w:history="1">
+          <w:hyperlink w:anchor="_Toc36802769" w:history="1">
             <w:r>
               <w:rPr>
                 <w:rStyle w:val="Hyperlink"/>
@@ -3632,7 +3892,7 @@
                 <w:noProof/>
                 <w:webHidden/>
               </w:rPr>
-              <w:instrText xml:space="preserve"> PAGEREF _Toc36640965 \h </w:instrText>
+              <w:instrText xml:space="preserve"> PAGEREF _Toc36802769 \h </w:instrText>
             </w:r>
             <w:r>
               <w:rPr>
@@ -3652,7 +3912,7 @@
                 <w:noProof/>
                 <w:webHidden/>
               </w:rPr>
-              <w:t>10</w:t>
+              <w:t>12</w:t>
             </w:r>
             <w:r>
               <w:rPr>
@@ -3676,7 +3936,7 @@
               <w:sz w:val="22"/>
             </w:rPr>
           </w:pPr>
-          <w:hyperlink w:anchor="_Toc36640966" w:history="1">
+          <w:hyperlink w:anchor="_Toc36802770" w:history="1">
             <w:r>
               <w:rPr>
                 <w:rStyle w:val="Hyperlink"/>
@@ -3718,7 +3978,7 @@
                 <w:noProof/>
                 <w:webHidden/>
               </w:rPr>
-              <w:instrText xml:space="preserve"> PAGEREF _Toc36640966 \h </w:instrText>
+              <w:instrText xml:space="preserve"> PAGEREF _Toc36802770 \h </w:instrText>
             </w:r>
             <w:r>
               <w:rPr>
@@ -3738,7 +3998,7 @@
                 <w:noProof/>
                 <w:webHidden/>
               </w:rPr>
-              <w:t>10</w:t>
+              <w:t>12</w:t>
             </w:r>
             <w:r>
               <w:rPr>
@@ -3762,7 +4022,7 @@
               <w:sz w:val="22"/>
             </w:rPr>
           </w:pPr>
-          <w:hyperlink w:anchor="_Toc36640967" w:history="1">
+          <w:hyperlink w:anchor="_Toc36802771" w:history="1">
             <w:r>
               <w:rPr>
                 <w:rStyle w:val="Hyperlink"/>
@@ -3804,7 +4064,7 @@
                 <w:noProof/>
                 <w:webHidden/>
               </w:rPr>
-              <w:instrText xml:space="preserve"> PAGEREF _Toc36640967 \h </w:instrText>
+              <w:instrText xml:space="preserve"> PAGEREF _Toc36802771 \h </w:instrText>
             </w:r>
             <w:r>
               <w:rPr>
@@ -3824,7 +4084,7 @@
                 <w:noProof/>
                 <w:webHidden/>
               </w:rPr>
-              <w:t>10</w:t>
+              <w:t>12</w:t>
             </w:r>
             <w:r>
               <w:rPr>
@@ -3848,7 +4108,7 @@
               <w:sz w:val="22"/>
             </w:rPr>
           </w:pPr>
-          <w:hyperlink w:anchor="_Toc36640968" w:history="1">
+          <w:hyperlink w:anchor="_Toc36802772" w:history="1">
             <w:r>
               <w:rPr>
                 <w:rStyle w:val="Hyperlink"/>
@@ -3890,7 +4150,7 @@
                 <w:noProof/>
                 <w:webHidden/>
               </w:rPr>
-              <w:instrText xml:space="preserve"> PAGEREF _Toc36640968 \h </w:instrText>
+              <w:instrText xml:space="preserve"> PAGEREF _Toc36802772 \h </w:instrText>
             </w:r>
             <w:r>
               <w:rPr>
@@ -3910,7 +4170,7 @@
                 <w:noProof/>
                 <w:webHidden/>
               </w:rPr>
-              <w:t>10</w:t>
+              <w:t>12</w:t>
             </w:r>
             <w:r>
               <w:rPr>
@@ -3934,7 +4194,7 @@
               <w:sz w:val="22"/>
             </w:rPr>
           </w:pPr>
-          <w:hyperlink w:anchor="_Toc36640969" w:history="1">
+          <w:hyperlink w:anchor="_Toc36802773" w:history="1">
             <w:r>
               <w:rPr>
                 <w:rStyle w:val="Hyperlink"/>
@@ -3976,7 +4236,7 @@
                 <w:noProof/>
                 <w:webHidden/>
               </w:rPr>
-              <w:instrText xml:space="preserve"> PAGEREF _Toc36640969 \h </w:instrText>
+              <w:instrText xml:space="preserve"> PAGEREF _Toc36802773 \h </w:instrText>
             </w:r>
             <w:r>
               <w:rPr>
@@ -3996,7 +4256,7 @@
                 <w:noProof/>
                 <w:webHidden/>
               </w:rPr>
-              <w:t>11</w:t>
+              <w:t>12</w:t>
             </w:r>
             <w:r>
               <w:rPr>
@@ -4027,7 +4287,7 @@
       <w:r>
         <w:br w:type="page"/>
       </w:r>
-      <w:bookmarkStart w:id="0" w:name="_Toc36640926"/>
+      <w:bookmarkStart w:id="0" w:name="_Toc36802727"/>
       <w:r>
         <w:lastRenderedPageBreak/>
         <w:t>Introduction</w:t>
@@ -4038,7 +4298,7 @@
       <w:pPr>
         <w:pStyle w:val="Heading2"/>
       </w:pPr>
-      <w:bookmarkStart w:id="1" w:name="_Toc36640927"/>
+      <w:bookmarkStart w:id="1" w:name="_Toc36802728"/>
       <w:r>
         <w:t>Purpose</w:t>
       </w:r>
@@ -4048,7 +4308,7 @@
       <w:pPr>
         <w:pStyle w:val="Heading2"/>
       </w:pPr>
-      <w:bookmarkStart w:id="2" w:name="_Toc36640928"/>
+      <w:bookmarkStart w:id="2" w:name="_Toc36802729"/>
       <w:r>
         <w:t>Business Context</w:t>
       </w:r>
@@ -4058,7 +4318,7 @@
       <w:pPr>
         <w:pStyle w:val="Heading2"/>
       </w:pPr>
-      <w:bookmarkStart w:id="3" w:name="_Toc36640929"/>
+      <w:bookmarkStart w:id="3" w:name="_Toc36802730"/>
       <w:r>
         <w:t>Scope</w:t>
       </w:r>
@@ -4068,7 +4328,7 @@
       <w:pPr>
         <w:pStyle w:val="Heading2"/>
       </w:pPr>
-      <w:bookmarkStart w:id="4" w:name="_Toc36640930"/>
+      <w:bookmarkStart w:id="4" w:name="_Toc36802731"/>
       <w:r>
         <w:t>User Characteristics</w:t>
       </w:r>
@@ -4079,7 +4339,7 @@
       <w:pPr>
         <w:pStyle w:val="Heading1"/>
       </w:pPr>
-      <w:bookmarkStart w:id="5" w:name="_Toc36640931"/>
+      <w:bookmarkStart w:id="5" w:name="_Toc36802732"/>
       <w:r>
         <w:t>General System Description</w:t>
       </w:r>
@@ -4089,7 +4349,7 @@
       <w:pPr>
         <w:pStyle w:val="Heading2"/>
       </w:pPr>
-      <w:bookmarkStart w:id="6" w:name="_Toc36640932"/>
+      <w:bookmarkStart w:id="6" w:name="_Toc36802733"/>
       <w:r>
         <w:t>System Context</w:t>
       </w:r>
@@ -4099,7 +4359,7 @@
       <w:pPr>
         <w:pStyle w:val="Heading2"/>
       </w:pPr>
-      <w:bookmarkStart w:id="7" w:name="_Toc36640933"/>
+      <w:bookmarkStart w:id="7" w:name="_Toc36802734"/>
       <w:r>
         <w:t>System Modes and States</w:t>
       </w:r>
@@ -4109,7 +4369,7 @@
       <w:pPr>
         <w:pStyle w:val="Heading2"/>
       </w:pPr>
-      <w:bookmarkStart w:id="8" w:name="_Toc36640934"/>
+      <w:bookmarkStart w:id="8" w:name="_Toc36802735"/>
       <w:r>
         <w:t>Major System Capabilities</w:t>
       </w:r>
@@ -4119,7 +4379,7 @@
       <w:pPr>
         <w:pStyle w:val="Heading2"/>
       </w:pPr>
-      <w:bookmarkStart w:id="9" w:name="_Toc36640935"/>
+      <w:bookmarkStart w:id="9" w:name="_Toc36802736"/>
       <w:r>
         <w:t>Major System Conditions</w:t>
       </w:r>
@@ -4129,7 +4389,7 @@
       <w:pPr>
         <w:pStyle w:val="Heading2"/>
       </w:pPr>
-      <w:bookmarkStart w:id="10" w:name="_Toc36640936"/>
+      <w:bookmarkStart w:id="10" w:name="_Toc36802737"/>
       <w:r>
         <w:t>Major System Constraints</w:t>
       </w:r>
@@ -4139,7 +4399,7 @@
       <w:pPr>
         <w:pStyle w:val="Heading2"/>
       </w:pPr>
-      <w:bookmarkStart w:id="11" w:name="_Toc36640937"/>
+      <w:bookmarkStart w:id="11" w:name="_Toc36802738"/>
       <w:r>
         <w:t>Assumptions</w:t>
       </w:r>
@@ -4149,7 +4409,7 @@
       <w:pPr>
         <w:pStyle w:val="Heading2"/>
       </w:pPr>
-      <w:bookmarkStart w:id="12" w:name="_Toc36640938"/>
+      <w:bookmarkStart w:id="12" w:name="_Toc36802739"/>
       <w:r>
         <w:t>Dependencies</w:t>
       </w:r>
@@ -4159,7 +4419,7 @@
       <w:pPr>
         <w:pStyle w:val="Heading2"/>
       </w:pPr>
-      <w:bookmarkStart w:id="13" w:name="_Toc36640939"/>
+      <w:bookmarkStart w:id="13" w:name="_Toc36802740"/>
       <w:r>
         <w:t>Operational Scenarios</w:t>
       </w:r>
@@ -4170,7 +4430,7 @@
       <w:pPr>
         <w:pStyle w:val="Heading1"/>
       </w:pPr>
-      <w:bookmarkStart w:id="14" w:name="_Toc36640940"/>
+      <w:bookmarkStart w:id="14" w:name="_Toc36802741"/>
       <w:r>
         <w:t>System Capabilities, Conditions, and Constraints</w:t>
       </w:r>
@@ -4180,7 +4440,7 @@
       <w:pPr>
         <w:pStyle w:val="Heading2"/>
       </w:pPr>
-      <w:bookmarkStart w:id="15" w:name="_Toc36640941"/>
+      <w:bookmarkStart w:id="15" w:name="_Toc36802742"/>
       <w:r>
         <w:t>Business Requirements</w:t>
       </w:r>
@@ -4190,7 +4450,7 @@
       <w:pPr>
         <w:pStyle w:val="Heading2"/>
       </w:pPr>
-      <w:bookmarkStart w:id="16" w:name="_Toc36640942"/>
+      <w:bookmarkStart w:id="16" w:name="_Toc36802743"/>
       <w:r>
         <w:t>Functional Requirements</w:t>
       </w:r>
@@ -4200,7 +4460,7 @@
       <w:pPr>
         <w:pStyle w:val="Heading3"/>
       </w:pPr>
-      <w:bookmarkStart w:id="17" w:name="_Toc36640943"/>
+      <w:bookmarkStart w:id="17" w:name="_Toc36802744"/>
       <w:r>
         <w:t>Create, Update, Delete Career Cluster</w:t>
       </w:r>
@@ -4241,7 +4501,7 @@
       <w:pPr>
         <w:pStyle w:val="Heading3"/>
       </w:pPr>
-      <w:bookmarkStart w:id="18" w:name="_Toc36640944"/>
+      <w:bookmarkStart w:id="18" w:name="_Toc36802745"/>
       <w:r>
         <w:t>Create, Update, Delete Career Cluster Keywords</w:t>
       </w:r>
@@ -4269,7 +4529,15 @@
     </w:p>
     <w:p>
       <w:r>
-        <w:t>Update: From the Cluster detail page Admin clicks 'Edit Keywords'. Types the desired keyword in the search field or manually locates it in the list. CLicks the pencil under 'Actions' to edit the keyword's 'type'. Under 'Actions' clicks the check mark to save changes or the X to cancel. Clicks outside the 'Edit' modal window to dismiss it.</w:t>
+        <w:t xml:space="preserve">Update: From the Cluster detail page Admin clicks 'Edit Keywords'. Types the desired keyword in the search field or manually locates it in the list. </w:t>
+      </w:r>
+      <w:proofErr w:type="spellStart"/>
+      <w:r>
+        <w:t>CLicks</w:t>
+      </w:r>
+      <w:proofErr w:type="spellEnd"/>
+      <w:r>
+        <w:t xml:space="preserve"> the pencil under 'Actions' to edit the keyword's 'type'. Under 'Actions' clicks the check mark to save changes or the X to cancel. Clicks outside the 'Edit' modal window to dismiss it.</w:t>
       </w:r>
     </w:p>
     <w:p>
@@ -4281,7 +4549,7 @@
       <w:pPr>
         <w:pStyle w:val="Heading3"/>
       </w:pPr>
-      <w:bookmarkStart w:id="19" w:name="_Toc36640945"/>
+      <w:bookmarkStart w:id="19" w:name="_Toc36802746"/>
       <w:r>
         <w:t>Create, Update, Delete Career</w:t>
       </w:r>
@@ -4328,7 +4596,7 @@
       <w:pPr>
         <w:pStyle w:val="Heading3"/>
       </w:pPr>
-      <w:bookmarkStart w:id="20" w:name="_Toc36640946"/>
+      <w:bookmarkStart w:id="20" w:name="_Toc36802747"/>
       <w:r>
         <w:t>Update Career Description</w:t>
       </w:r>
@@ -4358,7 +4626,7 @@
       <w:pPr>
         <w:pStyle w:val="Heading3"/>
       </w:pPr>
-      <w:bookmarkStart w:id="21" w:name="_Toc36640947"/>
+      <w:bookmarkStart w:id="21" w:name="_Toc36802748"/>
       <w:r>
         <w:t>Update Career Day-in-the-Life (DITL)</w:t>
       </w:r>
@@ -4388,7 +4656,7 @@
       <w:pPr>
         <w:pStyle w:val="Heading3"/>
       </w:pPr>
-      <w:bookmarkStart w:id="22" w:name="_Toc36640948"/>
+      <w:bookmarkStart w:id="22" w:name="_Toc36802749"/>
       <w:r>
         <w:t>Create, Update, Delete Career Celebrity Profile</w:t>
       </w:r>
@@ -4428,7 +4696,7 @@
       <w:pPr>
         <w:pStyle w:val="Heading3"/>
       </w:pPr>
-      <w:bookmarkStart w:id="23" w:name="_Toc36640949"/>
+      <w:bookmarkStart w:id="23" w:name="_Toc36802750"/>
       <w:r>
         <w:t>Update Celebrity Profile Article</w:t>
       </w:r>
@@ -4459,9 +4727,17 @@
       <w:pPr>
         <w:pStyle w:val="Heading3"/>
       </w:pPr>
-      <w:bookmarkStart w:id="24" w:name="_Toc36640950"/>
-      <w:r>
-        <w:t>Read CareerFind Content</w:t>
+      <w:bookmarkStart w:id="24" w:name="_Toc36802751"/>
+      <w:r>
+        <w:t xml:space="preserve">Read </w:t>
+      </w:r>
+      <w:proofErr w:type="spellStart"/>
+      <w:r>
+        <w:t>CareerFind</w:t>
+      </w:r>
+      <w:proofErr w:type="spellEnd"/>
+      <w:r>
+        <w:t xml:space="preserve"> Content</w:t>
       </w:r>
       <w:bookmarkEnd w:id="24"/>
     </w:p>
@@ -4489,7 +4765,7 @@
       <w:pPr>
         <w:pStyle w:val="Heading3"/>
       </w:pPr>
-      <w:bookmarkStart w:id="25" w:name="_Toc36640951"/>
+      <w:bookmarkStart w:id="25" w:name="_Toc36802752"/>
       <w:r>
         <w:t>Create, Update, Delete Users</w:t>
       </w:r>
@@ -4520,12 +4796,18 @@
     </w:p>
     <w:p>
       <w:r>
-        <w:t>Create: Admin clicks 'Manage Users' from the admin dashboard. Clicks the add button (plus sign) in the upper right of the modal window. Types in the 'username', 'first name', 'last name', 'class', 'points', and selects a role (S: Student or A: Admin) via dropdown. Under 'Actions' clicks the check mark to save changes or the X to cancel. Clicks outside the 'Edit' modal window to dismiss it.</w:t>
-      </w:r>
-    </w:p>
-    <w:p>
-      <w:r>
-        <w:t>Update: Admin clicks 'Manage Users' from the admin dashboard. Admin can manually locate the desired user in the list or use the available tools (filter on 'class', filter on 'role', type 'username', 'first name', or 'last name' into search field). Clicks the pencil under 'Actions' to edit the user's 'first name', 'last name', 'class', 'points', or 'role'. Under 'Actions' clicks the check mark to save changes or the X to cancel. Clicks outside the 'Edit' modal window to dismiss it.</w:t>
+        <w:t xml:space="preserve">Create: Admin clicks 'Manage Users' from the admin dashboard. Clicks the add button (plus sign) in the upper right of the modal window. Types in the 'username', 'first name', 'last name', 'class', 'points', and selects a role (S: Student or A: Admin) via dropdown. Under 'Actions' clicks the check mark to save changes or the X to cancel. </w:t>
+      </w:r>
+      <w:r>
+        <w:t>Navigates back to ‘Main’ via breadcrumbs.</w:t>
+      </w:r>
+    </w:p>
+    <w:p>
+      <w:r>
+        <w:t xml:space="preserve">Update: Admin clicks 'Manage Users' from the admin dashboard. Admin can manually locate the desired user in the list or use the available tools (filter on 'class', filter on 'role', type 'username', 'first name', or 'last name' into search field). Clicks the pencil under 'Actions' to edit the user's 'first name', 'last name', 'class', 'points', or 'role'. Under 'Actions' clicks the check mark to save changes or the X to cancel. </w:t>
+      </w:r>
+      <w:r>
+        <w:t>Navigates back to ‘Main’ via breadcrumbs.</w:t>
       </w:r>
     </w:p>
     <w:p>
@@ -4534,16 +4816,26 @@
       </w:r>
       <w:r>
         <w:lastRenderedPageBreak/>
-        <w:t>user. When prompted for confirmation clicks the check mark to confirm or the X to cancel. Clicks outside the 'Edit' modal window to dismiss it.</w:t>
+        <w:t xml:space="preserve">user. When prompted for confirmation clicks the check mark to confirm or the X to cancel. </w:t>
+      </w:r>
+      <w:r>
+        <w:t>Navigates back to ‘Main’ via breadcrumbs.</w:t>
       </w:r>
     </w:p>
     <w:p>
       <w:pPr>
         <w:pStyle w:val="Heading3"/>
       </w:pPr>
-      <w:r>
-        <w:t>Access CareerFind</w:t>
-      </w:r>
+      <w:bookmarkStart w:id="26" w:name="_Toc36802753"/>
+      <w:r>
+        <w:t xml:space="preserve">Access </w:t>
+      </w:r>
+      <w:proofErr w:type="spellStart"/>
+      <w:r>
+        <w:t>CareerFind</w:t>
+      </w:r>
+      <w:bookmarkEnd w:id="26"/>
+      <w:proofErr w:type="spellEnd"/>
     </w:p>
     <w:p>
       <w:r>
@@ -4562,221 +4854,359 @@
     </w:p>
     <w:p>
       <w:r>
-        <w:t>Admin: Admin is taken to the 'CareerFind' login page when attempting to access a CareerFind url without an active session. Types credentials in the 'username' and 'password' fields and clicks 'SIGN IN'. A warning message is displayed if invalid credentials are entered. If valid credentials are entered the Admin page associated with the target url is displayed.</w:t>
-      </w:r>
-    </w:p>
-    <w:p>
-      <w:r>
-        <w:t>Student: Student is taken to the 'CareerFind' login page when attempting to access a CareerFind url without an active session. Types credentials in the 'username' and 'password' fields and clicks 'SIGN IN'. A warning message is displayed if invalid credentials are entered. If valid credentials are entered the Student page associated with the target url is displayed.</w:t>
-      </w:r>
-      <w:bookmarkStart w:id="26" w:name="_GoBack"/>
-      <w:bookmarkEnd w:id="26"/>
+        <w:t>Admin: Admin is taken to the '</w:t>
+      </w:r>
+      <w:proofErr w:type="spellStart"/>
+      <w:r>
+        <w:t>CareerFind</w:t>
+      </w:r>
+      <w:proofErr w:type="spellEnd"/>
+      <w:r>
+        <w:t xml:space="preserve">' login page when attempting to access a </w:t>
+      </w:r>
+      <w:proofErr w:type="spellStart"/>
+      <w:r>
+        <w:t>CareerFind</w:t>
+      </w:r>
+      <w:proofErr w:type="spellEnd"/>
+      <w:r>
+        <w:t xml:space="preserve"> </w:t>
+      </w:r>
+      <w:proofErr w:type="spellStart"/>
+      <w:r>
+        <w:t>url</w:t>
+      </w:r>
+      <w:proofErr w:type="spellEnd"/>
+      <w:r>
+        <w:t xml:space="preserve"> without an active session. Types credentials in the 'username' and 'password' fields and clicks 'SIGN IN'. A warning message is displayed if invalid credentials are entered. If valid credentials are entered the Admin page associated with the target </w:t>
+      </w:r>
+      <w:proofErr w:type="spellStart"/>
+      <w:r>
+        <w:t>url</w:t>
+      </w:r>
+      <w:proofErr w:type="spellEnd"/>
+      <w:r>
+        <w:t xml:space="preserve"> is displayed.</w:t>
+      </w:r>
+    </w:p>
+    <w:p>
+      <w:r>
+        <w:t>Student: Student is taken to the '</w:t>
+      </w:r>
+      <w:proofErr w:type="spellStart"/>
+      <w:r>
+        <w:t>CareerFind</w:t>
+      </w:r>
+      <w:proofErr w:type="spellEnd"/>
+      <w:r>
+        <w:t xml:space="preserve">' login page when attempting to access a </w:t>
+      </w:r>
+      <w:proofErr w:type="spellStart"/>
+      <w:r>
+        <w:t>CareerFind</w:t>
+      </w:r>
+      <w:proofErr w:type="spellEnd"/>
+      <w:r>
+        <w:t xml:space="preserve"> </w:t>
+      </w:r>
+      <w:proofErr w:type="spellStart"/>
+      <w:r>
+        <w:t>url</w:t>
+      </w:r>
+      <w:proofErr w:type="spellEnd"/>
+      <w:r>
+        <w:t xml:space="preserve"> without an active session. Types credentials in the 'username' and 'password' fields and clicks 'SIGN IN'. A warning message is displayed if invalid credentials are entered. If valid credentials are entered the Student page associated with the target </w:t>
+      </w:r>
+      <w:proofErr w:type="spellStart"/>
+      <w:r>
+        <w:t>url</w:t>
+      </w:r>
+      <w:proofErr w:type="spellEnd"/>
+      <w:r>
+        <w:t xml:space="preserve"> is displayed.</w:t>
+      </w:r>
     </w:p>
     <w:p>
       <w:pPr>
         <w:pStyle w:val="Heading3"/>
       </w:pPr>
-      <w:bookmarkStart w:id="27" w:name="_Toc36640953"/>
+      <w:bookmarkStart w:id="27" w:name="_Toc36802754"/>
+      <w:r>
+        <w:t>Create, Update, Delete Chat Counselor Image and Prompts</w:t>
+      </w:r>
+      <w:bookmarkEnd w:id="27"/>
+    </w:p>
+    <w:p>
+      <w:r>
+        <w:t>Requirements Traceability: CF15, CF 16</w:t>
+      </w:r>
+    </w:p>
+    <w:p>
+      <w:r>
+        <w:t>Actor: Admin</w:t>
+      </w:r>
+    </w:p>
+    <w:p>
+      <w:r>
+        <w:t>Priority: Medium</w:t>
+      </w:r>
+    </w:p>
+    <w:p>
+      <w:r>
+        <w:t>Create: Admin clicks 'Manage Counselor' from the admin dashboard. Clicks the add button (plus sign) in the upper right of the modal window. Types in the 'prompt'. Under 'Actions' clicks the check mark to save changes or the X to cancel. Navigates back to 'Main' via breadcrumbs.</w:t>
+      </w:r>
+    </w:p>
+    <w:p>
+      <w:r>
+        <w:t>Update: Admin clicks 'Manage Counselor' from the admin dashboard. Types in a path to the Counselor's associated 'image' in the upper left of the modal window. Admin locates the desired prompt in the list and clicks the pencil under 'Actions' to edit it. Under 'Actions' clicks the check mark to save changes or the X to cancel. Navigates back to 'Main' via breadcrumbs.</w:t>
+      </w:r>
+    </w:p>
+    <w:p>
+      <w:r>
+        <w:t>Delete: Admin clicks 'Manage Counselor' from the admin dashboard. Locates the desired prompt in the list and clicks the trash-can under 'Actions' to delete it. When prompted for confirmation clicks the check mark to confirm or X to cancel. Navigates back to 'Main' via breadcrumbs.</w:t>
+      </w:r>
+    </w:p>
+    <w:p>
+      <w:pPr>
+        <w:pStyle w:val="Heading3"/>
+      </w:pPr>
+      <w:bookmarkStart w:id="28" w:name="_Toc36802755"/>
+      <w:r>
+        <w:t>Toggle, Read, Delete, Delete All, Counselor Logs</w:t>
+      </w:r>
+      <w:bookmarkEnd w:id="28"/>
+    </w:p>
+    <w:p>
+      <w:r>
+        <w:t>Requirements Traceability: CF17</w:t>
+      </w:r>
+      <w:r>
+        <w:t>, CF19</w:t>
+      </w:r>
+    </w:p>
+    <w:p>
+      <w:r>
+        <w:t>Actor: Admin</w:t>
+      </w:r>
+    </w:p>
+    <w:p>
+      <w:r>
+        <w:t>Priority: Low</w:t>
+      </w:r>
+    </w:p>
+    <w:p>
+      <w:r>
+        <w:t xml:space="preserve">Toggle: Admin clicks 'Manage Counselor' from the admin dashboard. Clicks the 'Enable Logging' check box at the top of the modal window to toggle whether Student responses to Counselor prompts </w:t>
+      </w:r>
       <w:r>
         <w:lastRenderedPageBreak/>
-        <w:t>Chat Counselor Management Module - Admin</w:t>
-      </w:r>
-      <w:bookmarkEnd w:id="27"/>
-    </w:p>
-    <w:p>
-      <w:pPr>
-        <w:pStyle w:val="Heading4"/>
-      </w:pPr>
-      <w:r>
-        <w:t xml:space="preserve">CF15 - </w:t>
-      </w:r>
-      <w:r>
-        <w:t>As a Admin I want to manage (CRUD) prompts that will be presented to students when they log into the site.</w:t>
-      </w:r>
-    </w:p>
-    <w:p>
-      <w:pPr>
-        <w:pStyle w:val="Heading4"/>
-      </w:pPr>
-      <w:r>
-        <w:t xml:space="preserve">CF16 - </w:t>
-      </w:r>
-      <w:r>
-        <w:t>As a Admin I want to manage (CRUD) an icon/ profile picture that will be used by the site's chat counselor.</w:t>
-      </w:r>
-    </w:p>
-    <w:p>
-      <w:pPr>
-        <w:pStyle w:val="Heading4"/>
-      </w:pPr>
-      <w:r>
-        <w:t xml:space="preserve">CF17 - </w:t>
-      </w:r>
-      <w:r>
-        <w:t>As a Admin I want to be able to view and delete (RD) anonymized student response logs that did not contain any keywords present in the system</w:t>
-      </w:r>
-      <w:r>
-        <w:t>.</w:t>
+        <w:t>are logged when no keyword matches are found in the response. Navigates back to 'Main' via breadcrumbs.</w:t>
+      </w:r>
+    </w:p>
+    <w:p>
+      <w:r>
+        <w:t>Read: Admin clicks 'Manage Counselor' from the admin dashboard. Clicks the 'Logs' button to open the 'Logs' modal window. If logging is enabled Student responses to Counselor prompts that did not contain a keyword match are listed. Admin clicks outside the 'Logs' modal window to dismiss it.</w:t>
+      </w:r>
+    </w:p>
+    <w:p>
+      <w:r>
+        <w:t>Delete: Admin clicks 'Manage Counselor' from the admin dashboard. Clicks the 'Logs' button to open the 'Logs' modal window. Locates the desired response in the list and clicks the trash-can under 'Actions' to remove it. When prompted for confirmation clicks the check mark to confirm or X to cancel. Admin clicks outs</w:t>
+      </w:r>
+      <w:r>
+        <w:t>i</w:t>
+      </w:r>
+      <w:r>
+        <w:t>de the 'Logs' modal window to dismiss it.</w:t>
+      </w:r>
+    </w:p>
+    <w:p>
+      <w:r>
+        <w:t>Delete All: Admin clicks 'Manage Counselor' from the admin dashboard. Clicks the 'Logs' button to open the 'Logs' modal Window. Clicks 'Delete All'. When prompted for confirmation clicks the check mark to confirm or X to cancel. Clicks outside the 'Logs' modal window to dismiss it.</w:t>
       </w:r>
     </w:p>
     <w:p>
       <w:pPr>
         <w:pStyle w:val="Heading3"/>
       </w:pPr>
-      <w:bookmarkStart w:id="28" w:name="_Toc36640954"/>
-      <w:r>
-        <w:t>Chat Counselor Module - Student</w:t>
-      </w:r>
-      <w:bookmarkEnd w:id="28"/>
-    </w:p>
-    <w:p>
-      <w:pPr>
-        <w:pStyle w:val="Heading4"/>
-      </w:pPr>
-      <w:r>
-        <w:t xml:space="preserve">CF18 - </w:t>
-      </w:r>
-      <w:r>
-        <w:t>As a Student I want to answer a chat prompt after logging into the site and receive a career cluster recommendation based on parsed keywords in my response.</w:t>
-      </w:r>
-    </w:p>
-    <w:p>
-      <w:pPr>
-        <w:pStyle w:val="Heading4"/>
-      </w:pPr>
-      <w:r>
-        <w:t xml:space="preserve">CF19 - </w:t>
-      </w:r>
-      <w:r>
-        <w:t>As a Student I want my response to be logged if it does not contain any known keywords so that my Admin can improve the system.</w:t>
-      </w:r>
-    </w:p>
-    <w:p>
-      <w:pPr>
-        <w:pStyle w:val="Heading4"/>
-      </w:pPr>
-      <w:r>
-        <w:t xml:space="preserve">CF21 - </w:t>
-      </w:r>
-      <w:r>
-        <w:t>As a Student I want keywords parsed from my responses to be stored so that future recommendations take them into account.</w:t>
-      </w:r>
-    </w:p>
-    <w:p>
-      <w:pPr>
-        <w:pStyle w:val="Heading4"/>
-      </w:pPr>
-      <w:r>
-        <w:t xml:space="preserve">CF22 - </w:t>
-      </w:r>
-      <w:r>
-        <w:t>As a Student I should be able to bookmark careers I am interested in.</w:t>
+      <w:bookmarkStart w:id="29" w:name="_Toc36802756"/>
+      <w:r>
+        <w:t>Receive Chat Counselor Career Cluster Recommendations</w:t>
+      </w:r>
+      <w:bookmarkEnd w:id="29"/>
+    </w:p>
+    <w:p>
+      <w:r>
+        <w:t>Requirements Traceability: CF18, CF21</w:t>
+      </w:r>
+    </w:p>
+    <w:p>
+      <w:r>
+        <w:t>Actor: Student</w:t>
+      </w:r>
+    </w:p>
+    <w:p>
+      <w:r>
+        <w:t>Priority: Medium</w:t>
+      </w:r>
+    </w:p>
+    <w:p>
+      <w:r>
+        <w:t>Receive: Student logs into site and the Chat Counselor image with a random prompt is displayed in the chat box at the bottom right of the page. Student types and submits a response from the 'Enter Text' field. The system parses the response for keyword hits and associates them with the Student. The system recommends the Career Cluster that has the most keywords in common with the Student. In the event of a tie, the first of the tied Career Clusters will be returned.</w:t>
       </w:r>
     </w:p>
     <w:p>
       <w:pPr>
         <w:pStyle w:val="Heading3"/>
       </w:pPr>
-      <w:bookmarkStart w:id="29" w:name="_Toc36640955"/>
-      <w:r>
-        <w:t>Cluster Recommendation Queue - Student</w:t>
-      </w:r>
-      <w:bookmarkEnd w:id="29"/>
-    </w:p>
-    <w:p>
-      <w:pPr>
-        <w:pStyle w:val="Heading4"/>
-      </w:pPr>
-      <w:r>
-        <w:t xml:space="preserve">CF20 - </w:t>
-      </w:r>
-      <w:r>
-        <w:t>As a Student I want recommended career clusters to be placed in a queue so that I can remember to visit them.</w:t>
+      <w:bookmarkStart w:id="30" w:name="_Toc36802757"/>
+      <w:r>
+        <w:t>Bookmark Career</w:t>
+      </w:r>
+      <w:bookmarkEnd w:id="30"/>
+    </w:p>
+    <w:p>
+      <w:r>
+        <w:t>Requirements Traceability: CF22</w:t>
+      </w:r>
+    </w:p>
+    <w:p>
+      <w:r>
+        <w:t>Actor: Student</w:t>
+      </w:r>
+    </w:p>
+    <w:p>
+      <w:r>
+        <w:t>Priority: Low</w:t>
+      </w:r>
+    </w:p>
+    <w:p>
+      <w:r>
+        <w:t>Bookmark: Student navigates to a 'Career Detail' page. Clicks the 'Bookmark' button at the top of the page to add the Career to the 'Bookmarks' dropdown on the Student dashboard. The Student can now navigate to the bookmarked career by selecting it from the 'Bookmarks' dropdown on the Student dashboard.</w:t>
       </w:r>
     </w:p>
     <w:p>
       <w:pPr>
         <w:pStyle w:val="Heading3"/>
       </w:pPr>
-      <w:bookmarkStart w:id="30" w:name="_Toc36640956"/>
-      <w:r>
-        <w:t>Reward System and Scoreboard Module – Student</w:t>
-      </w:r>
-      <w:bookmarkEnd w:id="30"/>
-    </w:p>
-    <w:p>
-      <w:pPr>
-        <w:pStyle w:val="Heading4"/>
-      </w:pPr>
-      <w:r>
-        <w:t xml:space="preserve">CF25 – </w:t>
-      </w:r>
-      <w:r>
-        <w:t>As a Student I earn 1 point each time I visit a new career and all associated content.</w:t>
-      </w:r>
-    </w:p>
-    <w:p>
-      <w:pPr>
-        <w:pStyle w:val="Heading4"/>
-      </w:pPr>
-      <w:r>
-        <w:t xml:space="preserve">CF26 – </w:t>
-      </w:r>
-      <w:r>
-        <w:t>As a Student my viewed content should be tracked in my account.</w:t>
-      </w:r>
-    </w:p>
-    <w:p>
-      <w:pPr>
-        <w:pStyle w:val="Heading4"/>
-      </w:pPr>
-      <w:r>
-        <w:t xml:space="preserve">CF27 – </w:t>
-      </w:r>
-      <w:r>
-        <w:t>As a Student I should be able to view my current point total.</w:t>
-      </w:r>
-    </w:p>
-    <w:p>
-      <w:pPr>
-        <w:pStyle w:val="Heading4"/>
-      </w:pPr>
-      <w:r>
-        <w:t xml:space="preserve">CF28 – </w:t>
-      </w:r>
-      <w:r>
-        <w:t>As a Student I can view the point total of any groups I belong to.</w:t>
+      <w:bookmarkStart w:id="31" w:name="_Toc36802758"/>
+      <w:r>
+        <w:t>Use Cluster Recommendation Queue</w:t>
+      </w:r>
+      <w:bookmarkEnd w:id="31"/>
+    </w:p>
+    <w:p>
+      <w:r>
+        <w:t>Requirements Traceability: CF20</w:t>
+      </w:r>
+    </w:p>
+    <w:p>
+      <w:r>
+        <w:t>Actor: Student</w:t>
+      </w:r>
+    </w:p>
+    <w:p>
+      <w:r>
+        <w:t>Priority: Low</w:t>
+      </w:r>
+    </w:p>
+    <w:p>
+      <w:r>
+        <w:t xml:space="preserve">Use: When the Chat Counselor makes a Career Cluster recommendation it is displayed in a recommendation 'Queue' on the Student dashboard. Clicking on the recommendation will take the </w:t>
+      </w:r>
+      <w:r>
+        <w:lastRenderedPageBreak/>
+        <w:t>Student to the appropriate 'Cluster Detail' page. Navigating to a queued 'Cluster Detail' page either by clicking the link on the 'Main' page or by clicking on the recommendation in the queue will remove the recommendation from the queue.</w:t>
+      </w:r>
+    </w:p>
+    <w:p>
+      <w:pPr>
+        <w:pStyle w:val="Heading3"/>
+      </w:pPr>
+      <w:bookmarkStart w:id="32" w:name="_Toc36802759"/>
+      <w:r>
+        <w:t>Track Student Progress and Rewards</w:t>
+      </w:r>
+      <w:bookmarkEnd w:id="32"/>
+    </w:p>
+    <w:p>
+      <w:r>
+        <w:t>Requirements Traceability: CF25, CF26</w:t>
+      </w:r>
+    </w:p>
+    <w:p>
+      <w:r>
+        <w:t>Actor: Student</w:t>
+      </w:r>
+    </w:p>
+    <w:p>
+      <w:r>
+        <w:t>Priority: Low</w:t>
+      </w:r>
+    </w:p>
+    <w:p>
+      <w:r>
+        <w:t>Track: Student views all content associated with a Career ('Career Detail' page, 'DITL' page, 'Celebrity Profile' page) and receives 1 'point'. Career pages viewed by the Student are associated with the Student.</w:t>
+      </w:r>
+    </w:p>
+    <w:p>
+      <w:pPr>
+        <w:pStyle w:val="Heading3"/>
+      </w:pPr>
+      <w:bookmarkStart w:id="33" w:name="_Toc36802760"/>
+      <w:r>
+        <w:t>Display Progress on Scoreboard</w:t>
+      </w:r>
+      <w:bookmarkEnd w:id="33"/>
+    </w:p>
+    <w:p>
+      <w:r>
+        <w:t>Requirements Traceability: CF27, CF28</w:t>
+      </w:r>
+    </w:p>
+    <w:p>
+      <w:r>
+        <w:t>Actor: Student</w:t>
+      </w:r>
+    </w:p>
+    <w:p>
+      <w:r>
+        <w:t>Priority: Low</w:t>
+      </w:r>
+    </w:p>
+    <w:p>
+      <w:r>
+        <w:t>Scoreboard: The Student's 'point' total and the 'point' total of the Student's class is displayed on a 'Scoreboard' located on the Student dashboard.</w:t>
       </w:r>
     </w:p>
     <w:p>
       <w:pPr>
         <w:pStyle w:val="Heading2"/>
       </w:pPr>
-      <w:bookmarkStart w:id="31" w:name="_Toc36640957"/>
+      <w:bookmarkStart w:id="34" w:name="_Toc36802761"/>
       <w:r>
         <w:t>Physical Requirements</w:t>
       </w:r>
-      <w:bookmarkEnd w:id="31"/>
+      <w:bookmarkEnd w:id="34"/>
     </w:p>
     <w:p>
       <w:pPr>
         <w:pStyle w:val="Heading2"/>
       </w:pPr>
-      <w:bookmarkStart w:id="32" w:name="_Toc36640958"/>
+      <w:bookmarkStart w:id="35" w:name="_Toc36802762"/>
       <w:r>
         <w:t>Logical Data Requirements</w:t>
       </w:r>
-      <w:bookmarkEnd w:id="32"/>
+      <w:bookmarkEnd w:id="35"/>
     </w:p>
     <w:p>
       <w:pPr>
         <w:pStyle w:val="Heading2"/>
       </w:pPr>
-      <w:bookmarkStart w:id="33" w:name="_Toc36640959"/>
+      <w:bookmarkStart w:id="36" w:name="_Toc36802763"/>
       <w:r>
         <w:t>User Requirements</w:t>
       </w:r>
-      <w:bookmarkEnd w:id="33"/>
+      <w:bookmarkEnd w:id="36"/>
     </w:p>
     <w:tbl>
       <w:tblPr>
@@ -4885,23 +5315,25 @@
                 <w:color w:val="000000"/>
                 <w:sz w:val="22"/>
               </w:rPr>
-              <w:t xml:space="preserve">As an Admin I want to manage (CRUD) the </w:t>
-            </w:r>
-            <w:r>
-              <w:rPr>
-                <w:rFonts w:ascii="Calibri" w:eastAsia="Times New Roman" w:hAnsi="Calibri" w:cs="Calibri"/>
-                <w:color w:val="000000"/>
-                <w:sz w:val="22"/>
-              </w:rPr>
-              <w:t>career</w:t>
-            </w:r>
-            <w:r>
-              <w:rPr>
-                <w:rFonts w:ascii="Calibri" w:eastAsia="Times New Roman" w:hAnsi="Calibri" w:cs="Calibri"/>
-                <w:color w:val="000000"/>
-                <w:sz w:val="22"/>
-              </w:rPr>
-              <w:t xml:space="preserve"> clusters ( name, icon, keyword associations) displayed on the site.</w:t>
+              <w:t xml:space="preserve">As an Admin I want to manage (CRUD) the career clusters </w:t>
+            </w:r>
+            <w:proofErr w:type="gramStart"/>
+            <w:r>
+              <w:rPr>
+                <w:rFonts w:ascii="Calibri" w:eastAsia="Times New Roman" w:hAnsi="Calibri" w:cs="Calibri"/>
+                <w:color w:val="000000"/>
+                <w:sz w:val="22"/>
+              </w:rPr>
+              <w:t>( name</w:t>
+            </w:r>
+            <w:proofErr w:type="gramEnd"/>
+            <w:r>
+              <w:rPr>
+                <w:rFonts w:ascii="Calibri" w:eastAsia="Times New Roman" w:hAnsi="Calibri" w:cs="Calibri"/>
+                <w:color w:val="000000"/>
+                <w:sz w:val="22"/>
+              </w:rPr>
+              <w:t>, icon, keyword associations) displayed on the site.</w:t>
             </w:r>
           </w:p>
         </w:tc>
@@ -5347,7 +5779,6 @@
                 <w:color w:val="000000"/>
                 <w:sz w:val="22"/>
               </w:rPr>
-              <w:lastRenderedPageBreak/>
               <w:t>CF06</w:t>
             </w:r>
           </w:p>
@@ -5552,6 +5983,7 @@
                 <w:color w:val="000000"/>
                 <w:sz w:val="22"/>
               </w:rPr>
+              <w:lastRenderedPageBreak/>
               <w:t>CF08</w:t>
             </w:r>
           </w:p>
@@ -6293,6 +6725,7 @@
                 <w:sz w:val="22"/>
               </w:rPr>
             </w:pPr>
+            <w:proofErr w:type="spellStart"/>
             <w:r>
               <w:rPr>
                 <w:rFonts w:ascii="Calibri" w:eastAsia="Times New Roman" w:hAnsi="Calibri" w:cs="Calibri"/>
@@ -6301,6 +6734,7 @@
               </w:rPr>
               <w:t>baseChat</w:t>
             </w:r>
+            <w:proofErr w:type="spellEnd"/>
           </w:p>
         </w:tc>
         <w:tc>
@@ -6330,7 +6764,25 @@
                 <w:color w:val="000000"/>
                 <w:sz w:val="22"/>
               </w:rPr>
-              <w:t>As a Admin I want to manage (CRUD) prompts that will be presented to students when they log into the site.</w:t>
+              <w:t xml:space="preserve">As </w:t>
+            </w:r>
+            <w:proofErr w:type="gramStart"/>
+            <w:r>
+              <w:rPr>
+                <w:rFonts w:ascii="Calibri" w:eastAsia="Times New Roman" w:hAnsi="Calibri" w:cs="Calibri"/>
+                <w:color w:val="000000"/>
+                <w:sz w:val="22"/>
+              </w:rPr>
+              <w:t>a</w:t>
+            </w:r>
+            <w:proofErr w:type="gramEnd"/>
+            <w:r>
+              <w:rPr>
+                <w:rFonts w:ascii="Calibri" w:eastAsia="Times New Roman" w:hAnsi="Calibri" w:cs="Calibri"/>
+                <w:color w:val="000000"/>
+                <w:sz w:val="22"/>
+              </w:rPr>
+              <w:t xml:space="preserve"> Admin I want to manage (CRUD) prompts that will be presented to students when they log into the site.</w:t>
             </w:r>
           </w:p>
         </w:tc>
@@ -6395,6 +6847,7 @@
                 <w:sz w:val="22"/>
               </w:rPr>
             </w:pPr>
+            <w:proofErr w:type="spellStart"/>
             <w:r>
               <w:rPr>
                 <w:rFonts w:ascii="Calibri" w:eastAsia="Times New Roman" w:hAnsi="Calibri" w:cs="Calibri"/>
@@ -6403,6 +6856,7 @@
               </w:rPr>
               <w:t>baseChat</w:t>
             </w:r>
+            <w:proofErr w:type="spellEnd"/>
           </w:p>
         </w:tc>
         <w:tc>
@@ -6432,7 +6886,25 @@
                 <w:color w:val="000000"/>
                 <w:sz w:val="22"/>
               </w:rPr>
-              <w:t>As a Admin I want to manage (CRUD) an icon/ profile picture that will be used by the site's chat counselor.</w:t>
+              <w:t xml:space="preserve">As </w:t>
+            </w:r>
+            <w:proofErr w:type="gramStart"/>
+            <w:r>
+              <w:rPr>
+                <w:rFonts w:ascii="Calibri" w:eastAsia="Times New Roman" w:hAnsi="Calibri" w:cs="Calibri"/>
+                <w:color w:val="000000"/>
+                <w:sz w:val="22"/>
+              </w:rPr>
+              <w:t>a</w:t>
+            </w:r>
+            <w:proofErr w:type="gramEnd"/>
+            <w:r>
+              <w:rPr>
+                <w:rFonts w:ascii="Calibri" w:eastAsia="Times New Roman" w:hAnsi="Calibri" w:cs="Calibri"/>
+                <w:color w:val="000000"/>
+                <w:sz w:val="22"/>
+              </w:rPr>
+              <w:t xml:space="preserve"> Admin I want to manage (CRUD) an icon/ profile picture that will be used by the site's chat counselor.</w:t>
             </w:r>
           </w:p>
         </w:tc>
@@ -6497,6 +6969,7 @@
                 <w:sz w:val="22"/>
               </w:rPr>
             </w:pPr>
+            <w:proofErr w:type="spellStart"/>
             <w:r>
               <w:rPr>
                 <w:rFonts w:ascii="Calibri" w:eastAsia="Times New Roman" w:hAnsi="Calibri" w:cs="Calibri"/>
@@ -6505,6 +6978,7 @@
               </w:rPr>
               <w:t>baseChat</w:t>
             </w:r>
+            <w:proofErr w:type="spellEnd"/>
           </w:p>
         </w:tc>
         <w:tc>
@@ -6534,7 +7008,25 @@
                 <w:color w:val="000000"/>
                 <w:sz w:val="22"/>
               </w:rPr>
-              <w:t>As a Admin I want to be able to view and delete (RD) anonymized student response logs that did not contain any keywords present in the system.</w:t>
+              <w:t xml:space="preserve">As </w:t>
+            </w:r>
+            <w:proofErr w:type="gramStart"/>
+            <w:r>
+              <w:rPr>
+                <w:rFonts w:ascii="Calibri" w:eastAsia="Times New Roman" w:hAnsi="Calibri" w:cs="Calibri"/>
+                <w:color w:val="000000"/>
+                <w:sz w:val="22"/>
+              </w:rPr>
+              <w:t>a</w:t>
+            </w:r>
+            <w:proofErr w:type="gramEnd"/>
+            <w:r>
+              <w:rPr>
+                <w:rFonts w:ascii="Calibri" w:eastAsia="Times New Roman" w:hAnsi="Calibri" w:cs="Calibri"/>
+                <w:color w:val="000000"/>
+                <w:sz w:val="22"/>
+              </w:rPr>
+              <w:t xml:space="preserve"> Admin I want to be able to view and delete (RD) anonymized student response logs that did not contain any keywords present in the system.</w:t>
             </w:r>
           </w:p>
         </w:tc>
@@ -6599,6 +7091,7 @@
                 <w:sz w:val="22"/>
               </w:rPr>
             </w:pPr>
+            <w:proofErr w:type="spellStart"/>
             <w:r>
               <w:rPr>
                 <w:rFonts w:ascii="Calibri" w:eastAsia="Times New Roman" w:hAnsi="Calibri" w:cs="Calibri"/>
@@ -6607,6 +7100,7 @@
               </w:rPr>
               <w:t>baseChat</w:t>
             </w:r>
+            <w:proofErr w:type="spellEnd"/>
           </w:p>
         </w:tc>
         <w:tc>
@@ -6701,6 +7195,7 @@
                 <w:sz w:val="22"/>
               </w:rPr>
             </w:pPr>
+            <w:proofErr w:type="spellStart"/>
             <w:r>
               <w:rPr>
                 <w:rFonts w:ascii="Calibri" w:eastAsia="Times New Roman" w:hAnsi="Calibri" w:cs="Calibri"/>
@@ -6709,6 +7204,7 @@
               </w:rPr>
               <w:t>baseChat</w:t>
             </w:r>
+            <w:proofErr w:type="spellEnd"/>
           </w:p>
         </w:tc>
         <w:tc>
@@ -6803,6 +7299,7 @@
                 <w:sz w:val="22"/>
               </w:rPr>
             </w:pPr>
+            <w:proofErr w:type="spellStart"/>
             <w:r>
               <w:rPr>
                 <w:rFonts w:ascii="Calibri" w:eastAsia="Times New Roman" w:hAnsi="Calibri" w:cs="Calibri"/>
@@ -6811,6 +7308,7 @@
               </w:rPr>
               <w:t>enhChat</w:t>
             </w:r>
+            <w:proofErr w:type="spellEnd"/>
           </w:p>
         </w:tc>
         <w:tc>
@@ -6905,6 +7403,7 @@
                 <w:sz w:val="22"/>
               </w:rPr>
             </w:pPr>
+            <w:proofErr w:type="spellStart"/>
             <w:r>
               <w:rPr>
                 <w:rFonts w:ascii="Calibri" w:eastAsia="Times New Roman" w:hAnsi="Calibri" w:cs="Calibri"/>
@@ -6913,6 +7412,7 @@
               </w:rPr>
               <w:t>enhChat</w:t>
             </w:r>
+            <w:proofErr w:type="spellEnd"/>
           </w:p>
         </w:tc>
         <w:tc>
@@ -7007,6 +7507,7 @@
                 <w:sz w:val="22"/>
               </w:rPr>
             </w:pPr>
+            <w:proofErr w:type="spellStart"/>
             <w:r>
               <w:rPr>
                 <w:rFonts w:ascii="Calibri" w:eastAsia="Times New Roman" w:hAnsi="Calibri" w:cs="Calibri"/>
@@ -7015,6 +7516,7 @@
               </w:rPr>
               <w:t>enhChat</w:t>
             </w:r>
+            <w:proofErr w:type="spellEnd"/>
           </w:p>
         </w:tc>
         <w:tc>
@@ -7109,6 +7611,7 @@
                 <w:sz w:val="22"/>
               </w:rPr>
             </w:pPr>
+            <w:proofErr w:type="spellStart"/>
             <w:r>
               <w:rPr>
                 <w:rFonts w:ascii="Calibri" w:eastAsia="Times New Roman" w:hAnsi="Calibri" w:cs="Calibri"/>
@@ -7117,6 +7620,7 @@
               </w:rPr>
               <w:t>rewardSys</w:t>
             </w:r>
+            <w:proofErr w:type="spellEnd"/>
           </w:p>
         </w:tc>
         <w:tc>
@@ -7146,7 +7650,25 @@
                 <w:color w:val="000000"/>
                 <w:sz w:val="22"/>
               </w:rPr>
-              <w:t>As an Admin I can view point totals of students and classes containing students.</w:t>
+              <w:t xml:space="preserve">As an Admin I can </w:t>
+            </w:r>
+            <w:proofErr w:type="gramStart"/>
+            <w:r>
+              <w:rPr>
+                <w:rFonts w:ascii="Calibri" w:eastAsia="Times New Roman" w:hAnsi="Calibri" w:cs="Calibri"/>
+                <w:color w:val="000000"/>
+                <w:sz w:val="22"/>
+              </w:rPr>
+              <w:t>view point</w:t>
+            </w:r>
+            <w:proofErr w:type="gramEnd"/>
+            <w:r>
+              <w:rPr>
+                <w:rFonts w:ascii="Calibri" w:eastAsia="Times New Roman" w:hAnsi="Calibri" w:cs="Calibri"/>
+                <w:color w:val="000000"/>
+                <w:sz w:val="22"/>
+              </w:rPr>
+              <w:t xml:space="preserve"> totals of students and classes containing students.</w:t>
             </w:r>
           </w:p>
         </w:tc>
@@ -7211,6 +7733,7 @@
                 <w:sz w:val="22"/>
               </w:rPr>
             </w:pPr>
+            <w:proofErr w:type="spellStart"/>
             <w:r>
               <w:rPr>
                 <w:rFonts w:ascii="Calibri" w:eastAsia="Times New Roman" w:hAnsi="Calibri" w:cs="Calibri"/>
@@ -7219,6 +7742,7 @@
               </w:rPr>
               <w:t>rewardSys</w:t>
             </w:r>
+            <w:proofErr w:type="spellEnd"/>
           </w:p>
         </w:tc>
         <w:tc>
@@ -7248,7 +7772,25 @@
                 <w:color w:val="000000"/>
                 <w:sz w:val="22"/>
               </w:rPr>
-              <w:t>As an Admin I can reset point totals of individual students and all students within a particular class.</w:t>
+              <w:t xml:space="preserve">As an Admin I can reset point totals of individual students and all students within a </w:t>
+            </w:r>
+            <w:proofErr w:type="gramStart"/>
+            <w:r>
+              <w:rPr>
+                <w:rFonts w:ascii="Calibri" w:eastAsia="Times New Roman" w:hAnsi="Calibri" w:cs="Calibri"/>
+                <w:color w:val="000000"/>
+                <w:sz w:val="22"/>
+              </w:rPr>
+              <w:t>particular class</w:t>
+            </w:r>
+            <w:proofErr w:type="gramEnd"/>
+            <w:r>
+              <w:rPr>
+                <w:rFonts w:ascii="Calibri" w:eastAsia="Times New Roman" w:hAnsi="Calibri" w:cs="Calibri"/>
+                <w:color w:val="000000"/>
+                <w:sz w:val="22"/>
+              </w:rPr>
+              <w:t>.</w:t>
             </w:r>
           </w:p>
         </w:tc>
@@ -7286,7 +7828,6 @@
                 <w:color w:val="000000"/>
                 <w:sz w:val="22"/>
               </w:rPr>
-              <w:lastRenderedPageBreak/>
               <w:t>CF25</w:t>
             </w:r>
           </w:p>
@@ -7314,6 +7855,7 @@
                 <w:sz w:val="22"/>
               </w:rPr>
             </w:pPr>
+            <w:proofErr w:type="spellStart"/>
             <w:r>
               <w:rPr>
                 <w:rFonts w:ascii="Calibri" w:eastAsia="Times New Roman" w:hAnsi="Calibri" w:cs="Calibri"/>
@@ -7322,6 +7864,7 @@
               </w:rPr>
               <w:t>rewardSys</w:t>
             </w:r>
+            <w:proofErr w:type="spellEnd"/>
           </w:p>
         </w:tc>
         <w:tc>
@@ -7416,6 +7959,7 @@
                 <w:sz w:val="22"/>
               </w:rPr>
             </w:pPr>
+            <w:proofErr w:type="spellStart"/>
             <w:r>
               <w:rPr>
                 <w:rFonts w:ascii="Calibri" w:eastAsia="Times New Roman" w:hAnsi="Calibri" w:cs="Calibri"/>
@@ -7424,6 +7968,7 @@
               </w:rPr>
               <w:t>rewardSys</w:t>
             </w:r>
+            <w:proofErr w:type="spellEnd"/>
           </w:p>
         </w:tc>
         <w:tc>
@@ -7491,6 +8036,7 @@
                 <w:color w:val="000000"/>
                 <w:sz w:val="22"/>
               </w:rPr>
+              <w:lastRenderedPageBreak/>
               <w:t>CF27</w:t>
             </w:r>
           </w:p>
@@ -7518,6 +8064,7 @@
                 <w:sz w:val="22"/>
               </w:rPr>
             </w:pPr>
+            <w:proofErr w:type="spellStart"/>
             <w:r>
               <w:rPr>
                 <w:rFonts w:ascii="Calibri" w:eastAsia="Times New Roman" w:hAnsi="Calibri" w:cs="Calibri"/>
@@ -7526,6 +8073,7 @@
               </w:rPr>
               <w:t>rewardSys</w:t>
             </w:r>
+            <w:proofErr w:type="spellEnd"/>
           </w:p>
         </w:tc>
         <w:tc>
@@ -7620,6 +8168,7 @@
                 <w:sz w:val="22"/>
               </w:rPr>
             </w:pPr>
+            <w:proofErr w:type="spellStart"/>
             <w:r>
               <w:rPr>
                 <w:rFonts w:ascii="Calibri" w:eastAsia="Times New Roman" w:hAnsi="Calibri" w:cs="Calibri"/>
@@ -7628,6 +8177,7 @@
               </w:rPr>
               <w:t>rewardSys</w:t>
             </w:r>
+            <w:proofErr w:type="spellEnd"/>
           </w:p>
         </w:tc>
         <w:tc>
@@ -7668,107 +8218,562 @@
       <w:pPr>
         <w:pStyle w:val="Heading2"/>
       </w:pPr>
-      <w:bookmarkStart w:id="34" w:name="_Toc36640960"/>
+      <w:bookmarkStart w:id="37" w:name="_Toc36802764"/>
       <w:r>
         <w:t>Information Management Requirements</w:t>
       </w:r>
-      <w:bookmarkEnd w:id="34"/>
+      <w:bookmarkEnd w:id="37"/>
     </w:p>
     <w:p>
       <w:pPr>
         <w:pStyle w:val="Heading2"/>
       </w:pPr>
-      <w:bookmarkStart w:id="35" w:name="_Toc36640961"/>
+      <w:bookmarkStart w:id="38" w:name="_Toc36802765"/>
       <w:r>
         <w:t>Systems Requirements</w:t>
       </w:r>
-      <w:bookmarkEnd w:id="35"/>
+      <w:bookmarkEnd w:id="38"/>
     </w:p>
     <w:p>
       <w:pPr>
         <w:pStyle w:val="Heading2"/>
       </w:pPr>
-      <w:bookmarkStart w:id="36" w:name="_Toc36640962"/>
+      <w:bookmarkStart w:id="39" w:name="_Toc36802766"/>
       <w:r>
         <w:t>Policy and Regulation Requirements</w:t>
       </w:r>
-      <w:bookmarkEnd w:id="36"/>
+      <w:bookmarkEnd w:id="39"/>
     </w:p>
     <w:p>
       <w:pPr>
         <w:pStyle w:val="Heading2"/>
       </w:pPr>
-      <w:bookmarkStart w:id="37" w:name="_Toc36640963"/>
+      <w:bookmarkStart w:id="40" w:name="_Toc36802767"/>
       <w:r>
         <w:t>System Life Cycle Sustainment Requirements</w:t>
       </w:r>
-      <w:bookmarkEnd w:id="37"/>
+      <w:bookmarkEnd w:id="40"/>
     </w:p>
     <w:p>
       <w:pPr>
         <w:pStyle w:val="Heading1"/>
       </w:pPr>
-      <w:bookmarkStart w:id="38" w:name="_Toc36640964"/>
+      <w:bookmarkStart w:id="41" w:name="_Toc36802768"/>
       <w:r>
         <w:t>System Interfaces</w:t>
       </w:r>
-      <w:bookmarkEnd w:id="38"/>
+      <w:bookmarkEnd w:id="41"/>
     </w:p>
     <w:p/>
     <w:p>
       <w:pPr>
         <w:pStyle w:val="Heading1"/>
       </w:pPr>
-      <w:bookmarkStart w:id="39" w:name="_Toc36640965"/>
+      <w:bookmarkStart w:id="42" w:name="_Toc36802769"/>
       <w:r>
         <w:t>Requirements Traceability</w:t>
       </w:r>
-      <w:bookmarkEnd w:id="39"/>
+      <w:bookmarkEnd w:id="42"/>
     </w:p>
     <w:p/>
     <w:p>
       <w:pPr>
         <w:pStyle w:val="Heading1"/>
       </w:pPr>
-      <w:bookmarkStart w:id="40" w:name="_Toc36640966"/>
+      <w:bookmarkStart w:id="43" w:name="_Toc36802770"/>
       <w:r>
         <w:t>References</w:t>
       </w:r>
-      <w:bookmarkEnd w:id="40"/>
+      <w:bookmarkEnd w:id="43"/>
     </w:p>
     <w:p/>
     <w:p>
       <w:pPr>
         <w:pStyle w:val="Heading1"/>
       </w:pPr>
-      <w:bookmarkStart w:id="41" w:name="_Toc36640967"/>
+      <w:bookmarkStart w:id="44" w:name="_Toc36802771"/>
       <w:r>
         <w:t>Glossary</w:t>
       </w:r>
-      <w:bookmarkEnd w:id="41"/>
+      <w:bookmarkEnd w:id="44"/>
     </w:p>
     <w:p/>
     <w:p>
       <w:pPr>
         <w:pStyle w:val="Heading1"/>
       </w:pPr>
-      <w:bookmarkStart w:id="42" w:name="_Toc36640968"/>
+      <w:bookmarkStart w:id="45" w:name="_Toc36802772"/>
       <w:r>
         <w:t>Revision History</w:t>
       </w:r>
-      <w:bookmarkEnd w:id="42"/>
+      <w:bookmarkEnd w:id="45"/>
     </w:p>
     <w:p/>
     <w:p>
       <w:pPr>
         <w:pStyle w:val="Heading1"/>
       </w:pPr>
-      <w:bookmarkStart w:id="43" w:name="_Toc36640969"/>
+      <w:bookmarkStart w:id="46" w:name="_Toc36802773"/>
       <w:r>
         <w:t>Appendices</w:t>
       </w:r>
-      <w:bookmarkEnd w:id="43"/>
-    </w:p>
+      <w:bookmarkEnd w:id="46"/>
+    </w:p>
+    <w:p>
+      <w:pPr>
+        <w:pStyle w:val="Heading2"/>
+      </w:pPr>
+      <w:proofErr w:type="spellStart"/>
+      <w:r>
+        <w:t>CareerFind</w:t>
+      </w:r>
+      <w:proofErr w:type="spellEnd"/>
+      <w:r>
+        <w:t xml:space="preserve"> Content </w:t>
+      </w:r>
+      <w:r>
+        <w:t>Management</w:t>
+      </w:r>
+    </w:p>
+    <w:p>
+      <w:pPr>
+        <w:pStyle w:val="Heading3"/>
+      </w:pPr>
+      <w:r>
+        <w:t>Log into</w:t>
+      </w:r>
+      <w:r>
+        <w:t xml:space="preserve"> </w:t>
+      </w:r>
+      <w:proofErr w:type="spellStart"/>
+      <w:r>
+        <w:t>CareerFind</w:t>
+      </w:r>
+      <w:proofErr w:type="spellEnd"/>
+    </w:p>
+    <w:p>
+      <w:r>
+        <w:t xml:space="preserve">If </w:t>
+      </w:r>
+      <w:r>
+        <w:t xml:space="preserve">you do not have an active session open with the </w:t>
+      </w:r>
+      <w:proofErr w:type="spellStart"/>
+      <w:r>
+        <w:t>CareerFind</w:t>
+      </w:r>
+      <w:proofErr w:type="spellEnd"/>
+      <w:r>
+        <w:t xml:space="preserve"> </w:t>
+      </w:r>
+      <w:proofErr w:type="gramStart"/>
+      <w:r>
+        <w:t>site</w:t>
+      </w:r>
+      <w:proofErr w:type="gramEnd"/>
+      <w:r>
+        <w:t xml:space="preserve"> you will have to log in to access the site. After entering your ‘username’ and ‘password’ click ‘SIGN IN’ to access the site.</w:t>
+      </w:r>
+    </w:p>
+    <w:p>
+      <w:r>
+        <w:t>If the system does not recognize your account credentials you will receive an error message and must enter valid credentials before you can access the site.</w:t>
+      </w:r>
+    </w:p>
+    <w:p>
+      <w:r>
+        <w:rPr>
+          <w:b/>
+          <w:bCs/>
+        </w:rPr>
+        <w:t>Note:</w:t>
+      </w:r>
+      <w:r>
+        <w:t xml:space="preserve"> If you are working with a new </w:t>
+      </w:r>
+      <w:proofErr w:type="spellStart"/>
+      <w:r>
+        <w:t>CareerFind</w:t>
+      </w:r>
+      <w:proofErr w:type="spellEnd"/>
+      <w:r>
+        <w:t xml:space="preserve"> installation you can use the default username: ‘admin’ and the default password: ‘CEN3031CareerFindAdmin’.</w:t>
+      </w:r>
+      <w:bookmarkStart w:id="47" w:name="_GoBack"/>
+      <w:bookmarkEnd w:id="47"/>
+    </w:p>
+    <w:p>
+      <w:pPr>
+        <w:pStyle w:val="Heading3"/>
+      </w:pPr>
+      <w:r>
+        <w:lastRenderedPageBreak/>
+        <w:t>Manage</w:t>
+      </w:r>
+      <w:r>
+        <w:t xml:space="preserve"> Users</w:t>
+      </w:r>
+    </w:p>
+    <w:p>
+      <w:r>
+        <w:t xml:space="preserve">After logging into </w:t>
+      </w:r>
+      <w:proofErr w:type="spellStart"/>
+      <w:r>
+        <w:t>CareerFind</w:t>
+      </w:r>
+      <w:proofErr w:type="spellEnd"/>
+      <w:r>
+        <w:t xml:space="preserve"> with </w:t>
+      </w:r>
+      <w:r>
+        <w:t>admin credentials you can manage users</w:t>
+      </w:r>
+    </w:p>
+    <w:p>
+      <w:r>
+        <w:t>Create: Admin clicks 'Manage Users' from the admin dashboard. Clicks the add button (plus sign) in the upper right of the modal window. Types in the 'username', 'first name', 'last name', 'class', 'points', and selects a role (S: Student or A: Admin) via dropdown. Under 'Actions' clicks the check mark to save changes or the X to cancel. Navigates back to ‘Main’ via breadcrumbs.</w:t>
+      </w:r>
+    </w:p>
+    <w:p>
+      <w:r>
+        <w:t>Update: Admin clicks 'Manage Users' from the admin dashboard. Admin can manually locate the desired user in the list or use the available tools (filter on 'class', filter on 'role', type 'username', 'first name', or 'last name' into search field). Clicks the pencil under 'Actions' to edit the user's 'first name', 'last name', 'class', 'points', or 'role'. Under 'Actions' clicks the check mark to save changes or the X to cancel. Navigates back to ‘Main’ via breadcrumbs.</w:t>
+      </w:r>
+    </w:p>
+    <w:p>
+      <w:r>
+        <w:t>Delete: Admin clicks 'Manage Users' from the admin dashboard.  Admin can manually locate the desired user in the list or use the available tools (filter on 'class', filter on 'role', type 'username', 'first name', or 'last name' into search field). Clicks the trash-can under 'Actions' to delete the associated user. When prompted for confirmation clicks the check mark to confirm or the X to cancel. Navigates back to ‘Main’ via breadcrumbs.</w:t>
+      </w:r>
+    </w:p>
+    <w:p>
+      <w:pPr>
+        <w:pStyle w:val="Heading3"/>
+      </w:pPr>
+      <w:r>
+        <w:t>Create, Update, Delete Career Cluster</w:t>
+      </w:r>
+    </w:p>
+    <w:p>
+      <w:r>
+        <w:t>Requirements Traceability: CF01</w:t>
+      </w:r>
+    </w:p>
+    <w:p>
+      <w:r>
+        <w:t>Actor: Admin</w:t>
+      </w:r>
+    </w:p>
+    <w:p>
+      <w:r>
+        <w:t>Priority: High</w:t>
+      </w:r>
+    </w:p>
+    <w:p>
+      <w:r>
+        <w:t>Create: From the Main page Admin clicks 'Edit Clusters'. Clicks the add button (plus sign) in the upper right of the 'Edit' modal window. Types in the 'name' of the new cluster and a path to its associated 'image'. Under 'Actions' clicks the check mark to save changes or the X to cancel. Clicks outside of the 'Edit' modal window to dismiss it.</w:t>
+      </w:r>
+    </w:p>
+    <w:p>
+      <w:r>
+        <w:t>Update: From the Main page Admin clicks 'Edit Clusters'. Types desired cluster in the search field or manually locates it in the list. Clicks the pencil under 'Actions' to edit the cluster's 'name' and 'image'. Under 'Actions' clicks the check mark to save changes or the X to cancel. Clicks outside the 'Edit' modal window to dismiss it.</w:t>
+      </w:r>
+    </w:p>
+    <w:p>
+      <w:r>
+        <w:t>Delete: From the Main page Admin clicks 'Edit Clusters'. Types desired cluster in the search field or manually locates it in the list. Clicks the trash-can under 'Actions' to delete the associated cluster. When prompted for confirmation clicks the check mark to confirm or the X to cancel. Clicks outside the 'Edit' modal window to dismiss it.</w:t>
+      </w:r>
+    </w:p>
+    <w:p>
+      <w:pPr>
+        <w:pStyle w:val="Heading3"/>
+      </w:pPr>
+      <w:r>
+        <w:t>Create, Update, Delete Career Cluster Keywords</w:t>
+      </w:r>
+    </w:p>
+    <w:p>
+      <w:r>
+        <w:t>Requirements Traceability: CF02</w:t>
+      </w:r>
+    </w:p>
+    <w:p>
+      <w:r>
+        <w:t>Actor: Admin</w:t>
+      </w:r>
+    </w:p>
+    <w:p>
+      <w:r>
+        <w:t>Priority: High</w:t>
+      </w:r>
+    </w:p>
+    <w:p>
+      <w:r>
+        <w:lastRenderedPageBreak/>
+        <w:t>Create: From the Cluster detail page Admin clicks 'Edit Keywords'. Clicks the add button (plus sign) in the upper right of the 'Edit' modal window. Types in the 'name' of the new cluster and selects its 'type': 'subject' or 'interest'. Under 'Actions' clicks the check mark to save changes or the X to cancel. Clicks outside the 'Edit' modal window to dismiss it.</w:t>
+      </w:r>
+    </w:p>
+    <w:p>
+      <w:r>
+        <w:t xml:space="preserve">Update: From the Cluster detail page Admin clicks 'Edit Keywords'. Types the desired keyword in the search field or manually locates it in the list. </w:t>
+      </w:r>
+      <w:proofErr w:type="spellStart"/>
+      <w:r>
+        <w:t>CLicks</w:t>
+      </w:r>
+      <w:proofErr w:type="spellEnd"/>
+      <w:r>
+        <w:t xml:space="preserve"> the pencil under 'Actions' to edit the keyword's 'type'. Under 'Actions' clicks the check mark to save changes or the X to cancel. Clicks outside the 'Edit' modal window to dismiss it.</w:t>
+      </w:r>
+    </w:p>
+    <w:p>
+      <w:r>
+        <w:t>Delete: From the Cluster detail page Admin clicks 'Edit Keywords'. Types desired keyword in the search field or manually locates it in the list. Clicks the trash-can under 'Actions' to delete the associated keyword. When prompted for confirmation clicks the check mark to confirm or the X to cancel. Clicks outside the 'Edit' modal window to dismiss it.</w:t>
+      </w:r>
+    </w:p>
+    <w:p>
+      <w:pPr>
+        <w:pStyle w:val="Heading3"/>
+      </w:pPr>
+      <w:r>
+        <w:t>Create, Update, Delete Career</w:t>
+      </w:r>
+    </w:p>
+    <w:p>
+      <w:r>
+        <w:t>Requirements Traceability: CF03</w:t>
+      </w:r>
+    </w:p>
+    <w:p>
+      <w:r>
+        <w:t>Actor: Admin</w:t>
+      </w:r>
+    </w:p>
+    <w:p>
+      <w:r>
+        <w:t>Priority: High</w:t>
+      </w:r>
+    </w:p>
+    <w:p>
+      <w:r>
+        <w:t>Create: From the Cluster Detail page Admin clicks 'Edit Careers'. Clicks the add button (plus sign) in the upper right of the 'Edit' modal window. Types in the 'name' of the new career and its annual 'salary'. Under 'Actions' clicks the check mark to save changes or the X to cancel. Clicks outside of the 'Edit' modal window to dismiss it.</w:t>
+      </w:r>
+    </w:p>
+    <w:p>
+      <w:r>
+        <w:t>Update: From the Cluster Detail page Admin clicks 'Edit Careers'. Types desired career in the search field or manually locates it in the list. Clicks the pencil under 'Actions' to edit the career's 'name' and 'salary'. Under 'Actions' clicks the check mark to save changes or the X to cancel. Clicks outside the 'Edit' modal window to dismiss it.</w:t>
+      </w:r>
+    </w:p>
+    <w:p>
+      <w:r>
+        <w:t>Delete: From the Cluster Detail page Admin clicks 'Edit Careers'. Types desired career in the search field or manually locates it in the list. Clicks the trash-can under 'Actions' to delete the associated career. When prompted for confirmation clicks the check mark to confirm or the X to cancel. Clicks outside the 'Edit' modal window to dismiss it.</w:t>
+      </w:r>
+    </w:p>
+    <w:p>
+      <w:pPr>
+        <w:pStyle w:val="Heading3"/>
+      </w:pPr>
+      <w:r>
+        <w:t>Update Career Description</w:t>
+      </w:r>
+    </w:p>
+    <w:p>
+      <w:r>
+        <w:t>Requirements Traceability: CF03</w:t>
+      </w:r>
+    </w:p>
+    <w:p>
+      <w:r>
+        <w:t>Actor: Admin</w:t>
+      </w:r>
+    </w:p>
+    <w:p>
+      <w:r>
+        <w:t>Priority: High</w:t>
+      </w:r>
+    </w:p>
+    <w:p>
+      <w:r>
+        <w:t>Update: From the Career Detail page Admin clicks 'Edit Description'. Edits description text in the 'Edit' modal window. Under 'Actions' clicks the check mark to save changes or the X to cancel. Clicks outside of the 'Edit' modal window to dismiss it.</w:t>
+      </w:r>
+    </w:p>
+    <w:p>
+      <w:pPr>
+        <w:pStyle w:val="Heading3"/>
+      </w:pPr>
+      <w:r>
+        <w:lastRenderedPageBreak/>
+        <w:t>Update Career Day-in-the-Life (DITL)</w:t>
+      </w:r>
+    </w:p>
+    <w:p>
+      <w:r>
+        <w:t>Requirements Traceability: CF04</w:t>
+      </w:r>
+    </w:p>
+    <w:p>
+      <w:r>
+        <w:t>Actor: Admin</w:t>
+      </w:r>
+    </w:p>
+    <w:p>
+      <w:r>
+        <w:t>Priority: High</w:t>
+      </w:r>
+    </w:p>
+    <w:p>
+      <w:r>
+        <w:t>Update: From the Career Detail page Admin clicks 'A Day in the Life' link. From the DITL page Admin clicks 'Edit DITL'. Edits DITL article text in the 'Edit' modal window. Under 'Actions' clicks the check mark to save changes or the X to cancel. Clicks outside of the 'Edit' modal window to dismiss it.</w:t>
+      </w:r>
+    </w:p>
+    <w:p>
+      <w:pPr>
+        <w:pStyle w:val="Heading3"/>
+      </w:pPr>
+      <w:r>
+        <w:t>Create, Update, Delete Career Celebrity Profile</w:t>
+      </w:r>
+    </w:p>
+    <w:p>
+      <w:r>
+        <w:t>Requirements Traceability: CF05</w:t>
+      </w:r>
+    </w:p>
+    <w:p>
+      <w:r>
+        <w:t>Actor: Admin</w:t>
+      </w:r>
+    </w:p>
+    <w:p>
+      <w:r>
+        <w:t>Priority: High</w:t>
+      </w:r>
+    </w:p>
+    <w:p>
+      <w:r>
+        <w:t>Create: From the Career Detail page Admin clicks 'Edit Celebrity Profile'. Types in the 'name' of the new profile and a path to its associated 'image'. Under 'Actions' clicks the check mark to save changes or the X to cancel. Clicks outside of the 'Edit' modal window to dismiss it.</w:t>
+      </w:r>
+    </w:p>
+    <w:p>
+      <w:r>
+        <w:t>Update: From the Career Detail page Admin clicks 'Edit Celebrity Profile'. Clicks the pencil under 'Actions' to edit the profile's 'name' and 'image'. Under 'Actions' clicks the check mark to save changes or the X to cancel. Clicks outside the 'Edit' modal window to dismiss it.</w:t>
+      </w:r>
+    </w:p>
+    <w:p>
+      <w:r>
+        <w:t>Delete: From the Career Detail page Admin clicks 'Edit Celebrity Profile'. Clicks the trash-can under 'Actions' to delete the associated profile. When prompted for confirmation clicks the check mark to confirm or the X to cancel. Clicks outside the 'Edit' modal window to dismiss it.</w:t>
+      </w:r>
+    </w:p>
+    <w:p>
+      <w:pPr>
+        <w:pStyle w:val="Heading3"/>
+      </w:pPr>
+      <w:r>
+        <w:t>Update Celebrity Profile Article</w:t>
+      </w:r>
+    </w:p>
+    <w:p>
+      <w:r>
+        <w:t>Requirements Traceability: CF05</w:t>
+      </w:r>
+    </w:p>
+    <w:p>
+      <w:r>
+        <w:t>Actor: Admin</w:t>
+      </w:r>
+    </w:p>
+    <w:p>
+      <w:r>
+        <w:t>Priority: High</w:t>
+      </w:r>
+    </w:p>
+    <w:p>
+      <w:r>
+        <w:t>Update: From the Career Detail page Admin clicks the celebrity profile link (the celebrity profile 'name'). From the Celebrity Profile page Admin clicks 'Edit Article'. Edits article text in the 'Edit' modal window. Under 'Actions' clicks the check mark to save changes or the X to cancel. Clicks outside of the 'Edit' modal window to dismiss it.</w:t>
+      </w:r>
+    </w:p>
+    <w:p>
+      <w:pPr>
+        <w:pStyle w:val="Heading3"/>
+      </w:pPr>
+      <w:r>
+        <w:t>Create, Update, Delete Chat Counselor Image and Prompts</w:t>
+      </w:r>
+    </w:p>
+    <w:p>
+      <w:r>
+        <w:t>Requirements Traceability: CF15, CF 16</w:t>
+      </w:r>
+    </w:p>
+    <w:p>
+      <w:r>
+        <w:t>Actor: Admin</w:t>
+      </w:r>
+    </w:p>
+    <w:p>
+      <w:r>
+        <w:t>Priority: Medium</w:t>
+      </w:r>
+    </w:p>
+    <w:p>
+      <w:r>
+        <w:lastRenderedPageBreak/>
+        <w:t>Create: Admin clicks 'Manage Counselor' from the admin dashboard. Clicks the add button (plus sign) in the upper right of the modal window. Types in the 'prompt'. Under 'Actions' clicks the check mark to save changes or the X to cancel. Navigates back to 'Main' via breadcrumbs.</w:t>
+      </w:r>
+    </w:p>
+    <w:p>
+      <w:r>
+        <w:t>Update: Admin clicks 'Manage Counselor' from the admin dashboard. Types in a path to the Counselor's associated 'image' in the upper left of the modal window. Admin locates the desired prompt in the list and clicks the pencil under 'Actions' to edit it. Under 'Actions' clicks the check mark to save changes or the X to cancel. Navigates back to 'Main' via breadcrumbs.</w:t>
+      </w:r>
+    </w:p>
+    <w:p>
+      <w:r>
+        <w:t>Delete: Admin clicks 'Manage Counselor' from the admin dashboard. Locates the desired prompt in the list and clicks the trash-can under 'Actions' to delete it. When prompted for confirmation clicks the check mark to confirm or X to cancel. Navigates back to 'Main' via breadcrumbs.</w:t>
+      </w:r>
+    </w:p>
+    <w:p>
+      <w:pPr>
+        <w:pStyle w:val="Heading3"/>
+      </w:pPr>
+      <w:r>
+        <w:t>Toggle, Read, Delete, Delete All, Counselor Logs</w:t>
+      </w:r>
+    </w:p>
+    <w:p>
+      <w:r>
+        <w:t>Requirements Traceability: CF17, CF19</w:t>
+      </w:r>
+    </w:p>
+    <w:p>
+      <w:r>
+        <w:t>Actor: Admin</w:t>
+      </w:r>
+    </w:p>
+    <w:p>
+      <w:r>
+        <w:t>Priority: Low</w:t>
+      </w:r>
+    </w:p>
+    <w:p>
+      <w:r>
+        <w:t>Toggle: Admin clicks 'Manage Counselor' from the admin dashboard. Clicks the 'Enable Logging' check box at the top of the modal window to toggle whether Student responses to Counselor prompts are logged when no keyword matches are found in the response. Navigates back to 'Main' via breadcrumbs.</w:t>
+      </w:r>
+    </w:p>
+    <w:p>
+      <w:r>
+        <w:t>Read: Admin clicks 'Manage Counselor' from the admin dashboard. Clicks the 'Logs' button to open the 'Logs' modal window. If logging is enabled Student responses to Counselor prompts that did not contain a keyword match are listed. Admin clicks outside the 'Logs' modal window to dismiss it.</w:t>
+      </w:r>
+    </w:p>
+    <w:p>
+      <w:r>
+        <w:t>Delete: Admin clicks 'Manage Counselor' from the admin dashboard. Clicks the 'Logs' button to open the 'Logs' modal window. Locates the desired response in the list and clicks the trash-can under 'Actions' to remove it. When prompted for confirmation clicks the check mark to confirm or X to cancel. Admin clicks outside the 'Logs' modal window to dismiss it.</w:t>
+      </w:r>
+    </w:p>
+    <w:p>
+      <w:r>
+        <w:t>Delete All: Admin clicks 'Manage Counselor' from the admin dashboard. Clicks the 'Logs' button to open the 'Logs' modal Window. Clicks 'Delete All'. When prompted for confirmation clicks the check mark to confirm or X to cancel. Clicks outside the 'Logs' modal window to dismiss it.</w:t>
+      </w:r>
+    </w:p>
+    <w:p/>
     <w:sectPr>
       <w:footerReference w:type="default" r:id="rId8"/>
       <w:pgSz w:w="12240" w:h="15840"/>
@@ -9486,7 +10491,7 @@
 </file>
 
 <file path=customXml/itemProps1.xml><?xml version="1.0" encoding="utf-8"?>
-<ds:datastoreItem xmlns:ds="http://schemas.openxmlformats.org/officeDocument/2006/customXml" ds:itemID="{2DBE62A4-49E2-4489-9245-D878E10FF5C1}">
+<ds:datastoreItem xmlns:ds="http://schemas.openxmlformats.org/officeDocument/2006/customXml" ds:itemID="{7E9E811C-130A-468E-A4D2-7B67FA78DE25}">
   <ds:schemaRefs>
     <ds:schemaRef ds:uri="http://schemas.openxmlformats.org/officeDocument/2006/bibliography"/>
   </ds:schemaRefs>

</xml_diff>

<commit_message>
Added wireframes. Notes may need some cleanup.
</commit_message>
<xml_diff>
--- a/docs/careerFindSRS.docx
+++ b/docs/careerFindSRS.docx
@@ -5011,7 +5011,15 @@
     </w:p>
     <w:p>
       <w:r>
-        <w:t xml:space="preserve">The site is a web based career counseling application that </w:t>
+        <w:t xml:space="preserve">The site is a </w:t>
+      </w:r>
+      <w:proofErr w:type="gramStart"/>
+      <w:r>
+        <w:t>web based</w:t>
+      </w:r>
+      <w:proofErr w:type="gramEnd"/>
+      <w:r>
+        <w:t xml:space="preserve"> career counseling application that </w:t>
       </w:r>
       <w:r>
         <w:t>schools can use to deliver career information over the Internet or a Local/ Wide Area Network.</w:t>
@@ -5319,7 +5327,15 @@
         </w:numPr>
       </w:pPr>
       <w:r>
-        <w:t>a user authentication page and session tracking supports exposure of different functionality via the web interface to different types of users.</w:t>
+        <w:t xml:space="preserve">a user authentication page and session tracking </w:t>
+      </w:r>
+      <w:proofErr w:type="gramStart"/>
+      <w:r>
+        <w:t>supports</w:t>
+      </w:r>
+      <w:proofErr w:type="gramEnd"/>
+      <w:r>
+        <w:t xml:space="preserve"> exposure of different functionality via the web interface to different types of users.</w:t>
       </w:r>
     </w:p>
     <w:p>
@@ -5902,7 +5918,25 @@
                 <w:color w:val="000000"/>
                 <w:sz w:val="22"/>
               </w:rPr>
-              <w:t>er clusters ( name, icon, keyword associations) displayed on the site.</w:t>
+              <w:t xml:space="preserve">er clusters </w:t>
+            </w:r>
+            <w:proofErr w:type="gramStart"/>
+            <w:r>
+              <w:rPr>
+                <w:rFonts w:ascii="Calibri" w:eastAsia="Times New Roman" w:hAnsi="Calibri" w:cs="Calibri"/>
+                <w:color w:val="000000"/>
+                <w:sz w:val="22"/>
+              </w:rPr>
+              <w:t>( name</w:t>
+            </w:r>
+            <w:proofErr w:type="gramEnd"/>
+            <w:r>
+              <w:rPr>
+                <w:rFonts w:ascii="Calibri" w:eastAsia="Times New Roman" w:hAnsi="Calibri" w:cs="Calibri"/>
+                <w:color w:val="000000"/>
+                <w:sz w:val="22"/>
+              </w:rPr>
+              <w:t>, icon, keyword associations) displayed on the site.</w:t>
             </w:r>
           </w:p>
         </w:tc>
@@ -7665,7 +7699,25 @@
                 <w:color w:val="000000"/>
                 <w:sz w:val="22"/>
               </w:rPr>
-              <w:t>As an Admin I can view point totals of students and classes containing students.</w:t>
+              <w:t xml:space="preserve">As an Admin I can </w:t>
+            </w:r>
+            <w:proofErr w:type="gramStart"/>
+            <w:r>
+              <w:rPr>
+                <w:rFonts w:ascii="Calibri" w:eastAsia="Times New Roman" w:hAnsi="Calibri" w:cs="Calibri"/>
+                <w:color w:val="000000"/>
+                <w:sz w:val="22"/>
+              </w:rPr>
+              <w:t>view point</w:t>
+            </w:r>
+            <w:proofErr w:type="gramEnd"/>
+            <w:r>
+              <w:rPr>
+                <w:rFonts w:ascii="Calibri" w:eastAsia="Times New Roman" w:hAnsi="Calibri" w:cs="Calibri"/>
+                <w:color w:val="000000"/>
+                <w:sz w:val="22"/>
+              </w:rPr>
+              <w:t xml:space="preserve"> totals of students and classes containing students.</w:t>
             </w:r>
           </w:p>
         </w:tc>
@@ -7737,7 +7789,25 @@
                 <w:color w:val="000000"/>
                 <w:sz w:val="22"/>
               </w:rPr>
-              <w:t>As an Admin I can reset point totals of individual students and all students within a particular class.</w:t>
+              <w:t xml:space="preserve">As an Admin I can reset point totals of individual students and all students within a </w:t>
+            </w:r>
+            <w:proofErr w:type="gramStart"/>
+            <w:r>
+              <w:rPr>
+                <w:rFonts w:ascii="Calibri" w:eastAsia="Times New Roman" w:hAnsi="Calibri" w:cs="Calibri"/>
+                <w:color w:val="000000"/>
+                <w:sz w:val="22"/>
+              </w:rPr>
+              <w:t>particular class</w:t>
+            </w:r>
+            <w:proofErr w:type="gramEnd"/>
+            <w:r>
+              <w:rPr>
+                <w:rFonts w:ascii="Calibri" w:eastAsia="Times New Roman" w:hAnsi="Calibri" w:cs="Calibri"/>
+                <w:color w:val="000000"/>
+                <w:sz w:val="22"/>
+              </w:rPr>
+              <w:t>.</w:t>
             </w:r>
           </w:p>
         </w:tc>
@@ -8416,7 +8486,15 @@
         <w:ind w:left="360"/>
       </w:pPr>
       <w:r>
-        <w:t xml:space="preserve">Delete: Admin clicks 'Manage Users' from the admin dashboard.  Admin can manually locate the desired user in the list or use the available tools (filter on 'class', filter on 'role', type 'username', 'first name', or 'last name' into search field). Clicks the trash-can under 'Actions' to delete the associated user. When prompted for confirmation clicks the check mark to confirm or the X to cancel. </w:t>
+        <w:t>Delete: Admin clicks 'Manage Users' from the admin dashboard</w:t>
+      </w:r>
+      <w:proofErr w:type="gramStart"/>
+      <w:r>
+        <w:t xml:space="preserve">.  </w:t>
+      </w:r>
+      <w:proofErr w:type="gramEnd"/>
+      <w:r>
+        <w:t xml:space="preserve">Admin can manually locate the desired user in the list or use the available tools (filter on 'class', filter on 'role', type 'username', 'first name', or 'last name' into search field). Clicks the trash-can under 'Actions' to delete the associated user. When prompted for confirmation clicks the check mark to confirm or the X to cancel. </w:t>
       </w:r>
       <w:r>
         <w:t>Navigates back to ‘Main’ via breadcrumbs.</w:t>
@@ -9148,7 +9226,15 @@
         <w:pStyle w:val="Heading4"/>
       </w:pPr>
       <w:r>
-        <w:t>A point based system to support progress tracking and reporting for individual students and classes of students.</w:t>
+        <w:t xml:space="preserve">A </w:t>
+      </w:r>
+      <w:proofErr w:type="gramStart"/>
+      <w:r>
+        <w:t>point based</w:t>
+      </w:r>
+      <w:proofErr w:type="gramEnd"/>
+      <w:r>
+        <w:t xml:space="preserve"> system to support progress tracking and reporting for individual students and classes of students.</w:t>
       </w:r>
     </w:p>
     <w:p>
@@ -9253,7 +9339,15 @@
       </w:r>
       <w:proofErr w:type="spellEnd"/>
       <w:r>
-        <w:t xml:space="preserve"> can be deployed directly from GitHub to Heroku for cloud based hosting. This requires a Heroku account and provisioning of a MongoDB instance from Heroku. Billing is based on database usage and requires a credit card.</w:t>
+        <w:t xml:space="preserve"> can be deployed directly from GitHub to Heroku for </w:t>
+      </w:r>
+      <w:proofErr w:type="gramStart"/>
+      <w:r>
+        <w:t>cloud based</w:t>
+      </w:r>
+      <w:proofErr w:type="gramEnd"/>
+      <w:r>
+        <w:t xml:space="preserve"> hosting. This requires a Heroku account and provisioning of a MongoDB instance from Heroku. Billing is based on database usage and requires a credit card.</w:t>
       </w:r>
     </w:p>
     <w:p>
@@ -9275,8 +9369,13 @@
         </w:numPr>
       </w:pPr>
       <w:r>
-        <w:t>installing and running Node.js 13.6.0 .</w:t>
-      </w:r>
+        <w:t xml:space="preserve">installing and running Node.js </w:t>
+      </w:r>
+      <w:proofErr w:type="gramStart"/>
+      <w:r>
+        <w:t>13.6.0 .</w:t>
+      </w:r>
+      <w:proofErr w:type="gramEnd"/>
     </w:p>
     <w:p>
       <w:pPr>
@@ -9287,8 +9386,13 @@
         </w:numPr>
       </w:pPr>
       <w:r>
-        <w:t>installing and running MongoDB 3.6.12 .</w:t>
-      </w:r>
+        <w:t xml:space="preserve">installing and running MongoDB </w:t>
+      </w:r>
+      <w:proofErr w:type="gramStart"/>
+      <w:r>
+        <w:t>3.6.12 .</w:t>
+      </w:r>
+      <w:proofErr w:type="gramEnd"/>
     </w:p>
     <w:p>
       <w:pPr>
@@ -9405,7 +9509,34 @@
     </w:p>
     <w:p>
       <w:r>
-        <w:t>Wireframes were created as part of the initial design process for the User Interface. They are presented here in their original form along with notes regarding design changes and completed functionality.</w:t>
+        <w:t xml:space="preserve">Wireframes were created as part of the design process for the User Interface. They are presented here with notes </w:t>
+      </w:r>
+      <w:r>
+        <w:t>to document the site’s original design</w:t>
+      </w:r>
+      <w:r>
+        <w:t>.</w:t>
+      </w:r>
+      <w:r>
+        <w:t xml:space="preserve"> For instructions please see </w:t>
+      </w:r>
+      <w:proofErr w:type="spellStart"/>
+      <w:r>
+        <w:t>CareerFind</w:t>
+      </w:r>
+      <w:proofErr w:type="spellEnd"/>
+      <w:r>
+        <w:t xml:space="preserve"> Content Management Instructions (</w:t>
+      </w:r>
+      <w:r>
+        <w:rPr>
+          <w:i/>
+          <w:iCs/>
+        </w:rPr>
+        <w:t>Section 10.1</w:t>
+      </w:r>
+      <w:r>
+        <w:t>).</w:t>
       </w:r>
     </w:p>
     <w:p>
@@ -9507,7 +9638,7 @@
       </w:pPr>
       <w:r>
         <w:drawing>
-          <wp:anchor distT="0" distB="0" distL="114300" distR="114300" simplePos="0" relativeHeight="251660288" behindDoc="0" locked="0" layoutInCell="1" allowOverlap="1" wp14:anchorId="4DA65DEC" wp14:editId="22602195">
+          <wp:anchor distT="0" distB="0" distL="114300" distR="114300" simplePos="0" relativeHeight="251660288" behindDoc="0" locked="0" layoutInCell="1" allowOverlap="1" wp14:anchorId="4DA65DEC" wp14:editId="1362227D">
             <wp:simplePos x="0" y="0"/>
             <wp:positionH relativeFrom="margin">
               <wp:align>center</wp:align>
@@ -9587,19 +9718,171 @@
         <w:pStyle w:val="Heading4"/>
       </w:pPr>
       <w:r>
+        <w:lastRenderedPageBreak/>
+        <w:drawing>
+          <wp:anchor distT="0" distB="0" distL="114300" distR="114300" simplePos="0" relativeHeight="251663360" behindDoc="0" locked="0" layoutInCell="1" allowOverlap="1" wp14:anchorId="1B6EDBB3" wp14:editId="11FCD774">
+            <wp:simplePos x="0" y="0"/>
+            <wp:positionH relativeFrom="margin">
+              <wp:align>center</wp:align>
+            </wp:positionH>
+            <wp:positionV relativeFrom="paragraph">
+              <wp:posOffset>332217</wp:posOffset>
+            </wp:positionV>
+            <wp:extent cx="4782312" cy="3657600"/>
+            <wp:effectExtent l="0" t="0" r="0" b="0"/>
+            <wp:wrapTopAndBottom/>
+            <wp:docPr id="7" name="Picture 2">
+              <a:extLst xmlns:a="http://schemas.openxmlformats.org/drawingml/2006/main">
+                <a:ext uri="{FF2B5EF4-FFF2-40B4-BE49-F238E27FC236}">
+                  <a16:creationId xmlns:a16="http://schemas.microsoft.com/office/drawing/2014/main" id="{9F7C70C8-E721-476B-AFDB-48C1964DD2A3}"/>
+                </a:ext>
+              </a:extLst>
+            </wp:docPr>
+            <wp:cNvGraphicFramePr>
+              <a:graphicFrameLocks xmlns:a="http://schemas.openxmlformats.org/drawingml/2006/main" noChangeAspect="1"/>
+            </wp:cNvGraphicFramePr>
+            <a:graphic xmlns:a="http://schemas.openxmlformats.org/drawingml/2006/main">
+              <a:graphicData uri="http://schemas.openxmlformats.org/drawingml/2006/picture">
+                <pic:pic xmlns:pic="http://schemas.openxmlformats.org/drawingml/2006/picture">
+                  <pic:nvPicPr>
+                    <pic:cNvPr id="3" name="Picture 2">
+                      <a:extLst>
+                        <a:ext uri="{FF2B5EF4-FFF2-40B4-BE49-F238E27FC236}">
+                          <a16:creationId xmlns:a16="http://schemas.microsoft.com/office/drawing/2014/main" id="{9F7C70C8-E721-476B-AFDB-48C1964DD2A3}"/>
+                        </a:ext>
+                      </a:extLst>
+                    </pic:cNvPr>
+                    <pic:cNvPicPr>
+                      <a:picLocks noChangeAspect="1"/>
+                    </pic:cNvPicPr>
+                  </pic:nvPicPr>
+                  <pic:blipFill>
+                    <a:blip r:embed="rId12">
+                      <a:extLst>
+                        <a:ext uri="{28A0092B-C50C-407E-A947-70E740481C1C}">
+                          <a14:useLocalDpi xmlns:a14="http://schemas.microsoft.com/office/drawing/2010/main" val="0"/>
+                        </a:ext>
+                      </a:extLst>
+                    </a:blip>
+                    <a:stretch>
+                      <a:fillRect/>
+                    </a:stretch>
+                  </pic:blipFill>
+                  <pic:spPr>
+                    <a:xfrm>
+                      <a:off x="0" y="0"/>
+                      <a:ext cx="4782312" cy="3657600"/>
+                    </a:xfrm>
+                    <a:prstGeom prst="rect">
+                      <a:avLst/>
+                    </a:prstGeom>
+                  </pic:spPr>
+                </pic:pic>
+              </a:graphicData>
+            </a:graphic>
+            <wp14:sizeRelH relativeFrom="margin">
+              <wp14:pctWidth>0</wp14:pctWidth>
+            </wp14:sizeRelH>
+            <wp14:sizeRelV relativeFrom="margin">
+              <wp14:pctHeight>0</wp14:pctHeight>
+            </wp14:sizeRelV>
+          </wp:anchor>
+        </w:drawing>
+      </w:r>
+      <w:r>
         <w:t>Career Cluster Detail Page</w:t>
       </w:r>
     </w:p>
-    <w:p/>
+    <w:p>
+      <w:r>
+        <w:t>Clicking on a ‘Career Cluster’ from Home takes a Student to the ‘Cluster Detail Page’ which lists associated careers. Note that the ‘Scoreboard’ and ‘Queue’ have not been delivered.</w:t>
+      </w:r>
+    </w:p>
     <w:p>
       <w:pPr>
         <w:pStyle w:val="Heading4"/>
       </w:pPr>
       <w:r>
+        <w:lastRenderedPageBreak/>
+        <w:drawing>
+          <wp:anchor distT="0" distB="0" distL="114300" distR="114300" simplePos="0" relativeHeight="251665408" behindDoc="0" locked="0" layoutInCell="1" allowOverlap="1" wp14:anchorId="325737F9" wp14:editId="5347FF5C">
+            <wp:simplePos x="0" y="0"/>
+            <wp:positionH relativeFrom="margin">
+              <wp:align>center</wp:align>
+            </wp:positionH>
+            <wp:positionV relativeFrom="paragraph">
+              <wp:posOffset>225089</wp:posOffset>
+            </wp:positionV>
+            <wp:extent cx="4800600" cy="3685032"/>
+            <wp:effectExtent l="0" t="0" r="0" b="0"/>
+            <wp:wrapTopAndBottom/>
+            <wp:docPr id="9" name="Picture 3">
+              <a:extLst xmlns:a="http://schemas.openxmlformats.org/drawingml/2006/main">
+                <a:ext uri="{FF2B5EF4-FFF2-40B4-BE49-F238E27FC236}">
+                  <a16:creationId xmlns:a16="http://schemas.microsoft.com/office/drawing/2014/main" id="{689C5477-5A3D-4B9B-8D21-667A5786F407}"/>
+                </a:ext>
+              </a:extLst>
+            </wp:docPr>
+            <wp:cNvGraphicFramePr>
+              <a:graphicFrameLocks xmlns:a="http://schemas.openxmlformats.org/drawingml/2006/main" noChangeAspect="1"/>
+            </wp:cNvGraphicFramePr>
+            <a:graphic xmlns:a="http://schemas.openxmlformats.org/drawingml/2006/main">
+              <a:graphicData uri="http://schemas.openxmlformats.org/drawingml/2006/picture">
+                <pic:pic xmlns:pic="http://schemas.openxmlformats.org/drawingml/2006/picture">
+                  <pic:nvPicPr>
+                    <pic:cNvPr id="4" name="Picture 3">
+                      <a:extLst>
+                        <a:ext uri="{FF2B5EF4-FFF2-40B4-BE49-F238E27FC236}">
+                          <a16:creationId xmlns:a16="http://schemas.microsoft.com/office/drawing/2014/main" id="{689C5477-5A3D-4B9B-8D21-667A5786F407}"/>
+                        </a:ext>
+                      </a:extLst>
+                    </pic:cNvPr>
+                    <pic:cNvPicPr>
+                      <a:picLocks noChangeAspect="1"/>
+                    </pic:cNvPicPr>
+                  </pic:nvPicPr>
+                  <pic:blipFill>
+                    <a:blip r:embed="rId13">
+                      <a:extLst>
+                        <a:ext uri="{28A0092B-C50C-407E-A947-70E740481C1C}">
+                          <a14:useLocalDpi xmlns:a14="http://schemas.microsoft.com/office/drawing/2010/main" val="0"/>
+                        </a:ext>
+                      </a:extLst>
+                    </a:blip>
+                    <a:stretch>
+                      <a:fillRect/>
+                    </a:stretch>
+                  </pic:blipFill>
+                  <pic:spPr>
+                    <a:xfrm>
+                      <a:off x="0" y="0"/>
+                      <a:ext cx="4800600" cy="3685032"/>
+                    </a:xfrm>
+                    <a:prstGeom prst="rect">
+                      <a:avLst/>
+                    </a:prstGeom>
+                  </pic:spPr>
+                </pic:pic>
+              </a:graphicData>
+            </a:graphic>
+            <wp14:sizeRelH relativeFrom="margin">
+              <wp14:pctWidth>0</wp14:pctWidth>
+            </wp14:sizeRelH>
+            <wp14:sizeRelV relativeFrom="margin">
+              <wp14:pctHeight>0</wp14:pctHeight>
+            </wp14:sizeRelV>
+          </wp:anchor>
+        </w:drawing>
+      </w:r>
+      <w:r>
         <w:t>Career Detail Page</w:t>
       </w:r>
     </w:p>
-    <w:p/>
+    <w:p>
+      <w:r>
+        <w:t>Clicking on a ‘Career’ from the ‘Cluster Detail Page’ takes a Student to that career’s ‘Career Detail Page’. In the current version of the site the day-in-the-life and celebrity articles are displayed on this page as well as opposed to separate pages. Note that the ‘Scoreboard’ and ‘Queue’ are not present on this page as the associated functionality has not been delivered.</w:t>
+      </w:r>
+    </w:p>
     <w:p>
       <w:pPr>
         <w:pStyle w:val="Heading3"/>
@@ -9652,7 +9935,7 @@
                     </pic:cNvPicPr>
                   </pic:nvPicPr>
                   <pic:blipFill>
-                    <a:blip r:embed="rId12">
+                    <a:blip r:embed="rId14">
                       <a:extLst>
                         <a:ext uri="{28A0092B-C50C-407E-A947-70E740481C1C}">
                           <a14:useLocalDpi xmlns:a14="http://schemas.microsoft.com/office/drawing/2010/main" val="0"/>
@@ -9705,7 +9988,7 @@
         <w:t xml:space="preserve"> is currently taken to the Home page displaying the ‘Career Clusters’ loaded in the system. </w:t>
       </w:r>
       <w:r>
-        <w:t>An button opening an ‘Edit’ modal for the career clusters is displayed on this page</w:t>
+        <w:t>A button opening an ‘Edit’ modal for the career clusters is displayed on this page</w:t>
       </w:r>
       <w:r>
         <w:t>.</w:t>
@@ -9722,16 +10005,107 @@
         <w:t>Career Cluster Edit Modal</w:t>
       </w:r>
     </w:p>
-    <w:p/>
+    <w:p>
+      <w:r>
+        <w:t>‘Career Clusters’ can be edited by clicking the ‘Edit Clusters’ button that is displayed on this page. The modal is similar in functionality to the table on the ‘Manage Users’ page. Note that this modal window was not part of the original design.</w:t>
+      </w:r>
+    </w:p>
     <w:p>
       <w:pPr>
         <w:pStyle w:val="Heading4"/>
       </w:pPr>
       <w:r>
+        <w:rPr>
+          <w:noProof/>
+        </w:rPr>
+        <w:lastRenderedPageBreak/>
+        <w:drawing>
+          <wp:anchor distT="0" distB="0" distL="114300" distR="114300" simplePos="0" relativeHeight="251664384" behindDoc="0" locked="0" layoutInCell="1" allowOverlap="1" wp14:anchorId="7FC44FFB" wp14:editId="6E59A476">
+            <wp:simplePos x="0" y="0"/>
+            <wp:positionH relativeFrom="margin">
+              <wp:align>center</wp:align>
+            </wp:positionH>
+            <wp:positionV relativeFrom="paragraph">
+              <wp:posOffset>305771</wp:posOffset>
+            </wp:positionV>
+            <wp:extent cx="4791456" cy="3666744"/>
+            <wp:effectExtent l="0" t="0" r="9525" b="0"/>
+            <wp:wrapTopAndBottom/>
+            <wp:docPr id="8" name="Picture 8"/>
+            <wp:cNvGraphicFramePr>
+              <a:graphicFrameLocks xmlns:a="http://schemas.openxmlformats.org/drawingml/2006/main" noChangeAspect="1"/>
+            </wp:cNvGraphicFramePr>
+            <a:graphic xmlns:a="http://schemas.openxmlformats.org/drawingml/2006/main">
+              <a:graphicData uri="http://schemas.openxmlformats.org/drawingml/2006/picture">
+                <pic:pic xmlns:pic="http://schemas.openxmlformats.org/drawingml/2006/picture">
+                  <pic:nvPicPr>
+                    <pic:cNvPr id="0" name="Picture 2"/>
+                    <pic:cNvPicPr>
+                      <a:picLocks noChangeAspect="1" noChangeArrowheads="1"/>
+                    </pic:cNvPicPr>
+                  </pic:nvPicPr>
+                  <pic:blipFill>
+                    <a:blip r:embed="rId15">
+                      <a:extLst>
+                        <a:ext uri="{28A0092B-C50C-407E-A947-70E740481C1C}">
+                          <a14:useLocalDpi xmlns:a14="http://schemas.microsoft.com/office/drawing/2010/main" val="0"/>
+                        </a:ext>
+                      </a:extLst>
+                    </a:blip>
+                    <a:srcRect/>
+                    <a:stretch>
+                      <a:fillRect/>
+                    </a:stretch>
+                  </pic:blipFill>
+                  <pic:spPr bwMode="auto">
+                    <a:xfrm>
+                      <a:off x="0" y="0"/>
+                      <a:ext cx="4791456" cy="3666744"/>
+                    </a:xfrm>
+                    <a:prstGeom prst="rect">
+                      <a:avLst/>
+                    </a:prstGeom>
+                    <a:noFill/>
+                  </pic:spPr>
+                </pic:pic>
+              </a:graphicData>
+            </a:graphic>
+            <wp14:sizeRelH relativeFrom="margin">
+              <wp14:pctWidth>0</wp14:pctWidth>
+            </wp14:sizeRelH>
+            <wp14:sizeRelV relativeFrom="margin">
+              <wp14:pctHeight>0</wp14:pctHeight>
+            </wp14:sizeRelV>
+          </wp:anchor>
+        </w:drawing>
+      </w:r>
+      <w:r>
         <w:t>Career Cluster Detail Page</w:t>
       </w:r>
     </w:p>
-    <w:p/>
+    <w:p>
+      <w:r>
+        <w:t>Clicking on a ‘Career Cluster’ from Home takes a</w:t>
+      </w:r>
+      <w:r>
+        <w:t>n</w:t>
+      </w:r>
+      <w:r>
+        <w:t xml:space="preserve"> </w:t>
+      </w:r>
+      <w:r>
+        <w:t>Admin</w:t>
+      </w:r>
+      <w:r>
+        <w:t xml:space="preserve"> to the ‘Cluster Detail Page’ which lists associated careers. </w:t>
+      </w:r>
+      <w:r>
+        <w:t>Careers associated with</w:t>
+      </w:r>
+      <w:r>
+        <w:t xml:space="preserve"> the cluster can be managed via the ‘Edit Cluster Careers’ button displayed on this page. Note that ‘keyword’ functionality has not been delivered and that the keyword management interface does not currently appear on this page.</w:t>
+      </w:r>
+    </w:p>
     <w:p>
       <w:pPr>
         <w:pStyle w:val="Heading5"/>
@@ -9740,16 +10114,143 @@
         <w:t>Career Edit Modal</w:t>
       </w:r>
     </w:p>
-    <w:p/>
+    <w:p>
+      <w:r>
+        <w:t>A cluster’s associated careers</w:t>
+      </w:r>
+      <w:r>
+        <w:t xml:space="preserve"> can be edited </w:t>
+      </w:r>
+      <w:r>
+        <w:t xml:space="preserve">via a modal opened </w:t>
+      </w:r>
+      <w:r>
+        <w:t xml:space="preserve">by clicking the ‘Edit </w:t>
+      </w:r>
+      <w:r>
+        <w:t>Cluster Careers</w:t>
+      </w:r>
+      <w:r>
+        <w:t xml:space="preserve">’ button that is displayed on this page. </w:t>
+      </w:r>
+      <w:r>
+        <w:t>The</w:t>
+      </w:r>
+      <w:r>
+        <w:t xml:space="preserve"> modal </w:t>
+      </w:r>
+      <w:r>
+        <w:t xml:space="preserve">is </w:t>
+      </w:r>
+      <w:r>
+        <w:t>similar in functionality to the table on the ‘Manage Users’ page</w:t>
+      </w:r>
+      <w:r>
+        <w:t xml:space="preserve"> is displayed</w:t>
+      </w:r>
+      <w:r>
+        <w:t>. Note that this modal window was not part of the original design</w:t>
+      </w:r>
+    </w:p>
     <w:p>
       <w:pPr>
         <w:pStyle w:val="Heading4"/>
       </w:pPr>
       <w:r>
+        <w:rPr>
+          <w:noProof/>
+        </w:rPr>
+        <w:lastRenderedPageBreak/>
+        <w:drawing>
+          <wp:anchor distT="0" distB="0" distL="114300" distR="114300" simplePos="0" relativeHeight="251666432" behindDoc="0" locked="0" layoutInCell="1" allowOverlap="1" wp14:anchorId="22A53EB7" wp14:editId="7628849B">
+            <wp:simplePos x="0" y="0"/>
+            <wp:positionH relativeFrom="margin">
+              <wp:align>center</wp:align>
+            </wp:positionH>
+            <wp:positionV relativeFrom="paragraph">
+              <wp:posOffset>225089</wp:posOffset>
+            </wp:positionV>
+            <wp:extent cx="4809744" cy="3685032"/>
+            <wp:effectExtent l="0" t="0" r="0" b="0"/>
+            <wp:wrapTopAndBottom/>
+            <wp:docPr id="10" name="Picture 10"/>
+            <wp:cNvGraphicFramePr>
+              <a:graphicFrameLocks xmlns:a="http://schemas.openxmlformats.org/drawingml/2006/main" noChangeAspect="1"/>
+            </wp:cNvGraphicFramePr>
+            <a:graphic xmlns:a="http://schemas.openxmlformats.org/drawingml/2006/main">
+              <a:graphicData uri="http://schemas.openxmlformats.org/drawingml/2006/picture">
+                <pic:pic xmlns:pic="http://schemas.openxmlformats.org/drawingml/2006/picture">
+                  <pic:nvPicPr>
+                    <pic:cNvPr id="0" name="Picture 3"/>
+                    <pic:cNvPicPr>
+                      <a:picLocks noChangeAspect="1" noChangeArrowheads="1"/>
+                    </pic:cNvPicPr>
+                  </pic:nvPicPr>
+                  <pic:blipFill>
+                    <a:blip r:embed="rId16">
+                      <a:extLst>
+                        <a:ext uri="{28A0092B-C50C-407E-A947-70E740481C1C}">
+                          <a14:useLocalDpi xmlns:a14="http://schemas.microsoft.com/office/drawing/2010/main" val="0"/>
+                        </a:ext>
+                      </a:extLst>
+                    </a:blip>
+                    <a:srcRect/>
+                    <a:stretch>
+                      <a:fillRect/>
+                    </a:stretch>
+                  </pic:blipFill>
+                  <pic:spPr bwMode="auto">
+                    <a:xfrm>
+                      <a:off x="0" y="0"/>
+                      <a:ext cx="4809744" cy="3685032"/>
+                    </a:xfrm>
+                    <a:prstGeom prst="rect">
+                      <a:avLst/>
+                    </a:prstGeom>
+                    <a:noFill/>
+                  </pic:spPr>
+                </pic:pic>
+              </a:graphicData>
+            </a:graphic>
+            <wp14:sizeRelH relativeFrom="margin">
+              <wp14:pctWidth>0</wp14:pctWidth>
+            </wp14:sizeRelH>
+            <wp14:sizeRelV relativeFrom="margin">
+              <wp14:pctHeight>0</wp14:pctHeight>
+            </wp14:sizeRelV>
+          </wp:anchor>
+        </w:drawing>
+      </w:r>
+      <w:r>
         <w:t>Career Detail Page</w:t>
       </w:r>
     </w:p>
-    <w:p/>
+    <w:p>
+      <w:r>
+        <w:t>Clicking on a ‘Career’ from the ‘Cluster Detail Page’ takes a</w:t>
+      </w:r>
+      <w:r>
+        <w:t>n</w:t>
+      </w:r>
+      <w:r>
+        <w:t xml:space="preserve"> </w:t>
+      </w:r>
+      <w:r>
+        <w:t>Admin</w:t>
+      </w:r>
+      <w:r>
+        <w:t xml:space="preserve"> to that career’s ‘Career Detail Page’. In the current version of the site the day-in-the-life and celebrity articles are displayed on this page as well as opposed to separate pages. Note that the </w:t>
+      </w:r>
+      <w:r>
+        <w:t>keyword functionality and associated management interface</w:t>
+      </w:r>
+      <w:r>
+        <w:t xml:space="preserve"> has not been delivered</w:t>
+      </w:r>
+      <w:r>
+        <w:t>.</w:t>
+      </w:r>
+    </w:p>
     <w:p>
       <w:pPr>
         <w:pStyle w:val="Heading5"/>
@@ -9758,7 +10259,19 @@
         <w:t>Career Detail Edit Modal</w:t>
       </w:r>
     </w:p>
-    <w:p/>
+    <w:p>
+      <w:r>
+        <w:t xml:space="preserve">The ‘Edit Career’ button on this page opens the ‘Edit’ modal window which allows all information on the page to be edited. The modal is </w:t>
+      </w:r>
+      <w:proofErr w:type="gramStart"/>
+      <w:r>
+        <w:t>similar to</w:t>
+      </w:r>
+      <w:proofErr w:type="gramEnd"/>
+      <w:r>
+        <w:t xml:space="preserve"> the ‘Manage Users’ table and does not have an associated wireframe as it was not part of the original design.</w:t>
+      </w:r>
+    </w:p>
     <w:p>
       <w:pPr>
         <w:pStyle w:val="Heading4"/>
@@ -9803,7 +10316,7 @@
                     </pic:cNvPicPr>
                   </pic:nvPicPr>
                   <pic:blipFill>
-                    <a:blip r:embed="rId13">
+                    <a:blip r:embed="rId17">
                       <a:extLst>
                         <a:ext uri="{28A0092B-C50C-407E-A947-70E740481C1C}">
                           <a14:useLocalDpi xmlns:a14="http://schemas.microsoft.com/office/drawing/2010/main" val="0"/>
@@ -9841,7 +10354,7 @@
     </w:p>
     <w:p>
       <w:r>
-        <w:t xml:space="preserve">Admins are able to access the </w:t>
+        <w:t>After logging into the site an Admin can access the ‘Manage Users’ page where ‘Student’ and ‘Admin’ accounts can be created, updated, and deleted. A single search field at the upper right of the table allows filtering of users based on all columns excepting ‘password’. Note that the ‘Reward System’ has not been delivered and so no option to enable it or points appear on this page currently.</w:t>
       </w:r>
     </w:p>
     <w:p/>
@@ -10095,7 +10608,39 @@
                 <w:color w:val="000000"/>
                 <w:sz w:val="22"/>
               </w:rPr>
-              <w:t>4.1.1.1, 4.1.1.2</w:t>
+              <w:t>4.</w:t>
+            </w:r>
+            <w:r>
+              <w:rPr>
+                <w:rFonts w:ascii="Calibri" w:eastAsia="Times New Roman" w:hAnsi="Calibri" w:cs="Calibri"/>
+                <w:color w:val="000000"/>
+                <w:sz w:val="22"/>
+              </w:rPr>
+              <w:t>5</w:t>
+            </w:r>
+            <w:r>
+              <w:rPr>
+                <w:rFonts w:ascii="Calibri" w:eastAsia="Times New Roman" w:hAnsi="Calibri" w:cs="Calibri"/>
+                <w:color w:val="000000"/>
+                <w:sz w:val="22"/>
+              </w:rPr>
+              <w:t>.1.1, 4.</w:t>
+            </w:r>
+            <w:r>
+              <w:rPr>
+                <w:rFonts w:ascii="Calibri" w:eastAsia="Times New Roman" w:hAnsi="Calibri" w:cs="Calibri"/>
+                <w:color w:val="000000"/>
+                <w:sz w:val="22"/>
+              </w:rPr>
+              <w:t>5</w:t>
+            </w:r>
+            <w:r>
+              <w:rPr>
+                <w:rFonts w:ascii="Calibri" w:eastAsia="Times New Roman" w:hAnsi="Calibri" w:cs="Calibri"/>
+                <w:color w:val="000000"/>
+                <w:sz w:val="22"/>
+              </w:rPr>
+              <w:t>.1.2</w:t>
             </w:r>
           </w:p>
         </w:tc>
@@ -10253,7 +10798,25 @@
                 <w:color w:val="000000"/>
                 <w:sz w:val="22"/>
               </w:rPr>
-              <w:t>As an Admin I want to manage (CRUD) the career clusters ( name, icon, keyword associations) displayed on the site.</w:t>
+              <w:t xml:space="preserve">As an Admin I want to manage (CRUD) the career clusters </w:t>
+            </w:r>
+            <w:proofErr w:type="gramStart"/>
+            <w:r>
+              <w:rPr>
+                <w:rFonts w:ascii="Calibri" w:eastAsia="Times New Roman" w:hAnsi="Calibri" w:cs="Calibri"/>
+                <w:color w:val="000000"/>
+                <w:sz w:val="22"/>
+              </w:rPr>
+              <w:t>( name</w:t>
+            </w:r>
+            <w:proofErr w:type="gramEnd"/>
+            <w:r>
+              <w:rPr>
+                <w:rFonts w:ascii="Calibri" w:eastAsia="Times New Roman" w:hAnsi="Calibri" w:cs="Calibri"/>
+                <w:color w:val="000000"/>
+                <w:sz w:val="22"/>
+              </w:rPr>
+              <w:t>, icon, keyword associations) displayed on the site.</w:t>
             </w:r>
           </w:p>
         </w:tc>
@@ -10289,7 +10852,23 @@
                 <w:color w:val="000000"/>
                 <w:sz w:val="22"/>
               </w:rPr>
-              <w:t>4.1.1.2</w:t>
+              <w:t>4.</w:t>
+            </w:r>
+            <w:r>
+              <w:rPr>
+                <w:rFonts w:ascii="Calibri" w:eastAsia="Times New Roman" w:hAnsi="Calibri" w:cs="Calibri"/>
+                <w:color w:val="000000"/>
+                <w:sz w:val="22"/>
+              </w:rPr>
+              <w:t>5</w:t>
+            </w:r>
+            <w:r>
+              <w:rPr>
+                <w:rFonts w:ascii="Calibri" w:eastAsia="Times New Roman" w:hAnsi="Calibri" w:cs="Calibri"/>
+                <w:color w:val="000000"/>
+                <w:sz w:val="22"/>
+              </w:rPr>
+              <w:t>.1.2</w:t>
             </w:r>
           </w:p>
         </w:tc>
@@ -10499,7 +11078,23 @@
                 <w:color w:val="000000"/>
                 <w:sz w:val="22"/>
               </w:rPr>
-              <w:t>4.1.1.2</w:t>
+              <w:t>4.</w:t>
+            </w:r>
+            <w:r>
+              <w:rPr>
+                <w:rFonts w:ascii="Calibri" w:eastAsia="Times New Roman" w:hAnsi="Calibri" w:cs="Calibri"/>
+                <w:color w:val="000000"/>
+                <w:sz w:val="22"/>
+              </w:rPr>
+              <w:t>5</w:t>
+            </w:r>
+            <w:r>
+              <w:rPr>
+                <w:rFonts w:ascii="Calibri" w:eastAsia="Times New Roman" w:hAnsi="Calibri" w:cs="Calibri"/>
+                <w:color w:val="000000"/>
+                <w:sz w:val="22"/>
+              </w:rPr>
+              <w:t>.1.2</w:t>
             </w:r>
           </w:p>
         </w:tc>
@@ -10709,7 +11304,23 @@
                 <w:color w:val="000000"/>
                 <w:sz w:val="22"/>
               </w:rPr>
-              <w:t>4.1.1.2</w:t>
+              <w:t>4.</w:t>
+            </w:r>
+            <w:r>
+              <w:rPr>
+                <w:rFonts w:ascii="Calibri" w:eastAsia="Times New Roman" w:hAnsi="Calibri" w:cs="Calibri"/>
+                <w:color w:val="000000"/>
+                <w:sz w:val="22"/>
+              </w:rPr>
+              <w:t>5</w:t>
+            </w:r>
+            <w:r>
+              <w:rPr>
+                <w:rFonts w:ascii="Calibri" w:eastAsia="Times New Roman" w:hAnsi="Calibri" w:cs="Calibri"/>
+                <w:color w:val="000000"/>
+                <w:sz w:val="22"/>
+              </w:rPr>
+              <w:t>.1.2</w:t>
             </w:r>
           </w:p>
         </w:tc>
@@ -10919,7 +11530,24 @@
                 <w:color w:val="000000"/>
                 <w:sz w:val="22"/>
               </w:rPr>
-              <w:t>4.1.1.2</w:t>
+              <w:lastRenderedPageBreak/>
+              <w:t>4.</w:t>
+            </w:r>
+            <w:r>
+              <w:rPr>
+                <w:rFonts w:ascii="Calibri" w:eastAsia="Times New Roman" w:hAnsi="Calibri" w:cs="Calibri"/>
+                <w:color w:val="000000"/>
+                <w:sz w:val="22"/>
+              </w:rPr>
+              <w:t>5</w:t>
+            </w:r>
+            <w:r>
+              <w:rPr>
+                <w:rFonts w:ascii="Calibri" w:eastAsia="Times New Roman" w:hAnsi="Calibri" w:cs="Calibri"/>
+                <w:color w:val="000000"/>
+                <w:sz w:val="22"/>
+              </w:rPr>
+              <w:t>.1.2</w:t>
             </w:r>
           </w:p>
         </w:tc>
@@ -11129,8 +11757,23 @@
                 <w:color w:val="000000"/>
                 <w:sz w:val="22"/>
               </w:rPr>
-              <w:lastRenderedPageBreak/>
-              <w:t>4.1.1.1</w:t>
+              <w:t>4.</w:t>
+            </w:r>
+            <w:r>
+              <w:rPr>
+                <w:rFonts w:ascii="Calibri" w:eastAsia="Times New Roman" w:hAnsi="Calibri" w:cs="Calibri"/>
+                <w:color w:val="000000"/>
+                <w:sz w:val="22"/>
+              </w:rPr>
+              <w:t>5</w:t>
+            </w:r>
+            <w:r>
+              <w:rPr>
+                <w:rFonts w:ascii="Calibri" w:eastAsia="Times New Roman" w:hAnsi="Calibri" w:cs="Calibri"/>
+                <w:color w:val="000000"/>
+                <w:sz w:val="22"/>
+              </w:rPr>
+              <w:t>.1.1</w:t>
             </w:r>
           </w:p>
         </w:tc>
@@ -11340,7 +11983,23 @@
                 <w:color w:val="000000"/>
                 <w:sz w:val="22"/>
               </w:rPr>
-              <w:t>4.1.1.1</w:t>
+              <w:t>4.</w:t>
+            </w:r>
+            <w:r>
+              <w:rPr>
+                <w:rFonts w:ascii="Calibri" w:eastAsia="Times New Roman" w:hAnsi="Calibri" w:cs="Calibri"/>
+                <w:color w:val="000000"/>
+                <w:sz w:val="22"/>
+              </w:rPr>
+              <w:t>5</w:t>
+            </w:r>
+            <w:r>
+              <w:rPr>
+                <w:rFonts w:ascii="Calibri" w:eastAsia="Times New Roman" w:hAnsi="Calibri" w:cs="Calibri"/>
+                <w:color w:val="000000"/>
+                <w:sz w:val="22"/>
+              </w:rPr>
+              <w:t>.1.1</w:t>
             </w:r>
           </w:p>
         </w:tc>
@@ -11550,7 +12209,23 @@
                 <w:color w:val="000000"/>
                 <w:sz w:val="22"/>
               </w:rPr>
-              <w:t>4.1.1.1</w:t>
+              <w:t>4.</w:t>
+            </w:r>
+            <w:r>
+              <w:rPr>
+                <w:rFonts w:ascii="Calibri" w:eastAsia="Times New Roman" w:hAnsi="Calibri" w:cs="Calibri"/>
+                <w:color w:val="000000"/>
+                <w:sz w:val="22"/>
+              </w:rPr>
+              <w:t>5</w:t>
+            </w:r>
+            <w:r>
+              <w:rPr>
+                <w:rFonts w:ascii="Calibri" w:eastAsia="Times New Roman" w:hAnsi="Calibri" w:cs="Calibri"/>
+                <w:color w:val="000000"/>
+                <w:sz w:val="22"/>
+              </w:rPr>
+              <w:t>.1.1</w:t>
             </w:r>
           </w:p>
         </w:tc>
@@ -11760,7 +12435,23 @@
                 <w:color w:val="000000"/>
                 <w:sz w:val="22"/>
               </w:rPr>
-              <w:t>4.1.1.1</w:t>
+              <w:t>4.</w:t>
+            </w:r>
+            <w:r>
+              <w:rPr>
+                <w:rFonts w:ascii="Calibri" w:eastAsia="Times New Roman" w:hAnsi="Calibri" w:cs="Calibri"/>
+                <w:color w:val="000000"/>
+                <w:sz w:val="22"/>
+              </w:rPr>
+              <w:t>5</w:t>
+            </w:r>
+            <w:r>
+              <w:rPr>
+                <w:rFonts w:ascii="Calibri" w:eastAsia="Times New Roman" w:hAnsi="Calibri" w:cs="Calibri"/>
+                <w:color w:val="000000"/>
+                <w:sz w:val="22"/>
+              </w:rPr>
+              <w:t>.1.1</w:t>
             </w:r>
           </w:p>
         </w:tc>
@@ -11970,7 +12661,39 @@
                 <w:color w:val="000000"/>
                 <w:sz w:val="22"/>
               </w:rPr>
-              <w:t>4.1.2.2, 4.1.2.4</w:t>
+              <w:t>4.</w:t>
+            </w:r>
+            <w:r>
+              <w:rPr>
+                <w:rFonts w:ascii="Calibri" w:eastAsia="Times New Roman" w:hAnsi="Calibri" w:cs="Calibri"/>
+                <w:color w:val="000000"/>
+                <w:sz w:val="22"/>
+              </w:rPr>
+              <w:t>5</w:t>
+            </w:r>
+            <w:r>
+              <w:rPr>
+                <w:rFonts w:ascii="Calibri" w:eastAsia="Times New Roman" w:hAnsi="Calibri" w:cs="Calibri"/>
+                <w:color w:val="000000"/>
+                <w:sz w:val="22"/>
+              </w:rPr>
+              <w:t>.2.2, 4.</w:t>
+            </w:r>
+            <w:r>
+              <w:rPr>
+                <w:rFonts w:ascii="Calibri" w:eastAsia="Times New Roman" w:hAnsi="Calibri" w:cs="Calibri"/>
+                <w:color w:val="000000"/>
+                <w:sz w:val="22"/>
+              </w:rPr>
+              <w:t>5</w:t>
+            </w:r>
+            <w:r>
+              <w:rPr>
+                <w:rFonts w:ascii="Calibri" w:eastAsia="Times New Roman" w:hAnsi="Calibri" w:cs="Calibri"/>
+                <w:color w:val="000000"/>
+                <w:sz w:val="22"/>
+              </w:rPr>
+              <w:t>.2.4</w:t>
             </w:r>
           </w:p>
         </w:tc>
@@ -12180,7 +12903,23 @@
                 <w:color w:val="000000"/>
                 <w:sz w:val="22"/>
               </w:rPr>
-              <w:t>4.1.2.4</w:t>
+              <w:t>4.</w:t>
+            </w:r>
+            <w:r>
+              <w:rPr>
+                <w:rFonts w:ascii="Calibri" w:eastAsia="Times New Roman" w:hAnsi="Calibri" w:cs="Calibri"/>
+                <w:color w:val="000000"/>
+                <w:sz w:val="22"/>
+              </w:rPr>
+              <w:t>5</w:t>
+            </w:r>
+            <w:r>
+              <w:rPr>
+                <w:rFonts w:ascii="Calibri" w:eastAsia="Times New Roman" w:hAnsi="Calibri" w:cs="Calibri"/>
+                <w:color w:val="000000"/>
+                <w:sz w:val="22"/>
+              </w:rPr>
+              <w:t>.2.4</w:t>
             </w:r>
           </w:p>
         </w:tc>
@@ -12390,7 +13129,23 @@
                 <w:color w:val="000000"/>
                 <w:sz w:val="22"/>
               </w:rPr>
-              <w:t>4.1.2.3</w:t>
+              <w:t>4.</w:t>
+            </w:r>
+            <w:r>
+              <w:rPr>
+                <w:rFonts w:ascii="Calibri" w:eastAsia="Times New Roman" w:hAnsi="Calibri" w:cs="Calibri"/>
+                <w:color w:val="000000"/>
+                <w:sz w:val="22"/>
+              </w:rPr>
+              <w:t>5</w:t>
+            </w:r>
+            <w:r>
+              <w:rPr>
+                <w:rFonts w:ascii="Calibri" w:eastAsia="Times New Roman" w:hAnsi="Calibri" w:cs="Calibri"/>
+                <w:color w:val="000000"/>
+                <w:sz w:val="22"/>
+              </w:rPr>
+              <w:t>.2.3</w:t>
             </w:r>
           </w:p>
         </w:tc>
@@ -12600,7 +13355,39 @@
                 <w:color w:val="000000"/>
                 <w:sz w:val="22"/>
               </w:rPr>
-              <w:t>4.1.2.3, 4.1.2.4</w:t>
+              <w:t>4.</w:t>
+            </w:r>
+            <w:r>
+              <w:rPr>
+                <w:rFonts w:ascii="Calibri" w:eastAsia="Times New Roman" w:hAnsi="Calibri" w:cs="Calibri"/>
+                <w:color w:val="000000"/>
+                <w:sz w:val="22"/>
+              </w:rPr>
+              <w:t>5</w:t>
+            </w:r>
+            <w:r>
+              <w:rPr>
+                <w:rFonts w:ascii="Calibri" w:eastAsia="Times New Roman" w:hAnsi="Calibri" w:cs="Calibri"/>
+                <w:color w:val="000000"/>
+                <w:sz w:val="22"/>
+              </w:rPr>
+              <w:t>.2.3, 4.</w:t>
+            </w:r>
+            <w:r>
+              <w:rPr>
+                <w:rFonts w:ascii="Calibri" w:eastAsia="Times New Roman" w:hAnsi="Calibri" w:cs="Calibri"/>
+                <w:color w:val="000000"/>
+                <w:sz w:val="22"/>
+              </w:rPr>
+              <w:t>5</w:t>
+            </w:r>
+            <w:r>
+              <w:rPr>
+                <w:rFonts w:ascii="Calibri" w:eastAsia="Times New Roman" w:hAnsi="Calibri" w:cs="Calibri"/>
+                <w:color w:val="000000"/>
+                <w:sz w:val="22"/>
+              </w:rPr>
+              <w:t>.2.4</w:t>
             </w:r>
           </w:p>
         </w:tc>
@@ -12810,7 +13597,23 @@
                 <w:color w:val="000000"/>
                 <w:sz w:val="22"/>
               </w:rPr>
-              <w:t>4.1.2.1</w:t>
+              <w:t>4.</w:t>
+            </w:r>
+            <w:r>
+              <w:rPr>
+                <w:rFonts w:ascii="Calibri" w:eastAsia="Times New Roman" w:hAnsi="Calibri" w:cs="Calibri"/>
+                <w:color w:val="000000"/>
+                <w:sz w:val="22"/>
+              </w:rPr>
+              <w:t>5</w:t>
+            </w:r>
+            <w:r>
+              <w:rPr>
+                <w:rFonts w:ascii="Calibri" w:eastAsia="Times New Roman" w:hAnsi="Calibri" w:cs="Calibri"/>
+                <w:color w:val="000000"/>
+                <w:sz w:val="22"/>
+              </w:rPr>
+              <w:t>.2.1</w:t>
             </w:r>
           </w:p>
         </w:tc>
@@ -13020,7 +13823,23 @@
                 <w:color w:val="000000"/>
                 <w:sz w:val="22"/>
               </w:rPr>
-              <w:t>4.1.4.1</w:t>
+              <w:t>4.</w:t>
+            </w:r>
+            <w:r>
+              <w:rPr>
+                <w:rFonts w:ascii="Calibri" w:eastAsia="Times New Roman" w:hAnsi="Calibri" w:cs="Calibri"/>
+                <w:color w:val="000000"/>
+                <w:sz w:val="22"/>
+              </w:rPr>
+              <w:t>5</w:t>
+            </w:r>
+            <w:r>
+              <w:rPr>
+                <w:rFonts w:ascii="Calibri" w:eastAsia="Times New Roman" w:hAnsi="Calibri" w:cs="Calibri"/>
+                <w:color w:val="000000"/>
+                <w:sz w:val="22"/>
+              </w:rPr>
+              <w:t>.4.1</w:t>
             </w:r>
           </w:p>
         </w:tc>
@@ -13178,7 +13997,25 @@
                 <w:color w:val="000000"/>
                 <w:sz w:val="22"/>
               </w:rPr>
-              <w:t>As a Admin I want to manage (CRUD) prompts that will be presented to students when they log into the site.</w:t>
+              <w:t xml:space="preserve">As </w:t>
+            </w:r>
+            <w:proofErr w:type="gramStart"/>
+            <w:r>
+              <w:rPr>
+                <w:rFonts w:ascii="Calibri" w:eastAsia="Times New Roman" w:hAnsi="Calibri" w:cs="Calibri"/>
+                <w:color w:val="000000"/>
+                <w:sz w:val="22"/>
+              </w:rPr>
+              <w:t>a</w:t>
+            </w:r>
+            <w:proofErr w:type="gramEnd"/>
+            <w:r>
+              <w:rPr>
+                <w:rFonts w:ascii="Calibri" w:eastAsia="Times New Roman" w:hAnsi="Calibri" w:cs="Calibri"/>
+                <w:color w:val="000000"/>
+                <w:sz w:val="22"/>
+              </w:rPr>
+              <w:t xml:space="preserve"> Admin I want to manage (CRUD) prompts that will be presented to students when they log into the site.</w:t>
             </w:r>
           </w:p>
         </w:tc>
@@ -13214,7 +14051,23 @@
                 <w:color w:val="000000"/>
                 <w:sz w:val="22"/>
               </w:rPr>
-              <w:t>4.1.4.1</w:t>
+              <w:t>4.</w:t>
+            </w:r>
+            <w:r>
+              <w:rPr>
+                <w:rFonts w:ascii="Calibri" w:eastAsia="Times New Roman" w:hAnsi="Calibri" w:cs="Calibri"/>
+                <w:color w:val="000000"/>
+                <w:sz w:val="22"/>
+              </w:rPr>
+              <w:t>5</w:t>
+            </w:r>
+            <w:r>
+              <w:rPr>
+                <w:rFonts w:ascii="Calibri" w:eastAsia="Times New Roman" w:hAnsi="Calibri" w:cs="Calibri"/>
+                <w:color w:val="000000"/>
+                <w:sz w:val="22"/>
+              </w:rPr>
+              <w:t>.4.1</w:t>
             </w:r>
           </w:p>
         </w:tc>
@@ -13372,7 +14225,25 @@
                 <w:color w:val="000000"/>
                 <w:sz w:val="22"/>
               </w:rPr>
-              <w:t>As a Admin I want to manage (CRUD) an icon/ profile picture that will be used by the site's chat counselor.</w:t>
+              <w:t xml:space="preserve">As </w:t>
+            </w:r>
+            <w:proofErr w:type="gramStart"/>
+            <w:r>
+              <w:rPr>
+                <w:rFonts w:ascii="Calibri" w:eastAsia="Times New Roman" w:hAnsi="Calibri" w:cs="Calibri"/>
+                <w:color w:val="000000"/>
+                <w:sz w:val="22"/>
+              </w:rPr>
+              <w:t>a</w:t>
+            </w:r>
+            <w:proofErr w:type="gramEnd"/>
+            <w:r>
+              <w:rPr>
+                <w:rFonts w:ascii="Calibri" w:eastAsia="Times New Roman" w:hAnsi="Calibri" w:cs="Calibri"/>
+                <w:color w:val="000000"/>
+                <w:sz w:val="22"/>
+              </w:rPr>
+              <w:t xml:space="preserve"> Admin I want to manage (CRUD) an icon/ profile picture that will be used by the site's chat counselor.</w:t>
             </w:r>
           </w:p>
         </w:tc>
@@ -13408,7 +14279,23 @@
                 <w:color w:val="000000"/>
                 <w:sz w:val="22"/>
               </w:rPr>
-              <w:t>4.1.4.1</w:t>
+              <w:t>4.</w:t>
+            </w:r>
+            <w:r>
+              <w:rPr>
+                <w:rFonts w:ascii="Calibri" w:eastAsia="Times New Roman" w:hAnsi="Calibri" w:cs="Calibri"/>
+                <w:color w:val="000000"/>
+                <w:sz w:val="22"/>
+              </w:rPr>
+              <w:t>5</w:t>
+            </w:r>
+            <w:r>
+              <w:rPr>
+                <w:rFonts w:ascii="Calibri" w:eastAsia="Times New Roman" w:hAnsi="Calibri" w:cs="Calibri"/>
+                <w:color w:val="000000"/>
+                <w:sz w:val="22"/>
+              </w:rPr>
+              <w:t>.4.1</w:t>
             </w:r>
           </w:p>
         </w:tc>
@@ -13566,7 +14453,25 @@
                 <w:color w:val="000000"/>
                 <w:sz w:val="22"/>
               </w:rPr>
-              <w:t>As a Admin I want to be able to view and delete (RD) anonymized student response logs that did not contain any keywords present in the system.</w:t>
+              <w:t xml:space="preserve">As </w:t>
+            </w:r>
+            <w:proofErr w:type="gramStart"/>
+            <w:r>
+              <w:rPr>
+                <w:rFonts w:ascii="Calibri" w:eastAsia="Times New Roman" w:hAnsi="Calibri" w:cs="Calibri"/>
+                <w:color w:val="000000"/>
+                <w:sz w:val="22"/>
+              </w:rPr>
+              <w:t>a</w:t>
+            </w:r>
+            <w:proofErr w:type="gramEnd"/>
+            <w:r>
+              <w:rPr>
+                <w:rFonts w:ascii="Calibri" w:eastAsia="Times New Roman" w:hAnsi="Calibri" w:cs="Calibri"/>
+                <w:color w:val="000000"/>
+                <w:sz w:val="22"/>
+              </w:rPr>
+              <w:t xml:space="preserve"> Admin I want to be able to view and delete (RD) anonymized student response logs that did not contain any keywords present in the system.</w:t>
             </w:r>
           </w:p>
         </w:tc>
@@ -13602,7 +14507,39 @@
                 <w:color w:val="000000"/>
                 <w:sz w:val="22"/>
               </w:rPr>
-              <w:t>4.1.4.2, 4.1.4.3</w:t>
+              <w:t>4.</w:t>
+            </w:r>
+            <w:r>
+              <w:rPr>
+                <w:rFonts w:ascii="Calibri" w:eastAsia="Times New Roman" w:hAnsi="Calibri" w:cs="Calibri"/>
+                <w:color w:val="000000"/>
+                <w:sz w:val="22"/>
+              </w:rPr>
+              <w:t>5</w:t>
+            </w:r>
+            <w:r>
+              <w:rPr>
+                <w:rFonts w:ascii="Calibri" w:eastAsia="Times New Roman" w:hAnsi="Calibri" w:cs="Calibri"/>
+                <w:color w:val="000000"/>
+                <w:sz w:val="22"/>
+              </w:rPr>
+              <w:t>.4.2, 4.</w:t>
+            </w:r>
+            <w:r>
+              <w:rPr>
+                <w:rFonts w:ascii="Calibri" w:eastAsia="Times New Roman" w:hAnsi="Calibri" w:cs="Calibri"/>
+                <w:color w:val="000000"/>
+                <w:sz w:val="22"/>
+              </w:rPr>
+              <w:t>5</w:t>
+            </w:r>
+            <w:r>
+              <w:rPr>
+                <w:rFonts w:ascii="Calibri" w:eastAsia="Times New Roman" w:hAnsi="Calibri" w:cs="Calibri"/>
+                <w:color w:val="000000"/>
+                <w:sz w:val="22"/>
+              </w:rPr>
+              <w:t>.4.3</w:t>
             </w:r>
           </w:p>
         </w:tc>
@@ -13796,7 +14733,24 @@
                 <w:color w:val="000000"/>
                 <w:sz w:val="22"/>
               </w:rPr>
-              <w:t>4.1.4.1</w:t>
+              <w:lastRenderedPageBreak/>
+              <w:t>4.</w:t>
+            </w:r>
+            <w:r>
+              <w:rPr>
+                <w:rFonts w:ascii="Calibri" w:eastAsia="Times New Roman" w:hAnsi="Calibri" w:cs="Calibri"/>
+                <w:color w:val="000000"/>
+                <w:sz w:val="22"/>
+              </w:rPr>
+              <w:t>5</w:t>
+            </w:r>
+            <w:r>
+              <w:rPr>
+                <w:rFonts w:ascii="Calibri" w:eastAsia="Times New Roman" w:hAnsi="Calibri" w:cs="Calibri"/>
+                <w:color w:val="000000"/>
+                <w:sz w:val="22"/>
+              </w:rPr>
+              <w:t>.4.1</w:t>
             </w:r>
           </w:p>
         </w:tc>
@@ -13990,8 +14944,23 @@
                 <w:color w:val="000000"/>
                 <w:sz w:val="22"/>
               </w:rPr>
-              <w:lastRenderedPageBreak/>
-              <w:t>4.1.4.4</w:t>
+              <w:t>4.</w:t>
+            </w:r>
+            <w:r>
+              <w:rPr>
+                <w:rFonts w:ascii="Calibri" w:eastAsia="Times New Roman" w:hAnsi="Calibri" w:cs="Calibri"/>
+                <w:color w:val="000000"/>
+                <w:sz w:val="22"/>
+              </w:rPr>
+              <w:t>5</w:t>
+            </w:r>
+            <w:r>
+              <w:rPr>
+                <w:rFonts w:ascii="Calibri" w:eastAsia="Times New Roman" w:hAnsi="Calibri" w:cs="Calibri"/>
+                <w:color w:val="000000"/>
+                <w:sz w:val="22"/>
+              </w:rPr>
+              <w:t>.4.4</w:t>
             </w:r>
           </w:p>
         </w:tc>
@@ -14185,7 +15154,23 @@
                 <w:color w:val="000000"/>
                 <w:sz w:val="22"/>
               </w:rPr>
-              <w:t>4.1.4.3</w:t>
+              <w:t>4.</w:t>
+            </w:r>
+            <w:r>
+              <w:rPr>
+                <w:rFonts w:ascii="Calibri" w:eastAsia="Times New Roman" w:hAnsi="Calibri" w:cs="Calibri"/>
+                <w:color w:val="000000"/>
+                <w:sz w:val="22"/>
+              </w:rPr>
+              <w:t>5</w:t>
+            </w:r>
+            <w:r>
+              <w:rPr>
+                <w:rFonts w:ascii="Calibri" w:eastAsia="Times New Roman" w:hAnsi="Calibri" w:cs="Calibri"/>
+                <w:color w:val="000000"/>
+                <w:sz w:val="22"/>
+              </w:rPr>
+              <w:t>.4.3</w:t>
             </w:r>
           </w:p>
         </w:tc>
@@ -14379,7 +15364,23 @@
                 <w:color w:val="000000"/>
                 <w:sz w:val="22"/>
               </w:rPr>
-              <w:t>4.1.4.5</w:t>
+              <w:t>4.</w:t>
+            </w:r>
+            <w:r>
+              <w:rPr>
+                <w:rFonts w:ascii="Calibri" w:eastAsia="Times New Roman" w:hAnsi="Calibri" w:cs="Calibri"/>
+                <w:color w:val="000000"/>
+                <w:sz w:val="22"/>
+              </w:rPr>
+              <w:t>5</w:t>
+            </w:r>
+            <w:r>
+              <w:rPr>
+                <w:rFonts w:ascii="Calibri" w:eastAsia="Times New Roman" w:hAnsi="Calibri" w:cs="Calibri"/>
+                <w:color w:val="000000"/>
+                <w:sz w:val="22"/>
+              </w:rPr>
+              <w:t>.4.5</w:t>
             </w:r>
           </w:p>
         </w:tc>
@@ -14573,7 +15574,23 @@
                 <w:color w:val="000000"/>
                 <w:sz w:val="22"/>
               </w:rPr>
-              <w:t>4.1.3.2</w:t>
+              <w:t>4.</w:t>
+            </w:r>
+            <w:r>
+              <w:rPr>
+                <w:rFonts w:ascii="Calibri" w:eastAsia="Times New Roman" w:hAnsi="Calibri" w:cs="Calibri"/>
+                <w:color w:val="000000"/>
+                <w:sz w:val="22"/>
+              </w:rPr>
+              <w:t>5</w:t>
+            </w:r>
+            <w:r>
+              <w:rPr>
+                <w:rFonts w:ascii="Calibri" w:eastAsia="Times New Roman" w:hAnsi="Calibri" w:cs="Calibri"/>
+                <w:color w:val="000000"/>
+                <w:sz w:val="22"/>
+              </w:rPr>
+              <w:t>.3.2</w:t>
             </w:r>
           </w:p>
         </w:tc>
@@ -14731,7 +15748,25 @@
                 <w:color w:val="000000"/>
                 <w:sz w:val="22"/>
               </w:rPr>
-              <w:t>As an Admin I can view point totals of students and classes containing students.</w:t>
+              <w:t xml:space="preserve">As an Admin I can </w:t>
+            </w:r>
+            <w:proofErr w:type="gramStart"/>
+            <w:r>
+              <w:rPr>
+                <w:rFonts w:ascii="Calibri" w:eastAsia="Times New Roman" w:hAnsi="Calibri" w:cs="Calibri"/>
+                <w:color w:val="000000"/>
+                <w:sz w:val="22"/>
+              </w:rPr>
+              <w:t>view point</w:t>
+            </w:r>
+            <w:proofErr w:type="gramEnd"/>
+            <w:r>
+              <w:rPr>
+                <w:rFonts w:ascii="Calibri" w:eastAsia="Times New Roman" w:hAnsi="Calibri" w:cs="Calibri"/>
+                <w:color w:val="000000"/>
+                <w:sz w:val="22"/>
+              </w:rPr>
+              <w:t xml:space="preserve"> totals of students and classes containing students.</w:t>
             </w:r>
           </w:p>
         </w:tc>
@@ -14767,7 +15802,23 @@
                 <w:color w:val="000000"/>
                 <w:sz w:val="22"/>
               </w:rPr>
-              <w:t>4.1.3.2</w:t>
+              <w:t>4.</w:t>
+            </w:r>
+            <w:r>
+              <w:rPr>
+                <w:rFonts w:ascii="Calibri" w:eastAsia="Times New Roman" w:hAnsi="Calibri" w:cs="Calibri"/>
+                <w:color w:val="000000"/>
+                <w:sz w:val="22"/>
+              </w:rPr>
+              <w:t>5</w:t>
+            </w:r>
+            <w:r>
+              <w:rPr>
+                <w:rFonts w:ascii="Calibri" w:eastAsia="Times New Roman" w:hAnsi="Calibri" w:cs="Calibri"/>
+                <w:color w:val="000000"/>
+                <w:sz w:val="22"/>
+              </w:rPr>
+              <w:t>.3.2</w:t>
             </w:r>
           </w:p>
         </w:tc>
@@ -14925,7 +15976,25 @@
                 <w:color w:val="000000"/>
                 <w:sz w:val="22"/>
               </w:rPr>
-              <w:t>As an Admin I can reset point totals of individual students and all students within a particular class.</w:t>
+              <w:t xml:space="preserve">As an Admin I can reset point totals of individual students and all students within a </w:t>
+            </w:r>
+            <w:proofErr w:type="gramStart"/>
+            <w:r>
+              <w:rPr>
+                <w:rFonts w:ascii="Calibri" w:eastAsia="Times New Roman" w:hAnsi="Calibri" w:cs="Calibri"/>
+                <w:color w:val="000000"/>
+                <w:sz w:val="22"/>
+              </w:rPr>
+              <w:t>particular class</w:t>
+            </w:r>
+            <w:proofErr w:type="gramEnd"/>
+            <w:r>
+              <w:rPr>
+                <w:rFonts w:ascii="Calibri" w:eastAsia="Times New Roman" w:hAnsi="Calibri" w:cs="Calibri"/>
+                <w:color w:val="000000"/>
+                <w:sz w:val="22"/>
+              </w:rPr>
+              <w:t>.</w:t>
             </w:r>
           </w:p>
         </w:tc>
@@ -14961,7 +16030,23 @@
                 <w:color w:val="000000"/>
                 <w:sz w:val="22"/>
               </w:rPr>
-              <w:t>4.1.3.1</w:t>
+              <w:t>4.</w:t>
+            </w:r>
+            <w:r>
+              <w:rPr>
+                <w:rFonts w:ascii="Calibri" w:eastAsia="Times New Roman" w:hAnsi="Calibri" w:cs="Calibri"/>
+                <w:color w:val="000000"/>
+                <w:sz w:val="22"/>
+              </w:rPr>
+              <w:t>5</w:t>
+            </w:r>
+            <w:r>
+              <w:rPr>
+                <w:rFonts w:ascii="Calibri" w:eastAsia="Times New Roman" w:hAnsi="Calibri" w:cs="Calibri"/>
+                <w:color w:val="000000"/>
+                <w:sz w:val="22"/>
+              </w:rPr>
+              <w:t>.3.1</w:t>
             </w:r>
           </w:p>
         </w:tc>
@@ -15155,7 +16240,39 @@
                 <w:color w:val="000000"/>
                 <w:sz w:val="22"/>
               </w:rPr>
-              <w:t>4.1.3.1, 4.1.3.4</w:t>
+              <w:t>4.</w:t>
+            </w:r>
+            <w:r>
+              <w:rPr>
+                <w:rFonts w:ascii="Calibri" w:eastAsia="Times New Roman" w:hAnsi="Calibri" w:cs="Calibri"/>
+                <w:color w:val="000000"/>
+                <w:sz w:val="22"/>
+              </w:rPr>
+              <w:t>5</w:t>
+            </w:r>
+            <w:r>
+              <w:rPr>
+                <w:rFonts w:ascii="Calibri" w:eastAsia="Times New Roman" w:hAnsi="Calibri" w:cs="Calibri"/>
+                <w:color w:val="000000"/>
+                <w:sz w:val="22"/>
+              </w:rPr>
+              <w:t>.3.1, 4.</w:t>
+            </w:r>
+            <w:r>
+              <w:rPr>
+                <w:rFonts w:ascii="Calibri" w:eastAsia="Times New Roman" w:hAnsi="Calibri" w:cs="Calibri"/>
+                <w:color w:val="000000"/>
+                <w:sz w:val="22"/>
+              </w:rPr>
+              <w:t>5</w:t>
+            </w:r>
+            <w:r>
+              <w:rPr>
+                <w:rFonts w:ascii="Calibri" w:eastAsia="Times New Roman" w:hAnsi="Calibri" w:cs="Calibri"/>
+                <w:color w:val="000000"/>
+                <w:sz w:val="22"/>
+              </w:rPr>
+              <w:t>.3.4</w:t>
             </w:r>
           </w:p>
         </w:tc>
@@ -15349,7 +16466,23 @@
                 <w:color w:val="000000"/>
                 <w:sz w:val="22"/>
               </w:rPr>
-              <w:t>4.1.3.3</w:t>
+              <w:t>4.</w:t>
+            </w:r>
+            <w:r>
+              <w:rPr>
+                <w:rFonts w:ascii="Calibri" w:eastAsia="Times New Roman" w:hAnsi="Calibri" w:cs="Calibri"/>
+                <w:color w:val="000000"/>
+                <w:sz w:val="22"/>
+              </w:rPr>
+              <w:t>5</w:t>
+            </w:r>
+            <w:r>
+              <w:rPr>
+                <w:rFonts w:ascii="Calibri" w:eastAsia="Times New Roman" w:hAnsi="Calibri" w:cs="Calibri"/>
+                <w:color w:val="000000"/>
+                <w:sz w:val="22"/>
+              </w:rPr>
+              <w:t>.3.3</w:t>
             </w:r>
           </w:p>
         </w:tc>
@@ -15543,7 +16676,23 @@
                 <w:color w:val="000000"/>
                 <w:sz w:val="22"/>
               </w:rPr>
-              <w:t>4.1.3.3</w:t>
+              <w:t>4.</w:t>
+            </w:r>
+            <w:r>
+              <w:rPr>
+                <w:rFonts w:ascii="Calibri" w:eastAsia="Times New Roman" w:hAnsi="Calibri" w:cs="Calibri"/>
+                <w:color w:val="000000"/>
+                <w:sz w:val="22"/>
+              </w:rPr>
+              <w:t>5</w:t>
+            </w:r>
+            <w:r>
+              <w:rPr>
+                <w:rFonts w:ascii="Calibri" w:eastAsia="Times New Roman" w:hAnsi="Calibri" w:cs="Calibri"/>
+                <w:color w:val="000000"/>
+                <w:sz w:val="22"/>
+              </w:rPr>
+              <w:t>.3.3</w:t>
             </w:r>
           </w:p>
         </w:tc>
@@ -15809,7 +16958,15 @@
       </w:r>
       <w:proofErr w:type="spellEnd"/>
       <w:r>
-        <w:t xml:space="preserve"> site you will have to log in to access the site. After entering your ‘username’ and ‘password’ click ‘SIGN IN’ to access the site.</w:t>
+        <w:t xml:space="preserve"> </w:t>
+      </w:r>
+      <w:proofErr w:type="gramStart"/>
+      <w:r>
+        <w:t>site</w:t>
+      </w:r>
+      <w:proofErr w:type="gramEnd"/>
+      <w:r>
+        <w:t xml:space="preserve"> you will have to log in to access the site. After entering your ‘username’ and ‘password’ click ‘SIGN IN’ to access the site.</w:t>
       </w:r>
       <w:r>
         <w:t xml:space="preserve"> You can sign out of the site at any time by clicking the user dashboard button at the upper right of the page and selecting ‘LOGOUT’.</w:t>
@@ -15944,7 +17101,15 @@
         </w:numPr>
       </w:pPr>
       <w:r>
-        <w:t>After completing the necessary changes under the ‘Actions’ column click the check mark to save changes or click the X to cance</w:t>
+        <w:t xml:space="preserve">After completing the necessary changes under the ‘Actions’ column </w:t>
+      </w:r>
+      <w:proofErr w:type="gramStart"/>
+      <w:r>
+        <w:t>click</w:t>
+      </w:r>
+      <w:proofErr w:type="gramEnd"/>
+      <w:r>
+        <w:t xml:space="preserve"> the check mark to save changes or click the X to cance</w:t>
       </w:r>
       <w:r>
         <w:t>l.</w:t>
@@ -16016,7 +17181,15 @@
         </w:numPr>
       </w:pPr>
       <w:r>
-        <w:t>After completing the necessary changes under the ‘Actions’ column click the check mark to save changes or click the X to cancel.</w:t>
+        <w:t xml:space="preserve">After completing the necessary changes under the ‘Actions’ column </w:t>
+      </w:r>
+      <w:proofErr w:type="gramStart"/>
+      <w:r>
+        <w:t>click</w:t>
+      </w:r>
+      <w:proofErr w:type="gramEnd"/>
+      <w:r>
+        <w:t xml:space="preserve"> the check mark to save changes or click the X to cancel.</w:t>
       </w:r>
     </w:p>
     <w:p>
@@ -16061,7 +17234,15 @@
         </w:numPr>
       </w:pPr>
       <w:r>
-        <w:t>When prompted for confirmation under the ‘Actions’ column click the check mark to delete the user or click the X to cancel.</w:t>
+        <w:t xml:space="preserve">When prompted for confirmation under the ‘Actions’ column </w:t>
+      </w:r>
+      <w:proofErr w:type="gramStart"/>
+      <w:r>
+        <w:t>click</w:t>
+      </w:r>
+      <w:proofErr w:type="gramEnd"/>
+      <w:r>
+        <w:t xml:space="preserve"> the check mark to delete the user or click the X to cancel.</w:t>
       </w:r>
     </w:p>
     <w:p>
@@ -16228,7 +17409,15 @@
         </w:numPr>
       </w:pPr>
       <w:r>
-        <w:t>After completing the necessary changes under the ‘Actions’ column click the check mark to save changes or click the X to cancel.</w:t>
+        <w:t xml:space="preserve">After completing the necessary changes under the ‘Actions’ column </w:t>
+      </w:r>
+      <w:proofErr w:type="gramStart"/>
+      <w:r>
+        <w:t>click</w:t>
+      </w:r>
+      <w:proofErr w:type="gramEnd"/>
+      <w:r>
+        <w:t xml:space="preserve"> the check mark to save changes or click the X to cancel.</w:t>
       </w:r>
     </w:p>
     <w:p>
@@ -16300,7 +17489,15 @@
         </w:numPr>
       </w:pPr>
       <w:r>
-        <w:t>After completing the necessary changes under the ‘Actions’ column click the check mark to save changes or click the X to cancel.</w:t>
+        <w:t xml:space="preserve">After completing the necessary changes under the ‘Actions’ column </w:t>
+      </w:r>
+      <w:proofErr w:type="gramStart"/>
+      <w:r>
+        <w:t>click</w:t>
+      </w:r>
+      <w:proofErr w:type="gramEnd"/>
+      <w:r>
+        <w:t xml:space="preserve"> the check mark to save changes or click the X to cancel.</w:t>
       </w:r>
     </w:p>
     <w:p>
@@ -16339,7 +17536,15 @@
         </w:numPr>
       </w:pPr>
       <w:r>
-        <w:t>When prompted for confirmation under the ‘Actions’ column click the check mark to delete the career cluster or click the X to cancel. The career cluster and all associated content will be removed from the system.</w:t>
+        <w:t xml:space="preserve">When prompted for confirmation under the ‘Actions’ column </w:t>
+      </w:r>
+      <w:proofErr w:type="gramStart"/>
+      <w:r>
+        <w:t>click</w:t>
+      </w:r>
+      <w:proofErr w:type="gramEnd"/>
+      <w:r>
+        <w:t xml:space="preserve"> the check mark to delete the career cluster or click the X to cancel. The career cluster and all associated content will be removed from the system.</w:t>
       </w:r>
     </w:p>
     <w:p>
@@ -16426,7 +17631,15 @@
         </w:numPr>
       </w:pPr>
       <w:r>
-        <w:t>After completing the necessary changes under the ‘Actions’ column click the check mark to save changes or click the X to cancel.</w:t>
+        <w:t xml:space="preserve">After completing the necessary changes under the ‘Actions’ column </w:t>
+      </w:r>
+      <w:proofErr w:type="gramStart"/>
+      <w:r>
+        <w:t>click</w:t>
+      </w:r>
+      <w:proofErr w:type="gramEnd"/>
+      <w:r>
+        <w:t xml:space="preserve"> the check mark to save changes or click the X to cancel.</w:t>
       </w:r>
     </w:p>
     <w:p>
@@ -16502,7 +17715,15 @@
         </w:numPr>
       </w:pPr>
       <w:r>
-        <w:t>After completing the necessary changes under the ‘Actions’ column click the check mark to save changes or click the X to cancel.</w:t>
+        <w:t xml:space="preserve">After completing the necessary changes under the ‘Actions’ column </w:t>
+      </w:r>
+      <w:proofErr w:type="gramStart"/>
+      <w:r>
+        <w:t>click</w:t>
+      </w:r>
+      <w:proofErr w:type="gramEnd"/>
+      <w:r>
+        <w:t xml:space="preserve"> the check mark to save changes or click the X to cancel.</w:t>
       </w:r>
     </w:p>
     <w:p>
@@ -16552,7 +17773,15 @@
         </w:numPr>
       </w:pPr>
       <w:r>
-        <w:t xml:space="preserve">When prompted for confirmation under the ‘Actions’ column click the check mark to delete the </w:t>
+        <w:t xml:space="preserve">When prompted for confirmation under the ‘Actions’ column </w:t>
+      </w:r>
+      <w:proofErr w:type="gramStart"/>
+      <w:r>
+        <w:t>click</w:t>
+      </w:r>
+      <w:proofErr w:type="gramEnd"/>
+      <w:r>
+        <w:t xml:space="preserve"> the check mark to delete the </w:t>
       </w:r>
       <w:r>
         <w:t>keyword</w:t>
@@ -16640,7 +17869,15 @@
         </w:numPr>
       </w:pPr>
       <w:r>
-        <w:t>After completing the necessary changes under the ‘Actions’ column click the check mark to save changes or click the X to cancel.</w:t>
+        <w:t xml:space="preserve">After completing the necessary changes under the ‘Actions’ column </w:t>
+      </w:r>
+      <w:proofErr w:type="gramStart"/>
+      <w:r>
+        <w:t>click</w:t>
+      </w:r>
+      <w:proofErr w:type="gramEnd"/>
+      <w:r>
+        <w:t xml:space="preserve"> the check mark to save changes or click the X to cancel.</w:t>
       </w:r>
     </w:p>
     <w:p>
@@ -16690,7 +17927,15 @@
         </w:numPr>
       </w:pPr>
       <w:r>
-        <w:t>After completing the necessary changes under the ‘Actions’ column click the check mark to save changes or click the X to cancel.</w:t>
+        <w:t xml:space="preserve">After completing the necessary changes under the ‘Actions’ column </w:t>
+      </w:r>
+      <w:proofErr w:type="gramStart"/>
+      <w:r>
+        <w:t>click</w:t>
+      </w:r>
+      <w:proofErr w:type="gramEnd"/>
+      <w:r>
+        <w:t xml:space="preserve"> the check mark to save changes or click the X to cancel.</w:t>
       </w:r>
     </w:p>
     <w:p/>
@@ -16735,7 +17980,15 @@
         </w:numPr>
       </w:pPr>
       <w:r>
-        <w:t>When prompted for confirmation under the ‘Actions’ column click the check mark to delete the career and all associated content or click the X to cancel.</w:t>
+        <w:t xml:space="preserve">When prompted for confirmation under the ‘Actions’ column </w:t>
+      </w:r>
+      <w:proofErr w:type="gramStart"/>
+      <w:r>
+        <w:t>click</w:t>
+      </w:r>
+      <w:proofErr w:type="gramEnd"/>
+      <w:r>
+        <w:t xml:space="preserve"> the check mark to delete the career and all associated content or click the X to cancel.</w:t>
       </w:r>
     </w:p>
     <w:p>
@@ -16972,7 +18225,15 @@
         </w:numPr>
       </w:pPr>
       <w:r>
-        <w:t>After completing the necessary changes under the ‘Actions’ column click the check mark to save changes or click the X to cancel.</w:t>
+        <w:t xml:space="preserve">After completing the necessary changes under the ‘Actions’ column </w:t>
+      </w:r>
+      <w:proofErr w:type="gramStart"/>
+      <w:r>
+        <w:t>click</w:t>
+      </w:r>
+      <w:proofErr w:type="gramEnd"/>
+      <w:r>
+        <w:t xml:space="preserve"> the check mark to save changes or click the X to cancel.</w:t>
       </w:r>
     </w:p>
     <w:p>
@@ -17029,7 +18290,15 @@
         </w:numPr>
       </w:pPr>
       <w:r>
-        <w:t>After completing the necessary changes under the ‘Actions’ column click the check mark to save changes or click the X to cancel.</w:t>
+        <w:t xml:space="preserve">After completing the necessary changes under the ‘Actions’ column </w:t>
+      </w:r>
+      <w:proofErr w:type="gramStart"/>
+      <w:r>
+        <w:t>click</w:t>
+      </w:r>
+      <w:proofErr w:type="gramEnd"/>
+      <w:r>
+        <w:t xml:space="preserve"> the check mark to save changes or click the X to cancel.</w:t>
       </w:r>
     </w:p>
     <w:p>
@@ -17227,7 +18496,15 @@
         </w:numPr>
       </w:pPr>
       <w:r>
-        <w:t>After completing the necessary changes under the ‘Actions’ column click the check mark to save changes or click the X to cancel.</w:t>
+        <w:t xml:space="preserve">After completing the necessary changes under the ‘Actions’ column </w:t>
+      </w:r>
+      <w:proofErr w:type="gramStart"/>
+      <w:r>
+        <w:t>click</w:t>
+      </w:r>
+      <w:proofErr w:type="gramEnd"/>
+      <w:r>
+        <w:t xml:space="preserve"> the check mark to save changes or click the X to cancel.</w:t>
       </w:r>
     </w:p>
     <w:p>
@@ -17280,7 +18557,15 @@
         </w:numPr>
       </w:pPr>
       <w:r>
-        <w:t>After completing the necessary changes under the ‘Actions’ column click the check mark to save changes or click the X to cancel.</w:t>
+        <w:t xml:space="preserve">After completing the necessary changes under the ‘Actions’ column </w:t>
+      </w:r>
+      <w:proofErr w:type="gramStart"/>
+      <w:r>
+        <w:t>click</w:t>
+      </w:r>
+      <w:proofErr w:type="gramEnd"/>
+      <w:r>
+        <w:t xml:space="preserve"> the check mark to save changes or click the X to cancel.</w:t>
       </w:r>
     </w:p>
     <w:p>
@@ -17312,7 +18597,15 @@
         </w:numPr>
       </w:pPr>
       <w:r>
-        <w:t>When prompted for confirmation under the ‘Actions’ column click the check mark to delete the prompt or click the X to cancel.</w:t>
+        <w:t xml:space="preserve">When prompted for confirmation under the ‘Actions’ column </w:t>
+      </w:r>
+      <w:proofErr w:type="gramStart"/>
+      <w:r>
+        <w:t>click</w:t>
+      </w:r>
+      <w:proofErr w:type="gramEnd"/>
+      <w:r>
+        <w:t xml:space="preserve"> the check mark to delete the prompt or click the X to cancel.</w:t>
       </w:r>
     </w:p>
     <w:p>
@@ -17495,7 +18788,15 @@
         </w:numPr>
       </w:pPr>
       <w:r>
-        <w:t>When prompted for confirmation under the ‘Actions’ column click the check mark to delete the response or click the X to cancel.</w:t>
+        <w:t xml:space="preserve">When prompted for confirmation under the ‘Actions’ column </w:t>
+      </w:r>
+      <w:proofErr w:type="gramStart"/>
+      <w:r>
+        <w:t>click</w:t>
+      </w:r>
+      <w:proofErr w:type="gramEnd"/>
+      <w:r>
+        <w:t xml:space="preserve"> the check mark to delete the response or click the X to cancel.</w:t>
       </w:r>
     </w:p>
     <w:p>
@@ -17549,7 +18850,7 @@
       <w:bookmarkEnd w:id="53"/>
     </w:p>
     <w:sectPr>
-      <w:footerReference w:type="default" r:id="rId14"/>
+      <w:footerReference w:type="default" r:id="rId18"/>
       <w:pgSz w:w="12240" w:h="15840"/>
       <w:pgMar w:top="1440" w:right="720" w:bottom="1440" w:left="720" w:header="720" w:footer="720" w:gutter="0"/>
       <w:cols w:space="720"/>
@@ -23007,7 +24308,7 @@
 </file>
 
 <file path=customXml/itemProps1.xml><?xml version="1.0" encoding="utf-8"?>
-<ds:datastoreItem xmlns:ds="http://schemas.openxmlformats.org/officeDocument/2006/customXml" ds:itemID="{344EEA2D-9A70-4085-942B-FB8D2FC07ED8}">
+<ds:datastoreItem xmlns:ds="http://schemas.openxmlformats.org/officeDocument/2006/customXml" ds:itemID="{CAC445EF-9D01-44F8-AA94-2A75436AB6C3}">
   <ds:schemaRefs>
     <ds:schemaRef ds:uri="http://schemas.openxmlformats.org/officeDocument/2006/bibliography"/>
   </ds:schemaRefs>

</xml_diff>

<commit_message>
Adding screenshots/ revising instructions.
</commit_message>
<xml_diff>
--- a/docs/careerFindSRS.docx
+++ b/docs/careerFindSRS.docx
@@ -273,7 +273,7 @@
           <w:r>
             <w:fldChar w:fldCharType="separate"/>
           </w:r>
-          <w:hyperlink w:anchor="_Toc38466129" w:history="1">
+          <w:hyperlink w:anchor="_Toc38652583" w:history="1">
             <w:r>
               <w:rPr>
                 <w:rStyle w:val="Hyperlink"/>
@@ -315,7 +315,7 @@
                 <w:noProof/>
                 <w:webHidden/>
               </w:rPr>
-              <w:instrText xml:space="preserve"> PAGEREF _Toc38466129 \h </w:instrText>
+              <w:instrText xml:space="preserve"> PAGEREF _Toc38652583 \h </w:instrText>
             </w:r>
             <w:r>
               <w:rPr>
@@ -359,7 +359,7 @@
               <w:sz w:val="22"/>
             </w:rPr>
           </w:pPr>
-          <w:hyperlink w:anchor="_Toc38466130" w:history="1">
+          <w:hyperlink w:anchor="_Toc38652584" w:history="1">
             <w:r>
               <w:rPr>
                 <w:rStyle w:val="Hyperlink"/>
@@ -401,7 +401,7 @@
                 <w:noProof/>
                 <w:webHidden/>
               </w:rPr>
-              <w:instrText xml:space="preserve"> PAGEREF _Toc38466130 \h </w:instrText>
+              <w:instrText xml:space="preserve"> PAGEREF _Toc38652584 \h </w:instrText>
             </w:r>
             <w:r>
               <w:rPr>
@@ -445,7 +445,7 @@
               <w:sz w:val="22"/>
             </w:rPr>
           </w:pPr>
-          <w:hyperlink w:anchor="_Toc38466131" w:history="1">
+          <w:hyperlink w:anchor="_Toc38652585" w:history="1">
             <w:r>
               <w:rPr>
                 <w:rStyle w:val="Hyperlink"/>
@@ -487,7 +487,7 @@
                 <w:noProof/>
                 <w:webHidden/>
               </w:rPr>
-              <w:instrText xml:space="preserve"> PAGEREF _Toc38466131 \h </w:instrText>
+              <w:instrText xml:space="preserve"> PAGEREF _Toc38652585 \h </w:instrText>
             </w:r>
             <w:r>
               <w:rPr>
@@ -531,7 +531,7 @@
               <w:sz w:val="22"/>
             </w:rPr>
           </w:pPr>
-          <w:hyperlink w:anchor="_Toc38466132" w:history="1">
+          <w:hyperlink w:anchor="_Toc38652586" w:history="1">
             <w:r>
               <w:rPr>
                 <w:rStyle w:val="Hyperlink"/>
@@ -573,7 +573,7 @@
                 <w:noProof/>
                 <w:webHidden/>
               </w:rPr>
-              <w:instrText xml:space="preserve"> PAGEREF _Toc38466132 \h </w:instrText>
+              <w:instrText xml:space="preserve"> PAGEREF _Toc38652586 \h </w:instrText>
             </w:r>
             <w:r>
               <w:rPr>
@@ -617,7 +617,7 @@
               <w:sz w:val="22"/>
             </w:rPr>
           </w:pPr>
-          <w:hyperlink w:anchor="_Toc38466133" w:history="1">
+          <w:hyperlink w:anchor="_Toc38652587" w:history="1">
             <w:r>
               <w:rPr>
                 <w:rStyle w:val="Hyperlink"/>
@@ -659,7 +659,7 @@
                 <w:noProof/>
                 <w:webHidden/>
               </w:rPr>
-              <w:instrText xml:space="preserve"> PAGEREF _Toc38466133 \h </w:instrText>
+              <w:instrText xml:space="preserve"> PAGEREF _Toc38652587 \h </w:instrText>
             </w:r>
             <w:r>
               <w:rPr>
@@ -703,7 +703,7 @@
               <w:sz w:val="22"/>
             </w:rPr>
           </w:pPr>
-          <w:hyperlink w:anchor="_Toc38466134" w:history="1">
+          <w:hyperlink w:anchor="_Toc38652588" w:history="1">
             <w:r>
               <w:rPr>
                 <w:rStyle w:val="Hyperlink"/>
@@ -745,7 +745,7 @@
                 <w:noProof/>
                 <w:webHidden/>
               </w:rPr>
-              <w:instrText xml:space="preserve"> PAGEREF _Toc38466134 \h </w:instrText>
+              <w:instrText xml:space="preserve"> PAGEREF _Toc38652588 \h </w:instrText>
             </w:r>
             <w:r>
               <w:rPr>
@@ -789,7 +789,7 @@
               <w:sz w:val="22"/>
             </w:rPr>
           </w:pPr>
-          <w:hyperlink w:anchor="_Toc38466135" w:history="1">
+          <w:hyperlink w:anchor="_Toc38652589" w:history="1">
             <w:r>
               <w:rPr>
                 <w:rStyle w:val="Hyperlink"/>
@@ -831,7 +831,7 @@
                 <w:noProof/>
                 <w:webHidden/>
               </w:rPr>
-              <w:instrText xml:space="preserve"> PAGEREF _Toc38466135 \h </w:instrText>
+              <w:instrText xml:space="preserve"> PAGEREF _Toc38652589 \h </w:instrText>
             </w:r>
             <w:r>
               <w:rPr>
@@ -875,7 +875,7 @@
               <w:sz w:val="22"/>
             </w:rPr>
           </w:pPr>
-          <w:hyperlink w:anchor="_Toc38466136" w:history="1">
+          <w:hyperlink w:anchor="_Toc38652590" w:history="1">
             <w:r>
               <w:rPr>
                 <w:rStyle w:val="Hyperlink"/>
@@ -917,7 +917,7 @@
                 <w:noProof/>
                 <w:webHidden/>
               </w:rPr>
-              <w:instrText xml:space="preserve"> PAGEREF _Toc38466136 \h </w:instrText>
+              <w:instrText xml:space="preserve"> PAGEREF _Toc38652590 \h </w:instrText>
             </w:r>
             <w:r>
               <w:rPr>
@@ -961,7 +961,7 @@
               <w:sz w:val="22"/>
             </w:rPr>
           </w:pPr>
-          <w:hyperlink w:anchor="_Toc38466137" w:history="1">
+          <w:hyperlink w:anchor="_Toc38652591" w:history="1">
             <w:r>
               <w:rPr>
                 <w:rStyle w:val="Hyperlink"/>
@@ -1003,7 +1003,7 @@
                 <w:noProof/>
                 <w:webHidden/>
               </w:rPr>
-              <w:instrText xml:space="preserve"> PAGEREF _Toc38466137 \h </w:instrText>
+              <w:instrText xml:space="preserve"> PAGEREF _Toc38652591 \h </w:instrText>
             </w:r>
             <w:r>
               <w:rPr>
@@ -1047,7 +1047,7 @@
               <w:sz w:val="22"/>
             </w:rPr>
           </w:pPr>
-          <w:hyperlink w:anchor="_Toc38466138" w:history="1">
+          <w:hyperlink w:anchor="_Toc38652592" w:history="1">
             <w:r>
               <w:rPr>
                 <w:rStyle w:val="Hyperlink"/>
@@ -1089,7 +1089,7 @@
                 <w:noProof/>
                 <w:webHidden/>
               </w:rPr>
-              <w:instrText xml:space="preserve"> PAGEREF _Toc38466138 \h </w:instrText>
+              <w:instrText xml:space="preserve"> PAGEREF _Toc38652592 \h </w:instrText>
             </w:r>
             <w:r>
               <w:rPr>
@@ -1133,7 +1133,7 @@
               <w:sz w:val="22"/>
             </w:rPr>
           </w:pPr>
-          <w:hyperlink w:anchor="_Toc38466139" w:history="1">
+          <w:hyperlink w:anchor="_Toc38652593" w:history="1">
             <w:r>
               <w:rPr>
                 <w:rStyle w:val="Hyperlink"/>
@@ -1175,7 +1175,7 @@
                 <w:noProof/>
                 <w:webHidden/>
               </w:rPr>
-              <w:instrText xml:space="preserve"> PAGEREF _Toc38466139 \h </w:instrText>
+              <w:instrText xml:space="preserve"> PAGEREF _Toc38652593 \h </w:instrText>
             </w:r>
             <w:r>
               <w:rPr>
@@ -1219,7 +1219,7 @@
               <w:sz w:val="22"/>
             </w:rPr>
           </w:pPr>
-          <w:hyperlink w:anchor="_Toc38466140" w:history="1">
+          <w:hyperlink w:anchor="_Toc38652594" w:history="1">
             <w:r>
               <w:rPr>
                 <w:rStyle w:val="Hyperlink"/>
@@ -1261,7 +1261,7 @@
                 <w:noProof/>
                 <w:webHidden/>
               </w:rPr>
-              <w:instrText xml:space="preserve"> PAGEREF _Toc38466140 \h </w:instrText>
+              <w:instrText xml:space="preserve"> PAGEREF _Toc38652594 \h </w:instrText>
             </w:r>
             <w:r>
               <w:rPr>
@@ -1305,7 +1305,7 @@
               <w:sz w:val="22"/>
             </w:rPr>
           </w:pPr>
-          <w:hyperlink w:anchor="_Toc38466141" w:history="1">
+          <w:hyperlink w:anchor="_Toc38652595" w:history="1">
             <w:r>
               <w:rPr>
                 <w:rStyle w:val="Hyperlink"/>
@@ -1347,7 +1347,7 @@
                 <w:noProof/>
                 <w:webHidden/>
               </w:rPr>
-              <w:instrText xml:space="preserve"> PAGEREF _Toc38466141 \h </w:instrText>
+              <w:instrText xml:space="preserve"> PAGEREF _Toc38652595 \h </w:instrText>
             </w:r>
             <w:r>
               <w:rPr>
@@ -1391,7 +1391,7 @@
               <w:sz w:val="22"/>
             </w:rPr>
           </w:pPr>
-          <w:hyperlink w:anchor="_Toc38466142" w:history="1">
+          <w:hyperlink w:anchor="_Toc38652596" w:history="1">
             <w:r>
               <w:rPr>
                 <w:rStyle w:val="Hyperlink"/>
@@ -1433,7 +1433,7 @@
                 <w:noProof/>
                 <w:webHidden/>
               </w:rPr>
-              <w:instrText xml:space="preserve"> PAGEREF _Toc38466142 \h </w:instrText>
+              <w:instrText xml:space="preserve"> PAGEREF _Toc38652596 \h </w:instrText>
             </w:r>
             <w:r>
               <w:rPr>
@@ -1477,7 +1477,7 @@
               <w:sz w:val="22"/>
             </w:rPr>
           </w:pPr>
-          <w:hyperlink w:anchor="_Toc38466143" w:history="1">
+          <w:hyperlink w:anchor="_Toc38652597" w:history="1">
             <w:r>
               <w:rPr>
                 <w:rStyle w:val="Hyperlink"/>
@@ -1519,7 +1519,7 @@
                 <w:noProof/>
                 <w:webHidden/>
               </w:rPr>
-              <w:instrText xml:space="preserve"> PAGEREF _Toc38466143 \h </w:instrText>
+              <w:instrText xml:space="preserve"> PAGEREF _Toc38652597 \h </w:instrText>
             </w:r>
             <w:r>
               <w:rPr>
@@ -1563,7 +1563,7 @@
               <w:sz w:val="22"/>
             </w:rPr>
           </w:pPr>
-          <w:hyperlink w:anchor="_Toc38466144" w:history="1">
+          <w:hyperlink w:anchor="_Toc38652598" w:history="1">
             <w:r>
               <w:rPr>
                 <w:rStyle w:val="Hyperlink"/>
@@ -1605,7 +1605,7 @@
                 <w:noProof/>
                 <w:webHidden/>
               </w:rPr>
-              <w:instrText xml:space="preserve"> PAGEREF _Toc38466144 \h </w:instrText>
+              <w:instrText xml:space="preserve"> PAGEREF _Toc38652598 \h </w:instrText>
             </w:r>
             <w:r>
               <w:rPr>
@@ -1649,7 +1649,7 @@
               <w:sz w:val="22"/>
             </w:rPr>
           </w:pPr>
-          <w:hyperlink w:anchor="_Toc38466145" w:history="1">
+          <w:hyperlink w:anchor="_Toc38652599" w:history="1">
             <w:r>
               <w:rPr>
                 <w:rStyle w:val="Hyperlink"/>
@@ -1691,7 +1691,7 @@
                 <w:noProof/>
                 <w:webHidden/>
               </w:rPr>
-              <w:instrText xml:space="preserve"> PAGEREF _Toc38466145 \h </w:instrText>
+              <w:instrText xml:space="preserve"> PAGEREF _Toc38652599 \h </w:instrText>
             </w:r>
             <w:r>
               <w:rPr>
@@ -1735,7 +1735,7 @@
               <w:sz w:val="22"/>
             </w:rPr>
           </w:pPr>
-          <w:hyperlink w:anchor="_Toc38466146" w:history="1">
+          <w:hyperlink w:anchor="_Toc38652600" w:history="1">
             <w:r>
               <w:rPr>
                 <w:rStyle w:val="Hyperlink"/>
@@ -1777,7 +1777,7 @@
                 <w:noProof/>
                 <w:webHidden/>
               </w:rPr>
-              <w:instrText xml:space="preserve"> PAGEREF _Toc38466146 \h </w:instrText>
+              <w:instrText xml:space="preserve"> PAGEREF _Toc38652600 \h </w:instrText>
             </w:r>
             <w:r>
               <w:rPr>
@@ -1821,7 +1821,7 @@
               <w:sz w:val="22"/>
             </w:rPr>
           </w:pPr>
-          <w:hyperlink w:anchor="_Toc38466147" w:history="1">
+          <w:hyperlink w:anchor="_Toc38652601" w:history="1">
             <w:r>
               <w:rPr>
                 <w:rStyle w:val="Hyperlink"/>
@@ -1863,7 +1863,7 @@
                 <w:noProof/>
                 <w:webHidden/>
               </w:rPr>
-              <w:instrText xml:space="preserve"> PAGEREF _Toc38466147 \h </w:instrText>
+              <w:instrText xml:space="preserve"> PAGEREF _Toc38652601 \h </w:instrText>
             </w:r>
             <w:r>
               <w:rPr>
@@ -1907,7 +1907,7 @@
               <w:sz w:val="22"/>
             </w:rPr>
           </w:pPr>
-          <w:hyperlink w:anchor="_Toc38466148" w:history="1">
+          <w:hyperlink w:anchor="_Toc38652602" w:history="1">
             <w:r>
               <w:rPr>
                 <w:rStyle w:val="Hyperlink"/>
@@ -1949,7 +1949,7 @@
                 <w:noProof/>
                 <w:webHidden/>
               </w:rPr>
-              <w:instrText xml:space="preserve"> PAGEREF _Toc38466148 \h </w:instrText>
+              <w:instrText xml:space="preserve"> PAGEREF _Toc38652602 \h </w:instrText>
             </w:r>
             <w:r>
               <w:rPr>
@@ -1993,7 +1993,7 @@
               <w:sz w:val="22"/>
             </w:rPr>
           </w:pPr>
-          <w:hyperlink w:anchor="_Toc38466149" w:history="1">
+          <w:hyperlink w:anchor="_Toc38652603" w:history="1">
             <w:r>
               <w:rPr>
                 <w:rStyle w:val="Hyperlink"/>
@@ -2035,7 +2035,7 @@
                 <w:noProof/>
                 <w:webHidden/>
               </w:rPr>
-              <w:instrText xml:space="preserve"> PAGEREF _Toc38466149 \h </w:instrText>
+              <w:instrText xml:space="preserve"> PAGEREF _Toc38652603 \h </w:instrText>
             </w:r>
             <w:r>
               <w:rPr>
@@ -2079,7 +2079,7 @@
               <w:sz w:val="22"/>
             </w:rPr>
           </w:pPr>
-          <w:hyperlink w:anchor="_Toc38466150" w:history="1">
+          <w:hyperlink w:anchor="_Toc38652604" w:history="1">
             <w:r>
               <w:rPr>
                 <w:rStyle w:val="Hyperlink"/>
@@ -2121,7 +2121,7 @@
                 <w:noProof/>
                 <w:webHidden/>
               </w:rPr>
-              <w:instrText xml:space="preserve"> PAGEREF _Toc38466150 \h </w:instrText>
+              <w:instrText xml:space="preserve"> PAGEREF _Toc38652604 \h </w:instrText>
             </w:r>
             <w:r>
               <w:rPr>
@@ -2165,7 +2165,7 @@
               <w:sz w:val="22"/>
             </w:rPr>
           </w:pPr>
-          <w:hyperlink w:anchor="_Toc38466151" w:history="1">
+          <w:hyperlink w:anchor="_Toc38652605" w:history="1">
             <w:r>
               <w:rPr>
                 <w:rStyle w:val="Hyperlink"/>
@@ -2207,7 +2207,7 @@
                 <w:noProof/>
                 <w:webHidden/>
               </w:rPr>
-              <w:instrText xml:space="preserve"> PAGEREF _Toc38466151 \h </w:instrText>
+              <w:instrText xml:space="preserve"> PAGEREF _Toc38652605 \h </w:instrText>
             </w:r>
             <w:r>
               <w:rPr>
@@ -2251,7 +2251,7 @@
               <w:sz w:val="22"/>
             </w:rPr>
           </w:pPr>
-          <w:hyperlink w:anchor="_Toc38466152" w:history="1">
+          <w:hyperlink w:anchor="_Toc38652606" w:history="1">
             <w:r>
               <w:rPr>
                 <w:rStyle w:val="Hyperlink"/>
@@ -2293,7 +2293,7 @@
                 <w:noProof/>
                 <w:webHidden/>
               </w:rPr>
-              <w:instrText xml:space="preserve"> PAGEREF _Toc38466152 \h </w:instrText>
+              <w:instrText xml:space="preserve"> PAGEREF _Toc38652606 \h </w:instrText>
             </w:r>
             <w:r>
               <w:rPr>
@@ -2337,7 +2337,7 @@
               <w:sz w:val="22"/>
             </w:rPr>
           </w:pPr>
-          <w:hyperlink w:anchor="_Toc38466153" w:history="1">
+          <w:hyperlink w:anchor="_Toc38652607" w:history="1">
             <w:r>
               <w:rPr>
                 <w:rStyle w:val="Hyperlink"/>
@@ -2379,7 +2379,7 @@
                 <w:noProof/>
                 <w:webHidden/>
               </w:rPr>
-              <w:instrText xml:space="preserve"> PAGEREF _Toc38466153 \h </w:instrText>
+              <w:instrText xml:space="preserve"> PAGEREF _Toc38652607 \h </w:instrText>
             </w:r>
             <w:r>
               <w:rPr>
@@ -2423,7 +2423,7 @@
               <w:sz w:val="22"/>
             </w:rPr>
           </w:pPr>
-          <w:hyperlink w:anchor="_Toc38466154" w:history="1">
+          <w:hyperlink w:anchor="_Toc38652608" w:history="1">
             <w:r>
               <w:rPr>
                 <w:rStyle w:val="Hyperlink"/>
@@ -2465,7 +2465,7 @@
                 <w:noProof/>
                 <w:webHidden/>
               </w:rPr>
-              <w:instrText xml:space="preserve"> PAGEREF _Toc38466154 \h </w:instrText>
+              <w:instrText xml:space="preserve"> PAGEREF _Toc38652608 \h </w:instrText>
             </w:r>
             <w:r>
               <w:rPr>
@@ -2509,7 +2509,7 @@
               <w:sz w:val="22"/>
             </w:rPr>
           </w:pPr>
-          <w:hyperlink w:anchor="_Toc38466155" w:history="1">
+          <w:hyperlink w:anchor="_Toc38652609" w:history="1">
             <w:r>
               <w:rPr>
                 <w:rStyle w:val="Hyperlink"/>
@@ -2551,7 +2551,7 @@
                 <w:noProof/>
                 <w:webHidden/>
               </w:rPr>
-              <w:instrText xml:space="preserve"> PAGEREF _Toc38466155 \h </w:instrText>
+              <w:instrText xml:space="preserve"> PAGEREF _Toc38652609 \h </w:instrText>
             </w:r>
             <w:r>
               <w:rPr>
@@ -2595,7 +2595,7 @@
               <w:sz w:val="22"/>
             </w:rPr>
           </w:pPr>
-          <w:hyperlink w:anchor="_Toc38466156" w:history="1">
+          <w:hyperlink w:anchor="_Toc38652610" w:history="1">
             <w:r>
               <w:rPr>
                 <w:rStyle w:val="Hyperlink"/>
@@ -2637,7 +2637,7 @@
                 <w:noProof/>
                 <w:webHidden/>
               </w:rPr>
-              <w:instrText xml:space="preserve"> PAGEREF _Toc38466156 \h </w:instrText>
+              <w:instrText xml:space="preserve"> PAGEREF _Toc38652610 \h </w:instrText>
             </w:r>
             <w:r>
               <w:rPr>
@@ -2681,7 +2681,7 @@
               <w:sz w:val="22"/>
             </w:rPr>
           </w:pPr>
-          <w:hyperlink w:anchor="_Toc38466157" w:history="1">
+          <w:hyperlink w:anchor="_Toc38652611" w:history="1">
             <w:r>
               <w:rPr>
                 <w:rStyle w:val="Hyperlink"/>
@@ -2723,7 +2723,7 @@
                 <w:noProof/>
                 <w:webHidden/>
               </w:rPr>
-              <w:instrText xml:space="preserve"> PAGEREF _Toc38466157 \h </w:instrText>
+              <w:instrText xml:space="preserve"> PAGEREF _Toc38652611 \h </w:instrText>
             </w:r>
             <w:r>
               <w:rPr>
@@ -2767,7 +2767,7 @@
               <w:sz w:val="22"/>
             </w:rPr>
           </w:pPr>
-          <w:hyperlink w:anchor="_Toc38466158" w:history="1">
+          <w:hyperlink w:anchor="_Toc38652612" w:history="1">
             <w:r>
               <w:rPr>
                 <w:rStyle w:val="Hyperlink"/>
@@ -2809,7 +2809,7 @@
                 <w:noProof/>
                 <w:webHidden/>
               </w:rPr>
-              <w:instrText xml:space="preserve"> PAGEREF _Toc38466158 \h </w:instrText>
+              <w:instrText xml:space="preserve"> PAGEREF _Toc38652612 \h </w:instrText>
             </w:r>
             <w:r>
               <w:rPr>
@@ -2853,7 +2853,7 @@
               <w:sz w:val="22"/>
             </w:rPr>
           </w:pPr>
-          <w:hyperlink w:anchor="_Toc38466159" w:history="1">
+          <w:hyperlink w:anchor="_Toc38652613" w:history="1">
             <w:r>
               <w:rPr>
                 <w:rStyle w:val="Hyperlink"/>
@@ -2895,7 +2895,7 @@
                 <w:noProof/>
                 <w:webHidden/>
               </w:rPr>
-              <w:instrText xml:space="preserve"> PAGEREF _Toc38466159 \h </w:instrText>
+              <w:instrText xml:space="preserve"> PAGEREF _Toc38652613 \h </w:instrText>
             </w:r>
             <w:r>
               <w:rPr>
@@ -2939,7 +2939,7 @@
               <w:sz w:val="22"/>
             </w:rPr>
           </w:pPr>
-          <w:hyperlink w:anchor="_Toc38466160" w:history="1">
+          <w:hyperlink w:anchor="_Toc38652614" w:history="1">
             <w:r>
               <w:rPr>
                 <w:rStyle w:val="Hyperlink"/>
@@ -2981,7 +2981,7 @@
                 <w:noProof/>
                 <w:webHidden/>
               </w:rPr>
-              <w:instrText xml:space="preserve"> PAGEREF _Toc38466160 \h </w:instrText>
+              <w:instrText xml:space="preserve"> PAGEREF _Toc38652614 \h </w:instrText>
             </w:r>
             <w:r>
               <w:rPr>
@@ -3025,7 +3025,7 @@
               <w:sz w:val="22"/>
             </w:rPr>
           </w:pPr>
-          <w:hyperlink w:anchor="_Toc38466161" w:history="1">
+          <w:hyperlink w:anchor="_Toc38652615" w:history="1">
             <w:r>
               <w:rPr>
                 <w:rStyle w:val="Hyperlink"/>
@@ -3067,7 +3067,7 @@
                 <w:noProof/>
                 <w:webHidden/>
               </w:rPr>
-              <w:instrText xml:space="preserve"> PAGEREF _Toc38466161 \h </w:instrText>
+              <w:instrText xml:space="preserve"> PAGEREF _Toc38652615 \h </w:instrText>
             </w:r>
             <w:r>
               <w:rPr>
@@ -3111,7 +3111,7 @@
               <w:sz w:val="22"/>
             </w:rPr>
           </w:pPr>
-          <w:hyperlink w:anchor="_Toc38466162" w:history="1">
+          <w:hyperlink w:anchor="_Toc38652616" w:history="1">
             <w:r>
               <w:rPr>
                 <w:rStyle w:val="Hyperlink"/>
@@ -3153,7 +3153,7 @@
                 <w:noProof/>
                 <w:webHidden/>
               </w:rPr>
-              <w:instrText xml:space="preserve"> PAGEREF _Toc38466162 \h </w:instrText>
+              <w:instrText xml:space="preserve"> PAGEREF _Toc38652616 \h </w:instrText>
             </w:r>
             <w:r>
               <w:rPr>
@@ -3197,7 +3197,7 @@
               <w:sz w:val="22"/>
             </w:rPr>
           </w:pPr>
-          <w:hyperlink w:anchor="_Toc38466163" w:history="1">
+          <w:hyperlink w:anchor="_Toc38652617" w:history="1">
             <w:r>
               <w:rPr>
                 <w:rStyle w:val="Hyperlink"/>
@@ -3239,7 +3239,7 @@
                 <w:noProof/>
                 <w:webHidden/>
               </w:rPr>
-              <w:instrText xml:space="preserve"> PAGEREF _Toc38466163 \h </w:instrText>
+              <w:instrText xml:space="preserve"> PAGEREF _Toc38652617 \h </w:instrText>
             </w:r>
             <w:r>
               <w:rPr>
@@ -3283,7 +3283,7 @@
               <w:sz w:val="22"/>
             </w:rPr>
           </w:pPr>
-          <w:hyperlink w:anchor="_Toc38466164" w:history="1">
+          <w:hyperlink w:anchor="_Toc38652618" w:history="1">
             <w:r>
               <w:rPr>
                 <w:rStyle w:val="Hyperlink"/>
@@ -3325,7 +3325,7 @@
                 <w:noProof/>
                 <w:webHidden/>
               </w:rPr>
-              <w:instrText xml:space="preserve"> PAGEREF _Toc38466164 \h </w:instrText>
+              <w:instrText xml:space="preserve"> PAGEREF _Toc38652618 \h </w:instrText>
             </w:r>
             <w:r>
               <w:rPr>
@@ -3345,7 +3345,351 @@
                 <w:noProof/>
                 <w:webHidden/>
               </w:rPr>
-              <w:t>17</w:t>
+              <w:t>18</w:t>
+            </w:r>
+            <w:r>
+              <w:rPr>
+                <w:noProof/>
+                <w:webHidden/>
+              </w:rPr>
+              <w:fldChar w:fldCharType="end"/>
+            </w:r>
+          </w:hyperlink>
+        </w:p>
+        <w:p>
+          <w:pPr>
+            <w:pStyle w:val="TOC2"/>
+            <w:tabs>
+              <w:tab w:val="left" w:pos="880"/>
+              <w:tab w:val="right" w:leader="dot" w:pos="10790"/>
+            </w:tabs>
+            <w:rPr>
+              <w:rFonts w:asciiTheme="minorHAnsi" w:eastAsiaTheme="minorEastAsia" w:hAnsiTheme="minorHAnsi"/>
+              <w:noProof/>
+              <w:sz w:val="22"/>
+            </w:rPr>
+          </w:pPr>
+          <w:hyperlink w:anchor="_Toc38652619" w:history="1">
+            <w:r>
+              <w:rPr>
+                <w:rStyle w:val="Hyperlink"/>
+                <w:noProof/>
+              </w:rPr>
+              <w:t>5.1</w:t>
+            </w:r>
+            <w:r>
+              <w:rPr>
+                <w:rFonts w:asciiTheme="minorHAnsi" w:eastAsiaTheme="minorEastAsia" w:hAnsiTheme="minorHAnsi"/>
+                <w:noProof/>
+                <w:sz w:val="22"/>
+              </w:rPr>
+              <w:tab/>
+            </w:r>
+            <w:r>
+              <w:rPr>
+                <w:rStyle w:val="Hyperlink"/>
+                <w:noProof/>
+              </w:rPr>
+              <w:t>Wireframes</w:t>
+            </w:r>
+            <w:r>
+              <w:rPr>
+                <w:noProof/>
+                <w:webHidden/>
+              </w:rPr>
+              <w:tab/>
+            </w:r>
+            <w:r>
+              <w:rPr>
+                <w:noProof/>
+                <w:webHidden/>
+              </w:rPr>
+              <w:fldChar w:fldCharType="begin"/>
+            </w:r>
+            <w:r>
+              <w:rPr>
+                <w:noProof/>
+                <w:webHidden/>
+              </w:rPr>
+              <w:instrText xml:space="preserve"> PAGEREF _Toc38652619 \h </w:instrText>
+            </w:r>
+            <w:r>
+              <w:rPr>
+                <w:noProof/>
+                <w:webHidden/>
+              </w:rPr>
+            </w:r>
+            <w:r>
+              <w:rPr>
+                <w:noProof/>
+                <w:webHidden/>
+              </w:rPr>
+              <w:fldChar w:fldCharType="separate"/>
+            </w:r>
+            <w:r>
+              <w:rPr>
+                <w:noProof/>
+                <w:webHidden/>
+              </w:rPr>
+              <w:t>18</w:t>
+            </w:r>
+            <w:r>
+              <w:rPr>
+                <w:noProof/>
+                <w:webHidden/>
+              </w:rPr>
+              <w:fldChar w:fldCharType="end"/>
+            </w:r>
+          </w:hyperlink>
+        </w:p>
+        <w:p>
+          <w:pPr>
+            <w:pStyle w:val="TOC3"/>
+            <w:tabs>
+              <w:tab w:val="left" w:pos="1320"/>
+              <w:tab w:val="right" w:leader="dot" w:pos="10790"/>
+            </w:tabs>
+            <w:rPr>
+              <w:rFonts w:asciiTheme="minorHAnsi" w:eastAsiaTheme="minorEastAsia" w:hAnsiTheme="minorHAnsi"/>
+              <w:noProof/>
+              <w:sz w:val="22"/>
+            </w:rPr>
+          </w:pPr>
+          <w:hyperlink w:anchor="_Toc38652620" w:history="1">
+            <w:r>
+              <w:rPr>
+                <w:rStyle w:val="Hyperlink"/>
+                <w:noProof/>
+              </w:rPr>
+              <w:t>5.1.1</w:t>
+            </w:r>
+            <w:r>
+              <w:rPr>
+                <w:rFonts w:asciiTheme="minorHAnsi" w:eastAsiaTheme="minorEastAsia" w:hAnsiTheme="minorHAnsi"/>
+                <w:noProof/>
+                <w:sz w:val="22"/>
+              </w:rPr>
+              <w:tab/>
+            </w:r>
+            <w:r>
+              <w:rPr>
+                <w:rStyle w:val="Hyperlink"/>
+                <w:noProof/>
+              </w:rPr>
+              <w:t>User Login Page</w:t>
+            </w:r>
+            <w:r>
+              <w:rPr>
+                <w:noProof/>
+                <w:webHidden/>
+              </w:rPr>
+              <w:tab/>
+            </w:r>
+            <w:r>
+              <w:rPr>
+                <w:noProof/>
+                <w:webHidden/>
+              </w:rPr>
+              <w:fldChar w:fldCharType="begin"/>
+            </w:r>
+            <w:r>
+              <w:rPr>
+                <w:noProof/>
+                <w:webHidden/>
+              </w:rPr>
+              <w:instrText xml:space="preserve"> PAGEREF _Toc38652620 \h </w:instrText>
+            </w:r>
+            <w:r>
+              <w:rPr>
+                <w:noProof/>
+                <w:webHidden/>
+              </w:rPr>
+            </w:r>
+            <w:r>
+              <w:rPr>
+                <w:noProof/>
+                <w:webHidden/>
+              </w:rPr>
+              <w:fldChar w:fldCharType="separate"/>
+            </w:r>
+            <w:r>
+              <w:rPr>
+                <w:noProof/>
+                <w:webHidden/>
+              </w:rPr>
+              <w:t>18</w:t>
+            </w:r>
+            <w:r>
+              <w:rPr>
+                <w:noProof/>
+                <w:webHidden/>
+              </w:rPr>
+              <w:fldChar w:fldCharType="end"/>
+            </w:r>
+          </w:hyperlink>
+        </w:p>
+        <w:p>
+          <w:pPr>
+            <w:pStyle w:val="TOC3"/>
+            <w:tabs>
+              <w:tab w:val="left" w:pos="1320"/>
+              <w:tab w:val="right" w:leader="dot" w:pos="10790"/>
+            </w:tabs>
+            <w:rPr>
+              <w:rFonts w:asciiTheme="minorHAnsi" w:eastAsiaTheme="minorEastAsia" w:hAnsiTheme="minorHAnsi"/>
+              <w:noProof/>
+              <w:sz w:val="22"/>
+            </w:rPr>
+          </w:pPr>
+          <w:hyperlink w:anchor="_Toc38652621" w:history="1">
+            <w:r>
+              <w:rPr>
+                <w:rStyle w:val="Hyperlink"/>
+                <w:noProof/>
+              </w:rPr>
+              <w:t>5.1.2</w:t>
+            </w:r>
+            <w:r>
+              <w:rPr>
+                <w:rFonts w:asciiTheme="minorHAnsi" w:eastAsiaTheme="minorEastAsia" w:hAnsiTheme="minorHAnsi"/>
+                <w:noProof/>
+                <w:sz w:val="22"/>
+              </w:rPr>
+              <w:tab/>
+            </w:r>
+            <w:r>
+              <w:rPr>
+                <w:rStyle w:val="Hyperlink"/>
+                <w:noProof/>
+              </w:rPr>
+              <w:t>Student Pages</w:t>
+            </w:r>
+            <w:r>
+              <w:rPr>
+                <w:noProof/>
+                <w:webHidden/>
+              </w:rPr>
+              <w:tab/>
+            </w:r>
+            <w:r>
+              <w:rPr>
+                <w:noProof/>
+                <w:webHidden/>
+              </w:rPr>
+              <w:fldChar w:fldCharType="begin"/>
+            </w:r>
+            <w:r>
+              <w:rPr>
+                <w:noProof/>
+                <w:webHidden/>
+              </w:rPr>
+              <w:instrText xml:space="preserve"> PAGEREF _Toc38652621 \h </w:instrText>
+            </w:r>
+            <w:r>
+              <w:rPr>
+                <w:noProof/>
+                <w:webHidden/>
+              </w:rPr>
+            </w:r>
+            <w:r>
+              <w:rPr>
+                <w:noProof/>
+                <w:webHidden/>
+              </w:rPr>
+              <w:fldChar w:fldCharType="separate"/>
+            </w:r>
+            <w:r>
+              <w:rPr>
+                <w:noProof/>
+                <w:webHidden/>
+              </w:rPr>
+              <w:t>19</w:t>
+            </w:r>
+            <w:r>
+              <w:rPr>
+                <w:noProof/>
+                <w:webHidden/>
+              </w:rPr>
+              <w:fldChar w:fldCharType="end"/>
+            </w:r>
+          </w:hyperlink>
+        </w:p>
+        <w:p>
+          <w:pPr>
+            <w:pStyle w:val="TOC3"/>
+            <w:tabs>
+              <w:tab w:val="left" w:pos="1320"/>
+              <w:tab w:val="right" w:leader="dot" w:pos="10790"/>
+            </w:tabs>
+            <w:rPr>
+              <w:rFonts w:asciiTheme="minorHAnsi" w:eastAsiaTheme="minorEastAsia" w:hAnsiTheme="minorHAnsi"/>
+              <w:noProof/>
+              <w:sz w:val="22"/>
+            </w:rPr>
+          </w:pPr>
+          <w:hyperlink w:anchor="_Toc38652622" w:history="1">
+            <w:r>
+              <w:rPr>
+                <w:rStyle w:val="Hyperlink"/>
+                <w:noProof/>
+              </w:rPr>
+              <w:t>5.1.3</w:t>
+            </w:r>
+            <w:r>
+              <w:rPr>
+                <w:rFonts w:asciiTheme="minorHAnsi" w:eastAsiaTheme="minorEastAsia" w:hAnsiTheme="minorHAnsi"/>
+                <w:noProof/>
+                <w:sz w:val="22"/>
+              </w:rPr>
+              <w:tab/>
+            </w:r>
+            <w:r>
+              <w:rPr>
+                <w:rStyle w:val="Hyperlink"/>
+                <w:noProof/>
+              </w:rPr>
+              <w:t>Admin Pages</w:t>
+            </w:r>
+            <w:r>
+              <w:rPr>
+                <w:noProof/>
+                <w:webHidden/>
+              </w:rPr>
+              <w:tab/>
+            </w:r>
+            <w:r>
+              <w:rPr>
+                <w:noProof/>
+                <w:webHidden/>
+              </w:rPr>
+              <w:fldChar w:fldCharType="begin"/>
+            </w:r>
+            <w:r>
+              <w:rPr>
+                <w:noProof/>
+                <w:webHidden/>
+              </w:rPr>
+              <w:instrText xml:space="preserve"> PAGEREF _Toc38652622 \h </w:instrText>
+            </w:r>
+            <w:r>
+              <w:rPr>
+                <w:noProof/>
+                <w:webHidden/>
+              </w:rPr>
+            </w:r>
+            <w:r>
+              <w:rPr>
+                <w:noProof/>
+                <w:webHidden/>
+              </w:rPr>
+              <w:fldChar w:fldCharType="separate"/>
+            </w:r>
+            <w:r>
+              <w:rPr>
+                <w:noProof/>
+                <w:webHidden/>
+              </w:rPr>
+              <w:t>22</w:t>
             </w:r>
             <w:r>
               <w:rPr>
@@ -3369,7 +3713,7 @@
               <w:sz w:val="22"/>
             </w:rPr>
           </w:pPr>
-          <w:hyperlink w:anchor="_Toc38466165" w:history="1">
+          <w:hyperlink w:anchor="_Toc38652623" w:history="1">
             <w:r>
               <w:rPr>
                 <w:rStyle w:val="Hyperlink"/>
@@ -3411,7 +3755,7 @@
                 <w:noProof/>
                 <w:webHidden/>
               </w:rPr>
-              <w:instrText xml:space="preserve"> PAGEREF _Toc38466165 \h </w:instrText>
+              <w:instrText xml:space="preserve"> PAGEREF _Toc38652623 \h </w:instrText>
             </w:r>
             <w:r>
               <w:rPr>
@@ -3431,7 +3775,7 @@
                 <w:noProof/>
                 <w:webHidden/>
               </w:rPr>
-              <w:t>17</w:t>
+              <w:t>25</w:t>
             </w:r>
             <w:r>
               <w:rPr>
@@ -3455,7 +3799,7 @@
               <w:sz w:val="22"/>
             </w:rPr>
           </w:pPr>
-          <w:hyperlink w:anchor="_Toc38466166" w:history="1">
+          <w:hyperlink w:anchor="_Toc38652624" w:history="1">
             <w:r>
               <w:rPr>
                 <w:rStyle w:val="Hyperlink"/>
@@ -3497,7 +3841,7 @@
                 <w:noProof/>
                 <w:webHidden/>
               </w:rPr>
-              <w:instrText xml:space="preserve"> PAGEREF _Toc38466166 \h </w:instrText>
+              <w:instrText xml:space="preserve"> PAGEREF _Toc38652624 \h </w:instrText>
             </w:r>
             <w:r>
               <w:rPr>
@@ -3517,7 +3861,7 @@
                 <w:noProof/>
                 <w:webHidden/>
               </w:rPr>
-              <w:t>19</w:t>
+              <w:t>27</w:t>
             </w:r>
             <w:r>
               <w:rPr>
@@ -3541,7 +3885,7 @@
               <w:sz w:val="22"/>
             </w:rPr>
           </w:pPr>
-          <w:hyperlink w:anchor="_Toc38466167" w:history="1">
+          <w:hyperlink w:anchor="_Toc38652625" w:history="1">
             <w:r>
               <w:rPr>
                 <w:rStyle w:val="Hyperlink"/>
@@ -3583,7 +3927,7 @@
                 <w:noProof/>
                 <w:webHidden/>
               </w:rPr>
-              <w:instrText xml:space="preserve"> PAGEREF _Toc38466167 \h </w:instrText>
+              <w:instrText xml:space="preserve"> PAGEREF _Toc38652625 \h </w:instrText>
             </w:r>
             <w:r>
               <w:rPr>
@@ -3603,7 +3947,7 @@
                 <w:noProof/>
                 <w:webHidden/>
               </w:rPr>
-              <w:t>19</w:t>
+              <w:t>27</w:t>
             </w:r>
             <w:r>
               <w:rPr>
@@ -3627,7 +3971,7 @@
               <w:sz w:val="22"/>
             </w:rPr>
           </w:pPr>
-          <w:hyperlink w:anchor="_Toc38466168" w:history="1">
+          <w:hyperlink w:anchor="_Toc38652626" w:history="1">
             <w:r>
               <w:rPr>
                 <w:rStyle w:val="Hyperlink"/>
@@ -3669,7 +4013,7 @@
                 <w:noProof/>
                 <w:webHidden/>
               </w:rPr>
-              <w:instrText xml:space="preserve"> PAGEREF _Toc38466168 \h </w:instrText>
+              <w:instrText xml:space="preserve"> PAGEREF _Toc38652626 \h </w:instrText>
             </w:r>
             <w:r>
               <w:rPr>
@@ -3689,7 +4033,7 @@
                 <w:noProof/>
                 <w:webHidden/>
               </w:rPr>
-              <w:t>19</w:t>
+              <w:t>27</w:t>
             </w:r>
             <w:r>
               <w:rPr>
@@ -3713,7 +4057,7 @@
               <w:sz w:val="22"/>
             </w:rPr>
           </w:pPr>
-          <w:hyperlink w:anchor="_Toc38466169" w:history="1">
+          <w:hyperlink w:anchor="_Toc38652627" w:history="1">
             <w:r>
               <w:rPr>
                 <w:rStyle w:val="Hyperlink"/>
@@ -3755,7 +4099,7 @@
                 <w:noProof/>
                 <w:webHidden/>
               </w:rPr>
-              <w:instrText xml:space="preserve"> PAGEREF _Toc38466169 \h </w:instrText>
+              <w:instrText xml:space="preserve"> PAGEREF _Toc38652627 \h </w:instrText>
             </w:r>
             <w:r>
               <w:rPr>
@@ -3775,7 +4119,7 @@
                 <w:noProof/>
                 <w:webHidden/>
               </w:rPr>
-              <w:t>19</w:t>
+              <w:t>28</w:t>
             </w:r>
             <w:r>
               <w:rPr>
@@ -3799,7 +4143,7 @@
               <w:sz w:val="22"/>
             </w:rPr>
           </w:pPr>
-          <w:hyperlink w:anchor="_Toc38466170" w:history="1">
+          <w:hyperlink w:anchor="_Toc38652628" w:history="1">
             <w:r>
               <w:rPr>
                 <w:rStyle w:val="Hyperlink"/>
@@ -3841,7 +4185,7 @@
                 <w:noProof/>
                 <w:webHidden/>
               </w:rPr>
-              <w:instrText xml:space="preserve"> PAGEREF _Toc38466170 \h </w:instrText>
+              <w:instrText xml:space="preserve"> PAGEREF _Toc38652628 \h </w:instrText>
             </w:r>
             <w:r>
               <w:rPr>
@@ -3861,7 +4205,7 @@
                 <w:noProof/>
                 <w:webHidden/>
               </w:rPr>
-              <w:t>19</w:t>
+              <w:t>28</w:t>
             </w:r>
             <w:r>
               <w:rPr>
@@ -3885,7 +4229,7 @@
               <w:sz w:val="22"/>
             </w:rPr>
           </w:pPr>
-          <w:hyperlink w:anchor="_Toc38466171" w:history="1">
+          <w:hyperlink w:anchor="_Toc38652629" w:history="1">
             <w:r>
               <w:rPr>
                 <w:rStyle w:val="Hyperlink"/>
@@ -3927,7 +4271,7 @@
                 <w:noProof/>
                 <w:webHidden/>
               </w:rPr>
-              <w:instrText xml:space="preserve"> PAGEREF _Toc38466171 \h </w:instrText>
+              <w:instrText xml:space="preserve"> PAGEREF _Toc38652629 \h </w:instrText>
             </w:r>
             <w:r>
               <w:rPr>
@@ -3947,7 +4291,7 @@
                 <w:noProof/>
                 <w:webHidden/>
               </w:rPr>
-              <w:t>19</w:t>
+              <w:t>28</w:t>
             </w:r>
             <w:r>
               <w:rPr>
@@ -3971,7 +4315,7 @@
               <w:sz w:val="22"/>
             </w:rPr>
           </w:pPr>
-          <w:hyperlink w:anchor="_Toc38466172" w:history="1">
+          <w:hyperlink w:anchor="_Toc38652630" w:history="1">
             <w:r>
               <w:rPr>
                 <w:rStyle w:val="Hyperlink"/>
@@ -4013,7 +4357,7 @@
                 <w:noProof/>
                 <w:webHidden/>
               </w:rPr>
-              <w:instrText xml:space="preserve"> PAGEREF _Toc38466172 \h </w:instrText>
+              <w:instrText xml:space="preserve"> PAGEREF _Toc38652630 \h </w:instrText>
             </w:r>
             <w:r>
               <w:rPr>
@@ -4033,7 +4377,7 @@
                 <w:noProof/>
                 <w:webHidden/>
               </w:rPr>
-              <w:t>20</w:t>
+              <w:t>28</w:t>
             </w:r>
             <w:r>
               <w:rPr>
@@ -4057,7 +4401,7 @@
               <w:sz w:val="22"/>
             </w:rPr>
           </w:pPr>
-          <w:hyperlink w:anchor="_Toc38466173" w:history="1">
+          <w:hyperlink w:anchor="_Toc38652631" w:history="1">
             <w:r>
               <w:rPr>
                 <w:rStyle w:val="Hyperlink"/>
@@ -4099,7 +4443,7 @@
                 <w:noProof/>
                 <w:webHidden/>
               </w:rPr>
-              <w:instrText xml:space="preserve"> PAGEREF _Toc38466173 \h </w:instrText>
+              <w:instrText xml:space="preserve"> PAGEREF _Toc38652631 \h </w:instrText>
             </w:r>
             <w:r>
               <w:rPr>
@@ -4119,7 +4463,7 @@
                 <w:noProof/>
                 <w:webHidden/>
               </w:rPr>
-              <w:t>21</w:t>
+              <w:t>29</w:t>
             </w:r>
             <w:r>
               <w:rPr>
@@ -4143,7 +4487,7 @@
               <w:sz w:val="22"/>
             </w:rPr>
           </w:pPr>
-          <w:hyperlink w:anchor="_Toc38466174" w:history="1">
+          <w:hyperlink w:anchor="_Toc38652632" w:history="1">
             <w:r>
               <w:rPr>
                 <w:rStyle w:val="Hyperlink"/>
@@ -4185,7 +4529,7 @@
                 <w:noProof/>
                 <w:webHidden/>
               </w:rPr>
-              <w:instrText xml:space="preserve"> PAGEREF _Toc38466174 \h </w:instrText>
+              <w:instrText xml:space="preserve"> PAGEREF _Toc38652632 \h </w:instrText>
             </w:r>
             <w:r>
               <w:rPr>
@@ -4205,7 +4549,7 @@
                 <w:noProof/>
                 <w:webHidden/>
               </w:rPr>
-              <w:t>21</w:t>
+              <w:t>30</w:t>
             </w:r>
             <w:r>
               <w:rPr>
@@ -4229,7 +4573,7 @@
               <w:sz w:val="22"/>
             </w:rPr>
           </w:pPr>
-          <w:hyperlink w:anchor="_Toc38466175" w:history="1">
+          <w:hyperlink w:anchor="_Toc38652633" w:history="1">
             <w:r>
               <w:rPr>
                 <w:rStyle w:val="Hyperlink"/>
@@ -4271,7 +4615,7 @@
                 <w:noProof/>
                 <w:webHidden/>
               </w:rPr>
-              <w:instrText xml:space="preserve"> PAGEREF _Toc38466175 \h </w:instrText>
+              <w:instrText xml:space="preserve"> PAGEREF _Toc38652633 \h </w:instrText>
             </w:r>
             <w:r>
               <w:rPr>
@@ -4291,7 +4635,7 @@
                 <w:noProof/>
                 <w:webHidden/>
               </w:rPr>
-              <w:t>22</w:t>
+              <w:t>30</w:t>
             </w:r>
             <w:r>
               <w:rPr>
@@ -4315,7 +4659,7 @@
               <w:sz w:val="22"/>
             </w:rPr>
           </w:pPr>
-          <w:hyperlink w:anchor="_Toc38466176" w:history="1">
+          <w:hyperlink w:anchor="_Toc38652634" w:history="1">
             <w:r>
               <w:rPr>
                 <w:rStyle w:val="Hyperlink"/>
@@ -4357,7 +4701,7 @@
                 <w:noProof/>
                 <w:webHidden/>
               </w:rPr>
-              <w:instrText xml:space="preserve"> PAGEREF _Toc38466176 \h </w:instrText>
+              <w:instrText xml:space="preserve"> PAGEREF _Toc38652634 \h </w:instrText>
             </w:r>
             <w:r>
               <w:rPr>
@@ -4377,7 +4721,7 @@
                 <w:noProof/>
                 <w:webHidden/>
               </w:rPr>
-              <w:t>23</w:t>
+              <w:t>31</w:t>
             </w:r>
             <w:r>
               <w:rPr>
@@ -4401,7 +4745,7 @@
               <w:sz w:val="22"/>
             </w:rPr>
           </w:pPr>
-          <w:hyperlink w:anchor="_Toc38466177" w:history="1">
+          <w:hyperlink w:anchor="_Toc38652635" w:history="1">
             <w:r>
               <w:rPr>
                 <w:rStyle w:val="Hyperlink"/>
@@ -4443,7 +4787,7 @@
                 <w:noProof/>
                 <w:webHidden/>
               </w:rPr>
-              <w:instrText xml:space="preserve"> PAGEREF _Toc38466177 \h </w:instrText>
+              <w:instrText xml:space="preserve"> PAGEREF _Toc38652635 \h </w:instrText>
             </w:r>
             <w:r>
               <w:rPr>
@@ -4463,7 +4807,7 @@
                 <w:noProof/>
                 <w:webHidden/>
               </w:rPr>
-              <w:t>23</w:t>
+              <w:t>31</w:t>
             </w:r>
             <w:r>
               <w:rPr>
@@ -4487,7 +4831,7 @@
               <w:sz w:val="22"/>
             </w:rPr>
           </w:pPr>
-          <w:hyperlink w:anchor="_Toc38466178" w:history="1">
+          <w:hyperlink w:anchor="_Toc38652636" w:history="1">
             <w:r>
               <w:rPr>
                 <w:rStyle w:val="Hyperlink"/>
@@ -4529,7 +4873,7 @@
                 <w:noProof/>
                 <w:webHidden/>
               </w:rPr>
-              <w:instrText xml:space="preserve"> PAGEREF _Toc38466178 \h </w:instrText>
+              <w:instrText xml:space="preserve"> PAGEREF _Toc38652636 \h </w:instrText>
             </w:r>
             <w:r>
               <w:rPr>
@@ -4549,7 +4893,7 @@
                 <w:noProof/>
                 <w:webHidden/>
               </w:rPr>
-              <w:t>23</w:t>
+              <w:t>32</w:t>
             </w:r>
             <w:r>
               <w:rPr>
@@ -4573,7 +4917,7 @@
               <w:sz w:val="22"/>
             </w:rPr>
           </w:pPr>
-          <w:hyperlink w:anchor="_Toc38466179" w:history="1">
+          <w:hyperlink w:anchor="_Toc38652637" w:history="1">
             <w:r>
               <w:rPr>
                 <w:rStyle w:val="Hyperlink"/>
@@ -4615,7 +4959,7 @@
                 <w:noProof/>
                 <w:webHidden/>
               </w:rPr>
-              <w:instrText xml:space="preserve"> PAGEREF _Toc38466179 \h </w:instrText>
+              <w:instrText xml:space="preserve"> PAGEREF _Toc38652637 \h </w:instrText>
             </w:r>
             <w:r>
               <w:rPr>
@@ -4635,7 +4979,7 @@
                 <w:noProof/>
                 <w:webHidden/>
               </w:rPr>
-              <w:t>24</w:t>
+              <w:t>32</w:t>
             </w:r>
             <w:r>
               <w:rPr>
@@ -4659,7 +5003,7 @@
               <w:sz w:val="22"/>
             </w:rPr>
           </w:pPr>
-          <w:hyperlink w:anchor="_Toc38466180" w:history="1">
+          <w:hyperlink w:anchor="_Toc38652638" w:history="1">
             <w:r>
               <w:rPr>
                 <w:rStyle w:val="Hyperlink"/>
@@ -4701,7 +5045,7 @@
                 <w:noProof/>
                 <w:webHidden/>
               </w:rPr>
-              <w:instrText xml:space="preserve"> PAGEREF _Toc38466180 \h </w:instrText>
+              <w:instrText xml:space="preserve"> PAGEREF _Toc38652638 \h </w:instrText>
             </w:r>
             <w:r>
               <w:rPr>
@@ -4721,7 +5065,7 @@
                 <w:noProof/>
                 <w:webHidden/>
               </w:rPr>
-              <w:t>24</w:t>
+              <w:t>32</w:t>
             </w:r>
             <w:r>
               <w:rPr>
@@ -4745,7 +5089,7 @@
               <w:sz w:val="22"/>
             </w:rPr>
           </w:pPr>
-          <w:hyperlink w:anchor="_Toc38466181" w:history="1">
+          <w:hyperlink w:anchor="_Toc38652639" w:history="1">
             <w:r>
               <w:rPr>
                 <w:rStyle w:val="Hyperlink"/>
@@ -4787,7 +5131,7 @@
                 <w:noProof/>
                 <w:webHidden/>
               </w:rPr>
-              <w:instrText xml:space="preserve"> PAGEREF _Toc38466181 \h </w:instrText>
+              <w:instrText xml:space="preserve"> PAGEREF _Toc38652639 \h </w:instrText>
             </w:r>
             <w:r>
               <w:rPr>
@@ -4807,7 +5151,7 @@
                 <w:noProof/>
                 <w:webHidden/>
               </w:rPr>
-              <w:t>25</w:t>
+              <w:t>33</w:t>
             </w:r>
             <w:r>
               <w:rPr>
@@ -4831,7 +5175,7 @@
               <w:sz w:val="22"/>
             </w:rPr>
           </w:pPr>
-          <w:hyperlink w:anchor="_Toc38466182" w:history="1">
+          <w:hyperlink w:anchor="_Toc38652640" w:history="1">
             <w:r>
               <w:rPr>
                 <w:rStyle w:val="Hyperlink"/>
@@ -4873,7 +5217,7 @@
                 <w:noProof/>
                 <w:webHidden/>
               </w:rPr>
-              <w:instrText xml:space="preserve"> PAGEREF _Toc38466182 \h </w:instrText>
+              <w:instrText xml:space="preserve"> PAGEREF _Toc38652640 \h </w:instrText>
             </w:r>
             <w:r>
               <w:rPr>
@@ -4893,7 +5237,7 @@
                 <w:noProof/>
                 <w:webHidden/>
               </w:rPr>
-              <w:t>25</w:t>
+              <w:t>34</w:t>
             </w:r>
             <w:r>
               <w:rPr>
@@ -4924,7 +5268,7 @@
       <w:r>
         <w:br w:type="page"/>
       </w:r>
-      <w:bookmarkStart w:id="0" w:name="_Toc38466129"/>
+      <w:bookmarkStart w:id="0" w:name="_Toc38652583"/>
       <w:r>
         <w:lastRenderedPageBreak/>
         <w:t>Introduction</w:t>
@@ -4935,7 +5279,7 @@
       <w:pPr>
         <w:pStyle w:val="Heading2"/>
       </w:pPr>
-      <w:bookmarkStart w:id="1" w:name="_Toc38466130"/>
+      <w:bookmarkStart w:id="1" w:name="_Toc38652584"/>
       <w:r>
         <w:t>Purpose</w:t>
       </w:r>
@@ -4985,7 +5329,7 @@
       <w:pPr>
         <w:pStyle w:val="Heading2"/>
       </w:pPr>
-      <w:bookmarkStart w:id="2" w:name="_Toc38466131"/>
+      <w:bookmarkStart w:id="2" w:name="_Toc38652585"/>
       <w:r>
         <w:t>Business Context</w:t>
       </w:r>
@@ -5003,7 +5347,7 @@
       <w:pPr>
         <w:pStyle w:val="Heading2"/>
       </w:pPr>
-      <w:bookmarkStart w:id="3" w:name="_Toc38466132"/>
+      <w:bookmarkStart w:id="3" w:name="_Toc38652586"/>
       <w:r>
         <w:t>Scope</w:t>
       </w:r>
@@ -5029,7 +5373,7 @@
       <w:pPr>
         <w:pStyle w:val="Heading2"/>
       </w:pPr>
-      <w:bookmarkStart w:id="4" w:name="_Toc38466133"/>
+      <w:bookmarkStart w:id="4" w:name="_Toc38652587"/>
       <w:r>
         <w:t>User Characteristics</w:t>
       </w:r>
@@ -5039,7 +5383,7 @@
       <w:pPr>
         <w:pStyle w:val="Heading3"/>
       </w:pPr>
-      <w:bookmarkStart w:id="5" w:name="_Toc38466134"/>
+      <w:bookmarkStart w:id="5" w:name="_Toc38652588"/>
       <w:r>
         <w:t>Student</w:t>
       </w:r>
@@ -5060,7 +5404,7 @@
       <w:pPr>
         <w:pStyle w:val="Heading3"/>
       </w:pPr>
-      <w:bookmarkStart w:id="6" w:name="_Toc38466135"/>
+      <w:bookmarkStart w:id="6" w:name="_Toc38652589"/>
       <w:r>
         <w:t>Admin</w:t>
       </w:r>
@@ -5080,12 +5424,16 @@
         <w:t xml:space="preserve"> will have read-write access to content on the site. There could potentially be dozens of teachers using the site. Access to the site would occur via a web browser running on a conventional Personal Computer or embedded device (tablet, smartphone).</w:t>
       </w:r>
     </w:p>
-    <w:p/>
+    <w:p>
+      <w:r>
+        <w:br w:type="page"/>
+      </w:r>
+    </w:p>
     <w:p>
       <w:pPr>
         <w:pStyle w:val="Heading1"/>
       </w:pPr>
-      <w:bookmarkStart w:id="7" w:name="_Toc38466136"/>
+      <w:bookmarkStart w:id="7" w:name="_Toc38652590"/>
       <w:r>
         <w:lastRenderedPageBreak/>
         <w:t>General System Description</w:t>
@@ -5096,7 +5444,7 @@
       <w:pPr>
         <w:pStyle w:val="Heading2"/>
       </w:pPr>
-      <w:bookmarkStart w:id="8" w:name="_Toc38466137"/>
+      <w:bookmarkStart w:id="8" w:name="_Toc38652591"/>
       <w:r>
         <w:t>System Context</w:t>
       </w:r>
@@ -5106,7 +5454,7 @@
       <w:pPr>
         <w:pStyle w:val="Heading3"/>
       </w:pPr>
-      <w:bookmarkStart w:id="9" w:name="_Toc38466138"/>
+      <w:bookmarkStart w:id="9" w:name="_Toc38652592"/>
       <w:r>
         <w:t>System Context Model</w:t>
       </w:r>
@@ -5188,7 +5536,7 @@
       <w:pPr>
         <w:pStyle w:val="Heading3"/>
       </w:pPr>
-      <w:bookmarkStart w:id="10" w:name="_Toc38466139"/>
+      <w:bookmarkStart w:id="10" w:name="_Toc38652593"/>
       <w:r>
         <w:t>System Context Description</w:t>
       </w:r>
@@ -5218,79 +5566,9 @@
     </w:p>
     <w:p>
       <w:pPr>
-        <w:pStyle w:val="Heading3"/>
-        <w:rPr>
-          <w:highlight w:val="red"/>
-        </w:rPr>
-      </w:pPr>
-      <w:r>
-        <w:rPr>
-          <w:highlight w:val="red"/>
-        </w:rPr>
-        <w:lastRenderedPageBreak/>
-        <w:t>Wireframes?</w:t>
-      </w:r>
-    </w:p>
-    <w:p>
-      <w:r>
-        <w:rPr>
-          <w:noProof/>
-        </w:rPr>
-        <w:drawing>
-          <wp:inline distT="0" distB="0" distL="0" distR="0" wp14:anchorId="2D18AE1B" wp14:editId="2B9DC225">
-            <wp:extent cx="6843395" cy="6025515"/>
-            <wp:effectExtent l="0" t="0" r="0" b="0"/>
-            <wp:docPr id="2" name="Picture 2"/>
-            <wp:cNvGraphicFramePr>
-              <a:graphicFrameLocks xmlns:a="http://schemas.openxmlformats.org/drawingml/2006/main" noChangeAspect="1"/>
-            </wp:cNvGraphicFramePr>
-            <a:graphic xmlns:a="http://schemas.openxmlformats.org/drawingml/2006/main">
-              <a:graphicData uri="http://schemas.openxmlformats.org/drawingml/2006/picture">
-                <pic:pic xmlns:pic="http://schemas.openxmlformats.org/drawingml/2006/picture">
-                  <pic:nvPicPr>
-                    <pic:cNvPr id="0" name="Picture 1"/>
-                    <pic:cNvPicPr>
-                      <a:picLocks noChangeAspect="1" noChangeArrowheads="1"/>
-                    </pic:cNvPicPr>
-                  </pic:nvPicPr>
-                  <pic:blipFill>
-                    <a:blip r:embed="rId9" cstate="print">
-                      <a:extLst>
-                        <a:ext uri="{28A0092B-C50C-407E-A947-70E740481C1C}">
-                          <a14:useLocalDpi xmlns:a14="http://schemas.microsoft.com/office/drawing/2010/main" val="0"/>
-                        </a:ext>
-                      </a:extLst>
-                    </a:blip>
-                    <a:srcRect/>
-                    <a:stretch>
-                      <a:fillRect/>
-                    </a:stretch>
-                  </pic:blipFill>
-                  <pic:spPr bwMode="auto">
-                    <a:xfrm>
-                      <a:off x="0" y="0"/>
-                      <a:ext cx="6843395" cy="6025515"/>
-                    </a:xfrm>
-                    <a:prstGeom prst="rect">
-                      <a:avLst/>
-                    </a:prstGeom>
-                    <a:noFill/>
-                    <a:ln>
-                      <a:noFill/>
-                    </a:ln>
-                  </pic:spPr>
-                </pic:pic>
-              </a:graphicData>
-            </a:graphic>
-          </wp:inline>
-        </w:drawing>
-      </w:r>
-    </w:p>
-    <w:p>
-      <w:pPr>
         <w:pStyle w:val="Heading2"/>
       </w:pPr>
-      <w:bookmarkStart w:id="11" w:name="_Toc38466140"/>
+      <w:bookmarkStart w:id="11" w:name="_Toc38652594"/>
       <w:r>
         <w:t>System Modes and States</w:t>
       </w:r>
@@ -5300,7 +5578,7 @@
       <w:pPr>
         <w:pStyle w:val="Heading2"/>
       </w:pPr>
-      <w:bookmarkStart w:id="12" w:name="_Toc38466141"/>
+      <w:bookmarkStart w:id="12" w:name="_Toc38652595"/>
       <w:r>
         <w:t>Major System Capabilities</w:t>
       </w:r>
@@ -5342,66 +5620,66 @@
       <w:pPr>
         <w:pStyle w:val="Heading2"/>
       </w:pPr>
-      <w:bookmarkStart w:id="13" w:name="_Toc38466142"/>
+      <w:bookmarkStart w:id="13" w:name="_Toc38652596"/>
+      <w:r>
+        <w:t>Major System Conditions</w:t>
+      </w:r>
+      <w:bookmarkEnd w:id="13"/>
+    </w:p>
+    <w:p>
+      <w:pPr>
+        <w:pStyle w:val="Heading2"/>
+      </w:pPr>
+      <w:bookmarkStart w:id="14" w:name="_Toc38652597"/>
+      <w:r>
+        <w:t>Major System Constraints</w:t>
+      </w:r>
+      <w:bookmarkEnd w:id="14"/>
+    </w:p>
+    <w:p>
+      <w:pPr>
+        <w:pStyle w:val="Heading2"/>
+      </w:pPr>
+      <w:bookmarkStart w:id="15" w:name="_Toc38652598"/>
+      <w:r>
+        <w:t>Assumptions</w:t>
+      </w:r>
+      <w:bookmarkEnd w:id="15"/>
+    </w:p>
+    <w:p>
+      <w:r>
+        <w:t xml:space="preserve">It was assumed during development that </w:t>
+      </w:r>
+      <w:proofErr w:type="spellStart"/>
+      <w:r>
+        <w:t>CareerFind</w:t>
+      </w:r>
+      <w:proofErr w:type="spellEnd"/>
+      <w:r>
+        <w:t xml:space="preserve"> would be deployed by a single middle school and used by a portion of the students and staff associated with the school. We assumed that it would be safe to assume that all Admins within the system could be trusted with the ability to alter all career and user data within the system.</w:t>
+      </w:r>
+    </w:p>
+    <w:p>
       <w:r>
         <w:lastRenderedPageBreak/>
-        <w:t>Major System Conditions</w:t>
-      </w:r>
-      <w:bookmarkEnd w:id="13"/>
+        <w:t>While we suspect this arrangement will suffice for anticipated deployment options it may prove to be a challenge to scalable deployment. If the site were deployed by a county or state with several schools using the same instance of the site it may be difficult to manage if all teachers were still given Admin accounts.</w:t>
+      </w:r>
     </w:p>
     <w:p>
       <w:pPr>
         <w:pStyle w:val="Heading2"/>
       </w:pPr>
-      <w:bookmarkStart w:id="14" w:name="_Toc38466143"/>
-      <w:r>
-        <w:t>Major System Constraints</w:t>
-      </w:r>
-      <w:bookmarkEnd w:id="14"/>
+      <w:bookmarkStart w:id="16" w:name="_Toc38652599"/>
+      <w:r>
+        <w:t>Dependencies</w:t>
+      </w:r>
+      <w:bookmarkEnd w:id="16"/>
     </w:p>
     <w:p>
       <w:pPr>
         <w:pStyle w:val="Heading2"/>
       </w:pPr>
-      <w:bookmarkStart w:id="15" w:name="_Toc38466144"/>
-      <w:r>
-        <w:t>Assumptions</w:t>
-      </w:r>
-      <w:bookmarkEnd w:id="15"/>
-    </w:p>
-    <w:p>
-      <w:r>
-        <w:t xml:space="preserve">It was assumed during development that </w:t>
-      </w:r>
-      <w:proofErr w:type="spellStart"/>
-      <w:r>
-        <w:t>CareerFind</w:t>
-      </w:r>
-      <w:proofErr w:type="spellEnd"/>
-      <w:r>
-        <w:t xml:space="preserve"> would be deployed by a single middle school and used by a portion of the students and staff associated with the school. We assumed that it would be safe to assume that all Admins within the system could be trusted with the ability to alter all career and user data within the system.</w:t>
-      </w:r>
-    </w:p>
-    <w:p>
-      <w:r>
-        <w:t>While we suspect this arrangement will suffice for anticipated deployment options it may prove to be a challenge to scalable deployment. If the site were deployed by a county or state with several schools using the same instance of the site it may be difficult to manage if all teachers were still given Admin accounts.</w:t>
-      </w:r>
-    </w:p>
-    <w:p>
-      <w:pPr>
-        <w:pStyle w:val="Heading2"/>
-      </w:pPr>
-      <w:bookmarkStart w:id="16" w:name="_Toc38466145"/>
-      <w:r>
-        <w:t>Dependencies</w:t>
-      </w:r>
-      <w:bookmarkEnd w:id="16"/>
-    </w:p>
-    <w:p>
-      <w:pPr>
-        <w:pStyle w:val="Heading2"/>
-      </w:pPr>
-      <w:bookmarkStart w:id="17" w:name="_Toc38466146"/>
+      <w:bookmarkStart w:id="17" w:name="_Toc38652600"/>
       <w:r>
         <w:t>Operational Scenarios</w:t>
       </w:r>
@@ -5519,13 +5797,18 @@
         <w:t xml:space="preserve"> instance is shared by all middle schools in the state via the Internet. Potentially tens of thousands of Admin users and hundreds of thousands of Students access the instance in a typical school year.</w:t>
       </w:r>
     </w:p>
-    <w:p/>
+    <w:p>
+      <w:r>
+        <w:br w:type="page"/>
+      </w:r>
+    </w:p>
     <w:p>
       <w:pPr>
         <w:pStyle w:val="Heading1"/>
       </w:pPr>
-      <w:bookmarkStart w:id="18" w:name="_Toc38466147"/>
-      <w:r>
+      <w:bookmarkStart w:id="18" w:name="_Toc38652601"/>
+      <w:r>
+        <w:lastRenderedPageBreak/>
         <w:t>System Capabilities, Conditions, and Constraints</w:t>
       </w:r>
       <w:bookmarkEnd w:id="18"/>
@@ -5539,9 +5822,8 @@
       <w:pPr>
         <w:pStyle w:val="Heading2"/>
       </w:pPr>
-      <w:bookmarkStart w:id="19" w:name="_Toc38466148"/>
-      <w:r>
-        <w:lastRenderedPageBreak/>
+      <w:bookmarkStart w:id="19" w:name="_Toc38652602"/>
+      <w:r>
         <w:t>Business Requirements</w:t>
       </w:r>
       <w:bookmarkEnd w:id="19"/>
@@ -5577,7 +5859,7 @@
       <w:pPr>
         <w:pStyle w:val="Heading2"/>
       </w:pPr>
-      <w:bookmarkStart w:id="20" w:name="_Toc38466149"/>
+      <w:bookmarkStart w:id="20" w:name="_Toc38652603"/>
       <w:r>
         <w:t>Functional Requirements</w:t>
       </w:r>
@@ -5587,7 +5869,7 @@
       <w:pPr>
         <w:pStyle w:val="Heading3"/>
       </w:pPr>
-      <w:bookmarkStart w:id="21" w:name="_Toc38466150"/>
+      <w:bookmarkStart w:id="21" w:name="_Toc38652604"/>
       <w:r>
         <w:t>Requirements Gathering and User Story Creation</w:t>
       </w:r>
@@ -5615,7 +5897,7 @@
       <w:pPr>
         <w:pStyle w:val="Heading3"/>
       </w:pPr>
-      <w:bookmarkStart w:id="22" w:name="_Toc38466151"/>
+      <w:bookmarkStart w:id="22" w:name="_Toc38652605"/>
       <w:r>
         <w:t>User Stories</w:t>
       </w:r>
@@ -6550,7 +6832,6 @@
                 <w:color w:val="000000"/>
                 <w:sz w:val="22"/>
               </w:rPr>
-              <w:lastRenderedPageBreak/>
               <w:t>As an Admin I would like to manage (CRUD) all user types (student, admin) from a listing of all users in the system.</w:t>
             </w:r>
           </w:p>
@@ -7303,6 +7584,7 @@
                 <w:color w:val="000000"/>
                 <w:sz w:val="22"/>
               </w:rPr>
+              <w:lastRenderedPageBreak/>
               <w:t> </w:t>
             </w:r>
           </w:p>
@@ -7374,7 +7656,6 @@
                 <w:color w:val="000000"/>
                 <w:sz w:val="22"/>
               </w:rPr>
-              <w:lastRenderedPageBreak/>
               <w:t> </w:t>
             </w:r>
           </w:p>
@@ -7995,7 +8276,7 @@
       <w:pPr>
         <w:pStyle w:val="Heading3"/>
       </w:pPr>
-      <w:bookmarkStart w:id="23" w:name="_Toc38466152"/>
+      <w:bookmarkStart w:id="23" w:name="_Toc38652606"/>
       <w:r>
         <w:t>Use Cases</w:t>
       </w:r>
@@ -8038,7 +8319,11 @@
         <w:ind w:left="360"/>
       </w:pPr>
       <w:r>
-        <w:t>Create: From the Main page Admin clicks 'Edit Clusters'. Clicks the add button (plus sign) in the upper right of the 'Edit' modal window. Types in the 'name' of the new cluster and a path to its associated 'image'. Under 'Actions' clicks the check mark to save changes or the X to cancel. Clicks outside of the 'Edit' modal window to dismiss it.</w:t>
+        <w:t xml:space="preserve">Create: From the Main page Admin clicks 'Edit Clusters'. Clicks the add button (plus sign) in the upper right of the 'Edit' modal window. Types in the 'name' of the new cluster and a path to its </w:t>
+      </w:r>
+      <w:r>
+        <w:lastRenderedPageBreak/>
+        <w:t>associated 'image'. Under 'Actions' clicks the check mark to save changes or the X to cancel. Clicks outside of the 'Edit' modal window to dismiss it.</w:t>
       </w:r>
     </w:p>
     <w:p>
@@ -8046,11 +8331,137 @@
         <w:ind w:left="360"/>
       </w:pPr>
       <w:r>
-        <w:t xml:space="preserve">Update: From the Main page Admin clicks 'Edit Clusters'. Types desired cluster in the search field or manually locates it in the list. Clicks the pencil under 'Actions' to edit the cluster's 'name' and </w:t>
+        <w:t>Update: From the Main page Admin clicks 'Edit Clusters'. Types desired cluster in the search field or manually locates it in the list. Clicks the pencil under 'Actions' to edit the cluster's 'name' and 'image'. Under 'Actions' clicks the check mark to save changes or the X to cancel. Clicks outside the 'Edit' modal window to dismiss it.</w:t>
+      </w:r>
+    </w:p>
+    <w:p>
+      <w:pPr>
+        <w:ind w:left="360"/>
+      </w:pPr>
+      <w:r>
+        <w:t>Delete: From the Main page Admin clicks 'Edit Clusters'. Types desired cluster in the search field or manually locates it in the list. Clicks the trash-can under 'Actions' to delete the associated cluster. When prompted for confirmation clicks the check mark to confirm or the X to cancel. Clicks outside the 'Edit' modal window to dismiss it.</w:t>
+      </w:r>
+    </w:p>
+    <w:p>
+      <w:pPr>
+        <w:pStyle w:val="Heading4"/>
+      </w:pPr>
+      <w:r>
+        <w:t>Create, Update, Delete Career Cluster Keywords</w:t>
+      </w:r>
+    </w:p>
+    <w:p>
+      <w:pPr>
+        <w:ind w:left="360"/>
+      </w:pPr>
+      <w:r>
+        <w:t>Requirements Traceability: CF02</w:t>
+      </w:r>
+    </w:p>
+    <w:p>
+      <w:pPr>
+        <w:ind w:left="360"/>
+      </w:pPr>
+      <w:r>
+        <w:t>Actor: Admin</w:t>
+      </w:r>
+    </w:p>
+    <w:p>
+      <w:pPr>
+        <w:ind w:left="360"/>
+      </w:pPr>
+      <w:r>
+        <w:t>Priority: High</w:t>
+      </w:r>
+    </w:p>
+    <w:p>
+      <w:pPr>
+        <w:ind w:left="360"/>
+      </w:pPr>
+      <w:r>
+        <w:t>Create: From the Cluster detail page Admin clicks 'Edit Keywords'. Clicks the add button (plus sign) in the upper right of the 'Edit' modal window. Types in the 'name' of the new cluster and selects its 'type': 'subject' or 'interest'. Under 'Actions' clicks the check mark to save changes or the X to cancel. Clicks outside the 'Edit' modal window to dismiss it.</w:t>
+      </w:r>
+    </w:p>
+    <w:p>
+      <w:pPr>
+        <w:ind w:left="360"/>
+      </w:pPr>
+      <w:r>
+        <w:t xml:space="preserve">Update: From the Cluster detail page Admin clicks 'Edit Keywords'. Types the desired keyword in the search field or manually locates it in the list. </w:t>
+      </w:r>
+      <w:proofErr w:type="spellStart"/>
+      <w:r>
+        <w:t>CLicks</w:t>
+      </w:r>
+      <w:proofErr w:type="spellEnd"/>
+      <w:r>
+        <w:t xml:space="preserve"> the pencil under 'Actions' to edit the keyword's 'type'. Under 'Actions' clicks the check mark to save changes or the X to cancel. Clicks outside the 'Edit' modal window to dismiss it.</w:t>
+      </w:r>
+    </w:p>
+    <w:p>
+      <w:pPr>
+        <w:ind w:left="360"/>
+      </w:pPr>
+      <w:r>
+        <w:t>Delete: From the Cluster detail page Admin clicks 'Edit Keywords'. Types desired keyword in the search field or manually locates it in the list. Clicks the trash-can under 'Actions' to delete the associated keyword. When prompted for confirmation clicks the check mark to confirm or the X to cancel. Clicks outside the 'Edit' modal window to dismiss it.</w:t>
+      </w:r>
+    </w:p>
+    <w:p>
+      <w:pPr>
+        <w:pStyle w:val="Heading4"/>
+      </w:pPr>
+      <w:r>
+        <w:t>Create, Update, Delete Career</w:t>
+      </w:r>
+    </w:p>
+    <w:p>
+      <w:pPr>
+        <w:ind w:left="360"/>
+      </w:pPr>
+      <w:r>
+        <w:t>Requirements Traceability: CF03</w:t>
+      </w:r>
+    </w:p>
+    <w:p>
+      <w:pPr>
+        <w:ind w:left="360"/>
+      </w:pPr>
+      <w:r>
+        <w:t>Actor: Admin</w:t>
+      </w:r>
+    </w:p>
+    <w:p>
+      <w:pPr>
+        <w:ind w:left="360"/>
+      </w:pPr>
+      <w:r>
+        <w:t>Priority: Hi</w:t>
+      </w:r>
+      <w:r>
+        <w:t>g</w:t>
+      </w:r>
+      <w:r>
+        <w:t>h</w:t>
+      </w:r>
+    </w:p>
+    <w:p>
+      <w:pPr>
+        <w:ind w:left="360"/>
+      </w:pPr>
+      <w:r>
+        <w:t>Create: From the Cluster Detail page Admin clicks 'Edit Careers'. Clicks the add button (plus sign) in the upper right of the 'Edit' modal window. Types in the 'name' of the new career and its annual 'salary'. Under 'Actions' clicks the check mark to save changes or the X to cancel. Clicks outside of the 'Edit' modal window to dismiss it.</w:t>
+      </w:r>
+    </w:p>
+    <w:p>
+      <w:pPr>
+        <w:ind w:left="360"/>
+      </w:pPr>
+      <w:r>
+        <w:t xml:space="preserve">Update: From the Cluster Detail page Admin clicks 'Edit Careers'. Types desired career in the search field or manually locates it in the list. Clicks the pencil under 'Actions' to edit the career's </w:t>
       </w:r>
       <w:r>
         <w:lastRenderedPageBreak/>
-        <w:t>'image'. Under 'Actions' clicks the check mark to save changes or the X to cancel. Clicks outside the 'Edit' modal window to dismiss it.</w:t>
+        <w:t>'name' and 'salary'. Under 'Actions' clicks the check mark to save changes or the X to cancel. Clicks outside the 'Edit' modal window to dismiss it.</w:t>
       </w:r>
     </w:p>
     <w:p>
@@ -8058,7 +8469,7 @@
         <w:ind w:left="360"/>
       </w:pPr>
       <w:r>
-        <w:t>Delete: From the Main page Admin clicks 'Edit Clusters'. Types desired cluster in the search field or manually locates it in the list. Clicks the trash-can under 'Actions' to delete the associated cluster. When prompted for confirmation clicks the check mark to confirm or the X to cancel. Clicks outside the 'Edit' modal window to dismiss it.</w:t>
+        <w:t>Delete: From the Cluster Detail page Admin clicks 'Edit Careers'. Types desired career in the search field or manually locates it in the list. Clicks the trash-can under 'Actions' to delete the associated career. When prompted for confirmation clicks the check mark to confirm or the X to cancel. Clicks outside the 'Edit' modal window to dismiss it.</w:t>
       </w:r>
     </w:p>
     <w:p>
@@ -8066,7 +8477,7 @@
         <w:pStyle w:val="Heading4"/>
       </w:pPr>
       <w:r>
-        <w:t>Create, Update, Delete Career Cluster Keywords</w:t>
+        <w:t>Update Career Description</w:t>
       </w:r>
     </w:p>
     <w:p>
@@ -8074,7 +8485,7 @@
         <w:ind w:left="360"/>
       </w:pPr>
       <w:r>
-        <w:t>Requirements Traceability: CF02</w:t>
+        <w:t>Requirements Traceability: CF03</w:t>
       </w:r>
     </w:p>
     <w:p>
@@ -8098,7 +8509,15 @@
         <w:ind w:left="360"/>
       </w:pPr>
       <w:r>
-        <w:t>Create: From the Cluster detail page Admin clicks 'Edit Keywords'. Clicks the add button (plus sign) in the upper right of the 'Edit' modal window. Types in the 'name' of the new cluster and selects its 'type': 'subject' or 'interest'. Under 'Actions' clicks the check mark to save changes or the X to cancel. Clicks outside the 'Edit' modal window to dismiss it.</w:t>
+        <w:t>Update: From the Career Detail page Admin clicks 'Edit Description'. Edits description text in the 'Edit' modal window. Under 'Actions' clicks the check mark to save changes or the X to cancel. Clicks outside of the 'Edit' modal window to dismiss it.</w:t>
+      </w:r>
+    </w:p>
+    <w:p>
+      <w:pPr>
+        <w:pStyle w:val="Heading4"/>
+      </w:pPr>
+      <w:r>
+        <w:t>Update Career Day-in-the-Life (DITL)</w:t>
       </w:r>
     </w:p>
     <w:p>
@@ -8106,15 +8525,7 @@
         <w:ind w:left="360"/>
       </w:pPr>
       <w:r>
-        <w:t xml:space="preserve">Update: From the Cluster detail page Admin clicks 'Edit Keywords'. Types the desired keyword in the search field or manually locates it in the list. </w:t>
-      </w:r>
-      <w:proofErr w:type="spellStart"/>
-      <w:r>
-        <w:t>CLicks</w:t>
-      </w:r>
-      <w:proofErr w:type="spellEnd"/>
-      <w:r>
-        <w:t xml:space="preserve"> the pencil under 'Actions' to edit the keyword's 'type'. Under 'Actions' clicks the check mark to save changes or the X to cancel. Clicks outside the 'Edit' modal window to dismiss it.</w:t>
+        <w:t>Requirements Traceability: CF04</w:t>
       </w:r>
     </w:p>
     <w:p>
@@ -8122,7 +8533,23 @@
         <w:ind w:left="360"/>
       </w:pPr>
       <w:r>
-        <w:t>Delete: From the Cluster detail page Admin clicks 'Edit Keywords'. Types desired keyword in the search field or manually locates it in the list. Clicks the trash-can under 'Actions' to delete the associated keyword. When prompted for confirmation clicks the check mark to confirm or the X to cancel. Clicks outside the 'Edit' modal window to dismiss it.</w:t>
+        <w:t>Actor: Admin</w:t>
+      </w:r>
+    </w:p>
+    <w:p>
+      <w:pPr>
+        <w:ind w:left="360"/>
+      </w:pPr>
+      <w:r>
+        <w:t>Priority: High</w:t>
+      </w:r>
+    </w:p>
+    <w:p>
+      <w:pPr>
+        <w:ind w:left="360"/>
+      </w:pPr>
+      <w:r>
+        <w:t>Update: From the Career Detail page Admin clicks 'A Day in the Life' link. From the DITL page Admin clicks 'Edit DITL'. Edits DITL article text in the 'Edit' modal window. Under 'Actions' clicks the check mark to save changes or the X to cancel. Clicks outside of the 'Edit' modal window to dismiss it.</w:t>
       </w:r>
     </w:p>
     <w:p>
@@ -8130,7 +8557,7 @@
         <w:pStyle w:val="Heading4"/>
       </w:pPr>
       <w:r>
-        <w:t>Create, Update, Delete Career</w:t>
+        <w:t>Create, Update, Delete Career Celebrity Profile</w:t>
       </w:r>
     </w:p>
     <w:p>
@@ -8138,7 +8565,7 @@
         <w:ind w:left="360"/>
       </w:pPr>
       <w:r>
-        <w:t>Requirements Traceability: CF03</w:t>
+        <w:t>Requirements Traceability: CF05</w:t>
       </w:r>
     </w:p>
     <w:p>
@@ -8154,13 +8581,7 @@
         <w:ind w:left="360"/>
       </w:pPr>
       <w:r>
-        <w:t>Priority: Hi</w:t>
-      </w:r>
-      <w:r>
-        <w:t>g</w:t>
-      </w:r>
-      <w:r>
-        <w:t>h</w:t>
+        <w:t>Priority: High</w:t>
       </w:r>
     </w:p>
     <w:p>
@@ -8168,7 +8589,7 @@
         <w:ind w:left="360"/>
       </w:pPr>
       <w:r>
-        <w:t>Create: From the Cluster Detail page Admin clicks 'Edit Careers'. Clicks the add button (plus sign) in the upper right of the 'Edit' modal window. Types in the 'name' of the new career and its annual 'salary'. Under 'Actions' clicks the check mark to save changes or the X to cancel. Clicks outside of the 'Edit' modal window to dismiss it.</w:t>
+        <w:t>Create: From the Career Detail page Admin clicks 'Edit Celebrity Profile'. Types in the 'name' of the new profile and a path to its associated 'image'. Under 'Actions' clicks the check mark to save changes or the X to cancel. Clicks outside of the 'Edit' modal window to dismiss it.</w:t>
       </w:r>
     </w:p>
     <w:p>
@@ -8176,7 +8597,7 @@
         <w:ind w:left="360"/>
       </w:pPr>
       <w:r>
-        <w:t>Update: From the Cluster Detail page Admin clicks 'Edit Careers'. Types desired career in the search field or manually locates it in the list. Clicks the pencil under 'Actions' to edit the career's 'name' and 'salary'. Under 'Actions' clicks the check mark to save changes or the X to cancel. Clicks outside the 'Edit' modal window to dismiss it.</w:t>
+        <w:t>Update: From the Career Detail page Admin clicks 'Edit Celebrity Profile'. Clicks the pencil under 'Actions' to edit the profile's 'name' and 'image'. Under 'Actions' clicks the check mark to save changes or the X to cancel. Clicks outside the 'Edit' modal window to dismiss it.</w:t>
       </w:r>
     </w:p>
     <w:p>
@@ -8184,19 +8605,16 @@
         <w:ind w:left="360"/>
       </w:pPr>
       <w:r>
-        <w:t xml:space="preserve">Delete: From the Cluster Detail page Admin clicks 'Edit Careers'. Types desired career in the search field or manually locates it in the list. Clicks the trash-can under 'Actions' to delete the </w:t>
-      </w:r>
+        <w:t>Delete: From the Career Detail page Admin clicks 'Edit Celebrity Profile'. Clicks the trash-can under 'Actions' to delete the associated profile. When prompted for confirmation clicks the check mark to confirm or the X to cancel. Clicks outside the 'Edit' modal window to dismiss it.</w:t>
+      </w:r>
+    </w:p>
+    <w:p>
+      <w:pPr>
+        <w:pStyle w:val="Heading4"/>
+      </w:pPr>
       <w:r>
         <w:lastRenderedPageBreak/>
-        <w:t>associated career. When prompted for confirmation clicks the check mark to confirm or the X to cancel. Clicks outside the 'Edit' modal window to dismiss it.</w:t>
-      </w:r>
-    </w:p>
-    <w:p>
-      <w:pPr>
-        <w:pStyle w:val="Heading4"/>
-      </w:pPr>
-      <w:r>
-        <w:t>Update Career Description</w:t>
+        <w:t>Update Celebrity Profile Article</w:t>
       </w:r>
     </w:p>
     <w:p>
@@ -8204,7 +8622,7 @@
         <w:ind w:left="360"/>
       </w:pPr>
       <w:r>
-        <w:t>Requirements Traceability: CF03</w:t>
+        <w:t>Requirements Traceability: CF05</w:t>
       </w:r>
     </w:p>
     <w:p>
@@ -8228,143 +8646,6 @@
         <w:ind w:left="360"/>
       </w:pPr>
       <w:r>
-        <w:t>Update: From the Career Detail page Admin clicks 'Edit Description'. Edits description text in the 'Edit' modal window. Under 'Actions' clicks the check mark to save changes or the X to cancel. Clicks outside of the 'Edit' modal window to dismiss it.</w:t>
-      </w:r>
-    </w:p>
-    <w:p>
-      <w:pPr>
-        <w:pStyle w:val="Heading4"/>
-      </w:pPr>
-      <w:r>
-        <w:t>Update Career Day-in-the-Life (DITL)</w:t>
-      </w:r>
-    </w:p>
-    <w:p>
-      <w:pPr>
-        <w:ind w:left="360"/>
-      </w:pPr>
-      <w:r>
-        <w:t>Requirements Traceability: CF04</w:t>
-      </w:r>
-    </w:p>
-    <w:p>
-      <w:pPr>
-        <w:ind w:left="360"/>
-      </w:pPr>
-      <w:r>
-        <w:t>Actor: Admin</w:t>
-      </w:r>
-    </w:p>
-    <w:p>
-      <w:pPr>
-        <w:ind w:left="360"/>
-      </w:pPr>
-      <w:r>
-        <w:t>Priority: High</w:t>
-      </w:r>
-    </w:p>
-    <w:p>
-      <w:pPr>
-        <w:ind w:left="360"/>
-      </w:pPr>
-      <w:r>
-        <w:t>Update: From the Career Detail page Admin clicks 'A Day in the Life' link. From the DITL page Admin clicks 'Edit DITL'. Edits DITL article text in the 'Edit' modal window. Under 'Actions' clicks the check mark to save changes or the X to cancel. Clicks outside of the 'Edit' modal window to dismiss it.</w:t>
-      </w:r>
-    </w:p>
-    <w:p>
-      <w:pPr>
-        <w:pStyle w:val="Heading4"/>
-      </w:pPr>
-      <w:r>
-        <w:t>Create, Update, Delete Career Celebrity Profile</w:t>
-      </w:r>
-    </w:p>
-    <w:p>
-      <w:pPr>
-        <w:ind w:left="360"/>
-      </w:pPr>
-      <w:r>
-        <w:t>Requirements Traceability: CF05</w:t>
-      </w:r>
-    </w:p>
-    <w:p>
-      <w:pPr>
-        <w:ind w:left="360"/>
-      </w:pPr>
-      <w:r>
-        <w:t>Actor: Admin</w:t>
-      </w:r>
-    </w:p>
-    <w:p>
-      <w:pPr>
-        <w:ind w:left="360"/>
-      </w:pPr>
-      <w:r>
-        <w:t>Priority: High</w:t>
-      </w:r>
-    </w:p>
-    <w:p>
-      <w:pPr>
-        <w:ind w:left="360"/>
-      </w:pPr>
-      <w:r>
-        <w:t>Create: From the Career Detail page Admin clicks 'Edit Celebrity Profile'. Types in the 'name' of the new profile and a path to its associated 'image'. Under 'Actions' clicks the check mark to save changes or the X to cancel. Clicks outside of the 'Edit' modal window to dismiss it.</w:t>
-      </w:r>
-    </w:p>
-    <w:p>
-      <w:pPr>
-        <w:ind w:left="360"/>
-      </w:pPr>
-      <w:r>
-        <w:t>Update: From the Career Detail page Admin clicks 'Edit Celebrity Profile'. Clicks the pencil under 'Actions' to edit the profile's 'name' and 'image'. Under 'Actions' clicks the check mark to save changes or the X to cancel. Clicks outside the 'Edit' modal window to dismiss it.</w:t>
-      </w:r>
-    </w:p>
-    <w:p>
-      <w:pPr>
-        <w:ind w:left="360"/>
-      </w:pPr>
-      <w:r>
-        <w:t>Delete: From the Career Detail page Admin clicks 'Edit Celebrity Profile'. Clicks the trash-can under 'Actions' to delete the associated profile. When prompted for confirmation clicks the check mark to confirm or the X to cancel. Clicks outside the 'Edit' modal window to dismiss it.</w:t>
-      </w:r>
-    </w:p>
-    <w:p>
-      <w:pPr>
-        <w:pStyle w:val="Heading4"/>
-      </w:pPr>
-      <w:r>
-        <w:t>Update Celebrity Profile Article</w:t>
-      </w:r>
-    </w:p>
-    <w:p>
-      <w:pPr>
-        <w:ind w:left="360"/>
-      </w:pPr>
-      <w:r>
-        <w:t>Requirements Traceability: CF05</w:t>
-      </w:r>
-    </w:p>
-    <w:p>
-      <w:pPr>
-        <w:ind w:left="360"/>
-      </w:pPr>
-      <w:r>
-        <w:t>Actor: Admin</w:t>
-      </w:r>
-    </w:p>
-    <w:p>
-      <w:pPr>
-        <w:ind w:left="360"/>
-      </w:pPr>
-      <w:r>
-        <w:t>Priority: High</w:t>
-      </w:r>
-    </w:p>
-    <w:p>
-      <w:pPr>
-        <w:ind w:left="360"/>
-      </w:pPr>
-      <w:r>
-        <w:lastRenderedPageBreak/>
         <w:t>Update: From the Career Detail page Admin clicks the celebrity profile link (the celebrity profile 'name'). From the Celebrity Profile page Admin clicks 'Edit Article'. Edits article text in the 'Edit' modal window. Under 'Actions' clicks the check mark to save changes or the X to cancel. Clicks outside of the 'Edit' modal window to dismiss it.</w:t>
       </w:r>
     </w:p>
@@ -8486,6 +8767,7 @@
         <w:ind w:left="360"/>
       </w:pPr>
       <w:r>
+        <w:lastRenderedPageBreak/>
         <w:t>Delete: Admin clicks 'Manage Users' from the admin dashboard</w:t>
       </w:r>
       <w:proofErr w:type="gramStart"/>
@@ -8505,21 +8787,224 @@
         <w:pStyle w:val="Heading4"/>
       </w:pPr>
       <w:r>
+        <w:t xml:space="preserve">Access </w:t>
+      </w:r>
+      <w:proofErr w:type="spellStart"/>
+      <w:r>
+        <w:t>CareerFind</w:t>
+      </w:r>
+      <w:proofErr w:type="spellEnd"/>
+    </w:p>
+    <w:p>
+      <w:pPr>
+        <w:ind w:left="360"/>
+      </w:pPr>
+      <w:r>
+        <w:t>Requirements Traceability: CF14</w:t>
+      </w:r>
+    </w:p>
+    <w:p>
+      <w:pPr>
+        <w:ind w:left="360"/>
+      </w:pPr>
+      <w:r>
+        <w:t>Actor: Admin, Student</w:t>
+      </w:r>
+    </w:p>
+    <w:p>
+      <w:pPr>
+        <w:ind w:left="360"/>
+      </w:pPr>
+      <w:r>
+        <w:t>Priority: High</w:t>
+      </w:r>
+    </w:p>
+    <w:p>
+      <w:pPr>
+        <w:ind w:left="360"/>
+      </w:pPr>
+      <w:r>
+        <w:t>Admin: Admin is taken to the '</w:t>
+      </w:r>
+      <w:proofErr w:type="spellStart"/>
+      <w:r>
+        <w:t>CareerFind</w:t>
+      </w:r>
+      <w:proofErr w:type="spellEnd"/>
+      <w:r>
+        <w:t xml:space="preserve">' login page when attempting to access a </w:t>
+      </w:r>
+      <w:proofErr w:type="spellStart"/>
+      <w:r>
+        <w:t>CareerFind</w:t>
+      </w:r>
+      <w:proofErr w:type="spellEnd"/>
+      <w:r>
+        <w:t xml:space="preserve"> </w:t>
+      </w:r>
+      <w:proofErr w:type="spellStart"/>
+      <w:r>
+        <w:t>url</w:t>
+      </w:r>
+      <w:proofErr w:type="spellEnd"/>
+      <w:r>
+        <w:t xml:space="preserve"> without an active session. Types credentials in the 'username' and 'password' fields and clicks 'SIGN IN'. A warning message is displayed if invalid credentials are entered. If valid credentials are entered the Admin page associated with the target </w:t>
+      </w:r>
+      <w:proofErr w:type="spellStart"/>
+      <w:r>
+        <w:t>url</w:t>
+      </w:r>
+      <w:proofErr w:type="spellEnd"/>
+      <w:r>
+        <w:t xml:space="preserve"> is displayed.</w:t>
+      </w:r>
+    </w:p>
+    <w:p>
+      <w:pPr>
+        <w:ind w:left="360"/>
+      </w:pPr>
+      <w:r>
+        <w:t>Student: Student is taken to the '</w:t>
+      </w:r>
+      <w:proofErr w:type="spellStart"/>
+      <w:r>
+        <w:t>CareerFind</w:t>
+      </w:r>
+      <w:proofErr w:type="spellEnd"/>
+      <w:r>
+        <w:t xml:space="preserve">' login page when attempting to access a </w:t>
+      </w:r>
+      <w:proofErr w:type="spellStart"/>
+      <w:r>
+        <w:t>CareerFind</w:t>
+      </w:r>
+      <w:proofErr w:type="spellEnd"/>
+      <w:r>
+        <w:t xml:space="preserve"> </w:t>
+      </w:r>
+      <w:proofErr w:type="spellStart"/>
+      <w:r>
+        <w:t>url</w:t>
+      </w:r>
+      <w:proofErr w:type="spellEnd"/>
+      <w:r>
+        <w:t xml:space="preserve"> without an active session. Types credentials in the 'username' and 'password' fields and clicks 'SIGN IN'. A warning message is displayed if invalid credentials are entered. If valid credentials are entered the Student page associated with the target </w:t>
+      </w:r>
+      <w:proofErr w:type="spellStart"/>
+      <w:r>
+        <w:t>url</w:t>
+      </w:r>
+      <w:proofErr w:type="spellEnd"/>
+      <w:r>
+        <w:t xml:space="preserve"> is displayed.</w:t>
+      </w:r>
+    </w:p>
+    <w:p>
+      <w:pPr>
+        <w:pStyle w:val="Heading4"/>
+      </w:pPr>
+      <w:r>
+        <w:t>Create, Update, Delete Chat Counselor Image and Prompts</w:t>
+      </w:r>
+    </w:p>
+    <w:p>
+      <w:pPr>
+        <w:ind w:left="360"/>
+      </w:pPr>
+      <w:r>
+        <w:t>Requirements Traceability: CF15, CF 16</w:t>
+      </w:r>
+    </w:p>
+    <w:p>
+      <w:pPr>
+        <w:ind w:left="360"/>
+      </w:pPr>
+      <w:r>
+        <w:t>Actor: Admin</w:t>
+      </w:r>
+    </w:p>
+    <w:p>
+      <w:pPr>
+        <w:ind w:left="360"/>
+      </w:pPr>
+      <w:r>
+        <w:t>Priority: Medium</w:t>
+      </w:r>
+    </w:p>
+    <w:p>
+      <w:pPr>
+        <w:ind w:left="360"/>
+      </w:pPr>
+      <w:r>
+        <w:t>Create: Admin clicks 'Manage Counselor' from the admin dashboard. Clicks the add button (plus sign) in the upper right of the modal window. Types in the 'prompt'. Under 'Actions' clicks the check mark to save changes or the X to cancel. Navigates back to 'Main' via breadcrumbs.</w:t>
+      </w:r>
+    </w:p>
+    <w:p>
+      <w:pPr>
+        <w:ind w:left="360"/>
+      </w:pPr>
+      <w:r>
+        <w:t>Update: Admin clicks 'Manage Counselor' from the admin dashboard. Types in a path to the Counselor's associated 'image' in the upper left of the modal window. Admin locates the desired prompt in the list and clicks the pencil under 'Actions' to edit it. Under 'Actions' clicks the check mark to save changes or the X to cancel. Navigates back to 'Main' via breadcrumbs.</w:t>
+      </w:r>
+    </w:p>
+    <w:p>
+      <w:pPr>
+        <w:ind w:left="360"/>
+      </w:pPr>
+      <w:r>
+        <w:t>Delete: Admin clicks 'Manage Counselor' from the admin dashboard. Locates the desired prompt in the list and clicks the trash-can under 'Actions' to delete it. When prompted for confirmation clicks the check mark to confirm or X to cancel. Navigates back to 'Main' via breadcrumbs.</w:t>
+      </w:r>
+    </w:p>
+    <w:p>
+      <w:pPr>
+        <w:pStyle w:val="Heading4"/>
+      </w:pPr>
+      <w:r>
+        <w:t>Toggle, Read, Delete, Delete All, Counselor Logs</w:t>
+      </w:r>
+    </w:p>
+    <w:p>
+      <w:pPr>
+        <w:ind w:left="360"/>
+      </w:pPr>
+      <w:r>
+        <w:t>Requirements Traceability: CF17</w:t>
+      </w:r>
+      <w:r>
+        <w:t>, CF19</w:t>
+      </w:r>
+    </w:p>
+    <w:p>
+      <w:pPr>
+        <w:ind w:left="360"/>
+      </w:pPr>
+      <w:r>
+        <w:t>Actor: Admin</w:t>
+      </w:r>
+    </w:p>
+    <w:p>
+      <w:pPr>
+        <w:ind w:left="360"/>
+      </w:pPr>
+      <w:r>
+        <w:t>Priority: Low</w:t>
+      </w:r>
+    </w:p>
+    <w:p>
+      <w:pPr>
+        <w:ind w:left="360"/>
+      </w:pPr>
+      <w:r>
         <w:lastRenderedPageBreak/>
-        <w:t xml:space="preserve">Access </w:t>
-      </w:r>
-      <w:proofErr w:type="spellStart"/>
-      <w:r>
-        <w:t>CareerFind</w:t>
-      </w:r>
-      <w:proofErr w:type="spellEnd"/>
+        <w:t>Toggle: Admin clicks 'Manage Counselor' from the admin dashboard. Clicks the 'Enable Logging' check box at the top of the modal window to toggle whether Student responses to Counselor prompts are logged when no keyword matches are found in the response. Navigates back to 'Main' via breadcrumbs.</w:t>
+      </w:r>
     </w:p>
     <w:p>
       <w:pPr>
         <w:ind w:left="360"/>
       </w:pPr>
       <w:r>
-        <w:t>Requirements Traceability: CF14</w:t>
+        <w:t>Read: Admin clicks 'Manage Counselor' from the admin dashboard. Clicks the 'Logs' button to open the 'Logs' modal window. If logging is enabled Student responses to Counselor prompts that did not contain a keyword match are listed. Admin clicks outside the 'Logs' modal window to dismiss it.</w:t>
       </w:r>
     </w:p>
     <w:p>
@@ -8527,7 +9012,13 @@
         <w:ind w:left="360"/>
       </w:pPr>
       <w:r>
-        <w:t>Actor: Admin, Student</w:t>
+        <w:t>Delete: Admin clicks 'Manage Counselor' from the admin dashboard. Clicks the 'Logs' button to open the 'Logs' modal window. Locates the desired response in the list and clicks the trash-can under 'Actions' to remove it. When prompted for confirmation clicks the check mark to confirm or X to cancel. Admin clicks outs</w:t>
+      </w:r>
+      <w:r>
+        <w:t>i</w:t>
+      </w:r>
+      <w:r>
+        <w:t>de the 'Logs' modal window to dismiss it.</w:t>
       </w:r>
     </w:p>
     <w:p>
@@ -8535,7 +9026,15 @@
         <w:ind w:left="360"/>
       </w:pPr>
       <w:r>
-        <w:t>Priority: High</w:t>
+        <w:t>Delete All: Admin clicks 'Manage Counselor' from the admin dashboard. Clicks the 'Logs' button to open the 'Logs' modal Window. Clicks 'Delete All'. When prompted for confirmation clicks the check mark to confirm or X to cancel. Clicks outside the 'Logs' modal window to dismiss it.</w:t>
+      </w:r>
+    </w:p>
+    <w:p>
+      <w:pPr>
+        <w:pStyle w:val="Heading4"/>
+      </w:pPr>
+      <w:r>
+        <w:t>Receive Chat Counselor Career Cluster Recommendations</w:t>
       </w:r>
     </w:p>
     <w:p>
@@ -8543,39 +9042,7 @@
         <w:ind w:left="360"/>
       </w:pPr>
       <w:r>
-        <w:t>Admin: Admin is taken to the '</w:t>
-      </w:r>
-      <w:proofErr w:type="spellStart"/>
-      <w:r>
-        <w:t>CareerFind</w:t>
-      </w:r>
-      <w:proofErr w:type="spellEnd"/>
-      <w:r>
-        <w:t xml:space="preserve">' login page when attempting to access a </w:t>
-      </w:r>
-      <w:proofErr w:type="spellStart"/>
-      <w:r>
-        <w:t>CareerFind</w:t>
-      </w:r>
-      <w:proofErr w:type="spellEnd"/>
-      <w:r>
-        <w:t xml:space="preserve"> </w:t>
-      </w:r>
-      <w:proofErr w:type="spellStart"/>
-      <w:r>
-        <w:t>url</w:t>
-      </w:r>
-      <w:proofErr w:type="spellEnd"/>
-      <w:r>
-        <w:t xml:space="preserve"> without an active session. Types credentials in the 'username' and 'password' fields and clicks 'SIGN IN'. A warning message is displayed if invalid credentials are entered. If valid credentials are entered the Admin page associated with the target </w:t>
-      </w:r>
-      <w:proofErr w:type="spellStart"/>
-      <w:r>
-        <w:t>url</w:t>
-      </w:r>
-      <w:proofErr w:type="spellEnd"/>
-      <w:r>
-        <w:t xml:space="preserve"> is displayed.</w:t>
+        <w:t>Requirements Traceability: CF18, CF21</w:t>
       </w:r>
     </w:p>
     <w:p>
@@ -8583,39 +9050,23 @@
         <w:ind w:left="360"/>
       </w:pPr>
       <w:r>
-        <w:t>Student: Student is taken to the '</w:t>
-      </w:r>
-      <w:proofErr w:type="spellStart"/>
-      <w:r>
-        <w:t>CareerFind</w:t>
-      </w:r>
-      <w:proofErr w:type="spellEnd"/>
-      <w:r>
-        <w:t xml:space="preserve">' login page when attempting to access a </w:t>
-      </w:r>
-      <w:proofErr w:type="spellStart"/>
-      <w:r>
-        <w:t>CareerFind</w:t>
-      </w:r>
-      <w:proofErr w:type="spellEnd"/>
-      <w:r>
-        <w:t xml:space="preserve"> </w:t>
-      </w:r>
-      <w:proofErr w:type="spellStart"/>
-      <w:r>
-        <w:t>url</w:t>
-      </w:r>
-      <w:proofErr w:type="spellEnd"/>
-      <w:r>
-        <w:t xml:space="preserve"> without an active session. Types credentials in the 'username' and 'password' fields and clicks 'SIGN IN'. A warning message is displayed if invalid credentials are entered. If valid credentials are entered the Student page associated with the target </w:t>
-      </w:r>
-      <w:proofErr w:type="spellStart"/>
-      <w:r>
-        <w:t>url</w:t>
-      </w:r>
-      <w:proofErr w:type="spellEnd"/>
-      <w:r>
-        <w:t xml:space="preserve"> is displayed.</w:t>
+        <w:t>Actor: Student</w:t>
+      </w:r>
+    </w:p>
+    <w:p>
+      <w:pPr>
+        <w:ind w:left="360"/>
+      </w:pPr>
+      <w:r>
+        <w:t>Priority: Medium</w:t>
+      </w:r>
+    </w:p>
+    <w:p>
+      <w:pPr>
+        <w:ind w:left="360"/>
+      </w:pPr>
+      <w:r>
+        <w:t>Receive: Student logs into site and the Chat Counselor image with a random prompt is displayed in the chat box at the bottom right of the page. Student types and submits a response from the 'Enter Text' field. The system parses the response for keyword hits and associates them with the Student. The system recommends the Career Cluster that has the most keywords in common with the Student. In the event of a tie, the first of the tied Career Clusters will be returned.</w:t>
       </w:r>
     </w:p>
     <w:p>
@@ -8623,7 +9074,7 @@
         <w:pStyle w:val="Heading4"/>
       </w:pPr>
       <w:r>
-        <w:t>Create, Update, Delete Chat Counselor Image and Prompts</w:t>
+        <w:t>Bookmark Career</w:t>
       </w:r>
     </w:p>
     <w:p>
@@ -8631,7 +9082,7 @@
         <w:ind w:left="360"/>
       </w:pPr>
       <w:r>
-        <w:t>Requirements Traceability: CF15, CF 16</w:t>
+        <w:t>Requirements Traceability: CF22</w:t>
       </w:r>
     </w:p>
     <w:p>
@@ -8639,7 +9090,7 @@
         <w:ind w:left="360"/>
       </w:pPr>
       <w:r>
-        <w:t>Actor: Admin</w:t>
+        <w:t>Actor: Student</w:t>
       </w:r>
     </w:p>
     <w:p>
@@ -8647,7 +9098,7 @@
         <w:ind w:left="360"/>
       </w:pPr>
       <w:r>
-        <w:t>Priority: Medium</w:t>
+        <w:t>Priority: Low</w:t>
       </w:r>
     </w:p>
     <w:p>
@@ -8655,7 +9106,15 @@
         <w:ind w:left="360"/>
       </w:pPr>
       <w:r>
-        <w:t>Create: Admin clicks 'Manage Counselor' from the admin dashboard. Clicks the add button (plus sign) in the upper right of the modal window. Types in the 'prompt'. Under 'Actions' clicks the check mark to save changes or the X to cancel. Navigates back to 'Main' via breadcrumbs.</w:t>
+        <w:t>Bookmark: Student navigates to a 'Career Detail' page. Clicks the 'Bookmark' button at the top of the page to add the Career to the 'Bookmarks' dropdown on the Student dashboard. The Student can now navigate to the bookmarked career by selecting it from the 'Bookmarks' dropdown on the Student dashboard.</w:t>
+      </w:r>
+    </w:p>
+    <w:p>
+      <w:pPr>
+        <w:pStyle w:val="Heading4"/>
+      </w:pPr>
+      <w:r>
+        <w:t>Use Cluster Recommendation Queue</w:t>
       </w:r>
     </w:p>
     <w:p>
@@ -8663,7 +9122,7 @@
         <w:ind w:left="360"/>
       </w:pPr>
       <w:r>
-        <w:t>Update: Admin clicks 'Manage Counselor' from the admin dashboard. Types in a path to the Counselor's associated 'image' in the upper left of the modal window. Admin locates the desired prompt in the list and clicks the pencil under 'Actions' to edit it. Under 'Actions' clicks the check mark to save changes or the X to cancel. Navigates back to 'Main' via breadcrumbs.</w:t>
+        <w:t>Requirements Traceability: CF20</w:t>
       </w:r>
     </w:p>
     <w:p>
@@ -8671,7 +9130,24 @@
         <w:ind w:left="360"/>
       </w:pPr>
       <w:r>
-        <w:t>Delete: Admin clicks 'Manage Counselor' from the admin dashboard. Locates the desired prompt in the list and clicks the trash-can under 'Actions' to delete it. When prompted for confirmation clicks the check mark to confirm or X to cancel. Navigates back to 'Main' via breadcrumbs.</w:t>
+        <w:t>Actor: Student</w:t>
+      </w:r>
+    </w:p>
+    <w:p>
+      <w:pPr>
+        <w:ind w:left="360"/>
+      </w:pPr>
+      <w:r>
+        <w:t>Priority: Low</w:t>
+      </w:r>
+    </w:p>
+    <w:p>
+      <w:pPr>
+        <w:ind w:left="360"/>
+      </w:pPr>
+      <w:r>
+        <w:lastRenderedPageBreak/>
+        <w:t>Use: When the Chat Counselor makes a Career Cluster recommendation it is displayed in a recommendation 'Queue' on the Student dashboard. Clicking on the recommendation will take the Student to the appropriate 'Cluster Detail' page. Navigating to a queued 'Cluster Detail' page either by clicking the link on the 'Main' page or by clicking on the recommendation in the queue will remove the recommendation from the queue.</w:t>
       </w:r>
     </w:p>
     <w:p>
@@ -8679,7 +9155,7 @@
         <w:pStyle w:val="Heading4"/>
       </w:pPr>
       <w:r>
-        <w:t>Toggle, Read, Delete, Delete All, Counselor Logs</w:t>
+        <w:t>Track Student Progress and Rewards</w:t>
       </w:r>
     </w:p>
     <w:p>
@@ -8687,10 +9163,7 @@
         <w:ind w:left="360"/>
       </w:pPr>
       <w:r>
-        <w:t>Requirements Traceability: CF17</w:t>
-      </w:r>
-      <w:r>
-        <w:t>, CF19</w:t>
+        <w:t>Requirements Traceability: CF25, CF26</w:t>
       </w:r>
     </w:p>
     <w:p>
@@ -8698,7 +9171,7 @@
         <w:ind w:left="360"/>
       </w:pPr>
       <w:r>
-        <w:t>Actor: Admin</w:t>
+        <w:t>Actor: Student</w:t>
       </w:r>
     </w:p>
     <w:p>
@@ -8714,7 +9187,15 @@
         <w:ind w:left="360"/>
       </w:pPr>
       <w:r>
-        <w:t>Toggle: Admin clicks 'Manage Counselor' from the admin dashboard. Clicks the 'Enable Logging' check box at the top of the modal window to toggle whether Student responses to Counselor prompts are logged when no keyword matches are found in the response. Navigates back to 'Main' via breadcrumbs.</w:t>
+        <w:t>Track: Student views all content associated with a Career ('Career Detail' page, 'DITL' page, 'Celebrity Profile' page) and receives 1 'point'. Career pages viewed by the Student are associated with the Student.</w:t>
+      </w:r>
+    </w:p>
+    <w:p>
+      <w:pPr>
+        <w:pStyle w:val="Heading4"/>
+      </w:pPr>
+      <w:r>
+        <w:t>Display Progress on Scoreboard</w:t>
       </w:r>
     </w:p>
     <w:p>
@@ -8722,8 +9203,7 @@
         <w:ind w:left="360"/>
       </w:pPr>
       <w:r>
-        <w:lastRenderedPageBreak/>
-        <w:t>Read: Admin clicks 'Manage Counselor' from the admin dashboard. Clicks the 'Logs' button to open the 'Logs' modal window. If logging is enabled Student responses to Counselor prompts that did not contain a keyword match are listed. Admin clicks outside the 'Logs' modal window to dismiss it.</w:t>
+        <w:t>Requirements Traceability: CF27, CF28</w:t>
       </w:r>
     </w:p>
     <w:p>
@@ -8731,13 +9211,7 @@
         <w:ind w:left="360"/>
       </w:pPr>
       <w:r>
-        <w:t>Delete: Admin clicks 'Manage Counselor' from the admin dashboard. Clicks the 'Logs' button to open the 'Logs' modal window. Locates the desired response in the list and clicks the trash-can under 'Actions' to remove it. When prompted for confirmation clicks the check mark to confirm or X to cancel. Admin clicks outs</w:t>
-      </w:r>
-      <w:r>
-        <w:t>i</w:t>
-      </w:r>
-      <w:r>
-        <w:t>de the 'Logs' modal window to dismiss it.</w:t>
+        <w:t>Actor: Student</w:t>
       </w:r>
     </w:p>
     <w:p>
@@ -8745,15 +9219,7 @@
         <w:ind w:left="360"/>
       </w:pPr>
       <w:r>
-        <w:t>Delete All: Admin clicks 'Manage Counselor' from the admin dashboard. Clicks the 'Logs' button to open the 'Logs' modal Window. Clicks 'Delete All'. When prompted for confirmation clicks the check mark to confirm or X to cancel. Clicks outside the 'Logs' modal window to dismiss it.</w:t>
-      </w:r>
-    </w:p>
-    <w:p>
-      <w:pPr>
-        <w:pStyle w:val="Heading4"/>
-      </w:pPr>
-      <w:r>
-        <w:t>Receive Chat Counselor Career Cluster Recommendations</w:t>
+        <w:t>Priority: Low</w:t>
       </w:r>
     </w:p>
     <w:p>
@@ -8761,194 +9227,6 @@
         <w:ind w:left="360"/>
       </w:pPr>
       <w:r>
-        <w:t>Requirements Traceability: CF18, CF21</w:t>
-      </w:r>
-    </w:p>
-    <w:p>
-      <w:pPr>
-        <w:ind w:left="360"/>
-      </w:pPr>
-      <w:r>
-        <w:t>Actor: Student</w:t>
-      </w:r>
-    </w:p>
-    <w:p>
-      <w:pPr>
-        <w:ind w:left="360"/>
-      </w:pPr>
-      <w:r>
-        <w:t>Priority: Medium</w:t>
-      </w:r>
-    </w:p>
-    <w:p>
-      <w:pPr>
-        <w:ind w:left="360"/>
-      </w:pPr>
-      <w:r>
-        <w:t>Receive: Student logs into site and the Chat Counselor image with a random prompt is displayed in the chat box at the bottom right of the page. Student types and submits a response from the 'Enter Text' field. The system parses the response for keyword hits and associates them with the Student. The system recommends the Career Cluster that has the most keywords in common with the Student. In the event of a tie, the first of the tied Career Clusters will be returned.</w:t>
-      </w:r>
-    </w:p>
-    <w:p>
-      <w:pPr>
-        <w:pStyle w:val="Heading4"/>
-      </w:pPr>
-      <w:r>
-        <w:t>Bookmark Career</w:t>
-      </w:r>
-    </w:p>
-    <w:p>
-      <w:pPr>
-        <w:ind w:left="360"/>
-      </w:pPr>
-      <w:r>
-        <w:t>Requirements Traceability: CF22</w:t>
-      </w:r>
-    </w:p>
-    <w:p>
-      <w:pPr>
-        <w:ind w:left="360"/>
-      </w:pPr>
-      <w:r>
-        <w:t>Actor: Student</w:t>
-      </w:r>
-    </w:p>
-    <w:p>
-      <w:pPr>
-        <w:ind w:left="360"/>
-      </w:pPr>
-      <w:r>
-        <w:t>Priority: Low</w:t>
-      </w:r>
-    </w:p>
-    <w:p>
-      <w:pPr>
-        <w:ind w:left="360"/>
-      </w:pPr>
-      <w:r>
-        <w:t>Bookmark: Student navigates to a 'Career Detail' page. Clicks the 'Bookmark' button at the top of the page to add the Career to the 'Bookmarks' dropdown on the Student dashboard. The Student can now navigate to the bookmarked career by selecting it from the 'Bookmarks' dropdown on the Student dashboard.</w:t>
-      </w:r>
-    </w:p>
-    <w:p>
-      <w:pPr>
-        <w:pStyle w:val="Heading4"/>
-      </w:pPr>
-      <w:r>
-        <w:t>Use Cluster Recommendation Queue</w:t>
-      </w:r>
-    </w:p>
-    <w:p>
-      <w:pPr>
-        <w:ind w:left="360"/>
-      </w:pPr>
-      <w:r>
-        <w:t>Requirements Traceability: CF20</w:t>
-      </w:r>
-    </w:p>
-    <w:p>
-      <w:pPr>
-        <w:ind w:left="360"/>
-      </w:pPr>
-      <w:r>
-        <w:t>Actor: Student</w:t>
-      </w:r>
-    </w:p>
-    <w:p>
-      <w:pPr>
-        <w:ind w:left="360"/>
-      </w:pPr>
-      <w:r>
-        <w:t>Priority: Low</w:t>
-      </w:r>
-    </w:p>
-    <w:p>
-      <w:pPr>
-        <w:ind w:left="360"/>
-      </w:pPr>
-      <w:r>
-        <w:t xml:space="preserve">Use: When the Chat Counselor makes a Career Cluster recommendation it is displayed in a recommendation 'Queue' on the Student dashboard. Clicking on the recommendation will take the Student to the appropriate 'Cluster Detail' page. Navigating to a queued 'Cluster Detail' page </w:t>
-      </w:r>
-      <w:r>
-        <w:lastRenderedPageBreak/>
-        <w:t>either by clicking the link on the 'Main' page or by clicking on the recommendation in the queue will remove the recommendation from the queue.</w:t>
-      </w:r>
-    </w:p>
-    <w:p>
-      <w:pPr>
-        <w:pStyle w:val="Heading4"/>
-      </w:pPr>
-      <w:r>
-        <w:t>Track Student Progress and Rewards</w:t>
-      </w:r>
-    </w:p>
-    <w:p>
-      <w:pPr>
-        <w:ind w:left="360"/>
-      </w:pPr>
-      <w:r>
-        <w:t>Requirements Traceability: CF25, CF26</w:t>
-      </w:r>
-    </w:p>
-    <w:p>
-      <w:pPr>
-        <w:ind w:left="360"/>
-      </w:pPr>
-      <w:r>
-        <w:t>Actor: Student</w:t>
-      </w:r>
-    </w:p>
-    <w:p>
-      <w:pPr>
-        <w:ind w:left="360"/>
-      </w:pPr>
-      <w:r>
-        <w:t>Priority: Low</w:t>
-      </w:r>
-    </w:p>
-    <w:p>
-      <w:pPr>
-        <w:ind w:left="360"/>
-      </w:pPr>
-      <w:r>
-        <w:t>Track: Student views all content associated with a Career ('Career Detail' page, 'DITL' page, 'Celebrity Profile' page) and receives 1 'point'. Career pages viewed by the Student are associated with the Student.</w:t>
-      </w:r>
-    </w:p>
-    <w:p>
-      <w:pPr>
-        <w:pStyle w:val="Heading4"/>
-      </w:pPr>
-      <w:r>
-        <w:t>Display Progress on Scoreboard</w:t>
-      </w:r>
-    </w:p>
-    <w:p>
-      <w:pPr>
-        <w:ind w:left="360"/>
-      </w:pPr>
-      <w:r>
-        <w:t>Requirements Traceability: CF27, CF28</w:t>
-      </w:r>
-    </w:p>
-    <w:p>
-      <w:pPr>
-        <w:ind w:left="360"/>
-      </w:pPr>
-      <w:r>
-        <w:t>Actor: Student</w:t>
-      </w:r>
-    </w:p>
-    <w:p>
-      <w:pPr>
-        <w:ind w:left="360"/>
-      </w:pPr>
-      <w:r>
-        <w:t>Priority: Low</w:t>
-      </w:r>
-    </w:p>
-    <w:p>
-      <w:pPr>
-        <w:ind w:left="360"/>
-      </w:pPr>
-      <w:r>
         <w:t>Scoreboard: The Student's 'point' total and the 'point' total of the Student's class is displayed on a 'Scoreboard' located on the Student dashboard.</w:t>
       </w:r>
     </w:p>
@@ -8956,7 +9234,7 @@
       <w:pPr>
         <w:pStyle w:val="Heading2"/>
       </w:pPr>
-      <w:bookmarkStart w:id="24" w:name="_Toc38466153"/>
+      <w:bookmarkStart w:id="24" w:name="_Toc38652607"/>
       <w:r>
         <w:t>Physical Requirements</w:t>
       </w:r>
@@ -8966,7 +9244,7 @@
       <w:pPr>
         <w:pStyle w:val="Heading2"/>
       </w:pPr>
-      <w:bookmarkStart w:id="25" w:name="_Toc38466154"/>
+      <w:bookmarkStart w:id="25" w:name="_Toc38652608"/>
       <w:r>
         <w:t>Logical Data Requirements</w:t>
       </w:r>
@@ -8976,7 +9254,7 @@
       <w:pPr>
         <w:pStyle w:val="Heading2"/>
       </w:pPr>
-      <w:bookmarkStart w:id="26" w:name="_Toc38466155"/>
+      <w:bookmarkStart w:id="26" w:name="_Toc38652609"/>
       <w:r>
         <w:t>User Requirements</w:t>
       </w:r>
@@ -8986,7 +9264,7 @@
       <w:pPr>
         <w:pStyle w:val="Heading3"/>
       </w:pPr>
-      <w:bookmarkStart w:id="27" w:name="_Toc38466156"/>
+      <w:bookmarkStart w:id="27" w:name="_Toc38652610"/>
       <w:r>
         <w:t>Base System</w:t>
       </w:r>
@@ -9141,6 +9419,7 @@
         </w:numPr>
       </w:pPr>
       <w:r>
+        <w:lastRenderedPageBreak/>
         <w:t>Presents information in ways that stand out and are engaging, like support for pictures, vibrant colors, large print text, fun fonts.</w:t>
       </w:r>
     </w:p>
@@ -9160,9 +9439,8 @@
       <w:pPr>
         <w:pStyle w:val="Heading3"/>
       </w:pPr>
-      <w:bookmarkStart w:id="28" w:name="_Toc38466157"/>
-      <w:r>
-        <w:lastRenderedPageBreak/>
+      <w:bookmarkStart w:id="28" w:name="_Toc38652611"/>
+      <w:r>
         <w:t>Multi-User System</w:t>
       </w:r>
       <w:bookmarkEnd w:id="28"/>
@@ -9215,7 +9493,7 @@
       <w:pPr>
         <w:pStyle w:val="Heading3"/>
       </w:pPr>
-      <w:bookmarkStart w:id="29" w:name="_Toc38466158"/>
+      <w:bookmarkStart w:id="29" w:name="_Toc38652612"/>
       <w:r>
         <w:t>Reward System</w:t>
       </w:r>
@@ -9265,7 +9543,7 @@
       <w:pPr>
         <w:pStyle w:val="Heading3"/>
       </w:pPr>
-      <w:bookmarkStart w:id="30" w:name="_Toc38466159"/>
+      <w:bookmarkStart w:id="30" w:name="_Toc38652613"/>
       <w:r>
         <w:t>Chat Counselor</w:t>
       </w:r>
@@ -9316,7 +9594,7 @@
       <w:pPr>
         <w:pStyle w:val="Heading2"/>
       </w:pPr>
-      <w:bookmarkStart w:id="31" w:name="_Toc38466160"/>
+      <w:bookmarkStart w:id="31" w:name="_Toc38652614"/>
       <w:r>
         <w:t>Information Management Requirements</w:t>
       </w:r>
@@ -9326,7 +9604,7 @@
       <w:pPr>
         <w:pStyle w:val="Heading2"/>
       </w:pPr>
-      <w:bookmarkStart w:id="32" w:name="_Toc38466161"/>
+      <w:bookmarkStart w:id="32" w:name="_Toc38652615"/>
       <w:r>
         <w:t>Systems Requirements</w:t>
       </w:r>
@@ -9386,6 +9664,7 @@
         </w:numPr>
       </w:pPr>
       <w:r>
+        <w:lastRenderedPageBreak/>
         <w:t xml:space="preserve">installing and running MongoDB </w:t>
       </w:r>
       <w:proofErr w:type="gramStart"/>
@@ -9408,7 +9687,6 @@
     </w:p>
     <w:p>
       <w:r>
-        <w:lastRenderedPageBreak/>
         <w:t>Installation of a version of MongoDB Compass compatible with the MongoDB instance is also recommended in case backend access to the database is necessary.</w:t>
       </w:r>
     </w:p>
@@ -9416,7 +9694,7 @@
       <w:pPr>
         <w:pStyle w:val="Heading2"/>
       </w:pPr>
-      <w:bookmarkStart w:id="33" w:name="_Toc38466162"/>
+      <w:bookmarkStart w:id="33" w:name="_Toc38652616"/>
       <w:r>
         <w:t>Policy and Regulation Requirements</w:t>
       </w:r>
@@ -9440,7 +9718,7 @@
       <w:pPr>
         <w:pStyle w:val="Heading2"/>
       </w:pPr>
-      <w:bookmarkStart w:id="34" w:name="_Toc38466163"/>
+      <w:bookmarkStart w:id="34" w:name="_Toc38652617"/>
       <w:r>
         <w:t>System Life Cycle Sustainment Requirements</w:t>
       </w:r>
@@ -9492,7 +9770,7 @@
       <w:pPr>
         <w:pStyle w:val="Heading1"/>
       </w:pPr>
-      <w:bookmarkStart w:id="35" w:name="_Toc38466164"/>
+      <w:bookmarkStart w:id="35" w:name="_Toc38652618"/>
       <w:r>
         <w:lastRenderedPageBreak/>
         <w:t>System Interfaces</w:t>
@@ -9503,9 +9781,11 @@
       <w:pPr>
         <w:pStyle w:val="Heading2"/>
       </w:pPr>
+      <w:bookmarkStart w:id="36" w:name="_Toc38652619"/>
       <w:r>
         <w:t>Wireframes</w:t>
       </w:r>
+      <w:bookmarkEnd w:id="36"/>
     </w:p>
     <w:p>
       <w:r>
@@ -9543,6 +9823,7 @@
       <w:pPr>
         <w:pStyle w:val="Heading3"/>
       </w:pPr>
+      <w:bookmarkStart w:id="37" w:name="_Toc38652620"/>
       <w:r>
         <w:drawing>
           <wp:anchor distT="0" distB="0" distL="114300" distR="114300" simplePos="0" relativeHeight="251659264" behindDoc="0" locked="0" layoutInCell="1" allowOverlap="1" wp14:anchorId="6052DAA2" wp14:editId="29B094B3">
@@ -9582,7 +9863,7 @@
                     </pic:cNvPicPr>
                   </pic:nvPicPr>
                   <pic:blipFill>
-                    <a:blip r:embed="rId10">
+                    <a:blip r:embed="rId9">
                       <a:extLst>
                         <a:ext uri="{28A0092B-C50C-407E-A947-70E740481C1C}">
                           <a14:useLocalDpi xmlns:a14="http://schemas.microsoft.com/office/drawing/2010/main" val="0"/>
@@ -9617,6 +9898,7 @@
       <w:r>
         <w:t>User Login Page</w:t>
       </w:r>
+      <w:bookmarkEnd w:id="37"/>
     </w:p>
     <w:p>
       <w:r>
@@ -9627,10 +9909,12 @@
       <w:pPr>
         <w:pStyle w:val="Heading3"/>
       </w:pPr>
+      <w:bookmarkStart w:id="38" w:name="_Toc38652621"/>
       <w:r>
         <w:lastRenderedPageBreak/>
         <w:t>Student Pages</w:t>
       </w:r>
+      <w:bookmarkEnd w:id="38"/>
     </w:p>
     <w:p>
       <w:pPr>
@@ -9675,7 +9959,7 @@
                     </pic:cNvPicPr>
                   </pic:nvPicPr>
                   <pic:blipFill>
-                    <a:blip r:embed="rId11">
+                    <a:blip r:embed="rId10">
                       <a:extLst>
                         <a:ext uri="{28A0092B-C50C-407E-A947-70E740481C1C}">
                           <a14:useLocalDpi xmlns:a14="http://schemas.microsoft.com/office/drawing/2010/main" val="0"/>
@@ -9757,7 +10041,7 @@
                     </pic:cNvPicPr>
                   </pic:nvPicPr>
                   <pic:blipFill>
-                    <a:blip r:embed="rId12">
+                    <a:blip r:embed="rId11">
                       <a:extLst>
                         <a:ext uri="{28A0092B-C50C-407E-A947-70E740481C1C}">
                           <a14:useLocalDpi xmlns:a14="http://schemas.microsoft.com/office/drawing/2010/main" val="0"/>
@@ -9842,7 +10126,7 @@
                     </pic:cNvPicPr>
                   </pic:nvPicPr>
                   <pic:blipFill>
-                    <a:blip r:embed="rId13">
+                    <a:blip r:embed="rId12">
                       <a:extLst>
                         <a:ext uri="{28A0092B-C50C-407E-A947-70E740481C1C}">
                           <a14:useLocalDpi xmlns:a14="http://schemas.microsoft.com/office/drawing/2010/main" val="0"/>
@@ -9887,10 +10171,12 @@
       <w:pPr>
         <w:pStyle w:val="Heading3"/>
       </w:pPr>
+      <w:bookmarkStart w:id="39" w:name="_Toc38652622"/>
       <w:r>
         <w:lastRenderedPageBreak/>
         <w:t>Admin Pages</w:t>
       </w:r>
+      <w:bookmarkEnd w:id="39"/>
     </w:p>
     <w:p>
       <w:pPr>
@@ -9935,7 +10221,7 @@
                     </pic:cNvPicPr>
                   </pic:nvPicPr>
                   <pic:blipFill>
-                    <a:blip r:embed="rId14">
+                    <a:blip r:embed="rId13">
                       <a:extLst>
                         <a:ext uri="{28A0092B-C50C-407E-A947-70E740481C1C}">
                           <a14:useLocalDpi xmlns:a14="http://schemas.microsoft.com/office/drawing/2010/main" val="0"/>
@@ -9973,28 +10259,7 @@
     </w:p>
     <w:p>
       <w:r>
-        <w:t>After a logging into the site a</w:t>
-      </w:r>
-      <w:r>
-        <w:t>n</w:t>
-      </w:r>
-      <w:r>
-        <w:t xml:space="preserve"> </w:t>
-      </w:r>
-      <w:r>
-        <w:t>Admin</w:t>
-      </w:r>
-      <w:r>
-        <w:t xml:space="preserve"> is currently taken to the Home page displaying the ‘Career Clusters’ loaded in the system. </w:t>
-      </w:r>
-      <w:r>
-        <w:t>A button opening an ‘Edit’ modal for the career clusters is displayed on this page</w:t>
-      </w:r>
-      <w:r>
-        <w:t>.</w:t>
-      </w:r>
-      <w:r>
-        <w:t xml:space="preserve"> The career counselor and its management interface has not been delivered yet.</w:t>
+        <w:t>After a logging into the site an Admin is currently taken to the Home page displaying the ‘Career Clusters’ loaded in the system. A button opening an ‘Edit’ modal for the career clusters is displayed on this page. The career counselor and its management interface has not been delivered yet.</w:t>
       </w:r>
     </w:p>
     <w:p>
@@ -10045,7 +10310,7 @@
                     </pic:cNvPicPr>
                   </pic:nvPicPr>
                   <pic:blipFill>
-                    <a:blip r:embed="rId15">
+                    <a:blip r:embed="rId14">
                       <a:extLst>
                         <a:ext uri="{28A0092B-C50C-407E-A947-70E740481C1C}">
                           <a14:useLocalDpi xmlns:a14="http://schemas.microsoft.com/office/drawing/2010/main" val="0"/>
@@ -10085,22 +10350,7 @@
     </w:p>
     <w:p>
       <w:r>
-        <w:t>Clicking on a ‘Career Cluster’ from Home takes a</w:t>
-      </w:r>
-      <w:r>
-        <w:t>n</w:t>
-      </w:r>
-      <w:r>
-        <w:t xml:space="preserve"> </w:t>
-      </w:r>
-      <w:r>
-        <w:t>Admin</w:t>
-      </w:r>
-      <w:r>
-        <w:t xml:space="preserve"> to the ‘Cluster Detail Page’ which lists associated careers. </w:t>
-      </w:r>
-      <w:r>
-        <w:t>Careers associated with</w:t>
+        <w:t>Clicking on a ‘Career Cluster’ from Home takes an Admin to the ‘Cluster Detail Page’ which lists associated careers. Careers associated with</w:t>
       </w:r>
       <w:r>
         <w:t xml:space="preserve"> the cluster can be managed via the ‘Edit Cluster Careers’ button displayed on this page. Note that ‘keyword’ functionality has not been delivered and that the keyword management interface does not currently appear on this page.</w:t>
@@ -10116,40 +10366,7 @@
     </w:p>
     <w:p>
       <w:r>
-        <w:t>A cluster’s associated careers</w:t>
-      </w:r>
-      <w:r>
-        <w:t xml:space="preserve"> can be edited </w:t>
-      </w:r>
-      <w:r>
-        <w:t xml:space="preserve">via a modal opened </w:t>
-      </w:r>
-      <w:r>
-        <w:t xml:space="preserve">by clicking the ‘Edit </w:t>
-      </w:r>
-      <w:r>
-        <w:t>Cluster Careers</w:t>
-      </w:r>
-      <w:r>
-        <w:t xml:space="preserve">’ button that is displayed on this page. </w:t>
-      </w:r>
-      <w:r>
-        <w:t>The</w:t>
-      </w:r>
-      <w:r>
-        <w:t xml:space="preserve"> modal </w:t>
-      </w:r>
-      <w:r>
-        <w:t xml:space="preserve">is </w:t>
-      </w:r>
-      <w:r>
-        <w:t>similar in functionality to the table on the ‘Manage Users’ page</w:t>
-      </w:r>
-      <w:r>
-        <w:t xml:space="preserve"> is displayed</w:t>
-      </w:r>
-      <w:r>
-        <w:t>. Note that this modal window was not part of the original design</w:t>
+        <w:t>A cluster’s associated careers can be edited via a modal opened by clicking the ‘Edit Cluster Careers’ button that is displayed on this page. The modal is similar in functionality to the table on the ‘Manage Users’ page is displayed. Note that this modal window was not part of the original design</w:t>
       </w:r>
     </w:p>
     <w:p>
@@ -10187,7 +10404,7 @@
                     </pic:cNvPicPr>
                   </pic:nvPicPr>
                   <pic:blipFill>
-                    <a:blip r:embed="rId16">
+                    <a:blip r:embed="rId15">
                       <a:extLst>
                         <a:ext uri="{28A0092B-C50C-407E-A947-70E740481C1C}">
                           <a14:useLocalDpi xmlns:a14="http://schemas.microsoft.com/office/drawing/2010/main" val="0"/>
@@ -10227,19 +10444,7 @@
     </w:p>
     <w:p>
       <w:r>
-        <w:t>Clicking on a ‘Career’ from the ‘Cluster Detail Page’ takes a</w:t>
-      </w:r>
-      <w:r>
-        <w:t>n</w:t>
-      </w:r>
-      <w:r>
-        <w:t xml:space="preserve"> </w:t>
-      </w:r>
-      <w:r>
-        <w:t>Admin</w:t>
-      </w:r>
-      <w:r>
-        <w:t xml:space="preserve"> to that career’s ‘Career Detail Page’. In the current version of the site the day-in-the-life and celebrity articles are displayed on this page as well as opposed to separate pages. Note that the </w:t>
+        <w:t xml:space="preserve">Clicking on a ‘Career’ from the ‘Cluster Detail Page’ takes an Admin to that career’s ‘Career Detail Page’. In the current version of the site the day-in-the-life and celebrity articles are displayed on this page as well as opposed to separate pages. Note that the </w:t>
       </w:r>
       <w:r>
         <w:t>keyword functionality and associated management interface</w:t>
@@ -10316,7 +10521,7 @@
                     </pic:cNvPicPr>
                   </pic:nvPicPr>
                   <pic:blipFill>
-                    <a:blip r:embed="rId17">
+                    <a:blip r:embed="rId16">
                       <a:extLst>
                         <a:ext uri="{28A0092B-C50C-407E-A947-70E740481C1C}">
                           <a14:useLocalDpi xmlns:a14="http://schemas.microsoft.com/office/drawing/2010/main" val="0"/>
@@ -10357,36 +10562,46 @@
         <w:t>After logging into the site an Admin can access the ‘Manage Users’ page where ‘Student’ and ‘Admin’ accounts can be created, updated, and deleted. A single search field at the upper right of the table allows filtering of users based on all columns excepting ‘password’. Note that the ‘Reward System’ has not been delivered and so no option to enable it or points appear on this page currently.</w:t>
       </w:r>
     </w:p>
-    <w:p/>
+    <w:p>
+      <w:r>
+        <w:br w:type="page"/>
+      </w:r>
+    </w:p>
     <w:p>
       <w:pPr>
         <w:pStyle w:val="Heading1"/>
       </w:pPr>
-      <w:bookmarkStart w:id="36" w:name="_Toc38466165"/>
-      <w:r>
+      <w:bookmarkStart w:id="40" w:name="_Toc38652623"/>
+      <w:r>
+        <w:lastRenderedPageBreak/>
         <w:t>Requirements Traceability</w:t>
       </w:r>
       <w:r>
         <w:t xml:space="preserve"> Matrix</w:t>
       </w:r>
-      <w:bookmarkEnd w:id="36"/>
+      <w:bookmarkEnd w:id="40"/>
     </w:p>
     <w:tbl>
       <w:tblPr>
         <w:tblW w:w="10780" w:type="dxa"/>
+        <w:tblCellMar>
+          <w:left w:w="115" w:type="dxa"/>
+          <w:right w:w="115" w:type="dxa"/>
+        </w:tblCellMar>
         <w:tblLook w:val="04A0" w:firstRow="1" w:lastRow="0" w:firstColumn="1" w:lastColumn="0" w:noHBand="0" w:noVBand="1"/>
       </w:tblPr>
       <w:tblGrid>
-        <w:gridCol w:w="1388"/>
+        <w:gridCol w:w="1402"/>
         <w:gridCol w:w="940"/>
-        <w:gridCol w:w="1234"/>
-        <w:gridCol w:w="1198"/>
-        <w:gridCol w:w="1485"/>
-        <w:gridCol w:w="4535"/>
+        <w:gridCol w:w="1248"/>
+        <w:gridCol w:w="1194"/>
+        <w:gridCol w:w="1499"/>
+        <w:gridCol w:w="4497"/>
       </w:tblGrid>
       <w:tr>
         <w:trPr>
           <w:trHeight w:val="642"/>
+          <w:tblHeader/>
         </w:trPr>
         <w:tc>
           <w:tcPr>
@@ -11011,6 +11226,14 @@
                 <w:color w:val="000000"/>
                 <w:sz w:val="22"/>
               </w:rPr>
+              <w:t>UN</w:t>
+            </w:r>
+            <w:r>
+              <w:rPr>
+                <w:rFonts w:ascii="Calibri" w:eastAsia="Times New Roman" w:hAnsi="Calibri" w:cs="Calibri"/>
+                <w:color w:val="000000"/>
+                <w:sz w:val="22"/>
+              </w:rPr>
               <w:t>DELIVERED</w:t>
             </w:r>
           </w:p>
@@ -11530,7 +11753,6 @@
                 <w:color w:val="000000"/>
                 <w:sz w:val="22"/>
               </w:rPr>
-              <w:lastRenderedPageBreak/>
               <w:t>4.</w:t>
             </w:r>
             <w:r>
@@ -13597,6 +13819,7 @@
                 <w:color w:val="000000"/>
                 <w:sz w:val="22"/>
               </w:rPr>
+              <w:lastRenderedPageBreak/>
               <w:t>4.</w:t>
             </w:r>
             <w:r>
@@ -14733,7 +14956,6 @@
                 <w:color w:val="000000"/>
                 <w:sz w:val="22"/>
               </w:rPr>
-              <w:lastRenderedPageBreak/>
               <w:t>4.</w:t>
             </w:r>
             <w:r>
@@ -16856,17 +17078,21 @@
         </w:tc>
       </w:tr>
     </w:tbl>
-    <w:p/>
-    <w:p/>
+    <w:p>
+      <w:r>
+        <w:br w:type="page"/>
+      </w:r>
+    </w:p>
     <w:p>
       <w:pPr>
         <w:pStyle w:val="Heading1"/>
       </w:pPr>
-      <w:bookmarkStart w:id="37" w:name="_Toc38466166"/>
-      <w:r>
+      <w:bookmarkStart w:id="41" w:name="_Toc38652624"/>
+      <w:r>
+        <w:lastRenderedPageBreak/>
         <w:t>References</w:t>
       </w:r>
-      <w:bookmarkEnd w:id="37"/>
+      <w:bookmarkEnd w:id="41"/>
     </w:p>
     <w:p>
       <w:r>
@@ -16880,40 +17106,39 @@
       <w:pPr>
         <w:pStyle w:val="Heading1"/>
       </w:pPr>
-      <w:bookmarkStart w:id="38" w:name="_Toc38466167"/>
+      <w:bookmarkStart w:id="42" w:name="_Toc38652625"/>
       <w:r>
         <w:t>Glossary</w:t>
       </w:r>
-      <w:bookmarkEnd w:id="38"/>
+      <w:bookmarkEnd w:id="42"/>
     </w:p>
     <w:p/>
     <w:p>
       <w:pPr>
         <w:pStyle w:val="Heading1"/>
       </w:pPr>
-      <w:bookmarkStart w:id="39" w:name="_Toc38466168"/>
+      <w:bookmarkStart w:id="43" w:name="_Toc38652626"/>
       <w:r>
         <w:t>Revision History</w:t>
       </w:r>
-      <w:bookmarkEnd w:id="39"/>
+      <w:bookmarkEnd w:id="43"/>
     </w:p>
     <w:p/>
     <w:p>
       <w:pPr>
         <w:pStyle w:val="Heading1"/>
       </w:pPr>
-      <w:bookmarkStart w:id="40" w:name="_Toc38466169"/>
-      <w:r>
-        <w:lastRenderedPageBreak/>
+      <w:bookmarkStart w:id="44" w:name="_Toc38652627"/>
+      <w:r>
         <w:t>Appendices</w:t>
       </w:r>
-      <w:bookmarkEnd w:id="40"/>
+      <w:bookmarkEnd w:id="44"/>
     </w:p>
     <w:p>
       <w:pPr>
         <w:pStyle w:val="Heading2"/>
       </w:pPr>
-      <w:bookmarkStart w:id="41" w:name="_Toc38466170"/>
+      <w:bookmarkStart w:id="45" w:name="_Toc38652628"/>
       <w:proofErr w:type="spellStart"/>
       <w:r>
         <w:t>CareerFind</w:t>
@@ -16925,13 +17150,73 @@
       <w:r>
         <w:t>Management</w:t>
       </w:r>
-      <w:bookmarkEnd w:id="41"/>
+      <w:bookmarkEnd w:id="45"/>
     </w:p>
     <w:p>
       <w:pPr>
         <w:pStyle w:val="Heading3"/>
       </w:pPr>
-      <w:bookmarkStart w:id="42" w:name="_Toc38466171"/>
+      <w:bookmarkStart w:id="46" w:name="_Toc38652629"/>
+      <w:r>
+        <w:rPr>
+          <w:noProof/>
+        </w:rPr>
+        <w:drawing>
+          <wp:anchor distT="0" distB="0" distL="114300" distR="114300" simplePos="0" relativeHeight="251667456" behindDoc="0" locked="0" layoutInCell="1" allowOverlap="1" wp14:anchorId="73D765FB" wp14:editId="2F028F42">
+            <wp:simplePos x="0" y="0"/>
+            <wp:positionH relativeFrom="margin">
+              <wp:align>right</wp:align>
+            </wp:positionH>
+            <wp:positionV relativeFrom="paragraph">
+              <wp:posOffset>182992</wp:posOffset>
+            </wp:positionV>
+            <wp:extent cx="2734056" cy="2743200"/>
+            <wp:effectExtent l="0" t="0" r="9525" b="0"/>
+            <wp:wrapSquare wrapText="left"/>
+            <wp:docPr id="11" name="Picture 11"/>
+            <wp:cNvGraphicFramePr>
+              <a:graphicFrameLocks xmlns:a="http://schemas.openxmlformats.org/drawingml/2006/main" noChangeAspect="1"/>
+            </wp:cNvGraphicFramePr>
+            <a:graphic xmlns:a="http://schemas.openxmlformats.org/drawingml/2006/main">
+              <a:graphicData uri="http://schemas.openxmlformats.org/drawingml/2006/picture">
+                <pic:pic xmlns:pic="http://schemas.openxmlformats.org/drawingml/2006/picture">
+                  <pic:nvPicPr>
+                    <pic:cNvPr id="1" name=""/>
+                    <pic:cNvPicPr/>
+                  </pic:nvPicPr>
+                  <pic:blipFill>
+                    <a:blip r:embed="rId17">
+                      <a:extLst>
+                        <a:ext uri="{28A0092B-C50C-407E-A947-70E740481C1C}">
+                          <a14:useLocalDpi xmlns:a14="http://schemas.microsoft.com/office/drawing/2010/main" val="0"/>
+                        </a:ext>
+                      </a:extLst>
+                    </a:blip>
+                    <a:stretch>
+                      <a:fillRect/>
+                    </a:stretch>
+                  </pic:blipFill>
+                  <pic:spPr>
+                    <a:xfrm>
+                      <a:off x="0" y="0"/>
+                      <a:ext cx="2734056" cy="2743200"/>
+                    </a:xfrm>
+                    <a:prstGeom prst="rect">
+                      <a:avLst/>
+                    </a:prstGeom>
+                  </pic:spPr>
+                </pic:pic>
+              </a:graphicData>
+            </a:graphic>
+            <wp14:sizeRelH relativeFrom="margin">
+              <wp14:pctWidth>0</wp14:pctWidth>
+            </wp14:sizeRelH>
+            <wp14:sizeRelV relativeFrom="margin">
+              <wp14:pctHeight>0</wp14:pctHeight>
+            </wp14:sizeRelV>
+          </wp:anchor>
+        </w:drawing>
+      </w:r>
       <w:r>
         <w:t>Log into</w:t>
       </w:r>
@@ -16942,7 +17227,7 @@
       <w:r>
         <w:t>CareerFind</w:t>
       </w:r>
-      <w:bookmarkEnd w:id="42"/>
+      <w:bookmarkEnd w:id="46"/>
       <w:proofErr w:type="spellEnd"/>
     </w:p>
     <w:p>
@@ -16978,12 +17263,6 @@
       </w:r>
     </w:p>
     <w:p>
-      <w:pPr>
-        <w:rPr>
-          <w:i/>
-          <w:iCs/>
-        </w:rPr>
-      </w:pPr>
       <w:r>
         <w:rPr>
           <w:b/>
@@ -17021,16 +17300,74 @@
       <w:pPr>
         <w:pStyle w:val="Heading3"/>
       </w:pPr>
-      <w:bookmarkStart w:id="43" w:name="_Toc38466172"/>
-      <w:r>
+      <w:bookmarkStart w:id="47" w:name="_Toc38652630"/>
+      <w:r>
+        <w:lastRenderedPageBreak/>
         <w:t>Manage</w:t>
       </w:r>
       <w:r>
         <w:t xml:space="preserve"> Users</w:t>
       </w:r>
-      <w:bookmarkEnd w:id="43"/>
-    </w:p>
-    <w:p>
+      <w:bookmarkEnd w:id="47"/>
+    </w:p>
+    <w:p>
+      <w:r>
+        <w:drawing>
+          <wp:anchor distT="0" distB="0" distL="114300" distR="114300" simplePos="0" relativeHeight="251668480" behindDoc="0" locked="0" layoutInCell="1" allowOverlap="1" wp14:anchorId="3B3E67D6" wp14:editId="54AE9506">
+            <wp:simplePos x="0" y="0"/>
+            <wp:positionH relativeFrom="margin">
+              <wp:align>center</wp:align>
+            </wp:positionH>
+            <wp:positionV relativeFrom="paragraph">
+              <wp:posOffset>600075</wp:posOffset>
+            </wp:positionV>
+            <wp:extent cx="4572000" cy="3648456"/>
+            <wp:effectExtent l="0" t="0" r="0" b="9525"/>
+            <wp:wrapTopAndBottom/>
+            <wp:docPr id="12" name="Picture 12"/>
+            <wp:cNvGraphicFramePr>
+              <a:graphicFrameLocks xmlns:a="http://schemas.openxmlformats.org/drawingml/2006/main" noChangeAspect="1"/>
+            </wp:cNvGraphicFramePr>
+            <a:graphic xmlns:a="http://schemas.openxmlformats.org/drawingml/2006/main">
+              <a:graphicData uri="http://schemas.openxmlformats.org/drawingml/2006/picture">
+                <pic:pic xmlns:pic="http://schemas.openxmlformats.org/drawingml/2006/picture">
+                  <pic:nvPicPr>
+                    <pic:cNvPr id="1" name=""/>
+                    <pic:cNvPicPr/>
+                  </pic:nvPicPr>
+                  <pic:blipFill>
+                    <a:blip r:embed="rId18">
+                      <a:extLst>
+                        <a:ext uri="{28A0092B-C50C-407E-A947-70E740481C1C}">
+                          <a14:useLocalDpi xmlns:a14="http://schemas.microsoft.com/office/drawing/2010/main" val="0"/>
+                        </a:ext>
+                      </a:extLst>
+                    </a:blip>
+                    <a:stretch>
+                      <a:fillRect/>
+                    </a:stretch>
+                  </pic:blipFill>
+                  <pic:spPr>
+                    <a:xfrm>
+                      <a:off x="0" y="0"/>
+                      <a:ext cx="4572000" cy="3648456"/>
+                    </a:xfrm>
+                    <a:prstGeom prst="rect">
+                      <a:avLst/>
+                    </a:prstGeom>
+                  </pic:spPr>
+                </pic:pic>
+              </a:graphicData>
+            </a:graphic>
+            <wp14:sizeRelH relativeFrom="margin">
+              <wp14:pctWidth>0</wp14:pctWidth>
+            </wp14:sizeRelH>
+            <wp14:sizeRelV relativeFrom="margin">
+              <wp14:pctHeight>0</wp14:pctHeight>
+            </wp14:sizeRelV>
+          </wp:anchor>
+        </w:drawing>
+      </w:r>
       <w:r>
         <w:t xml:space="preserve">After logging into </w:t>
       </w:r>
@@ -17049,7 +17386,39 @@
         <w:t>. Click ‘MANAGE USERS’ on the admin dashboard in the top right corner of the page.</w:t>
       </w:r>
       <w:r>
-        <w:t xml:space="preserve"> You can return to the ‘Main’ page by using the breadcrumbs from the ‘Manage Users’ page.</w:t>
+        <w:t xml:space="preserve"> You can return to the ‘</w:t>
+      </w:r>
+      <w:r>
+        <w:t>Home</w:t>
+      </w:r>
+      <w:r>
+        <w:t xml:space="preserve">’ page </w:t>
+      </w:r>
+      <w:r>
+        <w:t xml:space="preserve">at any time </w:t>
+      </w:r>
+      <w:r>
+        <w:t xml:space="preserve">by </w:t>
+      </w:r>
+      <w:r>
+        <w:t>clicking</w:t>
+      </w:r>
+      <w:r>
+        <w:t xml:space="preserve"> </w:t>
+      </w:r>
+      <w:r>
+        <w:t>‘</w:t>
+      </w:r>
+      <w:proofErr w:type="spellStart"/>
+      <w:r>
+        <w:t>CareerFind</w:t>
+      </w:r>
+      <w:proofErr w:type="spellEnd"/>
+      <w:r>
+        <w:t>’</w:t>
+      </w:r>
+      <w:r>
+        <w:t>.</w:t>
       </w:r>
     </w:p>
     <w:p>
@@ -17181,6 +17550,7 @@
         </w:numPr>
       </w:pPr>
       <w:r>
+        <w:lastRenderedPageBreak/>
         <w:t xml:space="preserve">After completing the necessary changes under the ‘Actions’ column </w:t>
       </w:r>
       <w:proofErr w:type="gramStart"/>
@@ -17197,7 +17567,6 @@
         <w:pStyle w:val="Heading4"/>
       </w:pPr>
       <w:r>
-        <w:lastRenderedPageBreak/>
         <w:t>Delete an Existing User</w:t>
       </w:r>
     </w:p>
@@ -17315,8 +17684,9 @@
       <w:pPr>
         <w:pStyle w:val="Heading3"/>
       </w:pPr>
-      <w:bookmarkStart w:id="44" w:name="_Toc38466173"/>
-      <w:r>
+      <w:bookmarkStart w:id="48" w:name="_Toc38652631"/>
+      <w:r>
+        <w:lastRenderedPageBreak/>
         <w:t>Manage</w:t>
       </w:r>
       <w:r>
@@ -17325,9 +17695,66 @@
       <w:r>
         <w:t>s</w:t>
       </w:r>
-      <w:bookmarkEnd w:id="44"/>
-    </w:p>
-    <w:p>
+      <w:bookmarkEnd w:id="48"/>
+    </w:p>
+    <w:p>
+      <w:r>
+        <w:drawing>
+          <wp:anchor distT="0" distB="0" distL="114300" distR="114300" simplePos="0" relativeHeight="251669504" behindDoc="0" locked="0" layoutInCell="1" allowOverlap="1" wp14:anchorId="1C2944AD" wp14:editId="1597D026">
+            <wp:simplePos x="0" y="0"/>
+            <wp:positionH relativeFrom="column">
+              <wp:align>center</wp:align>
+            </wp:positionH>
+            <wp:positionV relativeFrom="paragraph">
+              <wp:posOffset>582706</wp:posOffset>
+            </wp:positionV>
+            <wp:extent cx="4453128" cy="3529584"/>
+            <wp:effectExtent l="0" t="0" r="5080" b="0"/>
+            <wp:wrapTopAndBottom/>
+            <wp:docPr id="13" name="Picture 13"/>
+            <wp:cNvGraphicFramePr>
+              <a:graphicFrameLocks xmlns:a="http://schemas.openxmlformats.org/drawingml/2006/main" noChangeAspect="1"/>
+            </wp:cNvGraphicFramePr>
+            <a:graphic xmlns:a="http://schemas.openxmlformats.org/drawingml/2006/main">
+              <a:graphicData uri="http://schemas.openxmlformats.org/drawingml/2006/picture">
+                <pic:pic xmlns:pic="http://schemas.openxmlformats.org/drawingml/2006/picture">
+                  <pic:nvPicPr>
+                    <pic:cNvPr id="1" name=""/>
+                    <pic:cNvPicPr/>
+                  </pic:nvPicPr>
+                  <pic:blipFill>
+                    <a:blip r:embed="rId19">
+                      <a:extLst>
+                        <a:ext uri="{28A0092B-C50C-407E-A947-70E740481C1C}">
+                          <a14:useLocalDpi xmlns:a14="http://schemas.microsoft.com/office/drawing/2010/main" val="0"/>
+                        </a:ext>
+                      </a:extLst>
+                    </a:blip>
+                    <a:stretch>
+                      <a:fillRect/>
+                    </a:stretch>
+                  </pic:blipFill>
+                  <pic:spPr>
+                    <a:xfrm>
+                      <a:off x="0" y="0"/>
+                      <a:ext cx="4453128" cy="3529584"/>
+                    </a:xfrm>
+                    <a:prstGeom prst="rect">
+                      <a:avLst/>
+                    </a:prstGeom>
+                  </pic:spPr>
+                </pic:pic>
+              </a:graphicData>
+            </a:graphic>
+            <wp14:sizeRelH relativeFrom="margin">
+              <wp14:pctWidth>0</wp14:pctWidth>
+            </wp14:sizeRelH>
+            <wp14:sizeRelV relativeFrom="margin">
+              <wp14:pctHeight>0</wp14:pctHeight>
+            </wp14:sizeRelV>
+          </wp:anchor>
+        </w:drawing>
+      </w:r>
       <w:r>
         <w:t xml:space="preserve">After logging into </w:t>
       </w:r>
@@ -17505,7 +17932,6 @@
         <w:pStyle w:val="Heading4"/>
       </w:pPr>
       <w:r>
-        <w:lastRenderedPageBreak/>
         <w:t>Dele</w:t>
       </w:r>
       <w:r>
@@ -17536,6 +17962,7 @@
         </w:numPr>
       </w:pPr>
       <w:r>
+        <w:lastRenderedPageBreak/>
         <w:t xml:space="preserve">When prompted for confirmation under the ‘Actions’ column </w:t>
       </w:r>
       <w:proofErr w:type="gramStart"/>
@@ -17551,14 +17978,14 @@
       <w:pPr>
         <w:pStyle w:val="Heading3"/>
       </w:pPr>
-      <w:bookmarkStart w:id="45" w:name="_Toc38466174"/>
+      <w:bookmarkStart w:id="49" w:name="_Toc38652632"/>
       <w:r>
         <w:t>Manage</w:t>
       </w:r>
       <w:r>
         <w:t xml:space="preserve"> Career Cluster Keywords</w:t>
       </w:r>
-      <w:bookmarkEnd w:id="45"/>
+      <w:bookmarkEnd w:id="49"/>
     </w:p>
     <w:p>
       <w:r>
@@ -17794,7 +18221,7 @@
       <w:pPr>
         <w:pStyle w:val="Heading3"/>
       </w:pPr>
-      <w:bookmarkStart w:id="46" w:name="_Toc38466175"/>
+      <w:bookmarkStart w:id="50" w:name="_Toc38652633"/>
       <w:r>
         <w:t>Manage</w:t>
       </w:r>
@@ -17804,7 +18231,7 @@
       <w:r>
         <w:t>s</w:t>
       </w:r>
-      <w:bookmarkEnd w:id="46"/>
+      <w:bookmarkEnd w:id="50"/>
     </w:p>
     <w:p>
       <w:r>
@@ -17832,7 +18259,6 @@
         <w:pStyle w:val="Heading4"/>
       </w:pPr>
       <w:r>
-        <w:lastRenderedPageBreak/>
         <w:t>Add a Career</w:t>
       </w:r>
     </w:p>
@@ -17857,6 +18283,7 @@
         </w:numPr>
       </w:pPr>
       <w:r>
+        <w:lastRenderedPageBreak/>
         <w:t>A new career record will be added to the list. All careers must have a ‘name’. You can also specify a ‘salary’.</w:t>
       </w:r>
     </w:p>
@@ -17995,7 +18422,7 @@
       <w:pPr>
         <w:pStyle w:val="Heading3"/>
       </w:pPr>
-      <w:bookmarkStart w:id="47" w:name="_Toc38466176"/>
+      <w:bookmarkStart w:id="51" w:name="_Toc38652634"/>
       <w:r>
         <w:t xml:space="preserve">Update </w:t>
       </w:r>
@@ -18005,7 +18432,7 @@
       <w:r>
         <w:t>Career Description</w:t>
       </w:r>
-      <w:bookmarkEnd w:id="47"/>
+      <w:bookmarkEnd w:id="51"/>
     </w:p>
     <w:p>
       <w:r>
@@ -18076,14 +18503,14 @@
       <w:pPr>
         <w:pStyle w:val="Heading3"/>
       </w:pPr>
-      <w:bookmarkStart w:id="48" w:name="_Toc38466177"/>
+      <w:bookmarkStart w:id="52" w:name="_Toc38652635"/>
       <w:r>
         <w:t>Update Career Day-in-the-Life (DITL)</w:t>
       </w:r>
       <w:r>
         <w:t xml:space="preserve"> Article</w:t>
       </w:r>
-      <w:bookmarkEnd w:id="48"/>
+      <w:bookmarkEnd w:id="52"/>
     </w:p>
     <w:p>
       <w:r>
@@ -18158,22 +18585,22 @@
         </w:numPr>
       </w:pPr>
       <w:r>
+        <w:t>After making the necessary changes click the check mark to save changes or click the X to cancel.</w:t>
+      </w:r>
+    </w:p>
+    <w:p>
+      <w:pPr>
+        <w:pStyle w:val="Heading3"/>
+      </w:pPr>
+      <w:bookmarkStart w:id="53" w:name="_Toc38652636"/>
+      <w:r>
         <w:lastRenderedPageBreak/>
-        <w:t>After making the necessary changes click the check mark to save changes or click the X to cancel.</w:t>
-      </w:r>
-    </w:p>
-    <w:p>
-      <w:pPr>
-        <w:pStyle w:val="Heading3"/>
-      </w:pPr>
-      <w:bookmarkStart w:id="49" w:name="_Toc38466178"/>
-      <w:r>
         <w:t>Manage Career Celebrity</w:t>
       </w:r>
       <w:r>
         <w:t xml:space="preserve"> Profile</w:t>
       </w:r>
-      <w:bookmarkEnd w:id="49"/>
+      <w:bookmarkEnd w:id="53"/>
     </w:p>
     <w:p>
       <w:r>
@@ -18337,11 +18764,11 @@
       <w:pPr>
         <w:pStyle w:val="Heading3"/>
       </w:pPr>
-      <w:bookmarkStart w:id="50" w:name="_Toc38466179"/>
+      <w:bookmarkStart w:id="54" w:name="_Toc38652637"/>
       <w:r>
         <w:t>Update Celebrity Profile Article</w:t>
       </w:r>
-      <w:bookmarkEnd w:id="50"/>
+      <w:bookmarkEnd w:id="54"/>
     </w:p>
     <w:p>
       <w:r>
@@ -18400,7 +18827,7 @@
       <w:pPr>
         <w:pStyle w:val="Heading3"/>
       </w:pPr>
-      <w:bookmarkStart w:id="51" w:name="_Toc38466180"/>
+      <w:bookmarkStart w:id="55" w:name="_Toc38652638"/>
       <w:r>
         <w:t>Manage</w:t>
       </w:r>
@@ -18416,7 +18843,7 @@
       <w:r>
         <w:t>, and Response Logging</w:t>
       </w:r>
-      <w:bookmarkEnd w:id="51"/>
+      <w:bookmarkEnd w:id="55"/>
     </w:p>
     <w:p>
       <w:r>
@@ -18436,7 +18863,6 @@
         <w:pStyle w:val="Heading4"/>
       </w:pPr>
       <w:r>
-        <w:lastRenderedPageBreak/>
         <w:t>Edit the Counselor’s Image</w:t>
       </w:r>
     </w:p>
@@ -18457,6 +18883,7 @@
         <w:pStyle w:val="Heading4"/>
       </w:pPr>
       <w:r>
+        <w:lastRenderedPageBreak/>
         <w:t>Add a Prompt</w:t>
       </w:r>
     </w:p>
@@ -18707,7 +19134,7 @@
       <w:pPr>
         <w:pStyle w:val="Heading3"/>
       </w:pPr>
-      <w:bookmarkStart w:id="52" w:name="_Toc38466181"/>
+      <w:bookmarkStart w:id="56" w:name="_Toc38652639"/>
       <w:r>
         <w:t>Manage</w:t>
       </w:r>
@@ -18720,7 +19147,7 @@
       <w:r>
         <w:t>Counselor Logs</w:t>
       </w:r>
-      <w:bookmarkEnd w:id="52"/>
+      <w:bookmarkEnd w:id="56"/>
     </w:p>
     <w:p>
       <w:r>
@@ -18763,7 +19190,6 @@
         <w:pStyle w:val="Heading4"/>
       </w:pPr>
       <w:r>
-        <w:lastRenderedPageBreak/>
         <w:t>Delete Response Log Entry</w:t>
       </w:r>
     </w:p>
@@ -18804,6 +19230,7 @@
         <w:pStyle w:val="Heading4"/>
       </w:pPr>
       <w:r>
+        <w:lastRenderedPageBreak/>
         <w:t>Delete All Response Log Entries</w:t>
       </w:r>
     </w:p>
@@ -18838,7 +19265,7 @@
       <w:pPr>
         <w:pStyle w:val="Heading2"/>
       </w:pPr>
-      <w:bookmarkStart w:id="53" w:name="_Toc38466182"/>
+      <w:bookmarkStart w:id="57" w:name="_Toc38652640"/>
       <w:proofErr w:type="spellStart"/>
       <w:r>
         <w:t>CareerFind</w:t>
@@ -18847,10 +19274,10 @@
       <w:r>
         <w:t xml:space="preserve"> Deployment</w:t>
       </w:r>
-      <w:bookmarkEnd w:id="53"/>
+      <w:bookmarkEnd w:id="57"/>
     </w:p>
     <w:sectPr>
-      <w:footerReference w:type="default" r:id="rId18"/>
+      <w:footerReference w:type="default" r:id="rId20"/>
       <w:pgSz w:w="12240" w:h="15840"/>
       <w:pgMar w:top="1440" w:right="720" w:bottom="1440" w:left="720" w:header="720" w:footer="720" w:gutter="0"/>
       <w:cols w:space="720"/>
@@ -24308,7 +24735,7 @@
 </file>
 
 <file path=customXml/itemProps1.xml><?xml version="1.0" encoding="utf-8"?>
-<ds:datastoreItem xmlns:ds="http://schemas.openxmlformats.org/officeDocument/2006/customXml" ds:itemID="{CAC445EF-9D01-44F8-AA94-2A75436AB6C3}">
+<ds:datastoreItem xmlns:ds="http://schemas.openxmlformats.org/officeDocument/2006/customXml" ds:itemID="{873250E3-A0BA-4C6D-99E9-7118AD53F305}">
   <ds:schemaRefs>
     <ds:schemaRef ds:uri="http://schemas.openxmlformats.org/officeDocument/2006/bibliography"/>
   </ds:schemaRefs>

</xml_diff>

<commit_message>
First pass on final instructions. May need some additional formatting in addition to global adjustments.
</commit_message>
<xml_diff>
--- a/docs/careerFindSRS.docx
+++ b/docs/careerFindSRS.docx
@@ -8768,15 +8768,7 @@
       </w:pPr>
       <w:r>
         <w:lastRenderedPageBreak/>
-        <w:t>Delete: Admin clicks 'Manage Users' from the admin dashboard</w:t>
-      </w:r>
-      <w:proofErr w:type="gramStart"/>
-      <w:r>
-        <w:t xml:space="preserve">.  </w:t>
-      </w:r>
-      <w:proofErr w:type="gramEnd"/>
-      <w:r>
-        <w:t xml:space="preserve">Admin can manually locate the desired user in the list or use the available tools (filter on 'class', filter on 'role', type 'username', 'first name', or 'last name' into search field). Clicks the trash-can under 'Actions' to delete the associated user. When prompted for confirmation clicks the check mark to confirm or the X to cancel. </w:t>
+        <w:t xml:space="preserve">Delete: Admin clicks 'Manage Users' from the admin dashboard.  Admin can manually locate the desired user in the list or use the available tools (filter on 'class', filter on 'role', type 'username', 'first name', or 'last name' into search field). Clicks the trash-can under 'Actions' to delete the associated user. When prompted for confirmation clicks the check mark to confirm or the X to cancel. </w:t>
       </w:r>
       <w:r>
         <w:t>Navigates back to ‘Main’ via breadcrumbs.</w:t>
@@ -9825,6 +9817,9 @@
       </w:pPr>
       <w:bookmarkStart w:id="37" w:name="_Toc38652620"/>
       <w:r>
+        <w:rPr>
+          <w:noProof/>
+        </w:rPr>
         <w:drawing>
           <wp:anchor distT="0" distB="0" distL="114300" distR="114300" simplePos="0" relativeHeight="251659264" behindDoc="0" locked="0" layoutInCell="1" allowOverlap="1" wp14:anchorId="6052DAA2" wp14:editId="29B094B3">
             <wp:simplePos x="0" y="0"/>
@@ -9921,6 +9916,9 @@
         <w:pStyle w:val="Heading4"/>
       </w:pPr>
       <w:r>
+        <w:rPr>
+          <w:noProof/>
+        </w:rPr>
         <w:drawing>
           <wp:anchor distT="0" distB="0" distL="114300" distR="114300" simplePos="0" relativeHeight="251660288" behindDoc="0" locked="0" layoutInCell="1" allowOverlap="1" wp14:anchorId="4DA65DEC" wp14:editId="1362227D">
             <wp:simplePos x="0" y="0"/>
@@ -10002,6 +10000,9 @@
         <w:pStyle w:val="Heading4"/>
       </w:pPr>
       <w:r>
+        <w:rPr>
+          <w:noProof/>
+        </w:rPr>
         <w:lastRenderedPageBreak/>
         <w:drawing>
           <wp:anchor distT="0" distB="0" distL="114300" distR="114300" simplePos="0" relativeHeight="251663360" behindDoc="0" locked="0" layoutInCell="1" allowOverlap="1" wp14:anchorId="1B6EDBB3" wp14:editId="11FCD774">
@@ -10087,6 +10088,9 @@
         <w:pStyle w:val="Heading4"/>
       </w:pPr>
       <w:r>
+        <w:rPr>
+          <w:noProof/>
+        </w:rPr>
         <w:lastRenderedPageBreak/>
         <w:drawing>
           <wp:anchor distT="0" distB="0" distL="114300" distR="114300" simplePos="0" relativeHeight="251665408" behindDoc="0" locked="0" layoutInCell="1" allowOverlap="1" wp14:anchorId="325737F9" wp14:editId="5347FF5C">
@@ -10183,6 +10187,9 @@
         <w:pStyle w:val="Heading4"/>
       </w:pPr>
       <w:r>
+        <w:rPr>
+          <w:noProof/>
+        </w:rPr>
         <w:drawing>
           <wp:anchor distT="0" distB="0" distL="114300" distR="114300" simplePos="0" relativeHeight="251661312" behindDoc="0" locked="0" layoutInCell="1" allowOverlap="1" wp14:anchorId="11EF424C" wp14:editId="1D3505FF">
             <wp:simplePos x="0" y="0"/>
@@ -10482,6 +10489,9 @@
         <w:pStyle w:val="Heading4"/>
       </w:pPr>
       <w:r>
+        <w:rPr>
+          <w:noProof/>
+        </w:rPr>
         <w:lastRenderedPageBreak/>
         <w:drawing>
           <wp:anchor distT="0" distB="0" distL="114300" distR="114300" simplePos="0" relativeHeight="251662336" behindDoc="0" locked="0" layoutInCell="1" allowOverlap="1" wp14:anchorId="66AA0584" wp14:editId="2653F270">
@@ -17232,10 +17242,7 @@
     </w:p>
     <w:p>
       <w:r>
-        <w:t xml:space="preserve">If </w:t>
-      </w:r>
-      <w:r>
-        <w:t xml:space="preserve">you do not have an active session open with the </w:t>
+        <w:t xml:space="preserve">You will have to log in to access the </w:t>
       </w:r>
       <w:proofErr w:type="spellStart"/>
       <w:r>
@@ -17243,15 +17250,13 @@
       </w:r>
       <w:proofErr w:type="spellEnd"/>
       <w:r>
-        <w:t xml:space="preserve"> </w:t>
-      </w:r>
-      <w:proofErr w:type="gramStart"/>
-      <w:r>
-        <w:t>site</w:t>
-      </w:r>
-      <w:proofErr w:type="gramEnd"/>
-      <w:r>
-        <w:t xml:space="preserve"> you will have to log in to access the site. After entering your ‘username’ and ‘password’ click ‘SIGN IN’ to access the site.</w:t>
+        <w:t xml:space="preserve"> site i</w:t>
+      </w:r>
+      <w:r>
+        <w:t xml:space="preserve">f </w:t>
+      </w:r>
+      <w:r>
+        <w:t>you do not have an active session open. After entering your ‘username’ and ‘password’ click ‘SIGN IN’ to access the site.</w:t>
       </w:r>
       <w:r>
         <w:t xml:space="preserve"> You can sign out of the site at any time by clicking the user dashboard button at the upper right of the page and selecting ‘LOGOUT’.</w:t>
@@ -17277,23 +17282,40 @@
           <w:i/>
           <w:iCs/>
         </w:rPr>
-        <w:t xml:space="preserve"> If you are working with a new </w:t>
+        <w:t xml:space="preserve"> </w:t>
+      </w:r>
+      <w:r>
+        <w:rPr>
+          <w:i/>
+          <w:iCs/>
+          <w:highlight w:val="yellow"/>
+        </w:rPr>
+        <w:t xml:space="preserve">If you are working with a new </w:t>
       </w:r>
       <w:proofErr w:type="spellStart"/>
+      <w:r>
+        <w:rPr>
+          <w:i/>
+          <w:iCs/>
+          <w:highlight w:val="yellow"/>
+        </w:rPr>
+        <w:t>CareerFind</w:t>
+      </w:r>
+      <w:proofErr w:type="spellEnd"/>
+      <w:r>
+        <w:rPr>
+          <w:i/>
+          <w:iCs/>
+          <w:highlight w:val="yellow"/>
+        </w:rPr>
+        <w:t xml:space="preserve"> installation you can use the default username: ‘admin’ and the default password: ‘CEN3031CareerFindAdmin’</w:t>
+      </w:r>
       <w:r>
         <w:rPr>
           <w:i/>
           <w:iCs/>
         </w:rPr>
-        <w:t>CareerFind</w:t>
-      </w:r>
-      <w:proofErr w:type="spellEnd"/>
-      <w:r>
-        <w:rPr>
-          <w:i/>
-          <w:iCs/>
-        </w:rPr>
-        <w:t xml:space="preserve"> installation you can use the default username: ‘admin’ and the default password: ‘CEN3031CareerFindAdmin’.</w:t>
+        <w:t>.</w:t>
       </w:r>
     </w:p>
     <w:p>
@@ -17312,6 +17334,9 @@
     </w:p>
     <w:p>
       <w:r>
+        <w:rPr>
+          <w:noProof/>
+        </w:rPr>
         <w:drawing>
           <wp:anchor distT="0" distB="0" distL="114300" distR="114300" simplePos="0" relativeHeight="251668480" behindDoc="0" locked="0" layoutInCell="1" allowOverlap="1" wp14:anchorId="3B3E67D6" wp14:editId="54AE9506">
             <wp:simplePos x="0" y="0"/>
@@ -17450,15 +17475,45 @@
         </w:numPr>
       </w:pPr>
       <w:r>
-        <w:t>A new user record will be added to the list. All users must have a ‘username’, ‘password’, and ‘role’ in order to save the new user. A ‘first name’, ‘</w:t>
+        <w:t>A new user record will be added to the list. All users must have a ‘username’, ‘password’, and ‘role’ in order to save the new user. A</w:t>
+      </w:r>
+      <w:r>
+        <w:t>n</w:t>
+      </w:r>
+      <w:r>
+        <w:t xml:space="preserve"> ‘</w:t>
+      </w:r>
+      <w:r>
+        <w:t>FName</w:t>
+      </w:r>
+      <w:r>
+        <w:t>’, ‘</w:t>
       </w:r>
       <w:proofErr w:type="spellStart"/>
       <w:r>
-        <w:t>lastname</w:t>
+        <w:t>LName</w:t>
       </w:r>
       <w:proofErr w:type="spellEnd"/>
       <w:r>
-        <w:t>’, ‘class’, and ‘points’ value can also be specified.</w:t>
+        <w:t xml:space="preserve">’, </w:t>
+      </w:r>
+      <w:r>
+        <w:t xml:space="preserve">and </w:t>
+      </w:r>
+      <w:r>
+        <w:t>‘</w:t>
+      </w:r>
+      <w:r>
+        <w:t>C</w:t>
+      </w:r>
+      <w:r>
+        <w:t xml:space="preserve">lass’ can </w:t>
+      </w:r>
+      <w:r>
+        <w:t>optionally</w:t>
+      </w:r>
+      <w:r>
+        <w:t xml:space="preserve"> be specified.</w:t>
       </w:r>
     </w:p>
     <w:p>
@@ -17506,7 +17561,63 @@
           <w:i/>
           <w:iCs/>
         </w:rPr>
-        <w:t xml:space="preserve"> Valid roles include ‘A’ for admin and ‘S’ for Student. Students have read access to the site while Admins are able to manage content. Users can be associated with a ‘Class’ so that it is easier to manage users associated with a specific classroom.</w:t>
+        <w:t xml:space="preserve"> Valid roles include </w:t>
+      </w:r>
+      <w:r>
+        <w:rPr>
+          <w:i/>
+          <w:iCs/>
+        </w:rPr>
+        <w:t>’A</w:t>
+      </w:r>
+      <w:r>
+        <w:rPr>
+          <w:i/>
+          <w:iCs/>
+        </w:rPr>
+        <w:t>dmin</w:t>
+      </w:r>
+      <w:r>
+        <w:rPr>
+          <w:i/>
+          <w:iCs/>
+        </w:rPr>
+        <w:t>’</w:t>
+      </w:r>
+      <w:r>
+        <w:rPr>
+          <w:i/>
+          <w:iCs/>
+        </w:rPr>
+        <w:t xml:space="preserve"> and ‘Student</w:t>
+      </w:r>
+      <w:r>
+        <w:rPr>
+          <w:i/>
+          <w:iCs/>
+        </w:rPr>
+        <w:t>’</w:t>
+      </w:r>
+      <w:r>
+        <w:rPr>
+          <w:i/>
+          <w:iCs/>
+        </w:rPr>
+        <w:t xml:space="preserve">. Students have read access to the site while Admins are able to manage </w:t>
+      </w:r>
+      <w:r>
+        <w:rPr>
+          <w:i/>
+          <w:iCs/>
+        </w:rPr>
+        <w:t xml:space="preserve">users and </w:t>
+      </w:r>
+      <w:r>
+        <w:rPr>
+          <w:i/>
+          <w:iCs/>
+        </w:rPr>
+        <w:t>content. Users can be associated with a ‘Class’ so that it is easier to manage users associated with a specific classroom.</w:t>
       </w:r>
     </w:p>
     <w:p>
@@ -17526,7 +17637,19 @@
         </w:numPr>
       </w:pPr>
       <w:r>
-        <w:t>To filter the list of users by ‘username’, ‘first name’, and ‘last name’ simply type into the ‘Search’ field at the upper right of the ‘Manage Users’ modal window. You can also filter users by ‘Class’ and ‘Role’.</w:t>
+        <w:t xml:space="preserve">To filter the list of users by </w:t>
+      </w:r>
+      <w:r>
+        <w:t>any column except ‘Password’</w:t>
+      </w:r>
+      <w:r>
+        <w:t xml:space="preserve"> simply type into the ‘Search’ field at the upper right of the ‘Manage Users’ modal window. You can also filter users by ‘Role’</w:t>
+      </w:r>
+      <w:r>
+        <w:t xml:space="preserve"> via the dropdown in that column</w:t>
+      </w:r>
+      <w:r>
+        <w:t>.</w:t>
       </w:r>
     </w:p>
     <w:p>
@@ -17538,7 +17661,16 @@
         </w:numPr>
       </w:pPr>
       <w:r>
-        <w:t>Locate the user you wish to edit and click the pencil under the ‘Actions’ column next to that user in the list. You will be able to edit all fields except for the ‘username’ which cannot be changed.</w:t>
+        <w:t>Locate the user you wish to edit and click the pencil under the ‘Actions’ column next to that user in the list. You will be able to edit all field</w:t>
+      </w:r>
+      <w:r>
+        <w:t>s</w:t>
+      </w:r>
+      <w:r>
+        <w:t>.</w:t>
+      </w:r>
+      <w:r>
+        <w:t xml:space="preserve"> You can only enter a new password if you wish to change a user’s password.</w:t>
       </w:r>
     </w:p>
     <w:p>
@@ -17579,7 +17711,16 @@
         </w:numPr>
       </w:pPr>
       <w:r>
-        <w:t>To filter the list of users by ‘username’, ‘first name’, and ‘last name’ simply type into the ‘Search’ field at the upper right of the ‘Manage Users’ modal window. You can also filter users by ‘Class’ and ‘Role’.</w:t>
+        <w:t xml:space="preserve">To filter the list of </w:t>
+      </w:r>
+      <w:r>
+        <w:t>users by any column except ‘Password’ simply type into the ‘Search’</w:t>
+      </w:r>
+      <w:r>
+        <w:t xml:space="preserve"> field at the upper right of the ‘Manage Users’ modal window. You can also filter users </w:t>
+      </w:r>
+      <w:r>
+        <w:t>by ‘Role’ via the dropdown in that column.</w:t>
       </w:r>
     </w:p>
     <w:p>
@@ -17591,7 +17732,7 @@
         </w:numPr>
       </w:pPr>
       <w:r>
-        <w:t>Locate the user you wish to delete and click the trash-can under the ‘Actions’ column next to that user in the list.</w:t>
+        <w:t>Locate the user you wish to delete and click the trashcan under the ‘Actions’ column next to that user in the list.</w:t>
       </w:r>
     </w:p>
     <w:p>
@@ -17616,89 +17757,25 @@
     </w:p>
     <w:p>
       <w:pPr>
-        <w:pStyle w:val="Heading4"/>
-      </w:pPr>
-      <w:r>
-        <w:t>Us</w:t>
-      </w:r>
-      <w:r>
-        <w:t xml:space="preserve">e </w:t>
-      </w:r>
-      <w:r>
-        <w:t>the Reward System</w:t>
-      </w:r>
-    </w:p>
-    <w:p>
-      <w:pPr>
-        <w:pStyle w:val="ListParagraph"/>
-        <w:numPr>
-          <w:ilvl w:val="0"/>
-          <w:numId w:val="9"/>
-        </w:numPr>
-      </w:pPr>
-      <w:r>
-        <w:t>Click the ‘Use Reward System’ check box to toggle the reward system on or off. When the reward system is enabled Students will receive points for viewing career content</w:t>
-      </w:r>
-      <w:r>
-        <w:t xml:space="preserve"> and this information will be displayed on a ‘Scoreboard’ on the Student dashboard.</w:t>
-      </w:r>
-    </w:p>
-    <w:p>
-      <w:pPr>
-        <w:pStyle w:val="ListParagraph"/>
-        <w:numPr>
-          <w:ilvl w:val="0"/>
-          <w:numId w:val="9"/>
-        </w:numPr>
+        <w:pStyle w:val="Heading3"/>
+      </w:pPr>
+      <w:bookmarkStart w:id="48" w:name="_Toc38652631"/>
+      <w:r>
+        <w:t>Manage</w:t>
+      </w:r>
+      <w:r>
+        <w:t xml:space="preserve"> Career Cluster</w:t>
+      </w:r>
+      <w:r>
+        <w:t>s</w:t>
+      </w:r>
+      <w:bookmarkEnd w:id="48"/>
+    </w:p>
+    <w:p>
+      <w:r>
         <w:rPr>
-          <w:i/>
-          <w:iCs/>
+          <w:noProof/>
         </w:rPr>
-      </w:pPr>
-      <w:r>
-        <w:t>A Students ‘points’ can be changed editing their user record as outlined in ‘Edit an Existing User’.</w:t>
-      </w:r>
-    </w:p>
-    <w:p>
-      <w:pPr>
-        <w:ind w:left="360"/>
-      </w:pPr>
-      <w:r>
-        <w:rPr>
-          <w:b/>
-          <w:bCs/>
-          <w:i/>
-          <w:iCs/>
-        </w:rPr>
-        <w:t>Note:</w:t>
-      </w:r>
-      <w:r>
-        <w:rPr>
-          <w:i/>
-          <w:iCs/>
-        </w:rPr>
-        <w:t xml:space="preserve"> Students are rewarded 1 point for viewing all pages associated with a given career. It is recommended that the Instructor reward students or classes for earning a target point value when using the Reward System.</w:t>
-      </w:r>
-    </w:p>
-    <w:p>
-      <w:pPr>
-        <w:pStyle w:val="Heading3"/>
-      </w:pPr>
-      <w:bookmarkStart w:id="48" w:name="_Toc38652631"/>
-      <w:r>
-        <w:lastRenderedPageBreak/>
-        <w:t>Manage</w:t>
-      </w:r>
-      <w:r>
-        <w:t xml:space="preserve"> Career Cluster</w:t>
-      </w:r>
-      <w:r>
-        <w:t>s</w:t>
-      </w:r>
-      <w:bookmarkEnd w:id="48"/>
-    </w:p>
-    <w:p>
-      <w:r>
         <w:drawing>
           <wp:anchor distT="0" distB="0" distL="114300" distR="114300" simplePos="0" relativeHeight="251669504" behindDoc="0" locked="0" layoutInCell="1" allowOverlap="1" wp14:anchorId="1C2944AD" wp14:editId="1597D026">
             <wp:simplePos x="0" y="0"/>
@@ -17764,7 +17841,13 @@
       </w:r>
       <w:proofErr w:type="spellEnd"/>
       <w:r>
-        <w:t xml:space="preserve"> with admin credentials you can manage career clusters. Click ‘Edit’ on the </w:t>
+        <w:t xml:space="preserve"> with admin credentials you can manage career clusters. Click ‘Edit</w:t>
+      </w:r>
+      <w:r>
+        <w:t xml:space="preserve"> Clusters</w:t>
+      </w:r>
+      <w:r>
+        <w:t xml:space="preserve">’ on the </w:t>
       </w:r>
       <w:proofErr w:type="spellStart"/>
       <w:r>
@@ -17772,10 +17855,16 @@
       </w:r>
       <w:proofErr w:type="spellEnd"/>
       <w:r>
-        <w:t xml:space="preserve"> ‘Main’ page where the Career Clusters are displayed</w:t>
-      </w:r>
-      <w:r>
-        <w:t xml:space="preserve"> to open the ‘Edit’ modal window</w:t>
+        <w:t xml:space="preserve"> ‘</w:t>
+      </w:r>
+      <w:r>
+        <w:t>Home</w:t>
+      </w:r>
+      <w:r>
+        <w:t xml:space="preserve">’ page </w:t>
+      </w:r>
+      <w:r>
+        <w:t>to open the ‘Edit’ modal window</w:t>
       </w:r>
       <w:r>
         <w:t>.</w:t>
@@ -17813,18 +17902,10 @@
         </w:numPr>
       </w:pPr>
       <w:r>
-        <w:t>A new user record will be added to the list. All career clusters must have a ‘name’. A</w:t>
-      </w:r>
-      <w:r>
-        <w:t xml:space="preserve"> path to an ‘image’ that will displayed on ‘Main’ can also be entered. Images should be stored on the </w:t>
-      </w:r>
-      <w:proofErr w:type="spellStart"/>
-      <w:r>
-        <w:t>CareerFind</w:t>
-      </w:r>
-      <w:proofErr w:type="spellEnd"/>
-      <w:r>
-        <w:t xml:space="preserve"> webserver under ‘/client/public’.</w:t>
+        <w:t>A new record will be added to the list. All career clusters must have a ‘name’. A</w:t>
+      </w:r>
+      <w:r>
+        <w:t xml:space="preserve"> path to an ‘image’ that will displayed on ‘Main’ can also be entered.</w:t>
       </w:r>
     </w:p>
     <w:p>
@@ -17892,6 +17973,7 @@
         <w:pStyle w:val="Heading4"/>
       </w:pPr>
       <w:r>
+        <w:lastRenderedPageBreak/>
         <w:t>Edit a Career Cluster</w:t>
       </w:r>
     </w:p>
@@ -17962,7 +18044,6 @@
         </w:numPr>
       </w:pPr>
       <w:r>
-        <w:lastRenderedPageBreak/>
         <w:t xml:space="preserve">When prompted for confirmation under the ‘Actions’ column </w:t>
       </w:r>
       <w:proofErr w:type="gramStart"/>
@@ -17978,12 +18059,79 @@
       <w:pPr>
         <w:pStyle w:val="Heading3"/>
       </w:pPr>
-      <w:bookmarkStart w:id="49" w:name="_Toc38652632"/>
+      <w:bookmarkStart w:id="49" w:name="_Toc38652633"/>
+      <w:r>
+        <w:drawing>
+          <wp:anchor distT="0" distB="0" distL="114300" distR="114300" simplePos="0" relativeHeight="251670528" behindDoc="0" locked="0" layoutInCell="1" allowOverlap="1" wp14:anchorId="28584263" wp14:editId="47A726DA">
+            <wp:simplePos x="0" y="0"/>
+            <wp:positionH relativeFrom="margin">
+              <wp:align>right</wp:align>
+            </wp:positionH>
+            <wp:positionV relativeFrom="paragraph">
+              <wp:posOffset>131071</wp:posOffset>
+            </wp:positionV>
+            <wp:extent cx="4461510" cy="2249805"/>
+            <wp:effectExtent l="0" t="0" r="0" b="0"/>
+            <wp:wrapSquare wrapText="left"/>
+            <wp:docPr id="14" name="Picture 14"/>
+            <wp:cNvGraphicFramePr>
+              <a:graphicFrameLocks xmlns:a="http://schemas.openxmlformats.org/drawingml/2006/main" noChangeAspect="1"/>
+            </wp:cNvGraphicFramePr>
+            <a:graphic xmlns:a="http://schemas.openxmlformats.org/drawingml/2006/main">
+              <a:graphicData uri="http://schemas.openxmlformats.org/drawingml/2006/picture">
+                <pic:pic xmlns:pic="http://schemas.openxmlformats.org/drawingml/2006/picture">
+                  <pic:nvPicPr>
+                    <pic:cNvPr id="1" name=""/>
+                    <pic:cNvPicPr/>
+                  </pic:nvPicPr>
+                  <pic:blipFill rotWithShape="1">
+                    <a:blip r:embed="rId20">
+                      <a:extLst>
+                        <a:ext uri="{28A0092B-C50C-407E-A947-70E740481C1C}">
+                          <a14:useLocalDpi xmlns:a14="http://schemas.microsoft.com/office/drawing/2010/main" val="0"/>
+                        </a:ext>
+                      </a:extLst>
+                    </a:blip>
+                    <a:srcRect b="25419"/>
+                    <a:stretch/>
+                  </pic:blipFill>
+                  <pic:spPr bwMode="auto">
+                    <a:xfrm>
+                      <a:off x="0" y="0"/>
+                      <a:ext cx="4461510" cy="2249805"/>
+                    </a:xfrm>
+                    <a:prstGeom prst="rect">
+                      <a:avLst/>
+                    </a:prstGeom>
+                    <a:ln>
+                      <a:noFill/>
+                    </a:ln>
+                    <a:extLst>
+                      <a:ext uri="{53640926-AAD7-44D8-BBD7-CCE9431645EC}">
+                        <a14:shadowObscured xmlns:a14="http://schemas.microsoft.com/office/drawing/2010/main"/>
+                      </a:ext>
+                    </a:extLst>
+                  </pic:spPr>
+                </pic:pic>
+              </a:graphicData>
+            </a:graphic>
+            <wp14:sizeRelH relativeFrom="margin">
+              <wp14:pctWidth>0</wp14:pctWidth>
+            </wp14:sizeRelH>
+            <wp14:sizeRelV relativeFrom="margin">
+              <wp14:pctHeight>0</wp14:pctHeight>
+            </wp14:sizeRelV>
+          </wp:anchor>
+        </w:drawing>
+      </w:r>
       <w:r>
         <w:t>Manage</w:t>
       </w:r>
       <w:r>
-        <w:t xml:space="preserve"> Career Cluster Keywords</w:t>
+        <w:t xml:space="preserve"> Career</w:t>
+      </w:r>
+      <w:r>
+        <w:t>s</w:t>
       </w:r>
       <w:bookmarkEnd w:id="49"/>
     </w:p>
@@ -17997,7 +18145,13 @@
       </w:r>
       <w:proofErr w:type="spellEnd"/>
       <w:r>
-        <w:t xml:space="preserve"> with admin credentials you can manage career cluster keywords. Click on a Career Cluster on the </w:t>
+        <w:t xml:space="preserve"> with admin credentials you can manage careers. Click on a Career Cluster </w:t>
+      </w:r>
+      <w:r>
+        <w:t>from</w:t>
+      </w:r>
+      <w:r>
+        <w:t xml:space="preserve"> the </w:t>
       </w:r>
       <w:proofErr w:type="spellStart"/>
       <w:r>
@@ -18005,16 +18159,19 @@
       </w:r>
       <w:proofErr w:type="spellEnd"/>
       <w:r>
-        <w:t xml:space="preserve"> ‘Main’ page to open that Career Cluster’s detail page. From the Career Cluster detail page click ‘Edit Keywords’</w:t>
-      </w:r>
-      <w:r>
-        <w:t xml:space="preserve"> to open the ‘Edit’ modal window</w:t>
-      </w:r>
-      <w:r>
-        <w:t>.</w:t>
-      </w:r>
-      <w:r>
-        <w:t xml:space="preserve"> You can close the ‘Edit’ modal window by clicking outside of it.</w:t>
+        <w:t xml:space="preserve"> ‘</w:t>
+      </w:r>
+      <w:r>
+        <w:t>Home</w:t>
+      </w:r>
+      <w:r>
+        <w:t xml:space="preserve">’ page to open that Career Cluster’s detail page. From the Career Cluster detail page click ‘Edit </w:t>
+      </w:r>
+      <w:r>
+        <w:t xml:space="preserve">Cluster </w:t>
+      </w:r>
+      <w:r>
+        <w:t>Careers’ to open the ‘Edit’ modal window. You can close the ‘Edit’ modal window by clicking outside of it.</w:t>
       </w:r>
     </w:p>
     <w:p>
@@ -18022,7 +18179,7 @@
         <w:pStyle w:val="Heading4"/>
       </w:pPr>
       <w:r>
-        <w:t>Add a Keyword</w:t>
+        <w:t>Add a Career</w:t>
       </w:r>
     </w:p>
     <w:p>
@@ -18030,7 +18187,7 @@
         <w:pStyle w:val="ListParagraph"/>
         <w:numPr>
           <w:ilvl w:val="0"/>
-          <w:numId w:val="14"/>
+          <w:numId w:val="18"/>
         </w:numPr>
       </w:pPr>
       <w:r>
@@ -18042,11 +18199,25 @@
         <w:pStyle w:val="ListParagraph"/>
         <w:numPr>
           <w:ilvl w:val="0"/>
-          <w:numId w:val="14"/>
+          <w:numId w:val="18"/>
         </w:numPr>
       </w:pPr>
       <w:r>
-        <w:t>A new keyword record will be added to the list. All keywords must have a ‘name’ and ‘type’: ‘subject’ or ‘interest’.</w:t>
+        <w:t>A new career record will be added to the list. All careers must have a ‘name’. You can also specify a</w:t>
+      </w:r>
+      <w:r>
+        <w:t xml:space="preserve"> ‘</w:t>
+      </w:r>
+      <w:proofErr w:type="spellStart"/>
+      <w:r>
+        <w:t>shortDescription</w:t>
+      </w:r>
+      <w:proofErr w:type="spellEnd"/>
+      <w:r>
+        <w:t xml:space="preserve">’, ‘image’, and </w:t>
+      </w:r>
+      <w:r>
+        <w:t>‘salary’.</w:t>
       </w:r>
     </w:p>
     <w:p>
@@ -18054,10 +18225,68 @@
         <w:pStyle w:val="ListParagraph"/>
         <w:numPr>
           <w:ilvl w:val="0"/>
-          <w:numId w:val="14"/>
+          <w:numId w:val="18"/>
         </w:numPr>
       </w:pPr>
       <w:r>
+        <w:lastRenderedPageBreak/>
+        <w:drawing>
+          <wp:anchor distT="0" distB="0" distL="114300" distR="114300" simplePos="0" relativeHeight="251671552" behindDoc="0" locked="0" layoutInCell="1" allowOverlap="1" wp14:anchorId="64FF4C22" wp14:editId="766312ED">
+            <wp:simplePos x="0" y="0"/>
+            <wp:positionH relativeFrom="column">
+              <wp:align>center</wp:align>
+            </wp:positionH>
+            <wp:positionV relativeFrom="paragraph">
+              <wp:posOffset>437964</wp:posOffset>
+            </wp:positionV>
+            <wp:extent cx="4882896" cy="4023360"/>
+            <wp:effectExtent l="0" t="0" r="0" b="0"/>
+            <wp:wrapTopAndBottom/>
+            <wp:docPr id="15" name="Picture 15"/>
+            <wp:cNvGraphicFramePr>
+              <a:graphicFrameLocks xmlns:a="http://schemas.openxmlformats.org/drawingml/2006/main" noChangeAspect="1"/>
+            </wp:cNvGraphicFramePr>
+            <a:graphic xmlns:a="http://schemas.openxmlformats.org/drawingml/2006/main">
+              <a:graphicData uri="http://schemas.openxmlformats.org/drawingml/2006/picture">
+                <pic:pic xmlns:pic="http://schemas.openxmlformats.org/drawingml/2006/picture">
+                  <pic:nvPicPr>
+                    <pic:cNvPr id="1" name=""/>
+                    <pic:cNvPicPr/>
+                  </pic:nvPicPr>
+                  <pic:blipFill>
+                    <a:blip r:embed="rId21">
+                      <a:extLst>
+                        <a:ext uri="{28A0092B-C50C-407E-A947-70E740481C1C}">
+                          <a14:useLocalDpi xmlns:a14="http://schemas.microsoft.com/office/drawing/2010/main" val="0"/>
+                        </a:ext>
+                      </a:extLst>
+                    </a:blip>
+                    <a:stretch>
+                      <a:fillRect/>
+                    </a:stretch>
+                  </pic:blipFill>
+                  <pic:spPr>
+                    <a:xfrm>
+                      <a:off x="0" y="0"/>
+                      <a:ext cx="4882896" cy="4023360"/>
+                    </a:xfrm>
+                    <a:prstGeom prst="rect">
+                      <a:avLst/>
+                    </a:prstGeom>
+                  </pic:spPr>
+                </pic:pic>
+              </a:graphicData>
+            </a:graphic>
+            <wp14:sizeRelH relativeFrom="margin">
+              <wp14:pctWidth>0</wp14:pctWidth>
+            </wp14:sizeRelH>
+            <wp14:sizeRelV relativeFrom="margin">
+              <wp14:pctHeight>0</wp14:pctHeight>
+            </wp14:sizeRelV>
+          </wp:anchor>
+        </w:drawing>
+      </w:r>
+      <w:r>
         <w:t xml:space="preserve">After completing the necessary changes under the ‘Actions’ column </w:t>
       </w:r>
       <w:proofErr w:type="gramStart"/>
@@ -18069,14 +18298,548 @@
         <w:t xml:space="preserve"> the check mark to save changes or click the X to cancel.</w:t>
       </w:r>
     </w:p>
-    <w:p>
-      <w:pPr>
-        <w:ind w:left="450"/>
-        <w:rPr>
-          <w:i/>
-          <w:iCs/>
-        </w:rPr>
-      </w:pPr>
+    <w:p/>
+    <w:p>
+      <w:pPr>
+        <w:pStyle w:val="Heading4"/>
+      </w:pPr>
+      <w:r>
+        <w:t>Edit a Career</w:t>
+      </w:r>
+    </w:p>
+    <w:p>
+      <w:pPr>
+        <w:pStyle w:val="ListParagraph"/>
+        <w:numPr>
+          <w:ilvl w:val="0"/>
+          <w:numId w:val="19"/>
+        </w:numPr>
+      </w:pPr>
+      <w:r>
+        <w:t xml:space="preserve">To filter the list of careers by </w:t>
+      </w:r>
+      <w:r>
+        <w:t>any column</w:t>
+      </w:r>
+      <w:r>
+        <w:t xml:space="preserve"> simply type into the ‘Search’ field at the upper right of the ‘Edit’ modal window.</w:t>
+      </w:r>
+    </w:p>
+    <w:p>
+      <w:pPr>
+        <w:pStyle w:val="ListParagraph"/>
+        <w:numPr>
+          <w:ilvl w:val="0"/>
+          <w:numId w:val="19"/>
+        </w:numPr>
+      </w:pPr>
+      <w:r>
+        <w:t xml:space="preserve">Locate the career you wish to edit and click the pencil under the ‘Actions’ column next to that career in the list. You will be able to edit </w:t>
+      </w:r>
+      <w:r>
+        <w:t xml:space="preserve">any of </w:t>
+      </w:r>
+      <w:r>
+        <w:t>the career</w:t>
+      </w:r>
+      <w:r>
+        <w:t>’</w:t>
+      </w:r>
+      <w:r>
+        <w:t xml:space="preserve">s </w:t>
+      </w:r>
+      <w:r>
+        <w:t>fields</w:t>
+      </w:r>
+      <w:r>
+        <w:t>.</w:t>
+      </w:r>
+    </w:p>
+    <w:p>
+      <w:pPr>
+        <w:pStyle w:val="ListParagraph"/>
+        <w:numPr>
+          <w:ilvl w:val="0"/>
+          <w:numId w:val="19"/>
+        </w:numPr>
+      </w:pPr>
+      <w:r>
+        <w:t xml:space="preserve">After completing the necessary changes under the ‘Actions’ column </w:t>
+      </w:r>
+      <w:proofErr w:type="gramStart"/>
+      <w:r>
+        <w:t>click</w:t>
+      </w:r>
+      <w:proofErr w:type="gramEnd"/>
+      <w:r>
+        <w:t xml:space="preserve"> the check mark to save changes or click the X to cancel.</w:t>
+      </w:r>
+    </w:p>
+    <w:p>
+      <w:pPr>
+        <w:pStyle w:val="Heading4"/>
+      </w:pPr>
+      <w:r>
+        <w:t>Delete a Career</w:t>
+      </w:r>
+    </w:p>
+    <w:p>
+      <w:pPr>
+        <w:pStyle w:val="ListParagraph"/>
+        <w:numPr>
+          <w:ilvl w:val="0"/>
+          <w:numId w:val="20"/>
+        </w:numPr>
+      </w:pPr>
+      <w:r>
+        <w:t xml:space="preserve">To filter the list of careers by </w:t>
+      </w:r>
+      <w:r>
+        <w:t>any column</w:t>
+      </w:r>
+      <w:r>
+        <w:t xml:space="preserve"> simply type into the ‘Search’ field at the upper right of the ‘Edit’ modal window.</w:t>
+      </w:r>
+    </w:p>
+    <w:p>
+      <w:pPr>
+        <w:pStyle w:val="ListParagraph"/>
+        <w:numPr>
+          <w:ilvl w:val="0"/>
+          <w:numId w:val="20"/>
+        </w:numPr>
+      </w:pPr>
+      <w:r>
+        <w:t>Locate the career you wish to delete and click the trash-can under the ‘Actions’ column next to that career in the list.</w:t>
+      </w:r>
+    </w:p>
+    <w:p>
+      <w:pPr>
+        <w:pStyle w:val="ListParagraph"/>
+        <w:numPr>
+          <w:ilvl w:val="0"/>
+          <w:numId w:val="20"/>
+        </w:numPr>
+      </w:pPr>
+      <w:r>
+        <w:t xml:space="preserve">When prompted for confirmation under the ‘Actions’ column </w:t>
+      </w:r>
+      <w:proofErr w:type="gramStart"/>
+      <w:r>
+        <w:t>click</w:t>
+      </w:r>
+      <w:proofErr w:type="gramEnd"/>
+      <w:r>
+        <w:t xml:space="preserve"> the check mark to delete the career and all associated content or click the X to cancel.</w:t>
+      </w:r>
+    </w:p>
+    <w:p>
+      <w:pPr>
+        <w:pStyle w:val="Heading3"/>
+      </w:pPr>
+      <w:r>
+        <w:t>Edit Career Details</w:t>
+      </w:r>
+    </w:p>
+    <w:p/>
+    <w:p>
+      <w:r>
+        <w:lastRenderedPageBreak/>
+        <w:drawing>
+          <wp:anchor distT="0" distB="0" distL="114300" distR="114300" simplePos="0" relativeHeight="251672576" behindDoc="0" locked="0" layoutInCell="1" allowOverlap="1" wp14:anchorId="27CA74D9" wp14:editId="7A2C7769">
+            <wp:simplePos x="0" y="0"/>
+            <wp:positionH relativeFrom="margin">
+              <wp:align>right</wp:align>
+            </wp:positionH>
+            <wp:positionV relativeFrom="paragraph">
+              <wp:posOffset>4632</wp:posOffset>
+            </wp:positionV>
+            <wp:extent cx="5349240" cy="4206240"/>
+            <wp:effectExtent l="0" t="0" r="3810" b="3810"/>
+            <wp:wrapSquare wrapText="left"/>
+            <wp:docPr id="16" name="Picture 16"/>
+            <wp:cNvGraphicFramePr>
+              <a:graphicFrameLocks xmlns:a="http://schemas.openxmlformats.org/drawingml/2006/main" noChangeAspect="1"/>
+            </wp:cNvGraphicFramePr>
+            <a:graphic xmlns:a="http://schemas.openxmlformats.org/drawingml/2006/main">
+              <a:graphicData uri="http://schemas.openxmlformats.org/drawingml/2006/picture">
+                <pic:pic xmlns:pic="http://schemas.openxmlformats.org/drawingml/2006/picture">
+                  <pic:nvPicPr>
+                    <pic:cNvPr id="1" name=""/>
+                    <pic:cNvPicPr/>
+                  </pic:nvPicPr>
+                  <pic:blipFill>
+                    <a:blip r:embed="rId22">
+                      <a:extLst>
+                        <a:ext uri="{28A0092B-C50C-407E-A947-70E740481C1C}">
+                          <a14:useLocalDpi xmlns:a14="http://schemas.microsoft.com/office/drawing/2010/main" val="0"/>
+                        </a:ext>
+                      </a:extLst>
+                    </a:blip>
+                    <a:stretch>
+                      <a:fillRect/>
+                    </a:stretch>
+                  </pic:blipFill>
+                  <pic:spPr>
+                    <a:xfrm>
+                      <a:off x="0" y="0"/>
+                      <a:ext cx="5349240" cy="4206240"/>
+                    </a:xfrm>
+                    <a:prstGeom prst="rect">
+                      <a:avLst/>
+                    </a:prstGeom>
+                  </pic:spPr>
+                </pic:pic>
+              </a:graphicData>
+            </a:graphic>
+            <wp14:sizeRelH relativeFrom="margin">
+              <wp14:pctWidth>0</wp14:pctWidth>
+            </wp14:sizeRelH>
+            <wp14:sizeRelV relativeFrom="margin">
+              <wp14:pctHeight>0</wp14:pctHeight>
+            </wp14:sizeRelV>
+          </wp:anchor>
+        </w:drawing>
+      </w:r>
+      <w:r>
+        <w:t xml:space="preserve">After logging into </w:t>
+      </w:r>
+      <w:proofErr w:type="spellStart"/>
+      <w:r>
+        <w:t>CareerFind</w:t>
+      </w:r>
+      <w:proofErr w:type="spellEnd"/>
+      <w:r>
+        <w:t xml:space="preserve"> with admin credentials you can update career </w:t>
+      </w:r>
+      <w:r>
+        <w:t>details</w:t>
+      </w:r>
+      <w:r>
+        <w:t xml:space="preserve">. Click on a Career Cluster </w:t>
+      </w:r>
+      <w:r>
+        <w:t>from</w:t>
+      </w:r>
+      <w:r>
+        <w:t xml:space="preserve"> the </w:t>
+      </w:r>
+      <w:proofErr w:type="spellStart"/>
+      <w:r>
+        <w:t>CareerFind</w:t>
+      </w:r>
+      <w:proofErr w:type="spellEnd"/>
+      <w:r>
+        <w:t xml:space="preserve"> ‘</w:t>
+      </w:r>
+      <w:r>
+        <w:t>Home</w:t>
+      </w:r>
+      <w:r>
+        <w:t xml:space="preserve">’ page to open that Career Cluster’s detail page. From the Career Cluster detail page click on a Career to open that Career’s detail page. From the Career detail page click ‘Edit </w:t>
+      </w:r>
+      <w:r>
+        <w:t>Career</w:t>
+      </w:r>
+      <w:r>
+        <w:t>’ to open the ‘Edit’ modal window. You can close the ‘Edit’ modal window by clicking outside of it.</w:t>
+      </w:r>
+    </w:p>
+    <w:p>
+      <w:pPr>
+        <w:pStyle w:val="Heading4"/>
+      </w:pPr>
+      <w:r>
+        <w:t>Edit Career D</w:t>
+      </w:r>
+      <w:r>
+        <w:t>etails</w:t>
+      </w:r>
+    </w:p>
+    <w:p>
+      <w:pPr>
+        <w:pStyle w:val="ListParagraph"/>
+        <w:numPr>
+          <w:ilvl w:val="0"/>
+          <w:numId w:val="21"/>
+        </w:numPr>
+      </w:pPr>
+      <w:r>
+        <w:t xml:space="preserve">You will be able to edit the career’s </w:t>
+      </w:r>
+      <w:r>
+        <w:t>details:</w:t>
+      </w:r>
+    </w:p>
+    <w:p>
+      <w:pPr>
+        <w:pStyle w:val="ListParagraph"/>
+        <w:numPr>
+          <w:ilvl w:val="1"/>
+          <w:numId w:val="21"/>
+        </w:numPr>
+      </w:pPr>
+      <w:r>
+        <w:t>‘</w:t>
+      </w:r>
+      <w:r>
+        <w:t>name</w:t>
+      </w:r>
+      <w:r>
+        <w:t>’</w:t>
+      </w:r>
+      <w:r>
+        <w:t xml:space="preserve"> – the career’s name.</w:t>
+      </w:r>
+    </w:p>
+    <w:p>
+      <w:pPr>
+        <w:pStyle w:val="ListParagraph"/>
+        <w:numPr>
+          <w:ilvl w:val="1"/>
+          <w:numId w:val="21"/>
+        </w:numPr>
+      </w:pPr>
+      <w:r>
+        <w:t>‘</w:t>
+      </w:r>
+      <w:proofErr w:type="spellStart"/>
+      <w:r>
+        <w:t>shortDescription</w:t>
+      </w:r>
+      <w:proofErr w:type="spellEnd"/>
+      <w:r>
+        <w:t>’</w:t>
+      </w:r>
+      <w:r>
+        <w:t xml:space="preserve"> – a short description of the career.</w:t>
+      </w:r>
+    </w:p>
+    <w:p>
+      <w:pPr>
+        <w:pStyle w:val="ListParagraph"/>
+        <w:numPr>
+          <w:ilvl w:val="1"/>
+          <w:numId w:val="21"/>
+        </w:numPr>
+      </w:pPr>
+      <w:r>
+        <w:t>‘</w:t>
+      </w:r>
+      <w:r>
+        <w:t>cluster</w:t>
+      </w:r>
+      <w:r>
+        <w:t>’</w:t>
+      </w:r>
+      <w:r>
+        <w:t xml:space="preserve"> – the cluster ID the career is associated with.</w:t>
+      </w:r>
+    </w:p>
+    <w:p>
+      <w:pPr>
+        <w:pStyle w:val="ListParagraph"/>
+        <w:numPr>
+          <w:ilvl w:val="1"/>
+          <w:numId w:val="21"/>
+        </w:numPr>
+      </w:pPr>
+      <w:r>
+        <w:t>‘i</w:t>
+      </w:r>
+      <w:r>
+        <w:t>mage</w:t>
+      </w:r>
+      <w:r>
+        <w:t>’</w:t>
+      </w:r>
+      <w:r>
+        <w:t xml:space="preserve"> – a path to the career’s image.</w:t>
+      </w:r>
+    </w:p>
+    <w:p>
+      <w:pPr>
+        <w:pStyle w:val="ListParagraph"/>
+        <w:numPr>
+          <w:ilvl w:val="1"/>
+          <w:numId w:val="21"/>
+        </w:numPr>
+      </w:pPr>
+      <w:r>
+        <w:t>‘</w:t>
+      </w:r>
+      <w:r>
+        <w:t>description</w:t>
+      </w:r>
+      <w:r>
+        <w:t>’</w:t>
+      </w:r>
+      <w:r>
+        <w:t xml:space="preserve"> – a description of the career.</w:t>
+      </w:r>
+    </w:p>
+    <w:p>
+      <w:pPr>
+        <w:pStyle w:val="ListParagraph"/>
+        <w:numPr>
+          <w:ilvl w:val="1"/>
+          <w:numId w:val="21"/>
+        </w:numPr>
+      </w:pPr>
+      <w:r>
+        <w:t>‘s</w:t>
+      </w:r>
+      <w:r>
+        <w:t>alary</w:t>
+      </w:r>
+      <w:r>
+        <w:t>’</w:t>
+      </w:r>
+      <w:r>
+        <w:t xml:space="preserve"> – the career’s salary.</w:t>
+      </w:r>
+    </w:p>
+    <w:p>
+      <w:pPr>
+        <w:pStyle w:val="ListParagraph"/>
+        <w:numPr>
+          <w:ilvl w:val="1"/>
+          <w:numId w:val="21"/>
+        </w:numPr>
+      </w:pPr>
+      <w:r>
+        <w:t>‘</w:t>
+      </w:r>
+      <w:proofErr w:type="spellStart"/>
+      <w:r>
+        <w:t>ditl</w:t>
+      </w:r>
+      <w:proofErr w:type="spellEnd"/>
+      <w:r>
+        <w:t>’</w:t>
+      </w:r>
+      <w:r>
+        <w:t xml:space="preserve"> – the career’s day-in-the-life article.</w:t>
+      </w:r>
+    </w:p>
+    <w:p>
+      <w:pPr>
+        <w:pStyle w:val="ListParagraph"/>
+        <w:numPr>
+          <w:ilvl w:val="1"/>
+          <w:numId w:val="21"/>
+        </w:numPr>
+      </w:pPr>
+      <w:r>
+        <w:t>‘</w:t>
+      </w:r>
+      <w:proofErr w:type="spellStart"/>
+      <w:r>
+        <w:t>ditlImage</w:t>
+      </w:r>
+      <w:proofErr w:type="spellEnd"/>
+      <w:r>
+        <w:t>’</w:t>
+      </w:r>
+      <w:r>
+        <w:t xml:space="preserve"> – the career’s day-in-the-life image.</w:t>
+      </w:r>
+    </w:p>
+    <w:p>
+      <w:pPr>
+        <w:pStyle w:val="ListParagraph"/>
+        <w:numPr>
+          <w:ilvl w:val="1"/>
+          <w:numId w:val="21"/>
+        </w:numPr>
+      </w:pPr>
+      <w:r>
+        <w:t>‘</w:t>
+      </w:r>
+      <w:r>
+        <w:t>celebrity.name</w:t>
+      </w:r>
+      <w:r>
+        <w:t>’</w:t>
+      </w:r>
+      <w:r>
+        <w:t xml:space="preserve"> – the name of the career’s associated celebrity.</w:t>
+      </w:r>
+    </w:p>
+    <w:p>
+      <w:pPr>
+        <w:pStyle w:val="ListParagraph"/>
+        <w:numPr>
+          <w:ilvl w:val="1"/>
+          <w:numId w:val="21"/>
+        </w:numPr>
+      </w:pPr>
+      <w:r>
+        <w:t>‘</w:t>
+      </w:r>
+      <w:proofErr w:type="spellStart"/>
+      <w:proofErr w:type="gramStart"/>
+      <w:r>
+        <w:t>celebrity.photo</w:t>
+      </w:r>
+      <w:proofErr w:type="spellEnd"/>
+      <w:proofErr w:type="gramEnd"/>
+      <w:r>
+        <w:t>’</w:t>
+      </w:r>
+      <w:r>
+        <w:t xml:space="preserve"> – a path to the career’s celebrity photo.</w:t>
+      </w:r>
+    </w:p>
+    <w:p>
+      <w:pPr>
+        <w:pStyle w:val="ListParagraph"/>
+        <w:numPr>
+          <w:ilvl w:val="1"/>
+          <w:numId w:val="21"/>
+        </w:numPr>
+      </w:pPr>
+      <w:r>
+        <w:t>‘</w:t>
+      </w:r>
+      <w:proofErr w:type="spellStart"/>
+      <w:proofErr w:type="gramStart"/>
+      <w:r>
+        <w:t>celbrity.article</w:t>
+      </w:r>
+      <w:proofErr w:type="spellEnd"/>
+      <w:proofErr w:type="gramEnd"/>
+      <w:r>
+        <w:t>’</w:t>
+      </w:r>
+      <w:r>
+        <w:t xml:space="preserve"> – the career’s celebrity article.</w:t>
+      </w:r>
+    </w:p>
+    <w:p>
+      <w:pPr>
+        <w:pStyle w:val="ListParagraph"/>
+        <w:numPr>
+          <w:ilvl w:val="0"/>
+          <w:numId w:val="21"/>
+        </w:numPr>
+      </w:pPr>
+      <w:r>
+        <w:t xml:space="preserve">After making the necessary changes </w:t>
+      </w:r>
+      <w:r>
+        <w:t xml:space="preserve">to any value </w:t>
+      </w:r>
+      <w:r>
+        <w:t>click the check mark to save changes or click the X to cancel.</w:t>
+      </w:r>
+    </w:p>
+    <w:p>
+      <w:pPr>
+        <w:pStyle w:val="ListParagraph"/>
+      </w:pPr>
+    </w:p>
+    <w:p>
       <w:r>
         <w:rPr>
           <w:b/>
@@ -18091,1193 +18854,33 @@
           <w:i/>
           <w:iCs/>
         </w:rPr>
-        <w:t xml:space="preserve"> </w:t>
-      </w:r>
-      <w:r>
-        <w:rPr>
-          <w:i/>
-          <w:iCs/>
-        </w:rPr>
-        <w:t>‘Subject’ type keywords will be displayed on the Career Detail pages of Careers associated with the Career Cluster. ‘Interest’ type keywords allow Students to be matched to Career Clusters without these keywords being displayed on associated Career Detail pages.</w:t>
-      </w:r>
-    </w:p>
-    <w:p>
-      <w:pPr>
-        <w:pStyle w:val="Heading4"/>
-      </w:pPr>
-      <w:r>
-        <w:t>Edit a Keyword</w:t>
-      </w:r>
-    </w:p>
-    <w:p>
-      <w:pPr>
-        <w:pStyle w:val="ListParagraph"/>
-        <w:numPr>
-          <w:ilvl w:val="0"/>
-          <w:numId w:val="16"/>
-        </w:numPr>
-      </w:pPr>
-      <w:r>
-        <w:t>To filter the list of keywords by ‘name’ simply type into the ‘Search’ field at the upper right of the ‘Edit’ modal window.</w:t>
-      </w:r>
-    </w:p>
-    <w:p>
-      <w:pPr>
-        <w:pStyle w:val="ListParagraph"/>
-        <w:numPr>
-          <w:ilvl w:val="0"/>
-          <w:numId w:val="16"/>
-        </w:numPr>
-      </w:pPr>
-      <w:r>
-        <w:t>Locate the keyword you wish to edit and click the pencil under the ‘Actions’ column next to that keyword in the list. You will be able to edit the keyword’s type.</w:t>
-      </w:r>
-    </w:p>
-    <w:p>
-      <w:pPr>
-        <w:pStyle w:val="ListParagraph"/>
-        <w:numPr>
-          <w:ilvl w:val="0"/>
-          <w:numId w:val="16"/>
-        </w:numPr>
-      </w:pPr>
-      <w:r>
-        <w:t xml:space="preserve">After completing the necessary changes under the ‘Actions’ column </w:t>
-      </w:r>
-      <w:proofErr w:type="gramStart"/>
-      <w:r>
-        <w:t>click</w:t>
-      </w:r>
-      <w:proofErr w:type="gramEnd"/>
-      <w:r>
-        <w:t xml:space="preserve"> the check mark to save changes or click the X to cancel.</w:t>
-      </w:r>
-    </w:p>
-    <w:p>
-      <w:pPr>
-        <w:pStyle w:val="Heading4"/>
-      </w:pPr>
-      <w:r>
-        <w:t>Delete a Keyword</w:t>
-      </w:r>
-    </w:p>
-    <w:p>
-      <w:pPr>
-        <w:pStyle w:val="ListParagraph"/>
-        <w:numPr>
-          <w:ilvl w:val="0"/>
-          <w:numId w:val="17"/>
-        </w:numPr>
-      </w:pPr>
-      <w:r>
-        <w:t>To filter the list of keywords by ‘name’ simply type into the ‘Search’ field at the upper right of the ‘Edit’ modal window.</w:t>
-      </w:r>
-    </w:p>
-    <w:p>
-      <w:pPr>
-        <w:pStyle w:val="ListParagraph"/>
-        <w:numPr>
-          <w:ilvl w:val="0"/>
-          <w:numId w:val="17"/>
-        </w:numPr>
-      </w:pPr>
-      <w:r>
-        <w:t xml:space="preserve">Locate the keyword you wish to delete and click the trash-can under the ‘Actions’ column next to that </w:t>
-      </w:r>
-      <w:r>
-        <w:t>keyword</w:t>
-      </w:r>
-      <w:r>
-        <w:t xml:space="preserve"> in the list.</w:t>
-      </w:r>
-    </w:p>
-    <w:p>
-      <w:pPr>
-        <w:pStyle w:val="ListParagraph"/>
-        <w:numPr>
-          <w:ilvl w:val="0"/>
-          <w:numId w:val="17"/>
-        </w:numPr>
-      </w:pPr>
-      <w:r>
-        <w:t xml:space="preserve">When prompted for confirmation under the ‘Actions’ column </w:t>
-      </w:r>
-      <w:proofErr w:type="gramStart"/>
-      <w:r>
-        <w:t>click</w:t>
-      </w:r>
-      <w:proofErr w:type="gramEnd"/>
-      <w:r>
-        <w:t xml:space="preserve"> the check mark to delete the </w:t>
-      </w:r>
-      <w:r>
-        <w:t>keyword</w:t>
-      </w:r>
-      <w:r>
-        <w:t xml:space="preserve"> or click the X to cancel.</w:t>
-      </w:r>
-    </w:p>
-    <w:p>
-      <w:pPr>
-        <w:pStyle w:val="Heading3"/>
-      </w:pPr>
-      <w:bookmarkStart w:id="50" w:name="_Toc38652633"/>
-      <w:r>
-        <w:t>Manage</w:t>
-      </w:r>
-      <w:r>
-        <w:t xml:space="preserve"> Career</w:t>
-      </w:r>
-      <w:r>
-        <w:t>s</w:t>
+        <w:t xml:space="preserve"> You can use the left and right arrows at the bottom of the modal window to shift from one page of values to the next.</w:t>
+      </w:r>
+    </w:p>
+    <w:p>
+      <w:r>
+        <w:lastRenderedPageBreak/>
+        <w:br w:type="page"/>
+      </w:r>
+    </w:p>
+    <w:p>
+      <w:pPr>
+        <w:pStyle w:val="Heading2"/>
+      </w:pPr>
+      <w:bookmarkStart w:id="50" w:name="_Toc38652640"/>
+      <w:proofErr w:type="spellStart"/>
+      <w:r>
+        <w:lastRenderedPageBreak/>
+        <w:t>CareerFind</w:t>
+      </w:r>
+      <w:proofErr w:type="spellEnd"/>
+      <w:r>
+        <w:t xml:space="preserve"> Deployment</w:t>
       </w:r>
       <w:bookmarkEnd w:id="50"/>
     </w:p>
-    <w:p>
-      <w:r>
-        <w:t xml:space="preserve">After logging into </w:t>
-      </w:r>
-      <w:proofErr w:type="spellStart"/>
-      <w:r>
-        <w:t>CareerFind</w:t>
-      </w:r>
-      <w:proofErr w:type="spellEnd"/>
-      <w:r>
-        <w:t xml:space="preserve"> with admin credentials you can manage careers. Click on a Career Cluster on the </w:t>
-      </w:r>
-      <w:proofErr w:type="spellStart"/>
-      <w:r>
-        <w:t>CareerFind</w:t>
-      </w:r>
-      <w:proofErr w:type="spellEnd"/>
-      <w:r>
-        <w:t xml:space="preserve"> ‘Main’ page to open that Career Cluster’s detail page. From the Career Cluster detail page click ‘Edit Careers’ to open the ‘Edit’ modal window. You can close the ‘Edit’ modal window by clicking outside of it.</w:t>
-      </w:r>
-    </w:p>
-    <w:p>
-      <w:pPr>
-        <w:pStyle w:val="Heading4"/>
-      </w:pPr>
-      <w:r>
-        <w:t>Add a Career</w:t>
-      </w:r>
-    </w:p>
-    <w:p>
-      <w:pPr>
-        <w:pStyle w:val="ListParagraph"/>
-        <w:numPr>
-          <w:ilvl w:val="0"/>
-          <w:numId w:val="18"/>
-        </w:numPr>
-      </w:pPr>
-      <w:r>
-        <w:t>Click the plus sign (+) at the upper right corner of the ‘Edit’ modal window.</w:t>
-      </w:r>
-    </w:p>
-    <w:p>
-      <w:pPr>
-        <w:pStyle w:val="ListParagraph"/>
-        <w:numPr>
-          <w:ilvl w:val="0"/>
-          <w:numId w:val="18"/>
-        </w:numPr>
-      </w:pPr>
-      <w:r>
-        <w:lastRenderedPageBreak/>
-        <w:t>A new career record will be added to the list. All careers must have a ‘name’. You can also specify a ‘salary’.</w:t>
-      </w:r>
-    </w:p>
-    <w:p>
-      <w:pPr>
-        <w:pStyle w:val="ListParagraph"/>
-        <w:numPr>
-          <w:ilvl w:val="0"/>
-          <w:numId w:val="18"/>
-        </w:numPr>
-      </w:pPr>
-      <w:r>
-        <w:t xml:space="preserve">After completing the necessary changes under the ‘Actions’ column </w:t>
-      </w:r>
-      <w:proofErr w:type="gramStart"/>
-      <w:r>
-        <w:t>click</w:t>
-      </w:r>
-      <w:proofErr w:type="gramEnd"/>
-      <w:r>
-        <w:t xml:space="preserve"> the check mark to save changes or click the X to cancel.</w:t>
-      </w:r>
-    </w:p>
-    <w:p>
-      <w:pPr>
-        <w:pStyle w:val="Heading4"/>
-      </w:pPr>
-      <w:r>
-        <w:t>Edit a Career</w:t>
-      </w:r>
-    </w:p>
-    <w:p>
-      <w:pPr>
-        <w:pStyle w:val="ListParagraph"/>
-        <w:numPr>
-          <w:ilvl w:val="0"/>
-          <w:numId w:val="19"/>
-        </w:numPr>
-      </w:pPr>
-      <w:r>
-        <w:t>To filter the list of careers by ‘name’ simply type into the ‘Search’ field at the upper right of the ‘Edit’ modal window.</w:t>
-      </w:r>
-    </w:p>
-    <w:p>
-      <w:pPr>
-        <w:pStyle w:val="ListParagraph"/>
-        <w:numPr>
-          <w:ilvl w:val="0"/>
-          <w:numId w:val="19"/>
-        </w:numPr>
-      </w:pPr>
-      <w:r>
-        <w:t>Locate the career you wish to edit and click the pencil under the ‘Actions’ column next to that career in the list. You will be able to edit the career</w:t>
-      </w:r>
-      <w:r>
-        <w:t>’</w:t>
-      </w:r>
-      <w:r>
-        <w:t>s ‘name’ and ‘salary’.</w:t>
-      </w:r>
-    </w:p>
-    <w:p>
-      <w:pPr>
-        <w:pStyle w:val="ListParagraph"/>
-        <w:numPr>
-          <w:ilvl w:val="0"/>
-          <w:numId w:val="19"/>
-        </w:numPr>
-      </w:pPr>
-      <w:r>
-        <w:t xml:space="preserve">After completing the necessary changes under the ‘Actions’ column </w:t>
-      </w:r>
-      <w:proofErr w:type="gramStart"/>
-      <w:r>
-        <w:t>click</w:t>
-      </w:r>
-      <w:proofErr w:type="gramEnd"/>
-      <w:r>
-        <w:t xml:space="preserve"> the check mark to save changes or click the X to cancel.</w:t>
-      </w:r>
-    </w:p>
-    <w:p/>
-    <w:p>
-      <w:pPr>
-        <w:pStyle w:val="Heading4"/>
-      </w:pPr>
-      <w:r>
-        <w:t>Delete a Career</w:t>
-      </w:r>
-    </w:p>
-    <w:p>
-      <w:pPr>
-        <w:pStyle w:val="ListParagraph"/>
-        <w:numPr>
-          <w:ilvl w:val="0"/>
-          <w:numId w:val="20"/>
-        </w:numPr>
-      </w:pPr>
-      <w:r>
-        <w:t>To filter the list of careers by ‘name’ simply type into the ‘Search’ field at the upper right of the ‘Edit’ modal window.</w:t>
-      </w:r>
-    </w:p>
-    <w:p>
-      <w:pPr>
-        <w:pStyle w:val="ListParagraph"/>
-        <w:numPr>
-          <w:ilvl w:val="0"/>
-          <w:numId w:val="20"/>
-        </w:numPr>
-      </w:pPr>
-      <w:r>
-        <w:t>Locate the career you wish to delete and click the trash-can under the ‘Actions’ column next to that career in the list.</w:t>
-      </w:r>
-    </w:p>
-    <w:p>
-      <w:pPr>
-        <w:pStyle w:val="ListParagraph"/>
-        <w:numPr>
-          <w:ilvl w:val="0"/>
-          <w:numId w:val="20"/>
-        </w:numPr>
-      </w:pPr>
-      <w:r>
-        <w:t xml:space="preserve">When prompted for confirmation under the ‘Actions’ column </w:t>
-      </w:r>
-      <w:proofErr w:type="gramStart"/>
-      <w:r>
-        <w:t>click</w:t>
-      </w:r>
-      <w:proofErr w:type="gramEnd"/>
-      <w:r>
-        <w:t xml:space="preserve"> the check mark to delete the career and all associated content or click the X to cancel.</w:t>
-      </w:r>
-    </w:p>
-    <w:p>
-      <w:pPr>
-        <w:pStyle w:val="Heading3"/>
-      </w:pPr>
-      <w:bookmarkStart w:id="51" w:name="_Toc38652634"/>
-      <w:r>
-        <w:t xml:space="preserve">Update </w:t>
-      </w:r>
-      <w:r>
-        <w:t xml:space="preserve">a </w:t>
-      </w:r>
-      <w:r>
-        <w:t>Career Description</w:t>
-      </w:r>
-      <w:bookmarkEnd w:id="51"/>
-    </w:p>
-    <w:p>
-      <w:r>
-        <w:t xml:space="preserve">After logging into </w:t>
-      </w:r>
-      <w:proofErr w:type="spellStart"/>
-      <w:r>
-        <w:t>CareerFind</w:t>
-      </w:r>
-      <w:proofErr w:type="spellEnd"/>
-      <w:r>
-        <w:t xml:space="preserve"> with admin credentials you can update career descriptions. Click on a Career Cluster on the </w:t>
-      </w:r>
-      <w:proofErr w:type="spellStart"/>
-      <w:r>
-        <w:t>CareerFind</w:t>
-      </w:r>
-      <w:proofErr w:type="spellEnd"/>
-      <w:r>
-        <w:t xml:space="preserve"> ‘Main’ page to open that Career Cluster’s detail page. From the Career Cluster detail page click on a Career to open that Career’s detail page. From the Career</w:t>
-      </w:r>
-      <w:r>
-        <w:t xml:space="preserve"> detail page click </w:t>
-      </w:r>
-      <w:r>
-        <w:t xml:space="preserve">‘Edit </w:t>
-      </w:r>
-      <w:r>
-        <w:t>Description</w:t>
-      </w:r>
-      <w:r>
-        <w:t>’ to open the ‘Edit’ modal window. You can close the ‘Edit’ modal window by clicking outside of it.</w:t>
-      </w:r>
-    </w:p>
-    <w:p>
-      <w:pPr>
-        <w:pStyle w:val="Heading4"/>
-      </w:pPr>
-      <w:r>
-        <w:t>Edit a Career Description</w:t>
-      </w:r>
-    </w:p>
-    <w:p>
-      <w:pPr>
-        <w:pStyle w:val="ListParagraph"/>
-        <w:numPr>
-          <w:ilvl w:val="0"/>
-          <w:numId w:val="21"/>
-        </w:numPr>
-      </w:pPr>
-      <w:r>
-        <w:t>You will be able to edit the career’s ‘description’.</w:t>
-      </w:r>
-    </w:p>
-    <w:p>
-      <w:pPr>
-        <w:pStyle w:val="ListParagraph"/>
-        <w:numPr>
-          <w:ilvl w:val="0"/>
-          <w:numId w:val="21"/>
-        </w:numPr>
-      </w:pPr>
-      <w:r>
-        <w:t>After making the necessary changes click the check mark to save changes or click the X to cancel.</w:t>
-      </w:r>
-    </w:p>
-    <w:p>
-      <w:pPr>
-        <w:pStyle w:val="Heading3"/>
-      </w:pPr>
-      <w:bookmarkStart w:id="52" w:name="_Toc38652635"/>
-      <w:r>
-        <w:t>Update Career Day-in-the-Life (DITL)</w:t>
-      </w:r>
-      <w:r>
-        <w:t xml:space="preserve"> Article</w:t>
-      </w:r>
-      <w:bookmarkEnd w:id="52"/>
-    </w:p>
-    <w:p>
-      <w:r>
-        <w:t xml:space="preserve">After logging into </w:t>
-      </w:r>
-      <w:proofErr w:type="spellStart"/>
-      <w:r>
-        <w:t>CareerFind</w:t>
-      </w:r>
-      <w:proofErr w:type="spellEnd"/>
-      <w:r>
-        <w:t xml:space="preserve"> with admin credentials you can update career descriptions. Click on a Career Cluster on the </w:t>
-      </w:r>
-      <w:proofErr w:type="spellStart"/>
-      <w:r>
-        <w:t>CareerFind</w:t>
-      </w:r>
-      <w:proofErr w:type="spellEnd"/>
-      <w:r>
-        <w:t xml:space="preserve"> ‘Main’ page to open that Career Cluster’s detail page. From the Career Cluster detail page click on a Career to open that Career’s detail page. From the Career detail page click </w:t>
-      </w:r>
-      <w:r>
-        <w:t xml:space="preserve">on </w:t>
-      </w:r>
-      <w:r>
-        <w:t>the ‘</w:t>
-      </w:r>
-      <w:r>
-        <w:t>A Day in the Life’ link to open the DITL page</w:t>
-      </w:r>
-      <w:r>
-        <w:t>.</w:t>
-      </w:r>
-      <w:r>
-        <w:t xml:space="preserve"> From the DITL page click ‘Edit DITL’ to open the ‘Edit’ modal window. You can close the ‘Edit’ modal window by clicking outside of it.</w:t>
-      </w:r>
-    </w:p>
-    <w:p>
-      <w:pPr>
-        <w:pStyle w:val="Heading4"/>
-      </w:pPr>
-      <w:r>
-        <w:t>Edit a DITL Article</w:t>
-      </w:r>
-    </w:p>
-    <w:p>
-      <w:pPr>
-        <w:pStyle w:val="ListParagraph"/>
-        <w:numPr>
-          <w:ilvl w:val="0"/>
-          <w:numId w:val="22"/>
-        </w:numPr>
-      </w:pPr>
-      <w:r>
-        <w:t>You will be able to edit the ‘</w:t>
-      </w:r>
-      <w:proofErr w:type="spellStart"/>
-      <w:r>
-        <w:t>ditl</w:t>
-      </w:r>
-      <w:proofErr w:type="spellEnd"/>
-      <w:r>
-        <w:t>’ article.</w:t>
-      </w:r>
-    </w:p>
-    <w:p>
-      <w:pPr>
-        <w:pStyle w:val="ListParagraph"/>
-        <w:numPr>
-          <w:ilvl w:val="0"/>
-          <w:numId w:val="22"/>
-        </w:numPr>
-      </w:pPr>
-      <w:r>
-        <w:t>After making the necessary changes click the check mark to save changes or click the X to cancel.</w:t>
-      </w:r>
-    </w:p>
-    <w:p>
-      <w:pPr>
-        <w:pStyle w:val="Heading3"/>
-      </w:pPr>
-      <w:bookmarkStart w:id="53" w:name="_Toc38652636"/>
-      <w:r>
-        <w:lastRenderedPageBreak/>
-        <w:t>Manage Career Celebrity</w:t>
-      </w:r>
-      <w:r>
-        <w:t xml:space="preserve"> Profile</w:t>
-      </w:r>
-      <w:bookmarkEnd w:id="53"/>
-    </w:p>
-    <w:p>
-      <w:r>
-        <w:t xml:space="preserve">After logging into </w:t>
-      </w:r>
-      <w:proofErr w:type="spellStart"/>
-      <w:r>
-        <w:t>CareerFind</w:t>
-      </w:r>
-      <w:proofErr w:type="spellEnd"/>
-      <w:r>
-        <w:t xml:space="preserve"> with admin credentials you can manage a career’s celebrity profile. Click on a Career Cluster on the </w:t>
-      </w:r>
-      <w:proofErr w:type="spellStart"/>
-      <w:r>
-        <w:t>CareerFind</w:t>
-      </w:r>
-      <w:proofErr w:type="spellEnd"/>
-      <w:r>
-        <w:t xml:space="preserve"> ‘Main’ page to open that Career Cluster’s detail page. From the Career Cluster detail page click on a Career to open that Career’s detail page. From the Career detail page click ‘Edit Celebrity Profile’ to open the ‘Edit’ modal window. You can close the ‘Edit’ modal window by clicking outside of it.</w:t>
-      </w:r>
-    </w:p>
-    <w:p>
-      <w:pPr>
-        <w:pStyle w:val="Heading4"/>
-      </w:pPr>
-      <w:r>
-        <w:t>Add a Celebrity Profile</w:t>
-      </w:r>
-    </w:p>
-    <w:p>
-      <w:pPr>
-        <w:pStyle w:val="ListParagraph"/>
-        <w:numPr>
-          <w:ilvl w:val="0"/>
-          <w:numId w:val="23"/>
-        </w:numPr>
-      </w:pPr>
-      <w:r>
-        <w:t>You will be able to edit the ‘name’ and ‘image’ path of the Celebrity Profile.</w:t>
-      </w:r>
-    </w:p>
-    <w:p>
-      <w:pPr>
-        <w:pStyle w:val="ListParagraph"/>
-        <w:numPr>
-          <w:ilvl w:val="0"/>
-          <w:numId w:val="23"/>
-        </w:numPr>
-      </w:pPr>
-      <w:r>
-        <w:t xml:space="preserve">After completing the necessary changes under the ‘Actions’ column </w:t>
-      </w:r>
-      <w:proofErr w:type="gramStart"/>
-      <w:r>
-        <w:t>click</w:t>
-      </w:r>
-      <w:proofErr w:type="gramEnd"/>
-      <w:r>
-        <w:t xml:space="preserve"> the check mark to save changes or click the X to cancel.</w:t>
-      </w:r>
-    </w:p>
-    <w:p>
-      <w:pPr>
-        <w:ind w:left="450"/>
-        <w:rPr>
-          <w:i/>
-          <w:iCs/>
-        </w:rPr>
-      </w:pPr>
-      <w:r>
-        <w:rPr>
-          <w:b/>
-          <w:bCs/>
-          <w:i/>
-          <w:iCs/>
-        </w:rPr>
-        <w:t>Note:</w:t>
-      </w:r>
-      <w:r>
-        <w:rPr>
-          <w:i/>
-          <w:iCs/>
-        </w:rPr>
-        <w:t xml:space="preserve"> After adding a Celebrity Profile to a Career the Celebrity Profile ‘name’ will appear on the Career Detail page as a link to the Celebrity Profile page.</w:t>
-      </w:r>
-    </w:p>
-    <w:p>
-      <w:pPr>
-        <w:pStyle w:val="Heading4"/>
-      </w:pPr>
-      <w:r>
-        <w:t>Edit a Celebrity Profile</w:t>
-      </w:r>
-    </w:p>
-    <w:p>
-      <w:pPr>
-        <w:pStyle w:val="ListParagraph"/>
-        <w:numPr>
-          <w:ilvl w:val="0"/>
-          <w:numId w:val="24"/>
-        </w:numPr>
-      </w:pPr>
-      <w:r>
-        <w:t>You will be able to edit the ‘name’ and ‘image’ path of the Celebrity Profile.</w:t>
-      </w:r>
-    </w:p>
-    <w:p>
-      <w:pPr>
-        <w:pStyle w:val="ListParagraph"/>
-        <w:numPr>
-          <w:ilvl w:val="0"/>
-          <w:numId w:val="24"/>
-        </w:numPr>
-      </w:pPr>
-      <w:r>
-        <w:t xml:space="preserve">After completing the necessary changes under the ‘Actions’ column </w:t>
-      </w:r>
-      <w:proofErr w:type="gramStart"/>
-      <w:r>
-        <w:t>click</w:t>
-      </w:r>
-      <w:proofErr w:type="gramEnd"/>
-      <w:r>
-        <w:t xml:space="preserve"> the check mark to save changes or click the X to cancel.</w:t>
-      </w:r>
-    </w:p>
-    <w:p>
-      <w:pPr>
-        <w:pStyle w:val="Heading4"/>
-      </w:pPr>
-      <w:r>
-        <w:t>Delete a Celebrity Profile</w:t>
-      </w:r>
-    </w:p>
-    <w:p>
-      <w:pPr>
-        <w:pStyle w:val="ListParagraph"/>
-        <w:numPr>
-          <w:ilvl w:val="0"/>
-          <w:numId w:val="25"/>
-        </w:numPr>
-      </w:pPr>
-      <w:r>
-        <w:t>Click the trash-can in the ‘Edit’ modal window.</w:t>
-      </w:r>
-    </w:p>
-    <w:p>
-      <w:pPr>
-        <w:pStyle w:val="ListParagraph"/>
-        <w:numPr>
-          <w:ilvl w:val="0"/>
-          <w:numId w:val="25"/>
-        </w:numPr>
-      </w:pPr>
-      <w:r>
-        <w:t>When prompted for confirmation click the check mark to delete the Celebrity Profile or click the X to cancel.</w:t>
-      </w:r>
-    </w:p>
-    <w:p>
-      <w:pPr>
-        <w:pStyle w:val="Heading3"/>
-      </w:pPr>
-      <w:bookmarkStart w:id="54" w:name="_Toc38652637"/>
-      <w:r>
-        <w:t>Update Celebrity Profile Article</w:t>
-      </w:r>
-      <w:bookmarkEnd w:id="54"/>
-    </w:p>
-    <w:p>
-      <w:r>
-        <w:t xml:space="preserve">After logging into </w:t>
-      </w:r>
-      <w:proofErr w:type="spellStart"/>
-      <w:r>
-        <w:t>CareerFind</w:t>
-      </w:r>
-      <w:proofErr w:type="spellEnd"/>
-      <w:r>
-        <w:t xml:space="preserve"> with admin credentials you can update career descriptions. Click on a Career Cluster on the </w:t>
-      </w:r>
-      <w:proofErr w:type="spellStart"/>
-      <w:r>
-        <w:t>CareerFind</w:t>
-      </w:r>
-      <w:proofErr w:type="spellEnd"/>
-      <w:r>
-        <w:t xml:space="preserve"> ‘Main’ page to open that Career Cluster’s detail page. From the Career Cluster detail page click on a Career to open that Career’s detail page. From the Career detail page click on the Celebrity Profile link to open the Celebrity Profile page. From the Celebrity Profile page click ‘Edit Article’ to open the ‘Edit’ modal window. You can close the ‘Edit’ modal window by clicking outside of it.</w:t>
-      </w:r>
-    </w:p>
-    <w:p>
-      <w:pPr>
-        <w:pStyle w:val="Heading4"/>
-      </w:pPr>
-      <w:r>
-        <w:t>Edit a Celebrity Profile Article</w:t>
-      </w:r>
-    </w:p>
-    <w:p>
-      <w:pPr>
-        <w:pStyle w:val="ListParagraph"/>
-        <w:numPr>
-          <w:ilvl w:val="0"/>
-          <w:numId w:val="27"/>
-        </w:numPr>
-      </w:pPr>
-      <w:r>
-        <w:t>You will be able to edit the Celebrity Profile article.</w:t>
-      </w:r>
-    </w:p>
-    <w:p>
-      <w:pPr>
-        <w:pStyle w:val="ListParagraph"/>
-        <w:numPr>
-          <w:ilvl w:val="0"/>
-          <w:numId w:val="27"/>
-        </w:numPr>
-      </w:pPr>
-      <w:r>
-        <w:t>After making the necessary changes click the check mark to save changes or click the X to cancel.</w:t>
-      </w:r>
-    </w:p>
-    <w:p>
-      <w:pPr>
-        <w:pStyle w:val="Heading3"/>
-      </w:pPr>
-      <w:bookmarkStart w:id="55" w:name="_Toc38652638"/>
-      <w:r>
-        <w:t>Manage</w:t>
-      </w:r>
-      <w:r>
-        <w:t xml:space="preserve"> Chat Counselor Image</w:t>
-      </w:r>
-      <w:r>
-        <w:t>,</w:t>
-      </w:r>
-      <w:r>
-        <w:t xml:space="preserve"> Prompts</w:t>
-      </w:r>
-      <w:r>
-        <w:t>, and Response Logging</w:t>
-      </w:r>
-      <w:bookmarkEnd w:id="55"/>
-    </w:p>
-    <w:p>
-      <w:r>
-        <w:t xml:space="preserve">After logging into </w:t>
-      </w:r>
-      <w:proofErr w:type="spellStart"/>
-      <w:r>
-        <w:t>CareerFind</w:t>
-      </w:r>
-      <w:proofErr w:type="spellEnd"/>
-      <w:r>
-        <w:t xml:space="preserve"> with admin credentials you can manage the Chat Counselor. Click ‘MANAGE COUNSELOR’ on the admin dashboard in the top right corner of the page. You can return to the ‘Main’ page by using the breadcrumbs from the ‘Manage Users’ page.</w:t>
-      </w:r>
-    </w:p>
-    <w:p>
-      <w:pPr>
-        <w:pStyle w:val="Heading4"/>
-      </w:pPr>
-      <w:r>
-        <w:t>Edit the Counselor’s Image</w:t>
-      </w:r>
-    </w:p>
-    <w:p>
-      <w:pPr>
-        <w:pStyle w:val="ListParagraph"/>
-        <w:numPr>
-          <w:ilvl w:val="0"/>
-          <w:numId w:val="28"/>
-        </w:numPr>
-      </w:pPr>
-      <w:r>
-        <w:t>Type in a path to the counselor’s associated ‘image’ in the upper left of the modal window. This image will represent the Counselor in the Chat Box.</w:t>
-      </w:r>
-    </w:p>
-    <w:p>
-      <w:pPr>
-        <w:pStyle w:val="Heading4"/>
-      </w:pPr>
-      <w:r>
-        <w:lastRenderedPageBreak/>
-        <w:t>Add a Prompt</w:t>
-      </w:r>
-    </w:p>
-    <w:p>
-      <w:pPr>
-        <w:pStyle w:val="ListParagraph"/>
-        <w:numPr>
-          <w:ilvl w:val="0"/>
-          <w:numId w:val="26"/>
-        </w:numPr>
-      </w:pPr>
-      <w:r>
-        <w:t>Click the plus sign (+) at the upper right corner of the modal window.</w:t>
-      </w:r>
-    </w:p>
-    <w:p>
-      <w:pPr>
-        <w:pStyle w:val="ListParagraph"/>
-        <w:numPr>
-          <w:ilvl w:val="0"/>
-          <w:numId w:val="26"/>
-        </w:numPr>
-      </w:pPr>
-      <w:r>
-        <w:t>A new prompt will be added to the list.</w:t>
-      </w:r>
-      <w:r>
-        <w:t xml:space="preserve"> Type in the ‘prompt’.</w:t>
-      </w:r>
-    </w:p>
-    <w:p>
-      <w:pPr>
-        <w:pStyle w:val="ListParagraph"/>
-        <w:numPr>
-          <w:ilvl w:val="0"/>
-          <w:numId w:val="26"/>
-        </w:numPr>
-      </w:pPr>
-      <w:r>
-        <w:t xml:space="preserve">After completing the necessary changes under the ‘Actions’ column </w:t>
-      </w:r>
-      <w:proofErr w:type="gramStart"/>
-      <w:r>
-        <w:t>click</w:t>
-      </w:r>
-      <w:proofErr w:type="gramEnd"/>
-      <w:r>
-        <w:t xml:space="preserve"> the check mark to save changes or click the X to cancel.</w:t>
-      </w:r>
-    </w:p>
-    <w:p>
-      <w:pPr>
-        <w:ind w:left="450"/>
-      </w:pPr>
-      <w:r>
-        <w:rPr>
-          <w:b/>
-          <w:bCs/>
-          <w:i/>
-          <w:iCs/>
-        </w:rPr>
-        <w:t>Note:</w:t>
-      </w:r>
-      <w:r>
-        <w:rPr>
-          <w:i/>
-          <w:iCs/>
-        </w:rPr>
-        <w:t xml:space="preserve"> A Prompt will be randomly selected and presented to a Student whenever they log into the system.</w:t>
-      </w:r>
-    </w:p>
-    <w:p>
-      <w:pPr>
-        <w:pStyle w:val="Heading4"/>
-      </w:pPr>
-      <w:r>
-        <w:t>Edit a Prompt</w:t>
-      </w:r>
-    </w:p>
-    <w:p>
-      <w:pPr>
-        <w:pStyle w:val="ListParagraph"/>
-        <w:numPr>
-          <w:ilvl w:val="0"/>
-          <w:numId w:val="29"/>
-        </w:numPr>
-      </w:pPr>
-      <w:r>
-        <w:t>Locate the prompt you wish to edit and click the pencil under the ‘Actions’ column next to that prompt in the list. You will be able to edit the prompt.</w:t>
-      </w:r>
-    </w:p>
-    <w:p>
-      <w:pPr>
-        <w:pStyle w:val="ListParagraph"/>
-        <w:numPr>
-          <w:ilvl w:val="0"/>
-          <w:numId w:val="29"/>
-        </w:numPr>
-      </w:pPr>
-      <w:r>
-        <w:t xml:space="preserve">After completing the necessary changes under the ‘Actions’ column </w:t>
-      </w:r>
-      <w:proofErr w:type="gramStart"/>
-      <w:r>
-        <w:t>click</w:t>
-      </w:r>
-      <w:proofErr w:type="gramEnd"/>
-      <w:r>
-        <w:t xml:space="preserve"> the check mark to save changes or click the X to cancel.</w:t>
-      </w:r>
-    </w:p>
-    <w:p>
-      <w:pPr>
-        <w:pStyle w:val="Heading4"/>
-      </w:pPr>
-      <w:r>
-        <w:t>Delete a Prompt</w:t>
-      </w:r>
-    </w:p>
-    <w:p>
-      <w:pPr>
-        <w:pStyle w:val="ListParagraph"/>
-        <w:numPr>
-          <w:ilvl w:val="0"/>
-          <w:numId w:val="30"/>
-        </w:numPr>
-      </w:pPr>
-      <w:r>
-        <w:t>Locate the prompt you wish to delete and click the trash-can under the ‘Actions’ column next to that keyword in the list.</w:t>
-      </w:r>
-    </w:p>
-    <w:p>
-      <w:pPr>
-        <w:pStyle w:val="ListParagraph"/>
-        <w:numPr>
-          <w:ilvl w:val="0"/>
-          <w:numId w:val="30"/>
-        </w:numPr>
-      </w:pPr>
-      <w:r>
-        <w:t xml:space="preserve">When prompted for confirmation under the ‘Actions’ column </w:t>
-      </w:r>
-      <w:proofErr w:type="gramStart"/>
-      <w:r>
-        <w:t>click</w:t>
-      </w:r>
-      <w:proofErr w:type="gramEnd"/>
-      <w:r>
-        <w:t xml:space="preserve"> the check mark to delete the prompt or click the X to cancel.</w:t>
-      </w:r>
-    </w:p>
-    <w:p>
-      <w:pPr>
-        <w:pStyle w:val="Heading4"/>
-      </w:pPr>
-      <w:r>
-        <w:t>Toggle Response Logging</w:t>
-      </w:r>
-    </w:p>
-    <w:p>
-      <w:pPr>
-        <w:pStyle w:val="ListParagraph"/>
-        <w:numPr>
-          <w:ilvl w:val="0"/>
-          <w:numId w:val="31"/>
-        </w:numPr>
-      </w:pPr>
-      <w:r>
-        <w:t>Click the ‘Enable Logging’ checkbox at the top of the modal window to toggle whether Student responses to Counselor prompts are logged when no keyword matches are found in the response.</w:t>
-      </w:r>
-    </w:p>
-    <w:p>
-      <w:pPr>
-        <w:rPr>
-          <w:i/>
-          <w:iCs/>
-        </w:rPr>
-      </w:pPr>
-      <w:r>
-        <w:rPr>
-          <w:b/>
-          <w:bCs/>
-          <w:i/>
-          <w:iCs/>
-        </w:rPr>
-        <w:t>Note:</w:t>
-      </w:r>
-      <w:r>
-        <w:rPr>
-          <w:i/>
-          <w:iCs/>
-        </w:rPr>
-        <w:t xml:space="preserve"> Response logging can be enabled to help instructors tune Chat Counselor prompts and Career Cluster keywords. When a student response </w:t>
-      </w:r>
-      <w:proofErr w:type="spellStart"/>
-      <w:r>
-        <w:rPr>
-          <w:i/>
-          <w:iCs/>
-        </w:rPr>
-        <w:t>can not</w:t>
-      </w:r>
-      <w:proofErr w:type="spellEnd"/>
-      <w:r>
-        <w:rPr>
-          <w:i/>
-          <w:iCs/>
-        </w:rPr>
-        <w:t xml:space="preserve"> be matched with any keyword in the system it is logged if response logging is enabled. Instructors can use this information to </w:t>
-      </w:r>
-      <w:r>
-        <w:rPr>
-          <w:i/>
-          <w:iCs/>
-        </w:rPr>
-        <w:t xml:space="preserve">help with </w:t>
-      </w:r>
-      <w:r>
-        <w:rPr>
-          <w:i/>
-          <w:iCs/>
-        </w:rPr>
-        <w:t>develop</w:t>
-      </w:r>
-      <w:r>
-        <w:rPr>
-          <w:i/>
-          <w:iCs/>
-        </w:rPr>
-        <w:t>ment of</w:t>
-      </w:r>
-      <w:r>
-        <w:rPr>
-          <w:i/>
-          <w:iCs/>
-        </w:rPr>
-        <w:t xml:space="preserve"> new prompts or to add new keywords to the system.</w:t>
-      </w:r>
-      <w:r>
-        <w:rPr>
-          <w:i/>
-          <w:iCs/>
-        </w:rPr>
-        <w:t xml:space="preserve"> Response logs do not store the names or usernames of students, only their response.</w:t>
-      </w:r>
-    </w:p>
-    <w:p>
-      <w:pPr>
-        <w:pStyle w:val="Heading3"/>
-      </w:pPr>
-      <w:bookmarkStart w:id="56" w:name="_Toc38652639"/>
-      <w:r>
-        <w:t>Manage</w:t>
-      </w:r>
-      <w:r>
-        <w:t xml:space="preserve"> </w:t>
-      </w:r>
-      <w:r>
-        <w:t xml:space="preserve">Chat </w:t>
-      </w:r>
-      <w:r>
-        <w:t>Counselor Logs</w:t>
-      </w:r>
-      <w:bookmarkEnd w:id="56"/>
-    </w:p>
-    <w:p>
-      <w:r>
-        <w:t xml:space="preserve">After logging into </w:t>
-      </w:r>
-      <w:proofErr w:type="spellStart"/>
-      <w:r>
-        <w:t>CareerFind</w:t>
-      </w:r>
-      <w:proofErr w:type="spellEnd"/>
-      <w:r>
-        <w:t xml:space="preserve"> with admin credentials you can manage Chat Counselor Logs. Click ‘MANAGE COUNSELOR’ on the admin dashboard in the top right corner of the page. </w:t>
-      </w:r>
-      <w:r>
-        <w:t>Click the ‘Logs’ button to open the ‘Logs’ modal window. You can close the ‘Logs’ modal window by clicking outside of it.</w:t>
-      </w:r>
-    </w:p>
-    <w:p>
-      <w:pPr>
-        <w:pStyle w:val="Heading4"/>
-      </w:pPr>
-      <w:r>
-        <w:t>Read Response Logs</w:t>
-      </w:r>
-    </w:p>
-    <w:p>
-      <w:pPr>
-        <w:pStyle w:val="ListParagraph"/>
-        <w:numPr>
-          <w:ilvl w:val="0"/>
-          <w:numId w:val="32"/>
-        </w:numPr>
-      </w:pPr>
-      <w:r>
-        <w:t>Scroll through the responses in the modal entries to review response logs.</w:t>
-      </w:r>
-    </w:p>
-    <w:p>
-      <w:pPr>
-        <w:pStyle w:val="Heading4"/>
-      </w:pPr>
-      <w:r>
-        <w:t>Delete Response Log Entry</w:t>
-      </w:r>
-    </w:p>
-    <w:p>
-      <w:pPr>
-        <w:pStyle w:val="ListParagraph"/>
-        <w:numPr>
-          <w:ilvl w:val="0"/>
-          <w:numId w:val="33"/>
-        </w:numPr>
-      </w:pPr>
-      <w:r>
-        <w:t>Locate the response you wish to delete and click the trash-can under the ‘Actions’ column next to that response in the list.</w:t>
-      </w:r>
-    </w:p>
-    <w:p>
-      <w:pPr>
-        <w:pStyle w:val="ListParagraph"/>
-        <w:numPr>
-          <w:ilvl w:val="0"/>
-          <w:numId w:val="33"/>
-        </w:numPr>
-      </w:pPr>
-      <w:r>
-        <w:t xml:space="preserve">When prompted for confirmation under the ‘Actions’ column </w:t>
-      </w:r>
-      <w:proofErr w:type="gramStart"/>
-      <w:r>
-        <w:t>click</w:t>
-      </w:r>
-      <w:proofErr w:type="gramEnd"/>
-      <w:r>
-        <w:t xml:space="preserve"> the check mark to delete the response or click the X to cancel.</w:t>
-      </w:r>
-    </w:p>
-    <w:p>
-      <w:pPr>
-        <w:pStyle w:val="Heading4"/>
-      </w:pPr>
-      <w:r>
-        <w:lastRenderedPageBreak/>
-        <w:t>Delete All Response Log Entries</w:t>
-      </w:r>
-    </w:p>
-    <w:p>
-      <w:pPr>
-        <w:pStyle w:val="ListParagraph"/>
-        <w:numPr>
-          <w:ilvl w:val="0"/>
-          <w:numId w:val="34"/>
-        </w:numPr>
-      </w:pPr>
-      <w:r>
-        <w:t>Click the ‘Delete All’ button.</w:t>
-      </w:r>
-    </w:p>
-    <w:p>
-      <w:pPr>
-        <w:pStyle w:val="ListParagraph"/>
-        <w:numPr>
-          <w:ilvl w:val="0"/>
-          <w:numId w:val="34"/>
-        </w:numPr>
-      </w:pPr>
-      <w:r>
-        <w:t>When prompted for confirmation click the check mark to confirm deletion of all response log entries or X to cancel.</w:t>
-      </w:r>
-      <w:r>
-        <w:t xml:space="preserve"> </w:t>
-      </w:r>
-    </w:p>
-    <w:p>
-      <w:pPr>
-        <w:pStyle w:val="Heading2"/>
-      </w:pPr>
-      <w:bookmarkStart w:id="57" w:name="_Toc38652640"/>
-      <w:proofErr w:type="spellStart"/>
-      <w:r>
-        <w:t>CareerFind</w:t>
-      </w:r>
-      <w:proofErr w:type="spellEnd"/>
-      <w:r>
-        <w:t xml:space="preserve"> Deployment</w:t>
-      </w:r>
-      <w:bookmarkEnd w:id="57"/>
-    </w:p>
     <w:sectPr>
-      <w:footerReference w:type="default" r:id="rId20"/>
+      <w:footerReference w:type="default" r:id="rId23"/>
       <w:pgSz w:w="12240" w:h="15840"/>
       <w:pgMar w:top="1440" w:right="720" w:bottom="1440" w:left="720" w:header="720" w:footer="720" w:gutter="0"/>
       <w:cols w:space="720"/>
@@ -19715,6 +19318,104 @@
     </w:lvl>
   </w:abstractNum>
   <w:abstractNum w:abstractNumId="3" w15:restartNumberingAfterBreak="0">
+    <w:nsid w:val="01774F3A"/>
+    <w:multiLevelType w:val="multilevel"/>
+    <w:tmpl w:val="E6FCEE50"/>
+    <w:styleLink w:val="Style1"/>
+    <w:lvl w:ilvl="0">
+      <w:start w:val="1"/>
+      <w:numFmt w:val="decimal"/>
+      <w:lvlText w:val="%1."/>
+      <w:lvlJc w:val="left"/>
+      <w:pPr>
+        <w:ind w:left="720" w:hanging="360"/>
+      </w:pPr>
+      <w:rPr>
+        <w:rFonts w:hint="default"/>
+      </w:rPr>
+    </w:lvl>
+    <w:lvl w:ilvl="1">
+      <w:start w:val="1"/>
+      <w:numFmt w:val="bullet"/>
+      <w:lvlText w:val=""/>
+      <w:lvlJc w:val="left"/>
+      <w:pPr>
+        <w:ind w:left="1440" w:hanging="360"/>
+      </w:pPr>
+      <w:rPr>
+        <w:rFonts w:ascii="Symbol" w:hAnsi="Symbol" w:hint="default"/>
+        <w:color w:val="auto"/>
+      </w:rPr>
+    </w:lvl>
+    <w:lvl w:ilvl="2">
+      <w:start w:val="1"/>
+      <w:numFmt w:val="bullet"/>
+      <w:lvlText w:val=""/>
+      <w:lvlJc w:val="left"/>
+      <w:pPr>
+        <w:ind w:left="2160" w:hanging="180"/>
+      </w:pPr>
+      <w:rPr>
+        <w:rFonts w:ascii="Symbol" w:hAnsi="Symbol" w:hint="default"/>
+        <w:color w:val="auto"/>
+      </w:rPr>
+    </w:lvl>
+    <w:lvl w:ilvl="3">
+      <w:start w:val="1"/>
+      <w:numFmt w:val="decimal"/>
+      <w:lvlText w:val="%4."/>
+      <w:lvlJc w:val="left"/>
+      <w:pPr>
+        <w:ind w:left="2880" w:hanging="360"/>
+      </w:pPr>
+    </w:lvl>
+    <w:lvl w:ilvl="4">
+      <w:start w:val="1"/>
+      <w:numFmt w:val="lowerLetter"/>
+      <w:lvlText w:val="%5."/>
+      <w:lvlJc w:val="left"/>
+      <w:pPr>
+        <w:ind w:left="3600" w:hanging="360"/>
+      </w:pPr>
+    </w:lvl>
+    <w:lvl w:ilvl="5">
+      <w:start w:val="1"/>
+      <w:numFmt w:val="lowerRoman"/>
+      <w:lvlText w:val="%6."/>
+      <w:lvlJc w:val="right"/>
+      <w:pPr>
+        <w:ind w:left="4320" w:hanging="180"/>
+      </w:pPr>
+    </w:lvl>
+    <w:lvl w:ilvl="6">
+      <w:start w:val="1"/>
+      <w:numFmt w:val="decimal"/>
+      <w:lvlText w:val="%7."/>
+      <w:lvlJc w:val="left"/>
+      <w:pPr>
+        <w:ind w:left="5040" w:hanging="360"/>
+      </w:pPr>
+    </w:lvl>
+    <w:lvl w:ilvl="7">
+      <w:start w:val="1"/>
+      <w:numFmt w:val="lowerLetter"/>
+      <w:lvlText w:val="%8."/>
+      <w:lvlJc w:val="left"/>
+      <w:pPr>
+        <w:ind w:left="5760" w:hanging="360"/>
+      </w:pPr>
+    </w:lvl>
+    <w:lvl w:ilvl="8">
+      <w:start w:val="1"/>
+      <w:numFmt w:val="lowerRoman"/>
+      <w:lvlText w:val="%9."/>
+      <w:lvlJc w:val="right"/>
+      <w:pPr>
+        <w:ind w:left="6480" w:hanging="180"/>
+      </w:pPr>
+    </w:lvl>
+  </w:abstractNum>
+  <w:abstractNum w:abstractNumId="4" w15:restartNumberingAfterBreak="0">
     <w:nsid w:val="04E325AB"/>
     <w:multiLevelType w:val="hybridMultilevel"/>
     <w:tmpl w:val="661A6FF4"/>
@@ -19800,7 +19501,7 @@
       </w:pPr>
     </w:lvl>
   </w:abstractNum>
-  <w:abstractNum w:abstractNumId="4" w15:restartNumberingAfterBreak="0">
+  <w:abstractNum w:abstractNumId="5" w15:restartNumberingAfterBreak="0">
     <w:nsid w:val="05AD5CBA"/>
     <w:multiLevelType w:val="hybridMultilevel"/>
     <w:tmpl w:val="E6FCEE50"/>
@@ -19889,7 +19590,7 @@
       </w:pPr>
     </w:lvl>
   </w:abstractNum>
-  <w:abstractNum w:abstractNumId="5" w15:restartNumberingAfterBreak="0">
+  <w:abstractNum w:abstractNumId="6" w15:restartNumberingAfterBreak="0">
     <w:nsid w:val="07393FED"/>
     <w:multiLevelType w:val="hybridMultilevel"/>
     <w:tmpl w:val="661A6FF4"/>
@@ -19975,7 +19676,7 @@
       </w:pPr>
     </w:lvl>
   </w:abstractNum>
-  <w:abstractNum w:abstractNumId="6" w15:restartNumberingAfterBreak="0">
+  <w:abstractNum w:abstractNumId="7" w15:restartNumberingAfterBreak="0">
     <w:nsid w:val="0CE13847"/>
     <w:multiLevelType w:val="hybridMultilevel"/>
     <w:tmpl w:val="83061336"/>
@@ -20088,7 +19789,7 @@
       </w:rPr>
     </w:lvl>
   </w:abstractNum>
-  <w:abstractNum w:abstractNumId="7" w15:restartNumberingAfterBreak="0">
+  <w:abstractNum w:abstractNumId="8" w15:restartNumberingAfterBreak="0">
     <w:nsid w:val="0CEF6BFA"/>
     <w:multiLevelType w:val="hybridMultilevel"/>
     <w:tmpl w:val="E6FCEE50"/>
@@ -20177,7 +19878,7 @@
       </w:pPr>
     </w:lvl>
   </w:abstractNum>
-  <w:abstractNum w:abstractNumId="8" w15:restartNumberingAfterBreak="0">
+  <w:abstractNum w:abstractNumId="9" w15:restartNumberingAfterBreak="0">
     <w:nsid w:val="0DBA4531"/>
     <w:multiLevelType w:val="hybridMultilevel"/>
     <w:tmpl w:val="3D38FD84"/>
@@ -20290,7 +19991,7 @@
       </w:rPr>
     </w:lvl>
   </w:abstractNum>
-  <w:abstractNum w:abstractNumId="9" w15:restartNumberingAfterBreak="0">
+  <w:abstractNum w:abstractNumId="10" w15:restartNumberingAfterBreak="0">
     <w:nsid w:val="1ED45E4F"/>
     <w:multiLevelType w:val="hybridMultilevel"/>
     <w:tmpl w:val="79E49BEC"/>
@@ -20403,7 +20104,7 @@
       </w:rPr>
     </w:lvl>
   </w:abstractNum>
-  <w:abstractNum w:abstractNumId="10" w15:restartNumberingAfterBreak="0">
+  <w:abstractNum w:abstractNumId="11" w15:restartNumberingAfterBreak="0">
     <w:nsid w:val="1F3F71EB"/>
     <w:multiLevelType w:val="hybridMultilevel"/>
     <w:tmpl w:val="36D0560C"/>
@@ -20489,7 +20190,7 @@
       </w:pPr>
     </w:lvl>
   </w:abstractNum>
-  <w:abstractNum w:abstractNumId="11" w15:restartNumberingAfterBreak="0">
+  <w:abstractNum w:abstractNumId="12" w15:restartNumberingAfterBreak="0">
     <w:nsid w:val="230B099D"/>
     <w:multiLevelType w:val="hybridMultilevel"/>
     <w:tmpl w:val="8D1CE532"/>
@@ -20578,7 +20279,7 @@
       </w:pPr>
     </w:lvl>
   </w:abstractNum>
-  <w:abstractNum w:abstractNumId="12" w15:restartNumberingAfterBreak="0">
+  <w:abstractNum w:abstractNumId="13" w15:restartNumberingAfterBreak="0">
     <w:nsid w:val="2377480E"/>
     <w:multiLevelType w:val="hybridMultilevel"/>
     <w:tmpl w:val="1714AD78"/>
@@ -20664,96 +20365,13 @@
       </w:pPr>
     </w:lvl>
   </w:abstractNum>
-  <w:abstractNum w:abstractNumId="13" w15:restartNumberingAfterBreak="0">
+  <w:abstractNum w:abstractNumId="14" w15:restartNumberingAfterBreak="0">
     <w:nsid w:val="2AE01186"/>
-    <w:multiLevelType w:val="hybridMultilevel"/>
+    <w:multiLevelType w:val="multilevel"/>
     <w:tmpl w:val="E6FCEE50"/>
-    <w:lvl w:ilvl="0" w:tplc="0409000F">
-      <w:start w:val="1"/>
-      <w:numFmt w:val="decimal"/>
-      <w:lvlText w:val="%1."/>
-      <w:lvlJc w:val="left"/>
-      <w:pPr>
-        <w:ind w:left="720" w:hanging="360"/>
-      </w:pPr>
-      <w:rPr>
-        <w:rFonts w:hint="default"/>
-      </w:rPr>
-    </w:lvl>
-    <w:lvl w:ilvl="1" w:tplc="04090019" w:tentative="1">
-      <w:start w:val="1"/>
-      <w:numFmt w:val="lowerLetter"/>
-      <w:lvlText w:val="%2."/>
-      <w:lvlJc w:val="left"/>
-      <w:pPr>
-        <w:ind w:left="1440" w:hanging="360"/>
-      </w:pPr>
-    </w:lvl>
-    <w:lvl w:ilvl="2" w:tplc="0409001B" w:tentative="1">
-      <w:start w:val="1"/>
-      <w:numFmt w:val="lowerRoman"/>
-      <w:lvlText w:val="%3."/>
-      <w:lvlJc w:val="right"/>
-      <w:pPr>
-        <w:ind w:left="2160" w:hanging="180"/>
-      </w:pPr>
-    </w:lvl>
-    <w:lvl w:ilvl="3" w:tplc="0409000F" w:tentative="1">
-      <w:start w:val="1"/>
-      <w:numFmt w:val="decimal"/>
-      <w:lvlText w:val="%4."/>
-      <w:lvlJc w:val="left"/>
-      <w:pPr>
-        <w:ind w:left="2880" w:hanging="360"/>
-      </w:pPr>
-    </w:lvl>
-    <w:lvl w:ilvl="4" w:tplc="04090019" w:tentative="1">
-      <w:start w:val="1"/>
-      <w:numFmt w:val="lowerLetter"/>
-      <w:lvlText w:val="%5."/>
-      <w:lvlJc w:val="left"/>
-      <w:pPr>
-        <w:ind w:left="3600" w:hanging="360"/>
-      </w:pPr>
-    </w:lvl>
-    <w:lvl w:ilvl="5" w:tplc="0409001B" w:tentative="1">
-      <w:start w:val="1"/>
-      <w:numFmt w:val="lowerRoman"/>
-      <w:lvlText w:val="%6."/>
-      <w:lvlJc w:val="right"/>
-      <w:pPr>
-        <w:ind w:left="4320" w:hanging="180"/>
-      </w:pPr>
-    </w:lvl>
-    <w:lvl w:ilvl="6" w:tplc="0409000F" w:tentative="1">
-      <w:start w:val="1"/>
-      <w:numFmt w:val="decimal"/>
-      <w:lvlText w:val="%7."/>
-      <w:lvlJc w:val="left"/>
-      <w:pPr>
-        <w:ind w:left="5040" w:hanging="360"/>
-      </w:pPr>
-    </w:lvl>
-    <w:lvl w:ilvl="7" w:tplc="04090019" w:tentative="1">
-      <w:start w:val="1"/>
-      <w:numFmt w:val="lowerLetter"/>
-      <w:lvlText w:val="%8."/>
-      <w:lvlJc w:val="left"/>
-      <w:pPr>
-        <w:ind w:left="5760" w:hanging="360"/>
-      </w:pPr>
-    </w:lvl>
-    <w:lvl w:ilvl="8" w:tplc="0409001B" w:tentative="1">
-      <w:start w:val="1"/>
-      <w:numFmt w:val="lowerRoman"/>
-      <w:lvlText w:val="%9."/>
-      <w:lvlJc w:val="right"/>
-      <w:pPr>
-        <w:ind w:left="6480" w:hanging="180"/>
-      </w:pPr>
-    </w:lvl>
+    <w:numStyleLink w:val="Style1"/>
   </w:abstractNum>
-  <w:abstractNum w:abstractNumId="14" w15:restartNumberingAfterBreak="0">
+  <w:abstractNum w:abstractNumId="15" w15:restartNumberingAfterBreak="0">
     <w:nsid w:val="352452B6"/>
     <w:multiLevelType w:val="hybridMultilevel"/>
     <w:tmpl w:val="E6FCEE50"/>
@@ -20842,7 +20460,7 @@
       </w:pPr>
     </w:lvl>
   </w:abstractNum>
-  <w:abstractNum w:abstractNumId="15" w15:restartNumberingAfterBreak="0">
+  <w:abstractNum w:abstractNumId="16" w15:restartNumberingAfterBreak="0">
     <w:nsid w:val="360466A3"/>
     <w:multiLevelType w:val="hybridMultilevel"/>
     <w:tmpl w:val="9FC850E8"/>
@@ -20928,7 +20546,7 @@
       </w:pPr>
     </w:lvl>
   </w:abstractNum>
-  <w:abstractNum w:abstractNumId="16" w15:restartNumberingAfterBreak="0">
+  <w:abstractNum w:abstractNumId="17" w15:restartNumberingAfterBreak="0">
     <w:nsid w:val="38D054BF"/>
     <w:multiLevelType w:val="hybridMultilevel"/>
     <w:tmpl w:val="9A0E7E1E"/>
@@ -21040,7 +20658,7 @@
       </w:rPr>
     </w:lvl>
   </w:abstractNum>
-  <w:abstractNum w:abstractNumId="17" w15:restartNumberingAfterBreak="0">
+  <w:abstractNum w:abstractNumId="18" w15:restartNumberingAfterBreak="0">
     <w:nsid w:val="3C7F1AC6"/>
     <w:multiLevelType w:val="hybridMultilevel"/>
     <w:tmpl w:val="E6FCEE50"/>
@@ -21129,7 +20747,7 @@
       </w:pPr>
     </w:lvl>
   </w:abstractNum>
-  <w:abstractNum w:abstractNumId="18" w15:restartNumberingAfterBreak="0">
+  <w:abstractNum w:abstractNumId="19" w15:restartNumberingAfterBreak="0">
     <w:nsid w:val="3D1749F3"/>
     <w:multiLevelType w:val="hybridMultilevel"/>
     <w:tmpl w:val="E6FCEE50"/>
@@ -21218,7 +20836,7 @@
       </w:pPr>
     </w:lvl>
   </w:abstractNum>
-  <w:abstractNum w:abstractNumId="19" w15:restartNumberingAfterBreak="0">
+  <w:abstractNum w:abstractNumId="20" w15:restartNumberingAfterBreak="0">
     <w:nsid w:val="43F542EC"/>
     <w:multiLevelType w:val="hybridMultilevel"/>
     <w:tmpl w:val="10B08A9E"/>
@@ -21331,7 +20949,7 @@
       </w:rPr>
     </w:lvl>
   </w:abstractNum>
-  <w:abstractNum w:abstractNumId="20" w15:restartNumberingAfterBreak="0">
+  <w:abstractNum w:abstractNumId="21" w15:restartNumberingAfterBreak="0">
     <w:nsid w:val="440D64E0"/>
     <w:multiLevelType w:val="hybridMultilevel"/>
     <w:tmpl w:val="E6FCEE50"/>
@@ -21420,7 +21038,7 @@
       </w:pPr>
     </w:lvl>
   </w:abstractNum>
-  <w:abstractNum w:abstractNumId="21" w15:restartNumberingAfterBreak="0">
+  <w:abstractNum w:abstractNumId="22" w15:restartNumberingAfterBreak="0">
     <w:nsid w:val="491E4464"/>
     <w:multiLevelType w:val="hybridMultilevel"/>
     <w:tmpl w:val="E6FCEE50"/>
@@ -21509,7 +21127,7 @@
       </w:pPr>
     </w:lvl>
   </w:abstractNum>
-  <w:abstractNum w:abstractNumId="22" w15:restartNumberingAfterBreak="0">
+  <w:abstractNum w:abstractNumId="23" w15:restartNumberingAfterBreak="0">
     <w:nsid w:val="4EA72062"/>
     <w:multiLevelType w:val="hybridMultilevel"/>
     <w:tmpl w:val="661A6FF4"/>
@@ -21595,7 +21213,7 @@
       </w:pPr>
     </w:lvl>
   </w:abstractNum>
-  <w:abstractNum w:abstractNumId="23" w15:restartNumberingAfterBreak="0">
+  <w:abstractNum w:abstractNumId="24" w15:restartNumberingAfterBreak="0">
     <w:nsid w:val="4ECE737E"/>
     <w:multiLevelType w:val="hybridMultilevel"/>
     <w:tmpl w:val="E6FCEE50"/>
@@ -21684,7 +21302,7 @@
       </w:pPr>
     </w:lvl>
   </w:abstractNum>
-  <w:abstractNum w:abstractNumId="24" w15:restartNumberingAfterBreak="0">
+  <w:abstractNum w:abstractNumId="25" w15:restartNumberingAfterBreak="0">
     <w:nsid w:val="50ED5DE9"/>
     <w:multiLevelType w:val="hybridMultilevel"/>
     <w:tmpl w:val="1F685F4A"/>
@@ -21770,7 +21388,7 @@
       </w:pPr>
     </w:lvl>
   </w:abstractNum>
-  <w:abstractNum w:abstractNumId="25" w15:restartNumberingAfterBreak="0">
+  <w:abstractNum w:abstractNumId="26" w15:restartNumberingAfterBreak="0">
     <w:nsid w:val="52EE4EB9"/>
     <w:multiLevelType w:val="hybridMultilevel"/>
     <w:tmpl w:val="9E3AC20A"/>
@@ -21883,7 +21501,7 @@
       </w:rPr>
     </w:lvl>
   </w:abstractNum>
-  <w:abstractNum w:abstractNumId="26" w15:restartNumberingAfterBreak="0">
+  <w:abstractNum w:abstractNumId="27" w15:restartNumberingAfterBreak="0">
     <w:nsid w:val="55B42C94"/>
     <w:multiLevelType w:val="hybridMultilevel"/>
     <w:tmpl w:val="DEB45DAC"/>
@@ -21996,7 +21614,7 @@
       </w:rPr>
     </w:lvl>
   </w:abstractNum>
-  <w:abstractNum w:abstractNumId="27" w15:restartNumberingAfterBreak="0">
+  <w:abstractNum w:abstractNumId="28" w15:restartNumberingAfterBreak="0">
     <w:nsid w:val="5E61794B"/>
     <w:multiLevelType w:val="hybridMultilevel"/>
     <w:tmpl w:val="EA2AE6CA"/>
@@ -22082,7 +21700,7 @@
       </w:pPr>
     </w:lvl>
   </w:abstractNum>
-  <w:abstractNum w:abstractNumId="28" w15:restartNumberingAfterBreak="0">
+  <w:abstractNum w:abstractNumId="29" w15:restartNumberingAfterBreak="0">
     <w:nsid w:val="5E94134D"/>
     <w:multiLevelType w:val="hybridMultilevel"/>
     <w:tmpl w:val="E6FCEE50"/>
@@ -22171,7 +21789,7 @@
       </w:pPr>
     </w:lvl>
   </w:abstractNum>
-  <w:abstractNum w:abstractNumId="29" w15:restartNumberingAfterBreak="0">
+  <w:abstractNum w:abstractNumId="30" w15:restartNumberingAfterBreak="0">
     <w:nsid w:val="5FD82DE8"/>
     <w:multiLevelType w:val="hybridMultilevel"/>
     <w:tmpl w:val="E6FCEE50"/>
@@ -22260,7 +21878,7 @@
       </w:pPr>
     </w:lvl>
   </w:abstractNum>
-  <w:abstractNum w:abstractNumId="30" w15:restartNumberingAfterBreak="0">
+  <w:abstractNum w:abstractNumId="31" w15:restartNumberingAfterBreak="0">
     <w:nsid w:val="62B92B18"/>
     <w:multiLevelType w:val="hybridMultilevel"/>
     <w:tmpl w:val="E6FCEE50"/>
@@ -22349,7 +21967,7 @@
       </w:pPr>
     </w:lvl>
   </w:abstractNum>
-  <w:abstractNum w:abstractNumId="31" w15:restartNumberingAfterBreak="0">
+  <w:abstractNum w:abstractNumId="32" w15:restartNumberingAfterBreak="0">
     <w:nsid w:val="66662B83"/>
     <w:multiLevelType w:val="hybridMultilevel"/>
     <w:tmpl w:val="F45ACAC6"/>
@@ -22462,7 +22080,7 @@
       </w:rPr>
     </w:lvl>
   </w:abstractNum>
-  <w:abstractNum w:abstractNumId="32" w15:restartNumberingAfterBreak="0">
+  <w:abstractNum w:abstractNumId="33" w15:restartNumberingAfterBreak="0">
     <w:nsid w:val="6B0F5C7C"/>
     <w:multiLevelType w:val="hybridMultilevel"/>
     <w:tmpl w:val="E6FCEE50"/>
@@ -22551,7 +22169,7 @@
       </w:pPr>
     </w:lvl>
   </w:abstractNum>
-  <w:abstractNum w:abstractNumId="33" w15:restartNumberingAfterBreak="0">
+  <w:abstractNum w:abstractNumId="34" w15:restartNumberingAfterBreak="0">
     <w:nsid w:val="6ECD7D62"/>
     <w:multiLevelType w:val="hybridMultilevel"/>
     <w:tmpl w:val="E6FCEE50"/>
@@ -22640,7 +22258,7 @@
       </w:pPr>
     </w:lvl>
   </w:abstractNum>
-  <w:abstractNum w:abstractNumId="34" w15:restartNumberingAfterBreak="0">
+  <w:abstractNum w:abstractNumId="35" w15:restartNumberingAfterBreak="0">
     <w:nsid w:val="6FFD12F1"/>
     <w:multiLevelType w:val="hybridMultilevel"/>
     <w:tmpl w:val="E6FCEE50"/>
@@ -22729,7 +22347,7 @@
       </w:pPr>
     </w:lvl>
   </w:abstractNum>
-  <w:abstractNum w:abstractNumId="35" w15:restartNumberingAfterBreak="0">
+  <w:abstractNum w:abstractNumId="36" w15:restartNumberingAfterBreak="0">
     <w:nsid w:val="73F70C76"/>
     <w:multiLevelType w:val="hybridMultilevel"/>
     <w:tmpl w:val="E6FCEE50"/>
@@ -22818,7 +22436,7 @@
       </w:pPr>
     </w:lvl>
   </w:abstractNum>
-  <w:abstractNum w:abstractNumId="36" w15:restartNumberingAfterBreak="0">
+  <w:abstractNum w:abstractNumId="37" w15:restartNumberingAfterBreak="0">
     <w:nsid w:val="76794253"/>
     <w:multiLevelType w:val="hybridMultilevel"/>
     <w:tmpl w:val="E6FCEE50"/>
@@ -22907,7 +22525,7 @@
       </w:pPr>
     </w:lvl>
   </w:abstractNum>
-  <w:abstractNum w:abstractNumId="37" w15:restartNumberingAfterBreak="0">
+  <w:abstractNum w:abstractNumId="38" w15:restartNumberingAfterBreak="0">
     <w:nsid w:val="771D6C6B"/>
     <w:multiLevelType w:val="hybridMultilevel"/>
     <w:tmpl w:val="3E60744C"/>
@@ -22993,7 +22611,7 @@
       </w:pPr>
     </w:lvl>
   </w:abstractNum>
-  <w:abstractNum w:abstractNumId="38" w15:restartNumberingAfterBreak="0">
+  <w:abstractNum w:abstractNumId="39" w15:restartNumberingAfterBreak="0">
     <w:nsid w:val="79D0638B"/>
     <w:multiLevelType w:val="hybridMultilevel"/>
     <w:tmpl w:val="D33C2018"/>
@@ -23079,7 +22697,7 @@
       </w:pPr>
     </w:lvl>
   </w:abstractNum>
-  <w:abstractNum w:abstractNumId="39" w15:restartNumberingAfterBreak="0">
+  <w:abstractNum w:abstractNumId="40" w15:restartNumberingAfterBreak="0">
     <w:nsid w:val="7A1F4C61"/>
     <w:multiLevelType w:val="hybridMultilevel"/>
     <w:tmpl w:val="E536CF96"/>
@@ -23192,7 +22810,7 @@
       </w:rPr>
     </w:lvl>
   </w:abstractNum>
-  <w:abstractNum w:abstractNumId="40" w15:restartNumberingAfterBreak="0">
+  <w:abstractNum w:abstractNumId="41" w15:restartNumberingAfterBreak="0">
     <w:nsid w:val="7A7363DE"/>
     <w:multiLevelType w:val="hybridMultilevel"/>
     <w:tmpl w:val="E6FCEE50"/>
@@ -23281,7 +22899,7 @@
       </w:pPr>
     </w:lvl>
   </w:abstractNum>
-  <w:abstractNum w:abstractNumId="41" w15:restartNumberingAfterBreak="0">
+  <w:abstractNum w:abstractNumId="42" w15:restartNumberingAfterBreak="0">
     <w:nsid w:val="7ADA543C"/>
     <w:multiLevelType w:val="hybridMultilevel"/>
     <w:tmpl w:val="D33C2018"/>
@@ -23374,124 +22992,127 @@
     <w:abstractNumId w:val="0"/>
   </w:num>
   <w:num w:numId="3">
-    <w:abstractNumId w:val="16"/>
+    <w:abstractNumId w:val="17"/>
   </w:num>
   <w:num w:numId="4">
+    <w:abstractNumId w:val="6"/>
+  </w:num>
+  <w:num w:numId="5">
+    <w:abstractNumId w:val="12"/>
+  </w:num>
+  <w:num w:numId="6">
+    <w:abstractNumId w:val="21"/>
+  </w:num>
+  <w:num w:numId="7">
+    <w:abstractNumId w:val="38"/>
+  </w:num>
+  <w:num w:numId="8">
+    <w:abstractNumId w:val="15"/>
+  </w:num>
+  <w:num w:numId="9">
+    <w:abstractNumId w:val="11"/>
+  </w:num>
+  <w:num w:numId="10">
+    <w:abstractNumId w:val="28"/>
+  </w:num>
+  <w:num w:numId="11">
+    <w:abstractNumId w:val="4"/>
+  </w:num>
+  <w:num w:numId="12">
     <w:abstractNumId w:val="5"/>
   </w:num>
-  <w:num w:numId="5">
-    <w:abstractNumId w:val="11"/>
-  </w:num>
-  <w:num w:numId="6">
-    <w:abstractNumId w:val="20"/>
-  </w:num>
-  <w:num w:numId="7">
+  <w:num w:numId="13">
     <w:abstractNumId w:val="37"/>
-  </w:num>
-  <w:num w:numId="8">
-    <w:abstractNumId w:val="14"/>
-  </w:num>
-  <w:num w:numId="9">
-    <w:abstractNumId w:val="10"/>
-  </w:num>
-  <w:num w:numId="10">
-    <w:abstractNumId w:val="27"/>
-  </w:num>
-  <w:num w:numId="11">
-    <w:abstractNumId w:val="3"/>
-  </w:num>
-  <w:num w:numId="12">
-    <w:abstractNumId w:val="4"/>
-  </w:num>
-  <w:num w:numId="13">
-    <w:abstractNumId w:val="36"/>
   </w:num>
   <w:num w:numId="14">
     <w:abstractNumId w:val="2"/>
   </w:num>
   <w:num w:numId="15">
+    <w:abstractNumId w:val="8"/>
+  </w:num>
+  <w:num w:numId="16">
+    <w:abstractNumId w:val="29"/>
+  </w:num>
+  <w:num w:numId="17">
+    <w:abstractNumId w:val="33"/>
+  </w:num>
+  <w:num w:numId="18">
+    <w:abstractNumId w:val="23"/>
+  </w:num>
+  <w:num w:numId="19">
+    <w:abstractNumId w:val="36"/>
+  </w:num>
+  <w:num w:numId="20">
+    <w:abstractNumId w:val="24"/>
+  </w:num>
+  <w:num w:numId="21">
+    <w:abstractNumId w:val="14"/>
+  </w:num>
+  <w:num w:numId="22">
+    <w:abstractNumId w:val="22"/>
+  </w:num>
+  <w:num w:numId="23">
+    <w:abstractNumId w:val="41"/>
+  </w:num>
+  <w:num w:numId="24">
+    <w:abstractNumId w:val="19"/>
+  </w:num>
+  <w:num w:numId="25">
+    <w:abstractNumId w:val="30"/>
+  </w:num>
+  <w:num w:numId="26">
+    <w:abstractNumId w:val="16"/>
+  </w:num>
+  <w:num w:numId="27">
+    <w:abstractNumId w:val="18"/>
+  </w:num>
+  <w:num w:numId="28">
+    <w:abstractNumId w:val="25"/>
+  </w:num>
+  <w:num w:numId="29">
+    <w:abstractNumId w:val="34"/>
+  </w:num>
+  <w:num w:numId="30">
+    <w:abstractNumId w:val="35"/>
+  </w:num>
+  <w:num w:numId="31">
+    <w:abstractNumId w:val="42"/>
+  </w:num>
+  <w:num w:numId="32">
+    <w:abstractNumId w:val="39"/>
+  </w:num>
+  <w:num w:numId="33">
+    <w:abstractNumId w:val="31"/>
+  </w:num>
+  <w:num w:numId="34">
+    <w:abstractNumId w:val="13"/>
+  </w:num>
+  <w:num w:numId="35">
+    <w:abstractNumId w:val="20"/>
+  </w:num>
+  <w:num w:numId="36">
+    <w:abstractNumId w:val="40"/>
+  </w:num>
+  <w:num w:numId="37">
+    <w:abstractNumId w:val="32"/>
+  </w:num>
+  <w:num w:numId="38">
+    <w:abstractNumId w:val="10"/>
+  </w:num>
+  <w:num w:numId="39">
     <w:abstractNumId w:val="7"/>
   </w:num>
-  <w:num w:numId="16">
-    <w:abstractNumId w:val="28"/>
+  <w:num w:numId="40">
+    <w:abstractNumId w:val="26"/>
   </w:num>
-  <w:num w:numId="17">
-    <w:abstractNumId w:val="32"/>
-  </w:num>
-  <w:num w:numId="18">
-    <w:abstractNumId w:val="22"/>
-  </w:num>
-  <w:num w:numId="19">
-    <w:abstractNumId w:val="35"/>
-  </w:num>
-  <w:num w:numId="20">
-    <w:abstractNumId w:val="23"/>
-  </w:num>
-  <w:num w:numId="21">
-    <w:abstractNumId w:val="13"/>
-  </w:num>
-  <w:num w:numId="22">
-    <w:abstractNumId w:val="21"/>
-  </w:num>
-  <w:num w:numId="23">
-    <w:abstractNumId w:val="40"/>
-  </w:num>
-  <w:num w:numId="24">
-    <w:abstractNumId w:val="18"/>
-  </w:num>
-  <w:num w:numId="25">
-    <w:abstractNumId w:val="29"/>
-  </w:num>
-  <w:num w:numId="26">
-    <w:abstractNumId w:val="15"/>
-  </w:num>
-  <w:num w:numId="27">
-    <w:abstractNumId w:val="17"/>
-  </w:num>
-  <w:num w:numId="28">
-    <w:abstractNumId w:val="24"/>
-  </w:num>
-  <w:num w:numId="29">
-    <w:abstractNumId w:val="33"/>
-  </w:num>
-  <w:num w:numId="30">
-    <w:abstractNumId w:val="34"/>
-  </w:num>
-  <w:num w:numId="31">
-    <w:abstractNumId w:val="41"/>
-  </w:num>
-  <w:num w:numId="32">
-    <w:abstractNumId w:val="38"/>
-  </w:num>
-  <w:num w:numId="33">
-    <w:abstractNumId w:val="30"/>
-  </w:num>
-  <w:num w:numId="34">
-    <w:abstractNumId w:val="12"/>
-  </w:num>
-  <w:num w:numId="35">
-    <w:abstractNumId w:val="19"/>
-  </w:num>
-  <w:num w:numId="36">
-    <w:abstractNumId w:val="39"/>
-  </w:num>
-  <w:num w:numId="37">
-    <w:abstractNumId w:val="31"/>
-  </w:num>
-  <w:num w:numId="38">
+  <w:num w:numId="41">
     <w:abstractNumId w:val="9"/>
   </w:num>
-  <w:num w:numId="39">
-    <w:abstractNumId w:val="6"/>
+  <w:num w:numId="42">
+    <w:abstractNumId w:val="27"/>
   </w:num>
-  <w:num w:numId="40">
-    <w:abstractNumId w:val="25"/>
-  </w:num>
-  <w:num w:numId="41">
-    <w:abstractNumId w:val="8"/>
-  </w:num>
-  <w:num w:numId="42">
-    <w:abstractNumId w:val="26"/>
+  <w:num w:numId="43">
+    <w:abstractNumId w:val="3"/>
   </w:num>
 </w:numbering>
 </file>
@@ -24133,6 +23754,7 @@
   <w:style w:type="character" w:default="1" w:styleId="DefaultParagraphFont">
     <w:name w:val="Default Paragraph Font"/>
     <w:uiPriority w:val="1"/>
+    <w:semiHidden/>
     <w:unhideWhenUsed/>
   </w:style>
   <w:style w:type="table" w:default="1" w:styleId="TableNormal">
@@ -24431,6 +24053,16 @@
       <w:rFonts w:ascii="Arial" w:hAnsi="Arial"/>
       <w:sz w:val="24"/>
     </w:rPr>
+  </w:style>
+  <w:style w:type="numbering" w:customStyle="1" w:styleId="Style1">
+    <w:name w:val="Style1"/>
+    <w:uiPriority w:val="99"/>
+    <w:rsid w:val="00730368"/>
+    <w:pPr>
+      <w:numPr>
+        <w:numId w:val="43"/>
+      </w:numPr>
+    </w:pPr>
   </w:style>
 </w:styles>
 </file>
@@ -24735,7 +24367,7 @@
 </file>
 
 <file path=customXml/itemProps1.xml><?xml version="1.0" encoding="utf-8"?>
-<ds:datastoreItem xmlns:ds="http://schemas.openxmlformats.org/officeDocument/2006/customXml" ds:itemID="{873250E3-A0BA-4C6D-99E9-7118AD53F305}">
+<ds:datastoreItem xmlns:ds="http://schemas.openxmlformats.org/officeDocument/2006/customXml" ds:itemID="{EA692631-4153-4C46-8D2B-94746BCEAE75}">
   <ds:schemaRefs>
     <ds:schemaRef ds:uri="http://schemas.openxmlformats.org/officeDocument/2006/bibliography"/>
   </ds:schemaRefs>

</xml_diff>